<commit_message>
Maj avec Component server - service front (WIP)
</commit_message>
<xml_diff>
--- a/DCT - Projet08.docx
+++ b/DCT - Projet08.docx
@@ -221,8 +221,6 @@
             <w:r>
               <w:fldChar w:fldCharType="end"/>
             </w:r>
-            <w:bookmarkStart w:id="0" w:name="_GoBack"/>
-            <w:bookmarkEnd w:id="0"/>
           </w:p>
         </w:tc>
       </w:tr>
@@ -3549,11 +3547,11 @@
       <w:pPr>
         <w:pStyle w:val="Titre1"/>
       </w:pPr>
-      <w:bookmarkStart w:id="1" w:name="_Toc28003553"/>
+      <w:bookmarkStart w:id="0" w:name="_Toc28003553"/>
       <w:r>
         <w:t>Versions</w:t>
       </w:r>
-      <w:bookmarkEnd w:id="1"/>
+      <w:bookmarkEnd w:id="0"/>
     </w:p>
     <w:p>
       <w:pPr>
@@ -3985,54 +3983,54 @@
       <w:pPr>
         <w:pStyle w:val="Titre1"/>
       </w:pPr>
-      <w:bookmarkStart w:id="2" w:name="_Toc28003554"/>
+      <w:bookmarkStart w:id="1" w:name="_Toc28003554"/>
       <w:r>
         <w:t>Introduction</w:t>
       </w:r>
+      <w:bookmarkEnd w:id="1"/>
+    </w:p>
+    <w:p>
+      <w:pPr>
+        <w:pStyle w:val="Titre2"/>
+      </w:pPr>
+      <w:bookmarkStart w:id="2" w:name="_Toc28003555"/>
+      <w:r>
+        <w:t>Objet du document</w:t>
+      </w:r>
       <w:bookmarkEnd w:id="2"/>
     </w:p>
     <w:p>
       <w:pPr>
+        <w:pStyle w:val="Corpsdetexte"/>
+      </w:pPr>
+      <w:r>
+        <w:t>Le présent document constitue le dossier de conception techn</w:t>
+      </w:r>
+      <w:r>
+        <w:t>ique</w:t>
+      </w:r>
+      <w:r>
+        <w:t xml:space="preserve"> de l'application OC Pizza portant sur la m</w:t>
+      </w:r>
+      <w:r>
+        <w:t>ise en place d’un nouveau système informatique pour l’ensemble des pizzerias</w:t>
+      </w:r>
+      <w:r>
+        <w:t xml:space="preserve"> </w:t>
+      </w:r>
+      <w:r>
+        <w:t>du groupe. </w:t>
+      </w:r>
+    </w:p>
+    <w:p>
+      <w:pPr>
         <w:pStyle w:val="Titre2"/>
       </w:pPr>
-      <w:bookmarkStart w:id="3" w:name="_Toc28003555"/>
-      <w:r>
-        <w:t>Objet du document</w:t>
+      <w:bookmarkStart w:id="3" w:name="_Toc28003556"/>
+      <w:r>
+        <w:t>Références</w:t>
       </w:r>
       <w:bookmarkEnd w:id="3"/>
-    </w:p>
-    <w:p>
-      <w:pPr>
-        <w:pStyle w:val="Corpsdetexte"/>
-      </w:pPr>
-      <w:r>
-        <w:t>Le présent document constitue le dossier de conception techn</w:t>
-      </w:r>
-      <w:r>
-        <w:t>ique</w:t>
-      </w:r>
-      <w:r>
-        <w:t xml:space="preserve"> de l'application OC Pizza portant sur la m</w:t>
-      </w:r>
-      <w:r>
-        <w:t>ise en place d’un nouveau système informatique pour l’ensemble des pizzerias</w:t>
-      </w:r>
-      <w:r>
-        <w:t xml:space="preserve"> </w:t>
-      </w:r>
-      <w:r>
-        <w:t>du groupe. </w:t>
-      </w:r>
-    </w:p>
-    <w:p>
-      <w:pPr>
-        <w:pStyle w:val="Titre2"/>
-      </w:pPr>
-      <w:bookmarkStart w:id="4" w:name="_Toc28003556"/>
-      <w:r>
-        <w:t>Références</w:t>
-      </w:r>
-      <w:bookmarkEnd w:id="4"/>
     </w:p>
     <w:p>
       <w:pPr>
@@ -4125,35 +4123,35 @@
       <w:pPr>
         <w:pStyle w:val="Titre1"/>
       </w:pPr>
-      <w:bookmarkStart w:id="5" w:name="_Toc28003557"/>
+      <w:bookmarkStart w:id="4" w:name="_Toc28003557"/>
       <w:r>
         <w:t>Architecture Technique</w:t>
       </w:r>
+      <w:bookmarkEnd w:id="4"/>
+    </w:p>
+    <w:p>
+      <w:pPr>
+        <w:pStyle w:val="Titre2"/>
+      </w:pPr>
+      <w:bookmarkStart w:id="5" w:name="_Toc28003558"/>
+      <w:r>
+        <w:t>Composant</w:t>
+      </w:r>
+      <w:r>
+        <w:t xml:space="preserve"> commun</w:t>
+      </w:r>
       <w:bookmarkEnd w:id="5"/>
-    </w:p>
-    <w:p>
-      <w:pPr>
-        <w:pStyle w:val="Titre2"/>
-      </w:pPr>
-      <w:bookmarkStart w:id="6" w:name="_Toc28003558"/>
-      <w:r>
-        <w:t>Composant</w:t>
-      </w:r>
-      <w:r>
-        <w:t xml:space="preserve"> commun</w:t>
-      </w:r>
-      <w:bookmarkEnd w:id="6"/>
     </w:p>
     <w:p>
       <w:pPr>
         <w:pStyle w:val="Titre3"/>
         <w:spacing w:before="120" w:after="0"/>
       </w:pPr>
-      <w:bookmarkStart w:id="7" w:name="_Toc28003559"/>
+      <w:bookmarkStart w:id="6" w:name="_Toc28003559"/>
       <w:r>
         <w:t>Package Sécurité</w:t>
       </w:r>
-      <w:bookmarkEnd w:id="7"/>
+      <w:bookmarkEnd w:id="6"/>
     </w:p>
     <w:p>
       <w:pPr>
@@ -4161,7 +4159,7 @@
         <w:spacing w:before="120"/>
         <w:ind w:left="862" w:hanging="862"/>
       </w:pPr>
-      <w:bookmarkStart w:id="8" w:name="_Toc28003560"/>
+      <w:bookmarkStart w:id="7" w:name="_Toc28003560"/>
       <w:r>
         <w:t>Composant</w:t>
       </w:r>
@@ -4171,7 +4169,7 @@
       <w:r>
         <w:t>Contrôle-accès</w:t>
       </w:r>
-      <w:bookmarkEnd w:id="8"/>
+      <w:bookmarkEnd w:id="7"/>
     </w:p>
     <w:p>
       <w:pPr>
@@ -4187,7 +4185,7 @@
         <w:spacing w:before="120" w:after="0"/>
         <w:ind w:left="578" w:hanging="578"/>
       </w:pPr>
-      <w:bookmarkStart w:id="9" w:name="_Toc28003561"/>
+      <w:bookmarkStart w:id="8" w:name="_Toc28003561"/>
       <w:r>
         <w:t xml:space="preserve">Application </w:t>
       </w:r>
@@ -4197,14 +4195,14 @@
       <w:r>
         <w:t xml:space="preserve"> e-Commerce</w:t>
       </w:r>
-      <w:bookmarkEnd w:id="9"/>
+      <w:bookmarkEnd w:id="8"/>
     </w:p>
     <w:p>
       <w:pPr>
         <w:pStyle w:val="Titre3"/>
         <w:spacing w:before="120" w:after="0"/>
       </w:pPr>
-      <w:bookmarkStart w:id="10" w:name="_Toc28003562"/>
+      <w:bookmarkStart w:id="9" w:name="_Toc28003562"/>
       <w:r>
         <w:t xml:space="preserve">La </w:t>
       </w:r>
@@ -4214,7 +4212,7 @@
       <w:r>
         <w:t>e</w:t>
       </w:r>
-      <w:bookmarkEnd w:id="10"/>
+      <w:bookmarkEnd w:id="9"/>
     </w:p>
     <w:p>
       <w:pPr>
@@ -4254,15 +4252,7 @@
         <w:t xml:space="preserve">, </w:t>
       </w:r>
       <w:r>
-        <w:t>Angular/</w:t>
-      </w:r>
-      <w:proofErr w:type="spellStart"/>
-      <w:r>
-        <w:t>Material</w:t>
-      </w:r>
-      <w:proofErr w:type="spellEnd"/>
-      <w:r>
-        <w:t> : 8.2.3</w:t>
+        <w:t>Angular/Material : 8.2.3</w:t>
       </w:r>
       <w:r>
         <w:t xml:space="preserve">, </w:t>
@@ -4276,16 +4266,11 @@
       <w:r>
         <w:t xml:space="preserve">, </w:t>
       </w:r>
-      <w:proofErr w:type="spellStart"/>
       <w:r>
         <w:t>Type</w:t>
       </w:r>
       <w:r>
-        <w:t>script</w:t>
-      </w:r>
-      <w:proofErr w:type="spellEnd"/>
-      <w:r>
-        <w:t> : 3.5.3</w:t>
+        <w:t>script : 3.5.3</w:t>
       </w:r>
     </w:p>
     <w:p>
@@ -4293,11 +4278,11 @@
         <w:pStyle w:val="Titre3"/>
         <w:spacing w:before="120" w:after="0"/>
       </w:pPr>
-      <w:bookmarkStart w:id="11" w:name="_Toc28003563"/>
+      <w:bookmarkStart w:id="10" w:name="_Toc28003563"/>
       <w:r>
         <w:t>Diagramme UML de Composants</w:t>
       </w:r>
-      <w:bookmarkEnd w:id="11"/>
+      <w:bookmarkEnd w:id="10"/>
     </w:p>
     <w:p>
       <w:pPr>
@@ -4308,10 +4293,10 @@
           <w:noProof/>
         </w:rPr>
         <w:drawing>
-          <wp:inline distT="0" distB="0" distL="0" distR="0" wp14:anchorId="1239F0D1" wp14:editId="35ECB4EE">
-            <wp:extent cx="3597827" cy="4083485"/>
-            <wp:effectExtent l="0" t="0" r="3175" b="0"/>
-            <wp:docPr id="12" name="Image 12"/>
+          <wp:inline distT="0" distB="0" distL="0" distR="0" wp14:anchorId="07B50111" wp14:editId="0EEB5375">
+            <wp:extent cx="2926915" cy="3869159"/>
+            <wp:effectExtent l="0" t="0" r="6985" b="0"/>
+            <wp:docPr id="14" name="Image 14" descr="Une image contenant texte&#10;&#10;Description générée automatiquement"/>
             <wp:cNvGraphicFramePr>
               <a:graphicFrameLocks xmlns:a="http://schemas.openxmlformats.org/drawingml/2006/main" noChangeAspect="1"/>
             </wp:cNvGraphicFramePr>
@@ -4319,7 +4304,7 @@
               <a:graphicData uri="http://schemas.openxmlformats.org/drawingml/2006/picture">
                 <pic:pic xmlns:pic="http://schemas.openxmlformats.org/drawingml/2006/picture">
                   <pic:nvPicPr>
-                    <pic:cNvPr id="12" name="Component e-Commerce.png"/>
+                    <pic:cNvPr id="14" name="Component e-Commerce.png"/>
                     <pic:cNvPicPr/>
                   </pic:nvPicPr>
                   <pic:blipFill>
@@ -4337,7 +4322,7 @@
                   <pic:spPr>
                     <a:xfrm>
                       <a:off x="0" y="0"/>
-                      <a:ext cx="3621263" cy="4110084"/>
+                      <a:ext cx="2947342" cy="3896162"/>
                     </a:xfrm>
                     <a:prstGeom prst="rect">
                       <a:avLst/>
@@ -4355,9 +4340,224 @@
         <w:pStyle w:val="Titre3"/>
         <w:spacing w:before="120" w:after="0"/>
       </w:pPr>
-      <w:bookmarkStart w:id="12" w:name="_Toc28003564"/>
-      <w:r>
-        <w:t>Composant CtrlAccès</w:t>
+      <w:bookmarkStart w:id="11" w:name="_Toc28003564"/>
+      <w:r>
+        <w:t>C</w:t>
+      </w:r>
+      <w:r>
+        <w:t>omposant</w:t>
+      </w:r>
+      <w:r>
+        <w:t xml:space="preserve"> e-Commerce</w:t>
+      </w:r>
+    </w:p>
+    <w:p>
+      <w:pPr>
+        <w:pStyle w:val="Corpsdetexte"/>
+      </w:pPr>
+      <w:r>
+        <w:t>Le composant</w:t>
+      </w:r>
+      <w:r>
+        <w:t xml:space="preserve"> e-Commerce</w:t>
+      </w:r>
+      <w:r>
+        <w:t xml:space="preserve"> </w:t>
+      </w:r>
+      <w:r>
+        <w:t xml:space="preserve">représente </w:t>
+      </w:r>
+      <w:r>
+        <w:t>un module au sens Angular</w:t>
+      </w:r>
+      <w:r>
+        <w:t xml:space="preserve"> qui est </w:t>
+      </w:r>
+      <w:r>
+        <w:t>servi par le composant UML node.js sur le port 4201</w:t>
+      </w:r>
+      <w:r>
+        <w:t>.</w:t>
+      </w:r>
+    </w:p>
+    <w:p>
+      <w:pPr>
+        <w:pStyle w:val="Corpsdetexte"/>
+      </w:pPr>
+      <w:r>
+        <w:t xml:space="preserve">Note : le fonctionnement d’une application Angular </w:t>
+      </w:r>
+      <w:r>
+        <w:t>et du serveur</w:t>
+      </w:r>
+      <w:r>
+        <w:t xml:space="preserve"> node.js ne sont pas décrits ici</w:t>
+      </w:r>
+      <w:r>
+        <w:t>.</w:t>
+      </w:r>
+    </w:p>
+    <w:p>
+      <w:pPr>
+        <w:pStyle w:val="Titre3"/>
+        <w:spacing w:before="120" w:after="0"/>
+      </w:pPr>
+      <w:r>
+        <w:t xml:space="preserve">Composant </w:t>
+      </w:r>
+      <w:r>
+        <w:t>c</w:t>
+      </w:r>
+      <w:r>
+        <w:t>trlAccès</w:t>
+      </w:r>
+      <w:bookmarkEnd w:id="11"/>
+    </w:p>
+    <w:p>
+      <w:pPr>
+        <w:pStyle w:val="Corpsdetexte"/>
+      </w:pPr>
+      <w:r>
+        <w:t>Le composant</w:t>
+      </w:r>
+      <w:r>
+        <w:t xml:space="preserve"> </w:t>
+      </w:r>
+      <w:r>
+        <w:t>ctrlAccès</w:t>
+      </w:r>
+      <w:r>
+        <w:t xml:space="preserve"> </w:t>
+      </w:r>
+      <w:r>
+        <w:t xml:space="preserve">représente </w:t>
+      </w:r>
+      <w:r>
+        <w:t xml:space="preserve">un service et un </w:t>
+      </w:r>
+      <w:r>
+        <w:t>composant,</w:t>
+      </w:r>
+      <w:r>
+        <w:t xml:space="preserve"> </w:t>
+      </w:r>
+      <w:r>
+        <w:t>au sens Angular.</w:t>
+      </w:r>
+      <w:r>
+        <w:t xml:space="preserve"> </w:t>
+      </w:r>
+      <w:r>
+        <w:t xml:space="preserve">Ce </w:t>
+      </w:r>
+      <w:r>
+        <w:t>composant</w:t>
+      </w:r>
+      <w:r>
+        <w:t> </w:t>
+      </w:r>
+      <w:r>
+        <w:t xml:space="preserve">utilise </w:t>
+      </w:r>
+      <w:r>
+        <w:t>l’interface api</w:t>
+      </w:r>
+      <w:r>
+        <w:t>-gestionSecu</w:t>
+      </w:r>
+      <w:r>
+        <w:t xml:space="preserve"> </w:t>
+      </w:r>
+      <w:r>
+        <w:t>exposée par le service Frontal-Web</w:t>
+      </w:r>
+      <w:r>
+        <w:t xml:space="preserve">. </w:t>
+      </w:r>
+      <w:r>
+        <w:t xml:space="preserve">Il </w:t>
+      </w:r>
+      <w:r>
+        <w:t>produit</w:t>
+      </w:r>
+      <w:r>
+        <w:t xml:space="preserve"> les fonctions suivantes :</w:t>
+      </w:r>
+    </w:p>
+    <w:p>
+      <w:pPr>
+        <w:pStyle w:val="Paragraphedeliste"/>
+        <w:numPr>
+          <w:ilvl w:val="0"/>
+          <w:numId w:val="13"/>
+        </w:numPr>
+      </w:pPr>
+      <w:r>
+        <w:t xml:space="preserve">Masque de saisie pour </w:t>
+      </w:r>
+      <w:r>
+        <w:t>s</w:t>
+      </w:r>
+      <w:r>
+        <w:t>’identifier</w:t>
+      </w:r>
+      <w:r>
+        <w:t xml:space="preserve"> avec </w:t>
+      </w:r>
+      <w:r>
+        <w:t>contrôle des</w:t>
+      </w:r>
+      <w:r>
+        <w:t xml:space="preserve"> champs obli</w:t>
+      </w:r>
+      <w:r>
+        <w:t>gatoires</w:t>
+      </w:r>
+      <w:r>
+        <w:t>,</w:t>
+      </w:r>
+    </w:p>
+    <w:p>
+      <w:pPr>
+        <w:pStyle w:val="Paragraphedeliste"/>
+        <w:numPr>
+          <w:ilvl w:val="0"/>
+          <w:numId w:val="13"/>
+        </w:numPr>
+      </w:pPr>
+      <w:r>
+        <w:t xml:space="preserve">Bouton </w:t>
+      </w:r>
+      <w:r>
+        <w:t>d’action</w:t>
+      </w:r>
+      <w:r>
+        <w:t xml:space="preserve"> </w:t>
+      </w:r>
+      <w:r>
+        <w:t>pour s</w:t>
+      </w:r>
+      <w:r>
+        <w:t>e déconnecter</w:t>
+      </w:r>
+      <w:r>
+        <w:t>.</w:t>
+      </w:r>
+    </w:p>
+    <w:p>
+      <w:pPr>
+        <w:pStyle w:val="Titre3"/>
+        <w:spacing w:before="120" w:after="0"/>
+      </w:pPr>
+      <w:bookmarkStart w:id="12" w:name="_Toc28003565"/>
+      <w:r>
+        <w:t xml:space="preserve">Composant </w:t>
+      </w:r>
+      <w:r>
+        <w:t>p</w:t>
+      </w:r>
+      <w:r>
+        <w:t>anierAchat</w:t>
       </w:r>
       <w:bookmarkEnd w:id="12"/>
     </w:p>
@@ -4366,19 +4566,117 @@
         <w:pStyle w:val="Corpsdetexte"/>
       </w:pPr>
       <w:r>
-        <w:t>Le composant panierAchat est un module au sens Angular.</w:t>
+        <w:t xml:space="preserve">Le composant </w:t>
+      </w:r>
+      <w:r>
+        <w:t>panierAchat</w:t>
       </w:r>
       <w:r>
         <w:t xml:space="preserve"> </w:t>
       </w:r>
       <w:r>
-        <w:t>Il utilise l’api api-gestionSecu exposée par le service Frontal-Web.</w:t>
+        <w:t xml:space="preserve">représente </w:t>
+      </w:r>
+      <w:r>
+        <w:t>un service et un composant, au sens Angular</w:t>
+      </w:r>
+      <w:r>
+        <w:t>.</w:t>
       </w:r>
       <w:r>
         <w:t xml:space="preserve"> </w:t>
       </w:r>
       <w:r>
-        <w:t>Il couvre les fonctions suivantes :</w:t>
+        <w:t xml:space="preserve">Il utilise </w:t>
+      </w:r>
+      <w:r>
+        <w:t>les apis</w:t>
+      </w:r>
+      <w:r>
+        <w:t xml:space="preserve"> </w:t>
+      </w:r>
+    </w:p>
+    <w:p>
+      <w:pPr>
+        <w:pStyle w:val="Corpsdetexte"/>
+        <w:numPr>
+          <w:ilvl w:val="0"/>
+          <w:numId w:val="8"/>
+        </w:numPr>
+      </w:pPr>
+      <w:r>
+        <w:t>api-Catalogue,</w:t>
+      </w:r>
+    </w:p>
+    <w:p>
+      <w:pPr>
+        <w:pStyle w:val="Corpsdetexte"/>
+        <w:numPr>
+          <w:ilvl w:val="0"/>
+          <w:numId w:val="8"/>
+        </w:numPr>
+      </w:pPr>
+      <w:r>
+        <w:t>api-Paiement,</w:t>
+      </w:r>
+    </w:p>
+    <w:p>
+      <w:pPr>
+        <w:pStyle w:val="Corpsdetexte"/>
+        <w:numPr>
+          <w:ilvl w:val="0"/>
+          <w:numId w:val="8"/>
+        </w:numPr>
+      </w:pPr>
+      <w:r>
+        <w:t>api-gestionStock,</w:t>
+      </w:r>
+    </w:p>
+    <w:p>
+      <w:pPr>
+        <w:pStyle w:val="Corpsdetexte"/>
+        <w:numPr>
+          <w:ilvl w:val="0"/>
+          <w:numId w:val="8"/>
+        </w:numPr>
+      </w:pPr>
+      <w:r>
+        <w:t>api-commande</w:t>
+      </w:r>
+      <w:r>
+        <w:t>,</w:t>
+      </w:r>
+    </w:p>
+    <w:p>
+      <w:pPr>
+        <w:pStyle w:val="Corpsdetexte"/>
+      </w:pPr>
+      <w:r>
+        <w:t>exposée</w:t>
+      </w:r>
+      <w:r>
+        <w:t xml:space="preserve">s </w:t>
+      </w:r>
+      <w:r>
+        <w:t>par le service Frontal-Web</w:t>
+      </w:r>
+      <w:r>
+        <w:t xml:space="preserve"> pour transmettre ou recevoir les données</w:t>
+      </w:r>
+      <w:r>
+        <w:t>.</w:t>
+      </w:r>
+      <w:r>
+        <w:t xml:space="preserve"> </w:t>
+      </w:r>
+      <w:r>
+        <w:t xml:space="preserve">Il </w:t>
+      </w:r>
+      <w:r>
+        <w:t xml:space="preserve">produit </w:t>
+      </w:r>
+      <w:r>
+        <w:t>les fonctions suivantes :</w:t>
       </w:r>
     </w:p>
     <w:p>
@@ -4402,7 +4700,7 @@
           <w:sz w:val="20"/>
           <w:szCs w:val="20"/>
         </w:rPr>
-        <w:t xml:space="preserve">Masque de saisie pour </w:t>
+        <w:t xml:space="preserve">Confirmation de commande </w:t>
       </w:r>
       <w:r>
         <w:rPr>
@@ -4410,7 +4708,7 @@
           <w:sz w:val="20"/>
           <w:szCs w:val="20"/>
         </w:rPr>
-        <w:t>s</w:t>
+        <w:t xml:space="preserve">en affichant </w:t>
       </w:r>
       <w:r>
         <w:rPr>
@@ -4418,7 +4716,7 @@
           <w:sz w:val="20"/>
           <w:szCs w:val="20"/>
         </w:rPr>
-        <w:t>’identifier</w:t>
+        <w:t>les boutons d’action de confirmation ou</w:t>
       </w:r>
       <w:r>
         <w:rPr>
@@ -4426,7 +4724,7 @@
           <w:sz w:val="20"/>
           <w:szCs w:val="20"/>
         </w:rPr>
-        <w:t xml:space="preserve"> avec </w:t>
+        <w:t xml:space="preserve"> d’annulation</w:t>
       </w:r>
       <w:r>
         <w:rPr>
@@ -4434,23 +4732,7 @@
           <w:sz w:val="20"/>
           <w:szCs w:val="20"/>
         </w:rPr>
-        <w:t>contrôle des</w:t>
-      </w:r>
-      <w:r>
-        <w:rPr>
-          <w:rFonts w:ascii="Montserrat" w:eastAsia="Montserrat" w:hAnsi="Montserrat" w:cs="Montserrat"/>
-          <w:sz w:val="20"/>
-          <w:szCs w:val="20"/>
-        </w:rPr>
-        <w:t xml:space="preserve"> champs obli</w:t>
-      </w:r>
-      <w:r>
-        <w:rPr>
-          <w:rFonts w:ascii="Montserrat" w:eastAsia="Montserrat" w:hAnsi="Montserrat" w:cs="Montserrat"/>
-          <w:sz w:val="20"/>
-          <w:szCs w:val="20"/>
-        </w:rPr>
-        <w:t>gatoires</w:t>
+        <w:t>.</w:t>
       </w:r>
     </w:p>
     <w:p>
@@ -4474,7 +4756,7 @@
           <w:sz w:val="20"/>
           <w:szCs w:val="20"/>
         </w:rPr>
-        <w:t xml:space="preserve">Bouton </w:t>
+        <w:t>Choisir le mode paiement</w:t>
       </w:r>
       <w:r>
         <w:rPr>
@@ -4482,7 +4764,7 @@
           <w:sz w:val="20"/>
           <w:szCs w:val="20"/>
         </w:rPr>
-        <w:t>d’action</w:t>
+        <w:t xml:space="preserve"> en proposant la liste </w:t>
       </w:r>
       <w:r>
         <w:rPr>
@@ -4490,84 +4772,80 @@
           <w:sz w:val="20"/>
           <w:szCs w:val="20"/>
         </w:rPr>
-        <w:t xml:space="preserve"> </w:t>
-      </w:r>
-      <w:r>
+        <w:t>déroulante :</w:t>
+      </w:r>
+    </w:p>
+    <w:p>
+      <w:pPr>
+        <w:widowControl/>
+        <w:numPr>
+          <w:ilvl w:val="1"/>
+          <w:numId w:val="9"/>
+        </w:numPr>
+        <w:suppressAutoHyphens w:val="0"/>
+        <w:spacing w:after="119"/>
         <w:rPr>
           <w:rFonts w:ascii="Montserrat" w:eastAsia="Montserrat" w:hAnsi="Montserrat" w:cs="Montserrat"/>
           <w:sz w:val="20"/>
           <w:szCs w:val="20"/>
         </w:rPr>
-        <w:t>pour s</w:t>
-      </w:r>
+      </w:pPr>
       <w:r>
         <w:rPr>
           <w:rFonts w:ascii="Montserrat" w:eastAsia="Montserrat" w:hAnsi="Montserrat" w:cs="Montserrat"/>
           <w:sz w:val="20"/>
           <w:szCs w:val="20"/>
         </w:rPr>
-        <w:t>e déconnecter</w:t>
-      </w:r>
-    </w:p>
-    <w:p>
-      <w:pPr>
-        <w:pStyle w:val="Titre3"/>
-        <w:spacing w:before="120" w:after="0"/>
-      </w:pPr>
-      <w:bookmarkStart w:id="13" w:name="_Toc28003565"/>
-      <w:r>
-        <w:t xml:space="preserve">Composant </w:t>
-      </w:r>
-      <w:r>
-        <w:t>p</w:t>
-      </w:r>
-      <w:r>
-        <w:t>anierAchat</w:t>
-      </w:r>
-      <w:bookmarkEnd w:id="13"/>
-    </w:p>
-    <w:p>
-      <w:pPr>
-        <w:pStyle w:val="Corpsdetexte"/>
-      </w:pPr>
-      <w:r>
-        <w:t xml:space="preserve">Le composant </w:t>
-      </w:r>
-      <w:r>
-        <w:t>panierAchat</w:t>
-      </w:r>
-      <w:r>
-        <w:t xml:space="preserve"> est un module au sens Angular.</w:t>
-      </w:r>
-      <w:r>
-        <w:t xml:space="preserve"> </w:t>
-      </w:r>
-      <w:r>
-        <w:t xml:space="preserve">Il utilise l’api </w:t>
-      </w:r>
-      <w:r>
-        <w:t xml:space="preserve">api-catalogue et l’api api-commande </w:t>
-      </w:r>
-      <w:r>
-        <w:t>exposée</w:t>
-      </w:r>
-      <w:r>
-        <w:t xml:space="preserve">s </w:t>
-      </w:r>
-      <w:r>
-        <w:t>par le service Frontal-Web</w:t>
-      </w:r>
-      <w:r>
-        <w:t xml:space="preserve"> pour transmettre ou recevoir les données</w:t>
-      </w:r>
-      <w:r>
+        <w:t>Par chèque</w:t>
+      </w:r>
+      <w:r>
+        <w:rPr>
+          <w:rFonts w:ascii="Montserrat" w:eastAsia="Montserrat" w:hAnsi="Montserrat" w:cs="Montserrat"/>
+          <w:sz w:val="20"/>
+          <w:szCs w:val="20"/>
+        </w:rPr>
+        <w:t xml:space="preserve"> à la livraison</w:t>
+      </w:r>
+      <w:r>
+        <w:rPr>
+          <w:rFonts w:ascii="Montserrat" w:eastAsia="Montserrat" w:hAnsi="Montserrat" w:cs="Montserrat"/>
+          <w:sz w:val="20"/>
+          <w:szCs w:val="20"/>
+        </w:rPr>
+        <w:t>,</w:t>
+      </w:r>
+    </w:p>
+    <w:p>
+      <w:pPr>
+        <w:widowControl/>
+        <w:numPr>
+          <w:ilvl w:val="1"/>
+          <w:numId w:val="9"/>
+        </w:numPr>
+        <w:suppressAutoHyphens w:val="0"/>
+        <w:spacing w:after="119"/>
+        <w:rPr>
+          <w:rFonts w:ascii="Montserrat" w:eastAsia="Montserrat" w:hAnsi="Montserrat" w:cs="Montserrat"/>
+          <w:color w:val="000000"/>
+          <w:sz w:val="20"/>
+          <w:szCs w:val="20"/>
+        </w:rPr>
+      </w:pPr>
+      <w:r>
+        <w:rPr>
+          <w:rFonts w:ascii="Montserrat" w:eastAsia="Montserrat" w:hAnsi="Montserrat" w:cs="Montserrat"/>
+          <w:sz w:val="20"/>
+          <w:szCs w:val="20"/>
+        </w:rPr>
+        <w:t>Par CB</w:t>
+      </w:r>
+      <w:r>
+        <w:rPr>
+          <w:rFonts w:ascii="Montserrat" w:eastAsia="Montserrat" w:hAnsi="Montserrat" w:cs="Montserrat"/>
+          <w:sz w:val="20"/>
+          <w:szCs w:val="20"/>
+        </w:rPr>
         <w:t>.</w:t>
-      </w:r>
-      <w:r>
-        <w:t xml:space="preserve"> </w:t>
-      </w:r>
-      <w:r>
-        <w:t>Il couvre les fonctions suivantes :</w:t>
       </w:r>
     </w:p>
     <w:p>
@@ -4581,6 +4859,7 @@
         <w:spacing w:after="119"/>
         <w:rPr>
           <w:rFonts w:ascii="Montserrat" w:eastAsia="Montserrat" w:hAnsi="Montserrat" w:cs="Montserrat"/>
+          <w:color w:val="000000"/>
           <w:sz w:val="20"/>
           <w:szCs w:val="20"/>
         </w:rPr>
@@ -4591,7 +4870,7 @@
           <w:sz w:val="20"/>
           <w:szCs w:val="20"/>
         </w:rPr>
-        <w:t xml:space="preserve">Confirmation de commande </w:t>
+        <w:t>Pouvoir annuler la Commande</w:t>
       </w:r>
       <w:r>
         <w:rPr>
@@ -4599,7 +4878,7 @@
           <w:sz w:val="20"/>
           <w:szCs w:val="20"/>
         </w:rPr>
-        <w:t xml:space="preserve">en affichant </w:t>
+        <w:t xml:space="preserve"> tant qu’elle n’est pas en production en </w:t>
       </w:r>
       <w:r>
         <w:rPr>
@@ -4607,7 +4886,7 @@
           <w:sz w:val="20"/>
           <w:szCs w:val="20"/>
         </w:rPr>
-        <w:t>les boutons d’action de confirmation ou</w:t>
+        <w:t xml:space="preserve">activant le bouton </w:t>
       </w:r>
       <w:r>
         <w:rPr>
@@ -4615,7 +4894,23 @@
           <w:sz w:val="20"/>
           <w:szCs w:val="20"/>
         </w:rPr>
-        <w:t xml:space="preserve"> d’annulation</w:t>
+        <w:t>d’action</w:t>
+      </w:r>
+      <w:r>
+        <w:rPr>
+          <w:rFonts w:ascii="Montserrat" w:eastAsia="Montserrat" w:hAnsi="Montserrat" w:cs="Montserrat"/>
+          <w:sz w:val="20"/>
+          <w:szCs w:val="20"/>
+        </w:rPr>
+        <w:t xml:space="preserve"> </w:t>
+      </w:r>
+      <w:r>
+        <w:rPr>
+          <w:rFonts w:ascii="Montserrat" w:eastAsia="Montserrat" w:hAnsi="Montserrat" w:cs="Montserrat"/>
+          <w:sz w:val="20"/>
+          <w:szCs w:val="20"/>
+        </w:rPr>
+        <w:t>« annulCmde »</w:t>
       </w:r>
       <w:r>
         <w:rPr>
@@ -4647,7 +4942,7 @@
           <w:sz w:val="20"/>
           <w:szCs w:val="20"/>
         </w:rPr>
-        <w:t>Choisir le mode paiement</w:t>
+        <w:t>Consulter le catalogue Groupe OC Pizza</w:t>
       </w:r>
       <w:r>
         <w:rPr>
@@ -4655,7 +4950,7 @@
           <w:sz w:val="20"/>
           <w:szCs w:val="20"/>
         </w:rPr>
-        <w:t xml:space="preserve"> en proposant la liste </w:t>
+        <w:t xml:space="preserve"> en affichant la liste des recettes disponibles avec case de saisie de nombre de pizza </w:t>
       </w:r>
       <w:r>
         <w:rPr>
@@ -4663,64 +4958,16 @@
           <w:sz w:val="20"/>
           <w:szCs w:val="20"/>
         </w:rPr>
-        <w:t>déroulante :</w:t>
-      </w:r>
-    </w:p>
-    <w:p>
-      <w:pPr>
-        <w:widowControl/>
-        <w:numPr>
-          <w:ilvl w:val="1"/>
-          <w:numId w:val="9"/>
-        </w:numPr>
-        <w:suppressAutoHyphens w:val="0"/>
-        <w:spacing w:after="119"/>
-        <w:rPr>
-          <w:rFonts w:ascii="Montserrat" w:eastAsia="Montserrat" w:hAnsi="Montserrat" w:cs="Montserrat"/>
-          <w:sz w:val="20"/>
-          <w:szCs w:val="20"/>
-        </w:rPr>
-      </w:pPr>
-      <w:r>
-        <w:rPr>
-          <w:rFonts w:ascii="Montserrat" w:eastAsia="Montserrat" w:hAnsi="Montserrat" w:cs="Montserrat"/>
-          <w:sz w:val="20"/>
-          <w:szCs w:val="20"/>
-        </w:rPr>
-        <w:t>Par chèque</w:t>
-      </w:r>
-      <w:r>
-        <w:rPr>
-          <w:rFonts w:ascii="Montserrat" w:eastAsia="Montserrat" w:hAnsi="Montserrat" w:cs="Montserrat"/>
-          <w:sz w:val="20"/>
-          <w:szCs w:val="20"/>
-        </w:rPr>
-        <w:t xml:space="preserve"> à la livraison</w:t>
-      </w:r>
-    </w:p>
-    <w:p>
-      <w:pPr>
-        <w:widowControl/>
-        <w:numPr>
-          <w:ilvl w:val="1"/>
-          <w:numId w:val="9"/>
-        </w:numPr>
-        <w:suppressAutoHyphens w:val="0"/>
-        <w:spacing w:after="119"/>
+        <w:t>en regard de chaque ligne</w:t>
+      </w:r>
+      <w:r>
         <w:rPr>
           <w:rFonts w:ascii="Montserrat" w:eastAsia="Montserrat" w:hAnsi="Montserrat" w:cs="Montserrat"/>
           <w:color w:val="000000"/>
           <w:sz w:val="20"/>
           <w:szCs w:val="20"/>
         </w:rPr>
-      </w:pPr>
-      <w:r>
-        <w:rPr>
-          <w:rFonts w:ascii="Montserrat" w:eastAsia="Montserrat" w:hAnsi="Montserrat" w:cs="Montserrat"/>
-          <w:sz w:val="20"/>
-          <w:szCs w:val="20"/>
-        </w:rPr>
-        <w:t>Par CB</w:t>
+        <w:t>.</w:t>
       </w:r>
     </w:p>
     <w:p>
@@ -4734,62 +4981,55 @@
         <w:spacing w:after="119"/>
         <w:rPr>
           <w:rFonts w:ascii="Montserrat" w:eastAsia="Montserrat" w:hAnsi="Montserrat" w:cs="Montserrat"/>
+          <w:sz w:val="20"/>
+          <w:szCs w:val="20"/>
+        </w:rPr>
+      </w:pPr>
+      <w:r>
+        <w:rPr>
+          <w:rFonts w:ascii="Montserrat" w:eastAsia="Montserrat" w:hAnsi="Montserrat" w:cs="Montserrat"/>
+          <w:sz w:val="20"/>
+          <w:szCs w:val="20"/>
+        </w:rPr>
+        <w:t>Choisir une pizzeria</w:t>
+      </w:r>
+      <w:r>
+        <w:rPr>
+          <w:rFonts w:ascii="Montserrat" w:eastAsia="Montserrat" w:hAnsi="Montserrat" w:cs="Montserrat"/>
+          <w:sz w:val="20"/>
+          <w:szCs w:val="20"/>
+        </w:rPr>
+        <w:t xml:space="preserve"> en affichant la liste des pizzerias du groupe avec un</w:t>
+      </w:r>
+      <w:r>
+        <w:rPr>
+          <w:rFonts w:ascii="Montserrat" w:eastAsia="Montserrat" w:hAnsi="Montserrat" w:cs="Montserrat"/>
+          <w:sz w:val="20"/>
+          <w:szCs w:val="20"/>
+        </w:rPr>
+        <w:t xml:space="preserve"> radio bouton en regard de chaque </w:t>
+      </w:r>
+      <w:r>
+        <w:rPr>
+          <w:rFonts w:ascii="Montserrat" w:eastAsia="Montserrat" w:hAnsi="Montserrat" w:cs="Montserrat"/>
+          <w:sz w:val="20"/>
+          <w:szCs w:val="20"/>
+        </w:rPr>
+        <w:t xml:space="preserve">ligne </w:t>
+      </w:r>
+      <w:r>
+        <w:rPr>
+          <w:rFonts w:ascii="Montserrat" w:eastAsia="Montserrat" w:hAnsi="Montserrat" w:cs="Montserrat"/>
           <w:color w:val="000000"/>
           <w:sz w:val="20"/>
           <w:szCs w:val="20"/>
         </w:rPr>
-      </w:pPr>
+        <w:t>reçue</w:t>
+      </w:r>
       <w:r>
         <w:rPr>
           <w:rFonts w:ascii="Montserrat" w:eastAsia="Montserrat" w:hAnsi="Montserrat" w:cs="Montserrat"/>
-          <w:sz w:val="20"/>
-          <w:szCs w:val="20"/>
-        </w:rPr>
-        <w:t>Pouvoir annuler la Commande</w:t>
-      </w:r>
-      <w:r>
-        <w:rPr>
-          <w:rFonts w:ascii="Montserrat" w:eastAsia="Montserrat" w:hAnsi="Montserrat" w:cs="Montserrat"/>
-          <w:sz w:val="20"/>
-          <w:szCs w:val="20"/>
-        </w:rPr>
-        <w:t xml:space="preserve"> tant qu’elle n’est pas en production en </w:t>
-      </w:r>
-      <w:r>
-        <w:rPr>
-          <w:rFonts w:ascii="Montserrat" w:eastAsia="Montserrat" w:hAnsi="Montserrat" w:cs="Montserrat"/>
-          <w:sz w:val="20"/>
-          <w:szCs w:val="20"/>
-        </w:rPr>
-        <w:t xml:space="preserve">activant le bouton </w:t>
-      </w:r>
-      <w:r>
-        <w:rPr>
-          <w:rFonts w:ascii="Montserrat" w:eastAsia="Montserrat" w:hAnsi="Montserrat" w:cs="Montserrat"/>
-          <w:sz w:val="20"/>
-          <w:szCs w:val="20"/>
-        </w:rPr>
-        <w:t>d’action</w:t>
-      </w:r>
-      <w:r>
-        <w:rPr>
-          <w:rFonts w:ascii="Montserrat" w:eastAsia="Montserrat" w:hAnsi="Montserrat" w:cs="Montserrat"/>
-          <w:sz w:val="20"/>
-          <w:szCs w:val="20"/>
-        </w:rPr>
-        <w:t xml:space="preserve"> </w:t>
-      </w:r>
-      <w:r>
-        <w:rPr>
-          <w:rFonts w:ascii="Montserrat" w:eastAsia="Montserrat" w:hAnsi="Montserrat" w:cs="Montserrat"/>
-          <w:sz w:val="20"/>
-          <w:szCs w:val="20"/>
-        </w:rPr>
-        <w:t>« annulCmde »</w:t>
-      </w:r>
-      <w:r>
-        <w:rPr>
-          <w:rFonts w:ascii="Montserrat" w:eastAsia="Montserrat" w:hAnsi="Montserrat" w:cs="Montserrat"/>
+          <w:color w:val="000000"/>
           <w:sz w:val="20"/>
           <w:szCs w:val="20"/>
         </w:rPr>
@@ -4817,7 +5057,7 @@
           <w:sz w:val="20"/>
           <w:szCs w:val="20"/>
         </w:rPr>
-        <w:t>Consulter le catalogue Groupe OC Pizza</w:t>
+        <w:t>Créer un Panier d’achat</w:t>
       </w:r>
       <w:r>
         <w:rPr>
@@ -4825,7 +5065,7 @@
           <w:sz w:val="20"/>
           <w:szCs w:val="20"/>
         </w:rPr>
-        <w:t xml:space="preserve"> en affichant la liste des recettes disponibles avec case de saisie de nombre de pizza </w:t>
+        <w:t xml:space="preserve"> </w:t>
       </w:r>
       <w:r>
         <w:rPr>
@@ -4833,16 +5073,88 @@
           <w:sz w:val="20"/>
           <w:szCs w:val="20"/>
         </w:rPr>
-        <w:t>en regard de chaque ligne</w:t>
+        <w:t xml:space="preserve">en affichant un bouton </w:t>
       </w:r>
       <w:r>
         <w:rPr>
           <w:rFonts w:ascii="Montserrat" w:eastAsia="Montserrat" w:hAnsi="Montserrat" w:cs="Montserrat"/>
-          <w:color w:val="000000"/>
           <w:sz w:val="20"/>
           <w:szCs w:val="20"/>
         </w:rPr>
+        <w:t>dont l’activation place les recettes dont le nombre de pizzas est &gt;0 dans le panier d’achat.</w:t>
+      </w:r>
+    </w:p>
+    <w:p>
+      <w:pPr>
+        <w:pStyle w:val="Titre3"/>
+        <w:spacing w:before="120" w:after="0"/>
+      </w:pPr>
+      <w:bookmarkStart w:id="13" w:name="_Toc28003566"/>
+      <w:r>
+        <w:t xml:space="preserve">Composant </w:t>
+      </w:r>
+      <w:r>
+        <w:t>g</w:t>
+      </w:r>
+      <w:r>
+        <w:t>estionCompte</w:t>
+      </w:r>
+      <w:bookmarkEnd w:id="13"/>
+    </w:p>
+    <w:p>
+      <w:pPr>
+        <w:pStyle w:val="Corpsdetexte"/>
+      </w:pPr>
+      <w:r>
+        <w:t xml:space="preserve">Le composant gestionCompte </w:t>
+      </w:r>
+      <w:r>
+        <w:t>représente un service et un composant, au sens Angular</w:t>
+      </w:r>
+      <w:r>
         <w:t>.</w:t>
+      </w:r>
+      <w:r>
+        <w:t xml:space="preserve"> </w:t>
+      </w:r>
+      <w:r>
+        <w:t>Il utilise l’api api-</w:t>
+      </w:r>
+      <w:r>
+        <w:t>gestionSecu</w:t>
+      </w:r>
+      <w:r>
+        <w:t xml:space="preserve"> </w:t>
+      </w:r>
+      <w:r>
+        <w:t>exposée</w:t>
+      </w:r>
+      <w:r>
+        <w:t xml:space="preserve"> par le service Frontal-Web</w:t>
+      </w:r>
+      <w:r>
+        <w:t xml:space="preserve"> </w:t>
+      </w:r>
+      <w:r>
+        <w:t>pour transmettre ou recevoir les données.</w:t>
+      </w:r>
+      <w:r>
+        <w:t xml:space="preserve"> </w:t>
+      </w:r>
+      <w:r>
+        <w:t xml:space="preserve">Il </w:t>
+      </w:r>
+      <w:r>
+        <w:t xml:space="preserve">produit </w:t>
+      </w:r>
+      <w:r>
+        <w:t xml:space="preserve">les </w:t>
+      </w:r>
+      <w:r>
+        <w:t>fonctions suivantes</w:t>
+      </w:r>
+      <w:r>
+        <w:t> :</w:t>
       </w:r>
     </w:p>
     <w:p>
@@ -4866,7 +5178,7 @@
           <w:sz w:val="20"/>
           <w:szCs w:val="20"/>
         </w:rPr>
-        <w:t>Choisir une pizzeria</w:t>
+        <w:t>Créer un compte client</w:t>
       </w:r>
       <w:r>
         <w:rPr>
@@ -4874,32 +5186,7 @@
           <w:sz w:val="20"/>
           <w:szCs w:val="20"/>
         </w:rPr>
-        <w:t xml:space="preserve"> en affichant la liste des pizzerias du groupe avec un</w:t>
-      </w:r>
-      <w:r>
-        <w:rPr>
-          <w:rFonts w:ascii="Montserrat" w:eastAsia="Montserrat" w:hAnsi="Montserrat" w:cs="Montserrat"/>
-          <w:sz w:val="20"/>
-          <w:szCs w:val="20"/>
-        </w:rPr>
-        <w:t xml:space="preserve"> radio bouton en regard de chaque </w:t>
-      </w:r>
-      <w:r>
-        <w:rPr>
-          <w:rFonts w:ascii="Montserrat" w:eastAsia="Montserrat" w:hAnsi="Montserrat" w:cs="Montserrat"/>
-          <w:sz w:val="20"/>
-          <w:szCs w:val="20"/>
-        </w:rPr>
-        <w:t xml:space="preserve">ligne </w:t>
-      </w:r>
-      <w:r>
-        <w:rPr>
-          <w:rFonts w:ascii="Montserrat" w:eastAsia="Montserrat" w:hAnsi="Montserrat" w:cs="Montserrat"/>
-          <w:color w:val="000000"/>
-          <w:sz w:val="20"/>
-          <w:szCs w:val="20"/>
-        </w:rPr>
-        <w:t>reçue</w:t>
+        <w:t xml:space="preserve"> en proposant un masque de saisie des informations requises pour la création d’un compte client</w:t>
       </w:r>
       <w:r>
         <w:rPr>
@@ -4932,7 +5219,7 @@
           <w:sz w:val="20"/>
           <w:szCs w:val="20"/>
         </w:rPr>
-        <w:t>Créer un Panier d’achat</w:t>
+        <w:t>Gérer son compte client</w:t>
       </w:r>
       <w:r>
         <w:rPr>
@@ -4940,7 +5227,7 @@
           <w:sz w:val="20"/>
           <w:szCs w:val="20"/>
         </w:rPr>
-        <w:t xml:space="preserve"> </w:t>
+        <w:t xml:space="preserve"> en affichant les informations modifiables du compte client </w:t>
       </w:r>
       <w:r>
         <w:rPr>
@@ -4948,7 +5235,7 @@
           <w:sz w:val="20"/>
           <w:szCs w:val="20"/>
         </w:rPr>
-        <w:t xml:space="preserve">en affichant un bouton </w:t>
+        <w:t>en mode « modification autorisée » ainsi q</w:t>
       </w:r>
       <w:r>
         <w:rPr>
@@ -4956,100 +5243,7 @@
           <w:sz w:val="20"/>
           <w:szCs w:val="20"/>
         </w:rPr>
-        <w:t>dont l’activation place les recettes dont le nombre de pizzas est &gt;0 dans le panier d’achat.</w:t>
-      </w:r>
-    </w:p>
-    <w:p>
-      <w:pPr>
-        <w:pStyle w:val="Titre3"/>
-        <w:spacing w:before="120" w:after="0"/>
-      </w:pPr>
-      <w:bookmarkStart w:id="14" w:name="_Toc28003566"/>
-      <w:r>
-        <w:t xml:space="preserve">Composants </w:t>
-      </w:r>
-      <w:r>
-        <w:t>g</w:t>
-      </w:r>
-      <w:r>
-        <w:t>estionCompte</w:t>
-      </w:r>
-      <w:bookmarkEnd w:id="14"/>
-    </w:p>
-    <w:p>
-      <w:pPr>
-        <w:pStyle w:val="Corpsdetexte"/>
-      </w:pPr>
-      <w:r>
-        <w:t>Le composant gestionCompte est un module au sens Angular.</w:t>
-      </w:r>
-      <w:r>
-        <w:t xml:space="preserve"> </w:t>
-      </w:r>
-      <w:r>
-        <w:t>Il utilise l’api api-</w:t>
-      </w:r>
-      <w:r>
-        <w:t>gestionSecu</w:t>
-      </w:r>
-      <w:r>
-        <w:t xml:space="preserve"> </w:t>
-      </w:r>
-      <w:r>
-        <w:t>exposée</w:t>
-      </w:r>
-      <w:r>
-        <w:t xml:space="preserve"> par le service Frontal-Web</w:t>
-      </w:r>
-      <w:r>
-        <w:t xml:space="preserve"> </w:t>
-      </w:r>
-      <w:r>
-        <w:t>pour transmettre ou recevoir les données.</w:t>
-      </w:r>
-      <w:r>
-        <w:t xml:space="preserve"> </w:t>
-      </w:r>
-      <w:r>
-        <w:t xml:space="preserve">Il couvre les </w:t>
-      </w:r>
-      <w:r>
-        <w:t>fonctions suivantes</w:t>
-      </w:r>
-      <w:r>
-        <w:t> :</w:t>
-      </w:r>
-    </w:p>
-    <w:p>
-      <w:pPr>
-        <w:widowControl/>
-        <w:numPr>
-          <w:ilvl w:val="0"/>
-          <w:numId w:val="9"/>
-        </w:numPr>
-        <w:suppressAutoHyphens w:val="0"/>
-        <w:spacing w:after="119"/>
-        <w:rPr>
-          <w:rFonts w:ascii="Montserrat" w:eastAsia="Montserrat" w:hAnsi="Montserrat" w:cs="Montserrat"/>
-          <w:sz w:val="20"/>
-          <w:szCs w:val="20"/>
-        </w:rPr>
-      </w:pPr>
-      <w:r>
-        <w:rPr>
-          <w:rFonts w:ascii="Montserrat" w:eastAsia="Montserrat" w:hAnsi="Montserrat" w:cs="Montserrat"/>
-          <w:sz w:val="20"/>
-          <w:szCs w:val="20"/>
-        </w:rPr>
-        <w:t>Créer un compte client</w:t>
-      </w:r>
-      <w:r>
-        <w:rPr>
-          <w:rFonts w:ascii="Montserrat" w:eastAsia="Montserrat" w:hAnsi="Montserrat" w:cs="Montserrat"/>
-          <w:sz w:val="20"/>
-          <w:szCs w:val="20"/>
-        </w:rPr>
-        <w:t xml:space="preserve"> en proposant un masque de saisie des informations requises pour la création d’un compte client</w:t>
+        <w:t>ue les boutons d’action de confirmation ou annulation</w:t>
       </w:r>
       <w:r>
         <w:rPr>
@@ -5063,80 +5257,9 @@
     </w:p>
     <w:p>
       <w:pPr>
-        <w:widowControl/>
-        <w:numPr>
-          <w:ilvl w:val="0"/>
-          <w:numId w:val="9"/>
-        </w:numPr>
-        <w:suppressAutoHyphens w:val="0"/>
-        <w:spacing w:after="119"/>
-        <w:rPr>
-          <w:rFonts w:ascii="Montserrat" w:eastAsia="Montserrat" w:hAnsi="Montserrat" w:cs="Montserrat"/>
-          <w:sz w:val="20"/>
-          <w:szCs w:val="20"/>
-        </w:rPr>
-      </w:pPr>
-      <w:r>
-        <w:rPr>
-          <w:rFonts w:ascii="Montserrat" w:eastAsia="Montserrat" w:hAnsi="Montserrat" w:cs="Montserrat"/>
-          <w:sz w:val="20"/>
-          <w:szCs w:val="20"/>
-        </w:rPr>
-        <w:t>Gérer son compte client</w:t>
-      </w:r>
-      <w:r>
-        <w:rPr>
-          <w:rFonts w:ascii="Montserrat" w:eastAsia="Montserrat" w:hAnsi="Montserrat" w:cs="Montserrat"/>
-          <w:sz w:val="20"/>
-          <w:szCs w:val="20"/>
-        </w:rPr>
-        <w:t xml:space="preserve"> en affichant les informations modifiables du compte client </w:t>
-      </w:r>
-      <w:r>
-        <w:rPr>
-          <w:rFonts w:ascii="Montserrat" w:eastAsia="Montserrat" w:hAnsi="Montserrat" w:cs="Montserrat"/>
-          <w:sz w:val="20"/>
-          <w:szCs w:val="20"/>
-        </w:rPr>
-        <w:t>en mode « modification autorisée » ainsi q</w:t>
-      </w:r>
-      <w:r>
-        <w:rPr>
-          <w:rFonts w:ascii="Montserrat" w:eastAsia="Montserrat" w:hAnsi="Montserrat" w:cs="Montserrat"/>
-          <w:sz w:val="20"/>
-          <w:szCs w:val="20"/>
-        </w:rPr>
-        <w:t>ue les boutons d’action de confirmation ou annulation</w:t>
-      </w:r>
-      <w:r>
-        <w:rPr>
-          <w:rFonts w:ascii="Montserrat" w:eastAsia="Montserrat" w:hAnsi="Montserrat" w:cs="Montserrat"/>
-          <w:color w:val="000000"/>
-          <w:sz w:val="20"/>
-          <w:szCs w:val="20"/>
-        </w:rPr>
-        <w:t>.</w:t>
-      </w:r>
-    </w:p>
-    <w:p>
-      <w:pPr>
-        <w:widowControl/>
-        <w:suppressAutoHyphens w:val="0"/>
-        <w:rPr>
-          <w:b/>
-          <w:color w:val="4C4C4C"/>
-          <w:sz w:val="28"/>
-        </w:rPr>
-      </w:pPr>
-      <w:r>
-        <w:br w:type="page"/>
-      </w:r>
-    </w:p>
-    <w:p>
-      <w:pPr>
         <w:pStyle w:val="Titre2"/>
       </w:pPr>
-      <w:bookmarkStart w:id="15" w:name="_Toc28003567"/>
+      <w:bookmarkStart w:id="14" w:name="_Toc28003567"/>
       <w:r>
         <w:t>Application</w:t>
       </w:r>
@@ -5149,18 +5272,18 @@
       <w:r>
         <w:t>e-Management</w:t>
       </w:r>
-      <w:bookmarkEnd w:id="15"/>
+      <w:bookmarkEnd w:id="14"/>
     </w:p>
     <w:p>
       <w:pPr>
         <w:pStyle w:val="Titre3"/>
         <w:spacing w:before="120" w:after="0"/>
       </w:pPr>
-      <w:bookmarkStart w:id="16" w:name="_Toc28003568"/>
+      <w:bookmarkStart w:id="15" w:name="_Toc28003568"/>
       <w:r>
         <w:t>La pile logicielle</w:t>
       </w:r>
-      <w:bookmarkEnd w:id="16"/>
+      <w:bookmarkEnd w:id="15"/>
     </w:p>
     <w:p>
       <w:pPr>
@@ -5177,25 +5300,11 @@
           <w:ilvl w:val="0"/>
           <w:numId w:val="8"/>
         </w:numPr>
-      </w:pPr>
-      <w:r>
-        <w:t>Angular : 8.2.14, Angular/</w:t>
-      </w:r>
-      <w:proofErr w:type="spellStart"/>
-      <w:r>
-        <w:t>Material</w:t>
-      </w:r>
-      <w:proofErr w:type="spellEnd"/>
-      <w:r>
-        <w:t xml:space="preserve"> : 8.2.3, Node.js : 12.13.0, </w:t>
-      </w:r>
-      <w:proofErr w:type="spellStart"/>
-      <w:r>
-        <w:t>Typescript</w:t>
-      </w:r>
-      <w:proofErr w:type="spellEnd"/>
-      <w:r>
-        <w:t> : 3.5.3</w:t>
+        <w:spacing w:after="0"/>
+        <w:ind w:left="958" w:hanging="357"/>
+      </w:pPr>
+      <w:r>
+        <w:t>Angular : 8.2.14, Angular/Material : 8.2.3, Node.js : 12.13.0, Typescript : 3.5.3</w:t>
       </w:r>
     </w:p>
     <w:p>
@@ -5203,11 +5312,11 @@
         <w:pStyle w:val="Titre3"/>
         <w:spacing w:before="120" w:after="0"/>
       </w:pPr>
-      <w:bookmarkStart w:id="17" w:name="_Toc28003569"/>
+      <w:bookmarkStart w:id="16" w:name="_Toc28003569"/>
       <w:r>
         <w:t>Diagramme UML de Composants</w:t>
       </w:r>
-      <w:bookmarkEnd w:id="17"/>
+      <w:bookmarkEnd w:id="16"/>
     </w:p>
     <w:p/>
     <w:p>
@@ -5216,10 +5325,10 @@
           <w:noProof/>
         </w:rPr>
         <w:drawing>
-          <wp:inline distT="0" distB="0" distL="0" distR="0" wp14:anchorId="193F163F" wp14:editId="52C91D92">
-            <wp:extent cx="3289314" cy="2567836"/>
-            <wp:effectExtent l="0" t="0" r="6350" b="4445"/>
-            <wp:docPr id="11" name="Image 11" descr="Une image contenant capture d’écran&#10;&#10;Description générée automatiquement"/>
+          <wp:inline distT="0" distB="0" distL="0" distR="0" wp14:anchorId="4A9AC0E0" wp14:editId="540F45EB">
+            <wp:extent cx="3296135" cy="3661775"/>
+            <wp:effectExtent l="0" t="0" r="0" b="0"/>
+            <wp:docPr id="15" name="Image 15" descr="Une image contenant capture d’écran&#10;&#10;Description générée automatiquement"/>
             <wp:cNvGraphicFramePr>
               <a:graphicFrameLocks xmlns:a="http://schemas.openxmlformats.org/drawingml/2006/main" noChangeAspect="1"/>
             </wp:cNvGraphicFramePr>
@@ -5227,11 +5336,11 @@
               <a:graphicData uri="http://schemas.openxmlformats.org/drawingml/2006/picture">
                 <pic:pic xmlns:pic="http://schemas.openxmlformats.org/drawingml/2006/picture">
                   <pic:nvPicPr>
-                    <pic:cNvPr id="11" name="Component e-Management.png"/>
+                    <pic:cNvPr id="15" name="Component e-Management.png"/>
                     <pic:cNvPicPr/>
                   </pic:nvPicPr>
                   <pic:blipFill>
-                    <a:blip r:embed="rId9" cstate="print">
+                    <a:blip r:embed="rId9">
                       <a:extLst>
                         <a:ext uri="{28A0092B-C50C-407E-A947-70E740481C1C}">
                           <a14:useLocalDpi xmlns:a14="http://schemas.microsoft.com/office/drawing/2010/main" val="0"/>
@@ -5245,7 +5354,7 @@
                   <pic:spPr>
                     <a:xfrm>
                       <a:off x="0" y="0"/>
-                      <a:ext cx="3308088" cy="2582492"/>
+                      <a:ext cx="3302666" cy="3669030"/>
                     </a:xfrm>
                     <a:prstGeom prst="rect">
                       <a:avLst/>
@@ -5263,14 +5372,59 @@
         <w:pStyle w:val="Titre3"/>
         <w:spacing w:before="120" w:after="0"/>
       </w:pPr>
-      <w:bookmarkStart w:id="18" w:name="_Toc28003570"/>
+      <w:bookmarkStart w:id="17" w:name="_Toc28003570"/>
+      <w:r>
+        <w:t>Composant e-</w:t>
+      </w:r>
+      <w:r>
+        <w:t>Management</w:t>
+      </w:r>
+    </w:p>
+    <w:p>
+      <w:pPr>
+        <w:pStyle w:val="Corpsdetexte"/>
+      </w:pPr>
+      <w:r>
+        <w:t>Le composant e-</w:t>
+      </w:r>
+      <w:r>
+        <w:t>Management</w:t>
+      </w:r>
+      <w:r>
+        <w:t xml:space="preserve"> représente un module au sens Angular qui est servi par le composant UML node.js sur le port 420</w:t>
+      </w:r>
+      <w:r>
+        <w:t>2</w:t>
+      </w:r>
+      <w:r>
+        <w:t>.</w:t>
+      </w:r>
+    </w:p>
+    <w:p>
+      <w:pPr>
+        <w:pStyle w:val="Corpsdetexte"/>
+      </w:pPr>
+      <w:r>
+        <w:t>Note : le fonctionnement d’une application Angular et du serveur node.js ne sont pas décrits ici.</w:t>
+      </w:r>
+    </w:p>
+    <w:p>
+      <w:pPr>
+        <w:pStyle w:val="Corpsdetexte"/>
+      </w:pPr>
+    </w:p>
+    <w:p>
+      <w:pPr>
+        <w:pStyle w:val="Titre3"/>
+        <w:spacing w:before="120" w:after="0"/>
+      </w:pPr>
       <w:r>
         <w:t xml:space="preserve">Composant </w:t>
       </w:r>
       <w:r>
         <w:t>Supervision</w:t>
       </w:r>
-      <w:bookmarkEnd w:id="18"/>
+      <w:bookmarkEnd w:id="17"/>
     </w:p>
     <w:p>
       <w:pPr>
@@ -5283,12 +5437,18 @@
         <w:t>Supervision</w:t>
       </w:r>
       <w:r>
-        <w:t xml:space="preserve"> est un module au sens Angular.</w:t>
-      </w:r>
-      <w:r>
         <w:t xml:space="preserve"> </w:t>
       </w:r>
       <w:r>
+        <w:t>représente un service et un composant, au sens Angular</w:t>
+      </w:r>
+      <w:r>
+        <w:t>.</w:t>
+      </w:r>
+      <w:r>
+        <w:t xml:space="preserve"> </w:t>
+      </w:r>
+      <w:r>
         <w:t>Il utilise l’api api-</w:t>
       </w:r>
       <w:r>
@@ -5301,7 +5461,13 @@
         <w:t xml:space="preserve"> </w:t>
       </w:r>
       <w:r>
-        <w:t>Il couvre les fonctions suivantes :</w:t>
+        <w:t xml:space="preserve">Il </w:t>
+      </w:r>
+      <w:r>
+        <w:t>produit</w:t>
+      </w:r>
+      <w:r>
+        <w:t xml:space="preserve"> les fonctions suivantes :</w:t>
       </w:r>
     </w:p>
     <w:p>
@@ -5540,21 +5706,27 @@
         <w:pStyle w:val="Titre3"/>
         <w:spacing w:before="120" w:after="0"/>
       </w:pPr>
-      <w:bookmarkStart w:id="19" w:name="_Toc28003571"/>
+      <w:bookmarkStart w:id="18" w:name="_Toc28003571"/>
       <w:r>
         <w:t xml:space="preserve">Composant </w:t>
       </w:r>
       <w:r>
         <w:t>GestionAccès</w:t>
       </w:r>
-      <w:bookmarkEnd w:id="19"/>
+      <w:bookmarkEnd w:id="18"/>
     </w:p>
     <w:p>
       <w:pPr>
         <w:pStyle w:val="Corpsdetexte"/>
       </w:pPr>
       <w:r>
-        <w:t>Le composant Supervision est un module au sens Angular.</w:t>
+        <w:t xml:space="preserve">Le composant Supervision </w:t>
+      </w:r>
+      <w:r>
+        <w:t>représente un service et un composant, au sens Angular</w:t>
+      </w:r>
+      <w:r>
+        <w:t>.</w:t>
       </w:r>
       <w:r>
         <w:t xml:space="preserve"> </w:t>
@@ -5572,7 +5744,19 @@
         <w:t xml:space="preserve"> </w:t>
       </w:r>
       <w:r>
-        <w:t>Il couvre les fonctions suivantes :</w:t>
+        <w:t xml:space="preserve">Il </w:t>
+      </w:r>
+      <w:r>
+        <w:t>produit</w:t>
+      </w:r>
+      <w:r>
+        <w:t xml:space="preserve"> l</w:t>
+      </w:r>
+      <w:r>
+        <w:t>a</w:t>
+      </w:r>
+      <w:r>
+        <w:t xml:space="preserve"> fonction suivante :</w:t>
       </w:r>
     </w:p>
     <w:p>
@@ -5619,54 +5803,81 @@
     </w:p>
     <w:p>
       <w:pPr>
-        <w:widowControl/>
-        <w:suppressAutoHyphens w:val="0"/>
-        <w:rPr>
-          <w:b/>
-          <w:i/>
-          <w:color w:val="4C4C4C"/>
-          <w:sz w:val="28"/>
-        </w:rPr>
-      </w:pPr>
-      <w:r>
-        <w:br w:type="page"/>
-      </w:r>
-    </w:p>
-    <w:p>
-      <w:pPr>
         <w:pStyle w:val="Titre3"/>
         <w:spacing w:before="120" w:after="0"/>
       </w:pPr>
-      <w:bookmarkStart w:id="20" w:name="_Toc28003572"/>
+      <w:bookmarkStart w:id="19" w:name="_Toc28003572"/>
       <w:r>
         <w:t>Composant CtrlAccès</w:t>
       </w:r>
-      <w:bookmarkEnd w:id="20"/>
+      <w:bookmarkEnd w:id="19"/>
     </w:p>
     <w:p>
       <w:pPr>
         <w:pStyle w:val="Corpsdetexte"/>
       </w:pPr>
       <w:r>
-        <w:t>Le composant panierAchat est un module au sens Angular.</w:t>
+        <w:t xml:space="preserve">Le composant </w:t>
+      </w:r>
+      <w:r>
+        <w:t>CtrlAccès</w:t>
       </w:r>
       <w:r>
         <w:t xml:space="preserve"> </w:t>
       </w:r>
       <w:r>
-        <w:t>Il utilise l’api api-gestionSecu exposée par le service Frontal-</w:t>
+        <w:t>représente un service et un composant, au sens Angular</w:t>
+      </w:r>
+      <w:r>
+        <w:t>.</w:t>
       </w:r>
       <w:r>
         <w:t xml:space="preserve"> </w:t>
       </w:r>
       <w:r>
+        <w:t>Il utilise l</w:t>
+      </w:r>
+      <w:r>
+        <w:t>’</w:t>
+      </w:r>
+      <w:r>
+        <w:t>api</w:t>
+      </w:r>
+      <w:r>
+        <w:t xml:space="preserve"> </w:t>
+      </w:r>
+      <w:r>
+        <w:t>api-gestionSecu</w:t>
+      </w:r>
+      <w:r>
+        <w:t xml:space="preserve"> </w:t>
+      </w:r>
+      <w:r>
+        <w:t>exposée</w:t>
+      </w:r>
+      <w:r>
+        <w:t>s</w:t>
+      </w:r>
+      <w:r>
+        <w:t xml:space="preserve"> par le service Frontal-</w:t>
+      </w:r>
+      <w:r>
+        <w:t xml:space="preserve"> </w:t>
+      </w:r>
+      <w:r>
         <w:t>Web pour transmettre ou recevoir les données.</w:t>
       </w:r>
       <w:r>
         <w:t xml:space="preserve"> </w:t>
       </w:r>
       <w:r>
-        <w:t>Il couvre les fonctions suivantes :</w:t>
+        <w:t xml:space="preserve">Il </w:t>
+      </w:r>
+      <w:r>
+        <w:t>produit</w:t>
+      </w:r>
+      <w:r>
+        <w:t xml:space="preserve"> les fonctions suivantes :</w:t>
       </w:r>
     </w:p>
     <w:p>
@@ -5719,27 +5930,41 @@
     </w:p>
     <w:p>
       <w:pPr>
+        <w:widowControl/>
+        <w:suppressAutoHyphens w:val="0"/>
+        <w:rPr>
+          <w:b/>
+          <w:color w:val="4C4C4C"/>
+          <w:sz w:val="28"/>
+        </w:rPr>
+      </w:pPr>
+      <w:bookmarkStart w:id="20" w:name="_Toc28003573"/>
+      <w:r>
+        <w:br w:type="page"/>
+      </w:r>
+    </w:p>
+    <w:p>
+      <w:pPr>
         <w:pStyle w:val="Titre2"/>
       </w:pPr>
-      <w:bookmarkStart w:id="21" w:name="_Toc28003573"/>
       <w:r>
         <w:t>Application Web e-</w:t>
       </w:r>
       <w:r>
         <w:t>Production</w:t>
       </w:r>
-      <w:bookmarkEnd w:id="21"/>
+      <w:bookmarkEnd w:id="20"/>
     </w:p>
     <w:p>
       <w:pPr>
         <w:pStyle w:val="Titre3"/>
         <w:spacing w:before="120" w:after="0"/>
       </w:pPr>
-      <w:bookmarkStart w:id="22" w:name="_Toc28003574"/>
+      <w:bookmarkStart w:id="21" w:name="_Toc28003574"/>
       <w:r>
         <w:t>La pile logicielle</w:t>
       </w:r>
-      <w:bookmarkEnd w:id="22"/>
+      <w:bookmarkEnd w:id="21"/>
     </w:p>
     <w:p>
       <w:pPr>
@@ -5758,23 +5983,7 @@
         </w:numPr>
       </w:pPr>
       <w:r>
-        <w:t>Angular : 8.2.14, Angular/</w:t>
-      </w:r>
-      <w:proofErr w:type="spellStart"/>
-      <w:r>
-        <w:t>Material</w:t>
-      </w:r>
-      <w:proofErr w:type="spellEnd"/>
-      <w:r>
-        <w:t xml:space="preserve"> : 8.2.3, Node.js : 12.13.0, </w:t>
-      </w:r>
-      <w:proofErr w:type="spellStart"/>
-      <w:r>
-        <w:t>Typescript</w:t>
-      </w:r>
-      <w:proofErr w:type="spellEnd"/>
-      <w:r>
-        <w:t> : 3.5.3</w:t>
+        <w:t>Angular : 8.2.14, Angular/Material : 8.2.3, Node.js : 12.13.0, Typescript : 3.5.3</w:t>
       </w:r>
     </w:p>
     <w:p>
@@ -5782,23 +5991,22 @@
         <w:pStyle w:val="Titre3"/>
         <w:spacing w:before="120" w:after="0"/>
       </w:pPr>
-      <w:bookmarkStart w:id="23" w:name="_Toc28003575"/>
+      <w:bookmarkStart w:id="22" w:name="_Toc28003575"/>
       <w:r>
         <w:t>Diagramme UML de Composants</w:t>
       </w:r>
-      <w:bookmarkEnd w:id="23"/>
-    </w:p>
-    <w:p/>
+      <w:bookmarkEnd w:id="22"/>
+    </w:p>
     <w:p>
       <w:r>
         <w:rPr>
           <w:noProof/>
         </w:rPr>
         <w:drawing>
-          <wp:inline distT="0" distB="0" distL="0" distR="0" wp14:anchorId="41E2FB60" wp14:editId="0D834584">
-            <wp:extent cx="3343285" cy="2392471"/>
-            <wp:effectExtent l="0" t="0" r="0" b="8255"/>
-            <wp:docPr id="10" name="Image 10" descr="Une image contenant capture d’écran&#10;&#10;Description générée automatiquement"/>
+          <wp:inline distT="0" distB="0" distL="0" distR="0" wp14:anchorId="45DD2034" wp14:editId="5950CC9D">
+            <wp:extent cx="3260942" cy="4448856"/>
+            <wp:effectExtent l="0" t="0" r="0" b="8890"/>
+            <wp:docPr id="17" name="Image 17" descr="Une image contenant capture d’écran&#10;&#10;Description générée automatiquement"/>
             <wp:cNvGraphicFramePr>
               <a:graphicFrameLocks xmlns:a="http://schemas.openxmlformats.org/drawingml/2006/main" noChangeAspect="1"/>
             </wp:cNvGraphicFramePr>
@@ -5806,11 +6014,11 @@
               <a:graphicData uri="http://schemas.openxmlformats.org/drawingml/2006/picture">
                 <pic:pic xmlns:pic="http://schemas.openxmlformats.org/drawingml/2006/picture">
                   <pic:nvPicPr>
-                    <pic:cNvPr id="10" name="Component e-Production.png"/>
+                    <pic:cNvPr id="17" name="Component e-Production.png"/>
                     <pic:cNvPicPr/>
                   </pic:nvPicPr>
                   <pic:blipFill>
-                    <a:blip r:embed="rId10" cstate="print">
+                    <a:blip r:embed="rId10">
                       <a:extLst>
                         <a:ext uri="{28A0092B-C50C-407E-A947-70E740481C1C}">
                           <a14:useLocalDpi xmlns:a14="http://schemas.microsoft.com/office/drawing/2010/main" val="0"/>
@@ -5824,7 +6032,7 @@
                   <pic:spPr>
                     <a:xfrm>
                       <a:off x="0" y="0"/>
-                      <a:ext cx="3348779" cy="2396403"/>
+                      <a:ext cx="3277173" cy="4471000"/>
                     </a:xfrm>
                     <a:prstGeom prst="rect">
                       <a:avLst/>
@@ -5842,21 +6050,39 @@
         <w:pStyle w:val="Titre3"/>
         <w:spacing w:before="120" w:after="0"/>
       </w:pPr>
-      <w:bookmarkStart w:id="24" w:name="_Toc28003576"/>
-      <w:r>
-        <w:t xml:space="preserve">Composant </w:t>
-      </w:r>
-      <w:r>
-        <w:t>x</w:t>
-      </w:r>
-      <w:bookmarkEnd w:id="24"/>
+      <w:r>
+        <w:t>Composant e-</w:t>
+      </w:r>
+      <w:r>
+        <w:t>Production</w:t>
+      </w:r>
     </w:p>
     <w:p>
       <w:pPr>
         <w:pStyle w:val="Corpsdetexte"/>
       </w:pPr>
       <w:r>
-        <w:t>Description et rôle/objectif...</w:t>
+        <w:t>Le composant e-</w:t>
+      </w:r>
+      <w:r>
+        <w:t>Production</w:t>
+      </w:r>
+      <w:r>
+        <w:t xml:space="preserve"> représente un module au sens Angular qui est servi par le composant UML node.js sur le port 420</w:t>
+      </w:r>
+      <w:r>
+        <w:t>3</w:t>
+      </w:r>
+      <w:r>
+        <w:t>.</w:t>
+      </w:r>
+    </w:p>
+    <w:p>
+      <w:pPr>
+        <w:pStyle w:val="Corpsdetexte"/>
+      </w:pPr>
+      <w:r>
+        <w:t>Note : le fonctionnement d’une application Angular et du serveur node.js ne sont pas décrits ici.</w:t>
       </w:r>
     </w:p>
     <w:p>
@@ -5864,29 +6090,417 @@
         <w:pStyle w:val="Titre3"/>
         <w:spacing w:before="120" w:after="0"/>
       </w:pPr>
-      <w:bookmarkStart w:id="25" w:name="_Toc28003577"/>
+      <w:bookmarkStart w:id="23" w:name="_Toc28003577"/>
       <w:r>
         <w:t xml:space="preserve">Composant </w:t>
       </w:r>
-      <w:r>
-        <w:t>c</w:t>
-      </w:r>
-      <w:bookmarkEnd w:id="25"/>
+      <w:bookmarkEnd w:id="23"/>
+      <w:r>
+        <w:t>ProductionPizza</w:t>
+      </w:r>
     </w:p>
     <w:p>
       <w:pPr>
         <w:pStyle w:val="Corpsdetexte"/>
       </w:pPr>
       <w:r>
-        <w:t>Description et rôle/objectif...</w:t>
+        <w:t>Le composant ProductionPizza</w:t>
+      </w:r>
+      <w:r>
+        <w:t xml:space="preserve"> </w:t>
+      </w:r>
+      <w:r>
+        <w:t>représente un service et un composant, au sens Angular. Il utilise l</w:t>
+      </w:r>
+      <w:r>
+        <w:t xml:space="preserve">es </w:t>
+      </w:r>
+      <w:r>
+        <w:t>api</w:t>
+      </w:r>
+      <w:r>
+        <w:t>s :</w:t>
       </w:r>
     </w:p>
     <w:p>
       <w:pPr>
         <w:pStyle w:val="Corpsdetexte"/>
-      </w:pPr>
-    </w:p>
-    <w:p/>
+        <w:numPr>
+          <w:ilvl w:val="0"/>
+          <w:numId w:val="8"/>
+        </w:numPr>
+      </w:pPr>
+      <w:r>
+        <w:t>api-</w:t>
+      </w:r>
+      <w:r>
+        <w:t xml:space="preserve">aideEnLigne, </w:t>
+      </w:r>
+    </w:p>
+    <w:p>
+      <w:pPr>
+        <w:pStyle w:val="Corpsdetexte"/>
+        <w:numPr>
+          <w:ilvl w:val="0"/>
+          <w:numId w:val="8"/>
+        </w:numPr>
+      </w:pPr>
+      <w:r>
+        <w:t>api-fluxProduction,</w:t>
+      </w:r>
+      <w:r>
+        <w:t xml:space="preserve"> </w:t>
+      </w:r>
+    </w:p>
+    <w:p>
+      <w:pPr>
+        <w:pStyle w:val="Corpsdetexte"/>
+      </w:pPr>
+      <w:r>
+        <w:t>exposées par le service Frontal-</w:t>
+      </w:r>
+      <w:r>
+        <w:t xml:space="preserve"> </w:t>
+      </w:r>
+      <w:r>
+        <w:t>Web pour transmettre ou recevoir les données. Il produit les fonctions suivantes :</w:t>
+      </w:r>
+    </w:p>
+    <w:p>
+      <w:pPr>
+        <w:widowControl/>
+        <w:numPr>
+          <w:ilvl w:val="0"/>
+          <w:numId w:val="9"/>
+        </w:numPr>
+        <w:suppressAutoHyphens w:val="0"/>
+        <w:spacing w:after="119"/>
+        <w:rPr>
+          <w:rFonts w:ascii="Montserrat" w:eastAsia="Montserrat" w:hAnsi="Montserrat" w:cs="Montserrat"/>
+          <w:sz w:val="20"/>
+          <w:szCs w:val="20"/>
+        </w:rPr>
+      </w:pPr>
+      <w:r>
+        <w:rPr>
+          <w:rFonts w:ascii="Montserrat" w:eastAsia="Montserrat" w:hAnsi="Montserrat" w:cs="Montserrat"/>
+          <w:sz w:val="20"/>
+          <w:szCs w:val="20"/>
+        </w:rPr>
+        <w:t xml:space="preserve">Liste </w:t>
+      </w:r>
+      <w:r>
+        <w:rPr>
+          <w:rFonts w:ascii="Montserrat" w:eastAsia="Montserrat" w:hAnsi="Montserrat" w:cs="Montserrat"/>
+          <w:sz w:val="20"/>
+          <w:szCs w:val="20"/>
+        </w:rPr>
+        <w:t>des pizzas à livrer sous forme de tableau avec bouton radio en regard de chaque ligne,</w:t>
+      </w:r>
+    </w:p>
+    <w:p>
+      <w:pPr>
+        <w:widowControl/>
+        <w:numPr>
+          <w:ilvl w:val="0"/>
+          <w:numId w:val="9"/>
+        </w:numPr>
+        <w:suppressAutoHyphens w:val="0"/>
+        <w:spacing w:after="119"/>
+        <w:rPr>
+          <w:rFonts w:ascii="Montserrat" w:eastAsia="Montserrat" w:hAnsi="Montserrat" w:cs="Montserrat"/>
+          <w:sz w:val="20"/>
+          <w:szCs w:val="20"/>
+        </w:rPr>
+      </w:pPr>
+      <w:r>
+        <w:rPr>
+          <w:rFonts w:ascii="Montserrat" w:eastAsia="Montserrat" w:hAnsi="Montserrat" w:cs="Montserrat"/>
+          <w:sz w:val="20"/>
+          <w:szCs w:val="20"/>
+        </w:rPr>
+        <w:t xml:space="preserve">Liste des pizzas à </w:t>
+      </w:r>
+      <w:r>
+        <w:rPr>
+          <w:rFonts w:ascii="Montserrat" w:eastAsia="Montserrat" w:hAnsi="Montserrat" w:cs="Montserrat"/>
+          <w:sz w:val="20"/>
+          <w:szCs w:val="20"/>
+        </w:rPr>
+        <w:t>produire</w:t>
+      </w:r>
+      <w:r>
+        <w:rPr>
+          <w:rFonts w:ascii="Montserrat" w:eastAsia="Montserrat" w:hAnsi="Montserrat" w:cs="Montserrat"/>
+          <w:sz w:val="20"/>
+          <w:szCs w:val="20"/>
+        </w:rPr>
+        <w:t xml:space="preserve"> sous forme de tableau avec bouton radio en regard de chaque ligne,</w:t>
+      </w:r>
+    </w:p>
+    <w:p>
+      <w:pPr>
+        <w:pStyle w:val="Titre3"/>
+        <w:spacing w:before="120" w:after="0"/>
+      </w:pPr>
+      <w:r>
+        <w:t>Composant CtrlAccès</w:t>
+      </w:r>
+    </w:p>
+    <w:p>
+      <w:pPr>
+        <w:pStyle w:val="Corpsdetexte"/>
+      </w:pPr>
+      <w:r>
+        <w:t xml:space="preserve">Le composant </w:t>
+      </w:r>
+      <w:r>
+        <w:t>CtrlAccès</w:t>
+      </w:r>
+      <w:r>
+        <w:t xml:space="preserve"> </w:t>
+      </w:r>
+      <w:r>
+        <w:t>représente un service et un composant, au sens Angular. Il utilise l’api api-gestionSecu exposées par le service Frontal-</w:t>
+      </w:r>
+      <w:r>
+        <w:t xml:space="preserve"> </w:t>
+      </w:r>
+      <w:r>
+        <w:t>Web pour transmettre ou recevoir les données. Il produit les fonctions suivantes :</w:t>
+      </w:r>
+    </w:p>
+    <w:p>
+      <w:pPr>
+        <w:widowControl/>
+        <w:numPr>
+          <w:ilvl w:val="0"/>
+          <w:numId w:val="9"/>
+        </w:numPr>
+        <w:suppressAutoHyphens w:val="0"/>
+        <w:spacing w:after="119"/>
+        <w:rPr>
+          <w:rFonts w:ascii="Montserrat" w:eastAsia="Montserrat" w:hAnsi="Montserrat" w:cs="Montserrat"/>
+          <w:sz w:val="20"/>
+          <w:szCs w:val="20"/>
+        </w:rPr>
+      </w:pPr>
+      <w:r>
+        <w:rPr>
+          <w:rFonts w:ascii="Montserrat" w:eastAsia="Montserrat" w:hAnsi="Montserrat" w:cs="Montserrat"/>
+          <w:sz w:val="20"/>
+          <w:szCs w:val="20"/>
+        </w:rPr>
+        <w:t>Masque de saisie pour s’identifier avec contrôle des champs obligatoires</w:t>
+      </w:r>
+    </w:p>
+    <w:p>
+      <w:pPr>
+        <w:widowControl/>
+        <w:numPr>
+          <w:ilvl w:val="0"/>
+          <w:numId w:val="9"/>
+        </w:numPr>
+        <w:suppressAutoHyphens w:val="0"/>
+        <w:spacing w:after="119"/>
+        <w:rPr>
+          <w:rFonts w:ascii="Montserrat" w:eastAsia="Montserrat" w:hAnsi="Montserrat" w:cs="Montserrat"/>
+          <w:sz w:val="20"/>
+          <w:szCs w:val="20"/>
+        </w:rPr>
+      </w:pPr>
+      <w:r>
+        <w:rPr>
+          <w:rFonts w:ascii="Montserrat" w:eastAsia="Montserrat" w:hAnsi="Montserrat" w:cs="Montserrat"/>
+          <w:sz w:val="20"/>
+          <w:szCs w:val="20"/>
+        </w:rPr>
+        <w:t>Bouton d’action pour se déconnecter</w:t>
+      </w:r>
+    </w:p>
+    <w:p>
+      <w:pPr>
+        <w:pStyle w:val="Titre3"/>
+        <w:spacing w:before="120" w:after="0"/>
+      </w:pPr>
+      <w:r>
+        <w:t xml:space="preserve">Composant </w:t>
+      </w:r>
+      <w:r>
+        <w:t>GestionStock</w:t>
+      </w:r>
+    </w:p>
+    <w:p>
+      <w:pPr>
+        <w:pStyle w:val="Corpsdetexte"/>
+      </w:pPr>
+      <w:r>
+        <w:t xml:space="preserve">Le composant </w:t>
+      </w:r>
+      <w:r>
+        <w:t>GestionStock</w:t>
+      </w:r>
+      <w:r>
+        <w:t xml:space="preserve"> </w:t>
+      </w:r>
+      <w:r>
+        <w:t>représente un service et un composant, au sens Angular. Il utilise l’api api-</w:t>
+      </w:r>
+      <w:r>
+        <w:t>G</w:t>
+      </w:r>
+      <w:r>
+        <w:t>estionS</w:t>
+      </w:r>
+      <w:r>
+        <w:t>tock</w:t>
+      </w:r>
+      <w:r>
+        <w:t xml:space="preserve"> exposées par le service Frontal-</w:t>
+      </w:r>
+      <w:r>
+        <w:t xml:space="preserve"> </w:t>
+      </w:r>
+      <w:r>
+        <w:t>Web pour transmettre ou recevoir les données. Il produit les fonctions suivantes :</w:t>
+      </w:r>
+    </w:p>
+    <w:p>
+      <w:pPr>
+        <w:widowControl/>
+        <w:numPr>
+          <w:ilvl w:val="0"/>
+          <w:numId w:val="9"/>
+        </w:numPr>
+        <w:suppressAutoHyphens w:val="0"/>
+        <w:spacing w:after="119"/>
+        <w:rPr>
+          <w:rFonts w:ascii="Montserrat" w:eastAsia="Montserrat" w:hAnsi="Montserrat" w:cs="Montserrat"/>
+          <w:sz w:val="20"/>
+          <w:szCs w:val="20"/>
+        </w:rPr>
+      </w:pPr>
+      <w:r>
+        <w:rPr>
+          <w:rFonts w:ascii="Montserrat" w:eastAsia="Montserrat" w:hAnsi="Montserrat" w:cs="Montserrat"/>
+          <w:sz w:val="20"/>
+          <w:szCs w:val="20"/>
+        </w:rPr>
+        <w:t>Liste des ingrédients de quantité inférieur au seuil</w:t>
+      </w:r>
+      <w:r>
+        <w:rPr>
+          <w:rFonts w:ascii="Montserrat" w:eastAsia="Montserrat" w:hAnsi="Montserrat" w:cs="Montserrat"/>
+          <w:sz w:val="20"/>
+          <w:szCs w:val="20"/>
+        </w:rPr>
+        <w:t xml:space="preserve"> avec liste déroulante</w:t>
+      </w:r>
+      <w:r>
+        <w:rPr>
+          <w:rFonts w:ascii="Montserrat" w:eastAsia="Montserrat" w:hAnsi="Montserrat" w:cs="Montserrat"/>
+          <w:sz w:val="20"/>
+          <w:szCs w:val="20"/>
+        </w:rPr>
+        <w:t xml:space="preserve"> de fournisseur et </w:t>
+      </w:r>
+      <w:r>
+        <w:rPr>
+          <w:rFonts w:ascii="Montserrat" w:eastAsia="Montserrat" w:hAnsi="Montserrat" w:cs="Montserrat"/>
+          <w:sz w:val="20"/>
+          <w:szCs w:val="20"/>
+        </w:rPr>
+        <w:t>champ de saisie de</w:t>
+      </w:r>
+      <w:r>
+        <w:rPr>
+          <w:rFonts w:ascii="Montserrat" w:eastAsia="Montserrat" w:hAnsi="Montserrat" w:cs="Montserrat"/>
+          <w:sz w:val="20"/>
+          <w:szCs w:val="20"/>
+        </w:rPr>
+        <w:t xml:space="preserve"> quantité</w:t>
+      </w:r>
+      <w:r>
+        <w:rPr>
+          <w:rFonts w:ascii="Montserrat" w:eastAsia="Montserrat" w:hAnsi="Montserrat" w:cs="Montserrat"/>
+          <w:sz w:val="20"/>
+          <w:szCs w:val="20"/>
+        </w:rPr>
+        <w:t xml:space="preserve"> libellé avec l’unité </w:t>
+      </w:r>
+      <w:r>
+        <w:rPr>
+          <w:rFonts w:ascii="Montserrat" w:eastAsia="Montserrat" w:hAnsi="Montserrat" w:cs="Montserrat"/>
+          <w:sz w:val="20"/>
+          <w:szCs w:val="20"/>
+        </w:rPr>
+        <w:t>(</w:t>
+      </w:r>
+      <w:r>
+        <w:rPr>
+          <w:rFonts w:ascii="Montserrat" w:eastAsia="Montserrat" w:hAnsi="Montserrat" w:cs="Montserrat"/>
+          <w:sz w:val="20"/>
+          <w:szCs w:val="20"/>
+        </w:rPr>
+        <w:t xml:space="preserve">Kg, </w:t>
+      </w:r>
+      <w:r>
+        <w:rPr>
+          <w:rFonts w:ascii="Montserrat" w:eastAsia="Montserrat" w:hAnsi="Montserrat" w:cs="Montserrat"/>
+          <w:sz w:val="20"/>
+          <w:szCs w:val="20"/>
+        </w:rPr>
+        <w:t>litre…)</w:t>
+      </w:r>
+    </w:p>
+    <w:p>
+      <w:pPr>
+        <w:widowControl/>
+        <w:numPr>
+          <w:ilvl w:val="0"/>
+          <w:numId w:val="9"/>
+        </w:numPr>
+        <w:suppressAutoHyphens w:val="0"/>
+        <w:spacing w:after="119"/>
+        <w:rPr>
+          <w:rFonts w:ascii="Montserrat" w:eastAsia="Montserrat" w:hAnsi="Montserrat" w:cs="Montserrat"/>
+          <w:sz w:val="20"/>
+          <w:szCs w:val="20"/>
+        </w:rPr>
+      </w:pPr>
+      <w:r>
+        <w:rPr>
+          <w:rFonts w:ascii="Montserrat" w:eastAsia="Montserrat" w:hAnsi="Montserrat" w:cs="Montserrat"/>
+          <w:sz w:val="20"/>
+          <w:szCs w:val="20"/>
+        </w:rPr>
+        <w:t xml:space="preserve">Bouton d’action pour </w:t>
+      </w:r>
+      <w:r>
+        <w:rPr>
+          <w:rFonts w:ascii="Montserrat" w:eastAsia="Montserrat" w:hAnsi="Montserrat" w:cs="Montserrat"/>
+          <w:sz w:val="20"/>
+          <w:szCs w:val="20"/>
+        </w:rPr>
+        <w:t xml:space="preserve">confirmer </w:t>
+      </w:r>
+      <w:r>
+        <w:rPr>
+          <w:rFonts w:ascii="Montserrat" w:eastAsia="Montserrat" w:hAnsi="Montserrat" w:cs="Montserrat"/>
+          <w:sz w:val="20"/>
+          <w:szCs w:val="20"/>
+        </w:rPr>
+        <w:t>l’envoi des bons de commandes</w:t>
+      </w:r>
+      <w:r>
+        <w:rPr>
+          <w:rFonts w:ascii="Montserrat" w:eastAsia="Montserrat" w:hAnsi="Montserrat" w:cs="Montserrat"/>
+          <w:sz w:val="20"/>
+          <w:szCs w:val="20"/>
+        </w:rPr>
+        <w:t>.</w:t>
+      </w:r>
+    </w:p>
     <w:p/>
     <w:p>
       <w:pPr>
@@ -5894,25 +6508,25 @@
         <w:spacing w:before="120" w:after="0"/>
         <w:ind w:left="578" w:hanging="578"/>
       </w:pPr>
-      <w:bookmarkStart w:id="26" w:name="_Toc28003578"/>
+      <w:bookmarkStart w:id="24" w:name="_Toc28003578"/>
       <w:r>
         <w:t xml:space="preserve">Application </w:t>
       </w:r>
       <w:r>
         <w:t>Serveur</w:t>
       </w:r>
-      <w:bookmarkEnd w:id="26"/>
+      <w:bookmarkEnd w:id="24"/>
     </w:p>
     <w:p>
       <w:pPr>
         <w:pStyle w:val="Titre3"/>
         <w:spacing w:before="120" w:after="0"/>
       </w:pPr>
-      <w:bookmarkStart w:id="27" w:name="_Toc28003579"/>
+      <w:bookmarkStart w:id="25" w:name="_Toc28003579"/>
       <w:r>
         <w:t>La pile logicielle</w:t>
       </w:r>
-      <w:bookmarkEnd w:id="27"/>
+      <w:bookmarkEnd w:id="25"/>
     </w:p>
     <w:p>
       <w:pPr>
@@ -5932,37 +6546,19 @@
         <w:spacing w:after="0"/>
       </w:pPr>
       <w:r>
-        <w:t xml:space="preserve">Application </w:t>
-      </w:r>
-      <w:r>
-        <w:rPr>
-          <w:b/>
-          <w:bCs/>
-        </w:rPr>
-        <w:t>J2EE</w:t>
-      </w:r>
-      <w:r>
-        <w:t xml:space="preserve"> (JDK version 1.8) / </w:t>
-      </w:r>
-      <w:r>
-        <w:rPr>
-          <w:b/>
-          <w:bCs/>
-        </w:rPr>
-        <w:t>PHP</w:t>
-      </w:r>
-      <w:r>
-        <w:t xml:space="preserve"> (version) / </w:t>
-      </w:r>
-      <w:r>
-        <w:rPr>
-          <w:b/>
-          <w:bCs/>
-        </w:rPr>
-        <w:t>Python</w:t>
-      </w:r>
-      <w:r>
-        <w:t xml:space="preserve">… </w:t>
+        <w:t>SpringBoot</w:t>
+      </w:r>
+      <w:r>
+        <w:t xml:space="preserve"> 2</w:t>
+      </w:r>
+      <w:r>
+        <w:t>.2.0</w:t>
+      </w:r>
+      <w:r>
+        <w:t xml:space="preserve"> </w:t>
+      </w:r>
+      <w:r>
+        <w:t>Release</w:t>
       </w:r>
     </w:p>
     <w:p>
@@ -5975,23 +6571,90 @@
         <w:spacing w:after="0"/>
       </w:pPr>
       <w:r>
-        <w:t xml:space="preserve">Serveur d'application </w:t>
-      </w:r>
-      <w:proofErr w:type="spellStart"/>
-      <w:r>
-        <w:rPr>
-          <w:b/>
-          <w:bCs/>
-        </w:rPr>
-        <w:t>JOnAS</w:t>
-      </w:r>
-      <w:proofErr w:type="spellEnd"/>
-      <w:r>
-        <w:rPr>
-          <w:b/>
-          <w:bCs/>
-        </w:rPr>
-        <w:t xml:space="preserve"> 5.2.4 / ...</w:t>
+        <w:t>JDK version 1</w:t>
+      </w:r>
+      <w:r>
+        <w:t>1.04,</w:t>
+      </w:r>
+    </w:p>
+    <w:p>
+      <w:pPr>
+        <w:pStyle w:val="Corpsdetexte"/>
+        <w:numPr>
+          <w:ilvl w:val="0"/>
+          <w:numId w:val="5"/>
+        </w:numPr>
+        <w:spacing w:after="0"/>
+      </w:pPr>
+      <w:r>
+        <w:t>PostgreSQL 12.1</w:t>
+      </w:r>
+      <w:r>
+        <w:t>,</w:t>
+      </w:r>
+    </w:p>
+    <w:p>
+      <w:pPr>
+        <w:pStyle w:val="Corpsdetexte"/>
+        <w:numPr>
+          <w:ilvl w:val="0"/>
+          <w:numId w:val="5"/>
+        </w:numPr>
+        <w:spacing w:after="0"/>
+      </w:pPr>
+      <w:hyperlink r:id="rId11" w:history="1">
+        <w:r>
+          <w:t xml:space="preserve">Tomcat </w:t>
+        </w:r>
+        <w:r>
+          <w:t>Embedded</w:t>
+        </w:r>
+      </w:hyperlink>
+      <w:r>
+        <w:t> </w:t>
+      </w:r>
+      <w:hyperlink r:id="rId12" w:history="1">
+        <w:r>
+          <w:t>9.0.27</w:t>
+        </w:r>
+      </w:hyperlink>
+    </w:p>
+    <w:p>
+      <w:pPr>
+        <w:pStyle w:val="Corpsdetexte"/>
+        <w:numPr>
+          <w:ilvl w:val="0"/>
+          <w:numId w:val="5"/>
+        </w:numPr>
+        <w:spacing w:after="0"/>
+      </w:pPr>
+      <w:r>
+        <w:t>Hibernate 5.4</w:t>
+      </w:r>
+      <w:r>
+        <w:t xml:space="preserve">.6 </w:t>
+      </w:r>
+      <w:r>
+        <w:t>F</w:t>
+      </w:r>
+      <w:r>
+        <w:t>inal</w:t>
+      </w:r>
+    </w:p>
+    <w:p>
+      <w:pPr>
+        <w:pStyle w:val="Corpsdetexte"/>
+        <w:numPr>
+          <w:ilvl w:val="0"/>
+          <w:numId w:val="5"/>
+        </w:numPr>
+        <w:spacing w:after="0"/>
+      </w:pPr>
+      <w:r>
+        <w:t xml:space="preserve">Spring Security </w:t>
+      </w:r>
+      <w:r>
+        <w:t>5.2.0 Release</w:t>
       </w:r>
     </w:p>
     <w:p>
@@ -6000,54 +6663,517 @@
         <w:spacing w:before="120" w:after="0"/>
         <w:ind w:left="862" w:hanging="862"/>
       </w:pPr>
-      <w:bookmarkStart w:id="28" w:name="_Toc28003580"/>
+      <w:bookmarkStart w:id="26" w:name="_Toc28003580"/>
       <w:r>
         <w:t>Diagramme UML de Composants</w:t>
       </w:r>
-      <w:bookmarkEnd w:id="28"/>
+      <w:bookmarkEnd w:id="26"/>
     </w:p>
     <w:p>
       <w:pPr>
         <w:pStyle w:val="Corpsdetexte"/>
       </w:pPr>
+      <w:r>
+        <w:rPr>
+          <w:noProof/>
+        </w:rPr>
+        <w:drawing>
+          <wp:inline distT="0" distB="0" distL="0" distR="0" wp14:anchorId="7A4944C1" wp14:editId="48C0D34F">
+            <wp:extent cx="3640899" cy="2803773"/>
+            <wp:effectExtent l="0" t="0" r="0" b="0"/>
+            <wp:docPr id="19" name="Image 19" descr="Une image contenant capture d’écran&#10;&#10;Description générée automatiquement"/>
+            <wp:cNvGraphicFramePr>
+              <a:graphicFrameLocks xmlns:a="http://schemas.openxmlformats.org/drawingml/2006/main" noChangeAspect="1"/>
+            </wp:cNvGraphicFramePr>
+            <a:graphic xmlns:a="http://schemas.openxmlformats.org/drawingml/2006/main">
+              <a:graphicData uri="http://schemas.openxmlformats.org/drawingml/2006/picture">
+                <pic:pic xmlns:pic="http://schemas.openxmlformats.org/drawingml/2006/picture">
+                  <pic:nvPicPr>
+                    <pic:cNvPr id="19" name="Component Server.png"/>
+                    <pic:cNvPicPr/>
+                  </pic:nvPicPr>
+                  <pic:blipFill>
+                    <a:blip r:embed="rId13" cstate="print">
+                      <a:extLst>
+                        <a:ext uri="{28A0092B-C50C-407E-A947-70E740481C1C}">
+                          <a14:useLocalDpi xmlns:a14="http://schemas.microsoft.com/office/drawing/2010/main" val="0"/>
+                        </a:ext>
+                      </a:extLst>
+                    </a:blip>
+                    <a:stretch>
+                      <a:fillRect/>
+                    </a:stretch>
+                  </pic:blipFill>
+                  <pic:spPr>
+                    <a:xfrm>
+                      <a:off x="0" y="0"/>
+                      <a:ext cx="3649814" cy="2810638"/>
+                    </a:xfrm>
+                    <a:prstGeom prst="rect">
+                      <a:avLst/>
+                    </a:prstGeom>
+                  </pic:spPr>
+                </pic:pic>
+              </a:graphicData>
+            </a:graphic>
+          </wp:inline>
+        </w:drawing>
+      </w:r>
     </w:p>
     <w:p>
       <w:pPr>
         <w:pStyle w:val="Titre3"/>
         <w:spacing w:before="120" w:after="0"/>
       </w:pPr>
-      <w:bookmarkStart w:id="29" w:name="_Toc28003581"/>
-      <w:r>
-        <w:t xml:space="preserve">Service </w:t>
-      </w:r>
-      <w:r>
-        <w:t>Frontal-Web</w:t>
-      </w:r>
+      <w:bookmarkStart w:id="27" w:name="_Toc28003581"/>
+      <w:r>
+        <w:t xml:space="preserve">Composant </w:t>
+      </w:r>
+      <w:r>
+        <w:t>Service</w:t>
+      </w:r>
+      <w:r>
+        <w:t>-</w:t>
+      </w:r>
+      <w:r>
+        <w:t>FrontalWeb</w:t>
+      </w:r>
+      <w:bookmarkEnd w:id="27"/>
+    </w:p>
+    <w:p>
+      <w:pPr>
+        <w:pStyle w:val="Corpsdetexte"/>
+      </w:pPr>
+      <w:bookmarkStart w:id="28" w:name="_Toc28003582"/>
+      <w:r>
+        <w:t>Le composant Service-FrontalWeb</w:t>
+      </w:r>
+      <w:r>
+        <w:t xml:space="preserve"> </w:t>
+      </w:r>
+      <w:r>
+        <w:t>représente un service</w:t>
+      </w:r>
+      <w:r>
+        <w:t xml:space="preserve"> h</w:t>
+      </w:r>
+      <w:r>
+        <w:t>ébergé par le gestionnaire de container</w:t>
+      </w:r>
+      <w:r>
+        <w:t xml:space="preserve"> Tomcat </w:t>
+      </w:r>
+      <w:r>
+        <w:t>Embedded,</w:t>
+      </w:r>
+      <w:r>
+        <w:t xml:space="preserve"> au sens </w:t>
+      </w:r>
+      <w:r>
+        <w:t>Spring Boot</w:t>
+      </w:r>
+      <w:r>
+        <w:t xml:space="preserve">. </w:t>
+      </w:r>
+    </w:p>
+    <w:p>
+      <w:pPr>
+        <w:pStyle w:val="Corpsdetexte"/>
+      </w:pPr>
+      <w:r>
+        <w:t xml:space="preserve">Il </w:t>
+      </w:r>
+      <w:r>
+        <w:t>consomme</w:t>
+      </w:r>
+      <w:r>
+        <w:t xml:space="preserve"> </w:t>
+      </w:r>
+      <w:r>
+        <w:t>les apis</w:t>
+      </w:r>
+      <w:r>
+        <w:t> :</w:t>
+      </w:r>
+    </w:p>
+    <w:p>
+      <w:pPr>
+        <w:pStyle w:val="Corpsdetexte"/>
+        <w:numPr>
+          <w:ilvl w:val="0"/>
+          <w:numId w:val="15"/>
+        </w:numPr>
+      </w:pPr>
+      <w:r>
+        <w:t xml:space="preserve">En lien avec le S.I Existant que sont : </w:t>
+      </w:r>
+      <w:r>
+        <w:t>a</w:t>
+      </w:r>
+      <w:r>
+        <w:t xml:space="preserve">pi_LstPizzeria, </w:t>
+      </w:r>
+      <w:r>
+        <w:t xml:space="preserve">api_LstRecettes et api_CtrlAccessInterne pour </w:t>
+      </w:r>
+      <w:r>
+        <w:t>recevoir ou transmettre les informations relatives à :</w:t>
+      </w:r>
+    </w:p>
+    <w:p>
+      <w:pPr>
+        <w:pStyle w:val="Corpsdetexte"/>
+        <w:numPr>
+          <w:ilvl w:val="1"/>
+          <w:numId w:val="15"/>
+        </w:numPr>
+      </w:pPr>
+      <w:r>
+        <w:t>Liste des pizzerias,</w:t>
+      </w:r>
+    </w:p>
+    <w:p>
+      <w:pPr>
+        <w:pStyle w:val="Corpsdetexte"/>
+        <w:numPr>
+          <w:ilvl w:val="1"/>
+          <w:numId w:val="15"/>
+        </w:numPr>
+      </w:pPr>
+      <w:r>
+        <w:t>Liste des recettes du groupe,</w:t>
+      </w:r>
+    </w:p>
+    <w:p>
+      <w:pPr>
+        <w:pStyle w:val="Corpsdetexte"/>
+        <w:numPr>
+          <w:ilvl w:val="1"/>
+          <w:numId w:val="15"/>
+        </w:numPr>
+      </w:pPr>
+      <w:r>
+        <w:t>Ouverture/Fermeture session de travail des collaborateurs.</w:t>
+      </w:r>
+    </w:p>
+    <w:p>
+      <w:pPr>
+        <w:pStyle w:val="Corpsdetexte"/>
+        <w:numPr>
+          <w:ilvl w:val="0"/>
+          <w:numId w:val="15"/>
+        </w:numPr>
+      </w:pPr>
+      <w:r>
+        <w:t>api_GestSys</w:t>
+      </w:r>
+      <w:r>
+        <w:t xml:space="preserve">tPaiement pour transmettre les données nécessaires au paiement </w:t>
+      </w:r>
+      <w:r>
+        <w:t>d’une commande au service</w:t>
+      </w:r>
+      <w:r>
+        <w:t xml:space="preserve"> d’interface entre le système de paiement et l’application OCPizza.</w:t>
+      </w:r>
+    </w:p>
+    <w:p>
+      <w:pPr>
+        <w:pStyle w:val="Corpsdetexte"/>
+        <w:numPr>
+          <w:ilvl w:val="0"/>
+          <w:numId w:val="15"/>
+        </w:numPr>
+      </w:pPr>
+      <w:r>
+        <w:t xml:space="preserve">api_CptClient </w:t>
+      </w:r>
+      <w:r>
+        <w:t>(dénomination simplifiée) qui se décompose en</w:t>
+      </w:r>
+    </w:p>
+    <w:p>
+      <w:pPr>
+        <w:pStyle w:val="Corpsdetexte"/>
+        <w:numPr>
+          <w:ilvl w:val="1"/>
+          <w:numId w:val="15"/>
+        </w:numPr>
+      </w:pPr>
+      <w:r>
+        <w:t>api_CptClient</w:t>
+      </w:r>
+      <w:r>
+        <w:t xml:space="preserve">Get pour obtenir les informations Client dont </w:t>
+      </w:r>
+      <w:r>
+        <w:t>le courriel</w:t>
+      </w:r>
+      <w:r>
+        <w:t xml:space="preserve"> </w:t>
+      </w:r>
+      <w:r>
+        <w:t>et/</w:t>
+      </w:r>
+      <w:r>
+        <w:t xml:space="preserve">ou le nom </w:t>
+      </w:r>
+      <w:r>
+        <w:t>est passé en attribut de la requête</w:t>
+      </w:r>
+      <w:r>
+        <w:t>.</w:t>
+      </w:r>
+    </w:p>
+    <w:p>
+      <w:pPr>
+        <w:pStyle w:val="Corpsdetexte"/>
+        <w:numPr>
+          <w:ilvl w:val="1"/>
+          <w:numId w:val="15"/>
+        </w:numPr>
+      </w:pPr>
+      <w:r>
+        <w:t>api_CptClient</w:t>
+      </w:r>
+      <w:r>
+        <w:t>Post</w:t>
+      </w:r>
+      <w:r>
+        <w:t xml:space="preserve"> </w:t>
+      </w:r>
+      <w:r>
+        <w:t>pour enregistrer un nouveau compte</w:t>
+      </w:r>
+      <w:r>
+        <w:t xml:space="preserve"> </w:t>
+      </w:r>
+      <w:r>
+        <w:t>client</w:t>
+      </w:r>
+      <w:r>
+        <w:t xml:space="preserve"> ou modifier </w:t>
+      </w:r>
+      <w:r>
+        <w:t>un existant</w:t>
+      </w:r>
+      <w:r>
+        <w:t>.</w:t>
+      </w:r>
+    </w:p>
+    <w:p>
+      <w:pPr>
+        <w:pStyle w:val="Corpsdetexte"/>
+        <w:numPr>
+          <w:ilvl w:val="0"/>
+          <w:numId w:val="15"/>
+        </w:numPr>
+      </w:pPr>
+      <w:r>
+        <w:t xml:space="preserve">api_Stock </w:t>
+      </w:r>
+      <w:r>
+        <w:t>(dénomination simplifiée) qui se décompose en</w:t>
+      </w:r>
+      <w:r>
+        <w:t xml:space="preserve"> </w:t>
+      </w:r>
+    </w:p>
+    <w:p>
+      <w:pPr>
+        <w:pStyle w:val="Corpsdetexte"/>
+        <w:numPr>
+          <w:ilvl w:val="1"/>
+          <w:numId w:val="15"/>
+        </w:numPr>
+      </w:pPr>
+      <w:r>
+        <w:t>api_Stock</w:t>
+      </w:r>
+      <w:r>
+        <w:t xml:space="preserve">Get pour obtenir la liste des ingrédients </w:t>
+      </w:r>
+      <w:r>
+        <w:t>par pizzeria</w:t>
+      </w:r>
+      <w:r>
+        <w:t xml:space="preserve"> avec leur quantité en stock</w:t>
+      </w:r>
+    </w:p>
+    <w:p>
+      <w:pPr>
+        <w:pStyle w:val="Corpsdetexte"/>
+        <w:numPr>
+          <w:ilvl w:val="1"/>
+          <w:numId w:val="15"/>
+        </w:numPr>
+      </w:pPr>
+      <w:r>
+        <w:t>api_StockPut pour mettre à jour le stock d’un ingrédient</w:t>
+      </w:r>
+      <w:r>
+        <w:t>, par pizzeria</w:t>
+      </w:r>
+      <w:r>
+        <w:t>.</w:t>
+      </w:r>
+    </w:p>
+    <w:p>
+      <w:pPr>
+        <w:pStyle w:val="Corpsdetexte"/>
+        <w:numPr>
+          <w:ilvl w:val="0"/>
+          <w:numId w:val="15"/>
+        </w:numPr>
+      </w:pPr>
+      <w:r>
+        <w:t>api_FluxProd</w:t>
+      </w:r>
+      <w:r>
+        <w:t xml:space="preserve"> (</w:t>
+      </w:r>
+      <w:r>
+        <w:t xml:space="preserve">dénomination simplifiée) qui se décompose en </w:t>
+      </w:r>
+    </w:p>
+    <w:p>
+      <w:pPr>
+        <w:pStyle w:val="Corpsdetexte"/>
+        <w:numPr>
+          <w:ilvl w:val="1"/>
+          <w:numId w:val="15"/>
+        </w:numPr>
+      </w:pPr>
+      <w:r>
+        <w:t>api_FluxProd</w:t>
+      </w:r>
+      <w:r>
+        <w:t xml:space="preserve">Get </w:t>
+      </w:r>
+      <w:r>
+        <w:t>pour obtenir la liste des commandes par pizzerias ainsi que leur état courant,</w:t>
+      </w:r>
+    </w:p>
+    <w:p>
+      <w:pPr>
+        <w:pStyle w:val="Corpsdetexte"/>
+        <w:numPr>
+          <w:ilvl w:val="1"/>
+          <w:numId w:val="15"/>
+        </w:numPr>
+      </w:pPr>
+      <w:r>
+        <w:t>api_</w:t>
+      </w:r>
+      <w:r>
+        <w:t>FluxProdPost pour</w:t>
+      </w:r>
+      <w:r>
+        <w:t xml:space="preserve"> </w:t>
+      </w:r>
+      <w:r>
+        <w:t>mettre à jour</w:t>
+      </w:r>
+      <w:r>
+        <w:t xml:space="preserve"> la liste des commandes par pizzerias,</w:t>
+      </w:r>
+    </w:p>
+    <w:p>
+      <w:pPr>
+        <w:pStyle w:val="Corpsdetexte"/>
+        <w:numPr>
+          <w:ilvl w:val="0"/>
+          <w:numId w:val="15"/>
+        </w:numPr>
+      </w:pPr>
+      <w:r>
+        <w:t xml:space="preserve">api_Supervision pour obtenir </w:t>
+      </w:r>
+      <w:r>
+        <w:t xml:space="preserve">le contenu du journal des commandes, </w:t>
+      </w:r>
+    </w:p>
+    <w:p>
+      <w:pPr>
+        <w:pStyle w:val="Corpsdetexte"/>
+        <w:numPr>
+          <w:ilvl w:val="1"/>
+          <w:numId w:val="15"/>
+        </w:numPr>
+      </w:pPr>
+      <w:r>
+        <w:t>par pizzeria</w:t>
+      </w:r>
+      <w:r>
+        <w:t xml:space="preserve"> si </w:t>
+      </w:r>
+      <w:r>
+        <w:t xml:space="preserve">l’attribut idPizz est </w:t>
+      </w:r>
+      <w:r>
+        <w:t>valorisé,</w:t>
+      </w:r>
+    </w:p>
+    <w:p>
+      <w:pPr>
+        <w:pStyle w:val="Corpsdetexte"/>
+        <w:numPr>
+          <w:ilvl w:val="1"/>
+          <w:numId w:val="15"/>
+        </w:numPr>
+      </w:pPr>
+      <w:r>
+        <w:t>pour le groupe, en consolidant l’ensemble du journal.</w:t>
+      </w:r>
+    </w:p>
+    <w:p>
+      <w:pPr>
+        <w:pStyle w:val="Corpsdetexte"/>
+      </w:pPr>
+      <w:r>
+        <w:t xml:space="preserve">Il </w:t>
+      </w:r>
+      <w:r>
+        <w:t>réalise</w:t>
+      </w:r>
+      <w:r>
+        <w:t xml:space="preserve"> les </w:t>
+      </w:r>
+      <w:r>
+        <w:t>apis</w:t>
+      </w:r>
+      <w:r>
+        <w:t xml:space="preserve"> </w:t>
+      </w:r>
+      <w:r>
+        <w:t>:</w:t>
+      </w:r>
+    </w:p>
+    <w:p>
+      <w:pPr>
+        <w:pStyle w:val="Corpsdetexte"/>
+      </w:pPr>
+      <w:r>
+        <w:t>TODO</w:t>
+      </w:r>
+      <w:bookmarkStart w:id="29" w:name="_GoBack"/>
       <w:bookmarkEnd w:id="29"/>
-    </w:p>
-    <w:p>
-      <w:pPr>
-        <w:pStyle w:val="Corpsdetexte"/>
-      </w:pPr>
-      <w:r>
-        <w:t>Description et rôle/objectif...</w:t>
-      </w:r>
     </w:p>
     <w:p>
       <w:pPr>
         <w:pStyle w:val="Titre3"/>
         <w:spacing w:before="120" w:after="0"/>
       </w:pPr>
-      <w:bookmarkStart w:id="30" w:name="_Toc28003582"/>
-      <w:r>
-        <w:t xml:space="preserve">Service </w:t>
-      </w:r>
-      <w:proofErr w:type="spellStart"/>
-      <w:r>
-        <w:t>Persistence-Crud</w:t>
-      </w:r>
-      <w:bookmarkEnd w:id="30"/>
-      <w:proofErr w:type="spellEnd"/>
+      <w:r>
+        <w:t xml:space="preserve">Composant </w:t>
+      </w:r>
+      <w:r>
+        <w:t>Service</w:t>
+      </w:r>
+      <w:r>
+        <w:t>-Crud</w:t>
+      </w:r>
+      <w:bookmarkEnd w:id="28"/>
     </w:p>
     <w:p>
       <w:pPr>
@@ -6062,63 +7188,100 @@
         <w:pStyle w:val="Titre3"/>
         <w:spacing w:before="120" w:after="0"/>
       </w:pPr>
-      <w:bookmarkStart w:id="31" w:name="_Toc28003583"/>
-      <w:r>
-        <w:t xml:space="preserve">Service </w:t>
-      </w:r>
-      <w:r>
-        <w:t>Pa</w:t>
-      </w:r>
-      <w:r>
-        <w:t>iement</w:t>
-      </w:r>
-      <w:r>
-        <w:t>-Api</w:t>
+      <w:bookmarkStart w:id="30" w:name="_Toc28003583"/>
+      <w:r>
+        <w:t xml:space="preserve">Composant </w:t>
+      </w:r>
+      <w:r>
+        <w:t>Package Security</w:t>
+      </w:r>
+    </w:p>
+    <w:p>
+      <w:pPr>
+        <w:pStyle w:val="Corpsdetexte"/>
+      </w:pPr>
+      <w:r>
+        <w:t>Description et rôle/objectif...</w:t>
+      </w:r>
+    </w:p>
+    <w:p>
+      <w:pPr>
+        <w:pStyle w:val="Titre3"/>
+        <w:spacing w:before="120" w:after="0"/>
+      </w:pPr>
+      <w:r>
+        <w:t>Composant S.I existant</w:t>
+      </w:r>
+    </w:p>
+    <w:p>
+      <w:pPr>
+        <w:pStyle w:val="Corpsdetexte"/>
+      </w:pPr>
+    </w:p>
+    <w:p>
+      <w:pPr>
+        <w:pStyle w:val="Titre3"/>
+        <w:spacing w:before="120" w:after="0"/>
+      </w:pPr>
+      <w:r>
+        <w:t xml:space="preserve">Composant </w:t>
+      </w:r>
+      <w:r>
+        <w:t>Service</w:t>
+      </w:r>
+      <w:r>
+        <w:t>-</w:t>
+      </w:r>
+      <w:r>
+        <w:t>Intf</w:t>
+      </w:r>
+      <w:bookmarkEnd w:id="30"/>
+      <w:r>
+        <w:t>Paiement</w:t>
+      </w:r>
+    </w:p>
+    <w:p>
+      <w:pPr>
+        <w:pStyle w:val="Corpsdetexte"/>
+      </w:pPr>
+      <w:r>
+        <w:t>Description et rôle/objectif...</w:t>
+      </w:r>
+    </w:p>
+    <w:p>
+      <w:pPr>
+        <w:pStyle w:val="Corpsdetexte"/>
+      </w:pPr>
+    </w:p>
+    <w:p>
+      <w:pPr>
+        <w:pStyle w:val="Corpsdetexte"/>
+      </w:pPr>
+    </w:p>
+    <w:p>
+      <w:pPr>
+        <w:pStyle w:val="Corpsdetexte"/>
+      </w:pPr>
+    </w:p>
+    <w:p>
+      <w:pPr>
+        <w:pStyle w:val="Corpsdetexte"/>
+      </w:pPr>
+    </w:p>
+    <w:p>
+      <w:pPr>
+        <w:pStyle w:val="Corpsdetexte"/>
+      </w:pPr>
+    </w:p>
+    <w:p>
+      <w:pPr>
+        <w:pStyle w:val="Titre1"/>
+      </w:pPr>
+      <w:bookmarkStart w:id="31" w:name="_Toc28003584"/>
+      <w:r>
+        <w:t>Architecture de Déploiement</w:t>
       </w:r>
       <w:bookmarkEnd w:id="31"/>
-    </w:p>
-    <w:p>
-      <w:pPr>
-        <w:pStyle w:val="Corpsdetexte"/>
-      </w:pPr>
-      <w:r>
-        <w:t>Description et rôle/objectif...</w:t>
-      </w:r>
-    </w:p>
-    <w:p>
-      <w:pPr>
-        <w:pStyle w:val="Corpsdetexte"/>
-      </w:pPr>
-    </w:p>
-    <w:p>
-      <w:pPr>
-        <w:pStyle w:val="Corpsdetexte"/>
-      </w:pPr>
-    </w:p>
-    <w:p>
-      <w:pPr>
-        <w:pStyle w:val="Corpsdetexte"/>
-      </w:pPr>
-    </w:p>
-    <w:p>
-      <w:pPr>
-        <w:pStyle w:val="Corpsdetexte"/>
-      </w:pPr>
-    </w:p>
-    <w:p>
-      <w:pPr>
-        <w:pStyle w:val="Corpsdetexte"/>
-      </w:pPr>
-    </w:p>
-    <w:p>
-      <w:pPr>
-        <w:pStyle w:val="Titre1"/>
-      </w:pPr>
-      <w:bookmarkStart w:id="32" w:name="_Toc28003584"/>
-      <w:r>
-        <w:t>Architecture de Déploiement</w:t>
-      </w:r>
-      <w:bookmarkEnd w:id="32"/>
     </w:p>
     <w:p>
       <w:pPr>
@@ -6141,10 +7304,44 @@
       <w:pPr>
         <w:pStyle w:val="Titre2"/>
       </w:pPr>
-      <w:bookmarkStart w:id="33" w:name="_Toc28003585"/>
+      <w:bookmarkStart w:id="32" w:name="_Toc28003585"/>
       <w:r>
         <w:t>Serveur de Base de données</w:t>
       </w:r>
+      <w:bookmarkEnd w:id="32"/>
+    </w:p>
+    <w:p>
+      <w:pPr>
+        <w:pStyle w:val="Corpsdetexte"/>
+      </w:pPr>
+      <w:r>
+        <w:t>Description</w:t>
+      </w:r>
+    </w:p>
+    <w:p>
+      <w:pPr>
+        <w:pStyle w:val="Corpsdetexte"/>
+      </w:pPr>
+      <w:r>
+        <w:t>Caractéristiques techniques (ex: Serveur Linux Debian Jessie + PostgreSQL 9.6…)</w:t>
+      </w:r>
+    </w:p>
+    <w:p>
+      <w:pPr>
+        <w:pStyle w:val="Corpsdetexte"/>
+      </w:pPr>
+      <w:r>
+        <w:t>Informations importantes / points particuliers</w:t>
+      </w:r>
+    </w:p>
+    <w:p>
+      <w:pPr>
+        <w:pStyle w:val="Titre2"/>
+      </w:pPr>
+      <w:bookmarkStart w:id="33" w:name="_Toc28003586"/>
+      <w:r>
+        <w:t>Serveur XXX</w:t>
+      </w:r>
       <w:bookmarkEnd w:id="33"/>
     </w:p>
     <w:p>
@@ -6152,79 +7349,36 @@
         <w:pStyle w:val="Corpsdetexte"/>
       </w:pPr>
       <w:r>
-        <w:t>Description</w:t>
-      </w:r>
+        <w:t>...</w:t>
+      </w:r>
+    </w:p>
+    <w:p>
+      <w:pPr>
+        <w:pStyle w:val="Titre1"/>
+      </w:pPr>
+      <w:bookmarkStart w:id="34" w:name="_Toc28003587"/>
+      <w:r>
+        <w:t>Architecture logicielle</w:t>
+      </w:r>
+      <w:bookmarkEnd w:id="34"/>
+    </w:p>
+    <w:p>
+      <w:pPr>
+        <w:pStyle w:val="Titre2"/>
+      </w:pPr>
+      <w:bookmarkStart w:id="35" w:name="_Toc28003588"/>
+      <w:r>
+        <w:t>Principes généraux</w:t>
+      </w:r>
+      <w:bookmarkEnd w:id="35"/>
     </w:p>
     <w:p>
       <w:pPr>
         <w:pStyle w:val="Corpsdetexte"/>
       </w:pPr>
       <w:r>
-        <w:t>Caractéristiques techniques (</w:t>
-      </w:r>
-      <w:proofErr w:type="gramStart"/>
-      <w:r>
-        <w:t>ex:</w:t>
-      </w:r>
-      <w:proofErr w:type="gramEnd"/>
-      <w:r>
-        <w:t xml:space="preserve"> Serveur Linux Debian Jessie + PostgreSQL 9.6…)</w:t>
-      </w:r>
-    </w:p>
-    <w:p>
-      <w:pPr>
-        <w:pStyle w:val="Corpsdetexte"/>
-      </w:pPr>
-      <w:r>
-        <w:t>Informations importantes / points particuliers</w:t>
-      </w:r>
-    </w:p>
-    <w:p>
-      <w:pPr>
-        <w:pStyle w:val="Titre2"/>
-      </w:pPr>
-      <w:bookmarkStart w:id="34" w:name="_Toc28003586"/>
-      <w:r>
-        <w:t>Serveur XXX</w:t>
-      </w:r>
-      <w:bookmarkEnd w:id="34"/>
-    </w:p>
-    <w:p>
-      <w:pPr>
-        <w:pStyle w:val="Corpsdetexte"/>
-      </w:pPr>
-      <w:r>
-        <w:t>...</w:t>
-      </w:r>
-    </w:p>
-    <w:p>
-      <w:pPr>
-        <w:pStyle w:val="Titre1"/>
-      </w:pPr>
-      <w:bookmarkStart w:id="35" w:name="_Toc28003587"/>
-      <w:r>
-        <w:t>Architecture logicielle</w:t>
-      </w:r>
-      <w:bookmarkEnd w:id="35"/>
-    </w:p>
-    <w:p>
-      <w:pPr>
-        <w:pStyle w:val="Titre2"/>
-      </w:pPr>
-      <w:bookmarkStart w:id="36" w:name="_Toc28003588"/>
-      <w:r>
-        <w:t>Principes généraux</w:t>
-      </w:r>
-      <w:bookmarkEnd w:id="36"/>
-    </w:p>
-    <w:p>
-      <w:pPr>
-        <w:pStyle w:val="Corpsdetexte"/>
-      </w:pPr>
-      <w:r>
         <w:t xml:space="preserve">Les sources et versions du projet sont gérées par </w:t>
       </w:r>
-      <w:proofErr w:type="spellStart"/>
       <w:r>
         <w:rPr>
           <w:b/>
@@ -6232,7 +7386,6 @@
         </w:rPr>
         <w:t>Git</w:t>
       </w:r>
-      <w:proofErr w:type="spellEnd"/>
       <w:r>
         <w:t xml:space="preserve">, les dépendances et le packaging par </w:t>
       </w:r>
@@ -6259,11 +7412,11 @@
       <w:pPr>
         <w:pStyle w:val="Titre3"/>
       </w:pPr>
-      <w:bookmarkStart w:id="37" w:name="_Toc28003589"/>
+      <w:bookmarkStart w:id="36" w:name="_Toc28003589"/>
       <w:r>
         <w:t>Les couches</w:t>
       </w:r>
-      <w:bookmarkEnd w:id="37"/>
+      <w:bookmarkEnd w:id="36"/>
     </w:p>
     <w:p>
       <w:pPr>
@@ -6282,11 +7435,9 @@
         </w:numPr>
         <w:spacing w:after="0"/>
       </w:pPr>
-      <w:proofErr w:type="gramStart"/>
       <w:r>
         <w:t>une</w:t>
       </w:r>
-      <w:proofErr w:type="gramEnd"/>
       <w:r>
         <w:rPr>
           <w:i/>
@@ -6317,11 +7468,9 @@
         </w:numPr>
         <w:spacing w:after="0"/>
       </w:pPr>
-      <w:proofErr w:type="gramStart"/>
       <w:r>
         <w:t>une</w:t>
       </w:r>
-      <w:proofErr w:type="gramEnd"/>
       <w:r>
         <w:rPr>
           <w:i/>
@@ -6386,23 +7535,18 @@
       <w:pPr>
         <w:pStyle w:val="Titre3"/>
       </w:pPr>
-      <w:bookmarkStart w:id="38" w:name="_Toc28003590"/>
+      <w:bookmarkStart w:id="37" w:name="_Toc28003590"/>
       <w:r>
         <w:t>Les modules</w:t>
       </w:r>
-      <w:bookmarkEnd w:id="38"/>
+      <w:bookmarkEnd w:id="37"/>
     </w:p>
     <w:p>
       <w:pPr>
         <w:pStyle w:val="Corpsdetexte"/>
       </w:pPr>
-      <w:proofErr w:type="gramStart"/>
-      <w:r>
-        <w:t>Ex:</w:t>
-      </w:r>
-      <w:proofErr w:type="gramEnd"/>
-      <w:r>
-        <w:t xml:space="preserve"> modules Maven dans le cas d’application multi-module...</w:t>
+      <w:r>
+        <w:t>Ex: modules Maven dans le cas d’application multi-module...</w:t>
       </w:r>
     </w:p>
     <w:p>
@@ -6424,11 +7568,11 @@
       <w:pPr>
         <w:pStyle w:val="Titre3"/>
       </w:pPr>
-      <w:bookmarkStart w:id="39" w:name="_Toc28003591"/>
+      <w:bookmarkStart w:id="38" w:name="_Toc28003591"/>
       <w:r>
         <w:t>Structure des sources</w:t>
       </w:r>
-      <w:bookmarkEnd w:id="39"/>
+      <w:bookmarkEnd w:id="38"/>
     </w:p>
     <w:p>
       <w:pPr>
@@ -6446,13 +7590,8 @@
           <w:numId w:val="7"/>
         </w:numPr>
       </w:pPr>
-      <w:proofErr w:type="gramStart"/>
-      <w:r>
-        <w:t>les</w:t>
-      </w:r>
-      <w:proofErr w:type="gramEnd"/>
-      <w:r>
-        <w:t xml:space="preserve"> répertoires sources sont </w:t>
+      <w:r>
+        <w:t xml:space="preserve">les répertoires sources sont </w:t>
       </w:r>
       <w:r>
         <w:t>créés</w:t>
@@ -6466,11 +7605,9 @@
         <w:pStyle w:val="Texteprformat"/>
         <w:ind w:left="720"/>
       </w:pPr>
-      <w:proofErr w:type="gramStart"/>
       <w:r>
         <w:t>racine</w:t>
       </w:r>
-      <w:proofErr w:type="gramEnd"/>
       <w:r>
         <w:br/>
         <w:t xml:space="preserve"> ├─ </w:t>
@@ -6484,15 +7621,7 @@
       </w:r>
       <w:r>
         <w:br/>
-        <w:t xml:space="preserve"> ├─ &lt;</w:t>
-      </w:r>
-      <w:proofErr w:type="spellStart"/>
-      <w:r>
-        <w:t>moduleX</w:t>
-      </w:r>
-      <w:proofErr w:type="spellEnd"/>
-      <w:r>
-        <w:t>&gt;</w:t>
+        <w:t xml:space="preserve"> ├─ &lt;moduleX&gt;</w:t>
       </w:r>
       <w:r>
         <w:br/>
@@ -6519,13 +7648,8 @@
       </w:r>
       <w:r>
         <w:br/>
-        <w:t xml:space="preserve"> │       │   └─ </w:t>
-      </w:r>
-      <w:proofErr w:type="spellStart"/>
-      <w:r>
-        <w:t>resources</w:t>
-      </w:r>
-      <w:proofErr w:type="spellEnd"/>
+        <w:t xml:space="preserve"> │       │   └─ resources</w:t>
+      </w:r>
       <w:r>
         <w:br/>
         <w:t xml:space="preserve"> │       └─ test</w:t>
@@ -6536,24 +7660,11 @@
       </w:r>
       <w:r>
         <w:br/>
-        <w:t xml:space="preserve"> │           └─ </w:t>
-      </w:r>
-      <w:proofErr w:type="spellStart"/>
-      <w:r>
-        <w:t>resources</w:t>
-      </w:r>
-      <w:proofErr w:type="spellEnd"/>
+        <w:t xml:space="preserve"> │           └─ resources</w:t>
+      </w:r>
       <w:r>
         <w:br/>
-        <w:t xml:space="preserve"> ├─ &lt;</w:t>
-      </w:r>
-      <w:proofErr w:type="spellStart"/>
-      <w:r>
-        <w:t>moduleY</w:t>
-      </w:r>
-      <w:proofErr w:type="spellEnd"/>
-      <w:r>
-        <w:t>&gt;</w:t>
+        <w:t xml:space="preserve"> ├─ &lt;moduleY&gt;</w:t>
       </w:r>
       <w:r>
         <w:br/>
@@ -6585,13 +7696,8 @@
       </w:pPr>
       <w:r>
         <w:br/>
-        <w:t xml:space="preserve"> │       │   └─ </w:t>
-      </w:r>
-      <w:proofErr w:type="spellStart"/>
-      <w:r>
-        <w:t>resources</w:t>
-      </w:r>
-      <w:proofErr w:type="spellEnd"/>
+        <w:t xml:space="preserve"> │       │   └─ resources</w:t>
+      </w:r>
       <w:r>
         <w:br/>
         <w:t xml:space="preserve"> │       └─ test</w:t>
@@ -6659,14 +7765,14 @@
       <w:pPr>
         <w:pStyle w:val="Titre2"/>
       </w:pPr>
-      <w:bookmarkStart w:id="40" w:name="_Toc28003592"/>
+      <w:bookmarkStart w:id="39" w:name="_Toc28003592"/>
       <w:r>
         <w:t xml:space="preserve">Application </w:t>
       </w:r>
       <w:r>
         <w:t>Web</w:t>
       </w:r>
-      <w:bookmarkEnd w:id="40"/>
+      <w:bookmarkEnd w:id="39"/>
     </w:p>
     <w:p>
       <w:pPr>
@@ -6688,230 +7794,218 @@
         <w:jc w:val="center"/>
       </w:pPr>
       <w:r>
-        <w:t xml:space="preserve">Si besoin, diagramme UML de composants pour monter les différents modules et leur </w:t>
-      </w:r>
-      <w:proofErr w:type="spellStart"/>
-      <w:r>
-        <w:t>inter-dépendances</w:t>
-      </w:r>
-      <w:proofErr w:type="spellEnd"/>
+        <w:t>Si besoin, diagramme UML de composants pour monter les différents modules et leur inter-dépendances</w:t>
+      </w:r>
     </w:p>
     <w:p>
       <w:pPr>
         <w:pStyle w:val="Titre2"/>
       </w:pPr>
-      <w:bookmarkStart w:id="41" w:name="_Toc28003593"/>
+      <w:bookmarkStart w:id="40" w:name="_Toc28003593"/>
       <w:r>
         <w:t>Application Xxx</w:t>
       </w:r>
+      <w:bookmarkEnd w:id="40"/>
+    </w:p>
+    <w:p>
+      <w:pPr>
+        <w:pStyle w:val="Corpsdetexte"/>
+      </w:pPr>
+    </w:p>
+    <w:p>
+      <w:pPr>
+        <w:pStyle w:val="Titre1"/>
+      </w:pPr>
+      <w:bookmarkStart w:id="41" w:name="_Toc28003594"/>
+      <w:r>
+        <w:t>Points particuliers</w:t>
+      </w:r>
       <w:bookmarkEnd w:id="41"/>
     </w:p>
     <w:p>
       <w:pPr>
+        <w:pStyle w:val="Titre2"/>
+      </w:pPr>
+      <w:bookmarkStart w:id="42" w:name="_Toc28003595"/>
+      <w:r>
+        <w:t>Gestion des logs</w:t>
+      </w:r>
+      <w:bookmarkEnd w:id="42"/>
+    </w:p>
+    <w:p>
+      <w:pPr>
         <w:pStyle w:val="Corpsdetexte"/>
       </w:pPr>
+      <w:r>
+        <w:t>…</w:t>
+      </w:r>
+    </w:p>
+    <w:p>
+      <w:pPr>
+        <w:pStyle w:val="Titre2"/>
+      </w:pPr>
+      <w:bookmarkStart w:id="43" w:name="__RefHeading__7193_1280642937"/>
+      <w:bookmarkStart w:id="44" w:name="_Toc28003596"/>
+      <w:bookmarkEnd w:id="43"/>
+      <w:r>
+        <w:t>Fichiers de configuration</w:t>
+      </w:r>
+      <w:bookmarkEnd w:id="44"/>
+    </w:p>
+    <w:p>
+      <w:pPr>
+        <w:pStyle w:val="Titre3"/>
+      </w:pPr>
+      <w:bookmarkStart w:id="45" w:name="_Toc28003597"/>
+      <w:r>
+        <w:t>Application web</w:t>
+      </w:r>
+      <w:bookmarkEnd w:id="45"/>
+    </w:p>
+    <w:p>
+      <w:pPr>
+        <w:pStyle w:val="Corpsdetexte"/>
+      </w:pPr>
+      <w:r>
+        <w:t>...</w:t>
+      </w:r>
+    </w:p>
+    <w:p>
+      <w:pPr>
+        <w:pStyle w:val="Titre4"/>
+      </w:pPr>
+      <w:bookmarkStart w:id="46" w:name="_Toc28003598"/>
+      <w:r>
+        <w:t>Datasources</w:t>
+      </w:r>
+      <w:bookmarkEnd w:id="46"/>
+    </w:p>
+    <w:p>
+      <w:pPr>
+        <w:pStyle w:val="Corpsdetexte"/>
+      </w:pPr>
+      <w:r>
+        <w:t>...</w:t>
+      </w:r>
+    </w:p>
+    <w:p>
+      <w:pPr>
+        <w:pStyle w:val="Titre4"/>
+      </w:pPr>
+      <w:bookmarkStart w:id="47" w:name="_Toc28003599"/>
+      <w:r>
+        <w:t>Fichier xxx.yyy</w:t>
+      </w:r>
+      <w:bookmarkEnd w:id="47"/>
+    </w:p>
+    <w:p>
+      <w:r>
+        <w:t>...</w:t>
+      </w:r>
+    </w:p>
+    <w:p>
+      <w:pPr>
+        <w:pStyle w:val="Titre3"/>
+      </w:pPr>
+      <w:bookmarkStart w:id="48" w:name="_Toc28003600"/>
+      <w:r>
+        <w:t>Application Xxx</w:t>
+      </w:r>
+      <w:bookmarkEnd w:id="48"/>
+    </w:p>
+    <w:p>
+      <w:pPr>
+        <w:pStyle w:val="Corpsdetexte"/>
+      </w:pPr>
+      <w:r>
+        <w:t>...</w:t>
+      </w:r>
+    </w:p>
+    <w:p>
+      <w:pPr>
+        <w:pStyle w:val="Titre2"/>
+      </w:pPr>
+      <w:bookmarkStart w:id="49" w:name="_Toc28003601"/>
+      <w:r>
+        <w:t>Ressources</w:t>
+      </w:r>
+      <w:bookmarkEnd w:id="49"/>
+    </w:p>
+    <w:p>
+      <w:pPr>
+        <w:pStyle w:val="Corpsdetexte"/>
+      </w:pPr>
+      <w:r>
+        <w:t>...</w:t>
+      </w:r>
+    </w:p>
+    <w:p>
+      <w:pPr>
+        <w:pStyle w:val="Titre2"/>
+      </w:pPr>
+      <w:bookmarkStart w:id="50" w:name="_Toc28003602"/>
+      <w:r>
+        <w:t>Environnement de développement</w:t>
+      </w:r>
+      <w:bookmarkEnd w:id="50"/>
+    </w:p>
+    <w:p>
+      <w:pPr>
+        <w:pStyle w:val="Corpsdetexte"/>
+      </w:pPr>
+    </w:p>
+    <w:p>
+      <w:pPr>
+        <w:pStyle w:val="Titre2"/>
+      </w:pPr>
+      <w:bookmarkStart w:id="51" w:name="_Toc28003603"/>
+      <w:r>
+        <w:t>Procédure de packaging / livraison</w:t>
+      </w:r>
+      <w:bookmarkEnd w:id="51"/>
+    </w:p>
+    <w:p>
+      <w:pPr>
+        <w:pStyle w:val="Corpsdetexte"/>
+      </w:pPr>
+    </w:p>
+    <w:p>
+      <w:pPr>
+        <w:pStyle w:val="Titre2"/>
+      </w:pPr>
+      <w:bookmarkStart w:id="52" w:name="_Toc28003604"/>
+      <w:r>
+        <w:t>XXX</w:t>
+      </w:r>
+      <w:bookmarkEnd w:id="52"/>
+    </w:p>
+    <w:p>
+      <w:pPr>
+        <w:pStyle w:val="Corpsdetexte"/>
+      </w:pPr>
+      <w:r>
+        <w:t>…</w:t>
+      </w:r>
+    </w:p>
+    <w:p>
+      <w:pPr>
+        <w:pStyle w:val="Corpsdetexte"/>
+      </w:pPr>
+    </w:p>
+    <w:p>
+      <w:pPr>
+        <w:pStyle w:val="Corpsdetexte"/>
+      </w:pPr>
     </w:p>
     <w:p>
       <w:pPr>
         <w:pStyle w:val="Titre1"/>
       </w:pPr>
-      <w:bookmarkStart w:id="42" w:name="_Toc28003594"/>
-      <w:r>
-        <w:t>Points particuliers</w:t>
-      </w:r>
-      <w:bookmarkEnd w:id="42"/>
-    </w:p>
-    <w:p>
-      <w:pPr>
-        <w:pStyle w:val="Titre2"/>
-      </w:pPr>
-      <w:bookmarkStart w:id="43" w:name="_Toc28003595"/>
-      <w:r>
-        <w:t>Gestion des logs</w:t>
-      </w:r>
-      <w:bookmarkEnd w:id="43"/>
-    </w:p>
-    <w:p>
-      <w:pPr>
-        <w:pStyle w:val="Corpsdetexte"/>
-      </w:pPr>
-      <w:r>
-        <w:t>…</w:t>
-      </w:r>
-    </w:p>
-    <w:p>
-      <w:pPr>
-        <w:pStyle w:val="Titre2"/>
-      </w:pPr>
-      <w:bookmarkStart w:id="44" w:name="__RefHeading__7193_1280642937"/>
-      <w:bookmarkStart w:id="45" w:name="_Toc28003596"/>
-      <w:bookmarkEnd w:id="44"/>
-      <w:r>
-        <w:t>Fichiers de configuration</w:t>
-      </w:r>
-      <w:bookmarkEnd w:id="45"/>
-    </w:p>
-    <w:p>
-      <w:pPr>
-        <w:pStyle w:val="Titre3"/>
-      </w:pPr>
-      <w:bookmarkStart w:id="46" w:name="_Toc28003597"/>
-      <w:r>
-        <w:t>Application web</w:t>
-      </w:r>
-      <w:bookmarkEnd w:id="46"/>
-    </w:p>
-    <w:p>
-      <w:pPr>
-        <w:pStyle w:val="Corpsdetexte"/>
-      </w:pPr>
-      <w:r>
-        <w:t>...</w:t>
-      </w:r>
-    </w:p>
-    <w:p>
-      <w:pPr>
-        <w:pStyle w:val="Titre4"/>
-      </w:pPr>
-      <w:bookmarkStart w:id="47" w:name="_Toc28003598"/>
-      <w:proofErr w:type="spellStart"/>
-      <w:r>
-        <w:t>Datasources</w:t>
-      </w:r>
-      <w:bookmarkEnd w:id="47"/>
-      <w:proofErr w:type="spellEnd"/>
-    </w:p>
-    <w:p>
-      <w:pPr>
-        <w:pStyle w:val="Corpsdetexte"/>
-      </w:pPr>
-      <w:r>
-        <w:t>...</w:t>
-      </w:r>
-    </w:p>
-    <w:p>
-      <w:pPr>
-        <w:pStyle w:val="Titre4"/>
-      </w:pPr>
-      <w:bookmarkStart w:id="48" w:name="_Toc28003599"/>
-      <w:r>
-        <w:t xml:space="preserve">Fichier </w:t>
-      </w:r>
-      <w:proofErr w:type="spellStart"/>
-      <w:r>
-        <w:t>xxx.yyy</w:t>
-      </w:r>
-      <w:bookmarkEnd w:id="48"/>
-      <w:proofErr w:type="spellEnd"/>
-    </w:p>
-    <w:p>
-      <w:r>
-        <w:t>...</w:t>
-      </w:r>
-    </w:p>
-    <w:p>
-      <w:pPr>
-        <w:pStyle w:val="Titre3"/>
-      </w:pPr>
-      <w:bookmarkStart w:id="49" w:name="_Toc28003600"/>
-      <w:r>
-        <w:t>Application Xxx</w:t>
-      </w:r>
-      <w:bookmarkEnd w:id="49"/>
-    </w:p>
-    <w:p>
-      <w:pPr>
-        <w:pStyle w:val="Corpsdetexte"/>
-      </w:pPr>
-      <w:r>
-        <w:t>...</w:t>
-      </w:r>
-    </w:p>
-    <w:p>
-      <w:pPr>
-        <w:pStyle w:val="Titre2"/>
-      </w:pPr>
-      <w:bookmarkStart w:id="50" w:name="_Toc28003601"/>
-      <w:r>
-        <w:t>Ressources</w:t>
-      </w:r>
-      <w:bookmarkEnd w:id="50"/>
-    </w:p>
-    <w:p>
-      <w:pPr>
-        <w:pStyle w:val="Corpsdetexte"/>
-      </w:pPr>
-      <w:r>
-        <w:t>...</w:t>
-      </w:r>
-    </w:p>
-    <w:p>
-      <w:pPr>
-        <w:pStyle w:val="Titre2"/>
-      </w:pPr>
-      <w:bookmarkStart w:id="51" w:name="_Toc28003602"/>
-      <w:r>
-        <w:t>Environnement de développement</w:t>
-      </w:r>
-      <w:bookmarkEnd w:id="51"/>
-    </w:p>
-    <w:p>
-      <w:pPr>
-        <w:pStyle w:val="Corpsdetexte"/>
-      </w:pPr>
-    </w:p>
-    <w:p>
-      <w:pPr>
-        <w:pStyle w:val="Titre2"/>
-      </w:pPr>
-      <w:bookmarkStart w:id="52" w:name="_Toc28003603"/>
-      <w:r>
-        <w:t>Procédure de packaging / livraison</w:t>
-      </w:r>
-      <w:bookmarkEnd w:id="52"/>
-    </w:p>
-    <w:p>
-      <w:pPr>
-        <w:pStyle w:val="Corpsdetexte"/>
-      </w:pPr>
-    </w:p>
-    <w:p>
-      <w:pPr>
-        <w:pStyle w:val="Titre2"/>
-      </w:pPr>
-      <w:bookmarkStart w:id="53" w:name="_Toc28003604"/>
-      <w:r>
-        <w:t>XXX</w:t>
+      <w:bookmarkStart w:id="53" w:name="_Toc28003605"/>
+      <w:r>
+        <w:t>Glossaire</w:t>
       </w:r>
       <w:bookmarkEnd w:id="53"/>
-    </w:p>
-    <w:p>
-      <w:pPr>
-        <w:pStyle w:val="Corpsdetexte"/>
-      </w:pPr>
-      <w:r>
-        <w:t>…</w:t>
-      </w:r>
-    </w:p>
-    <w:p>
-      <w:pPr>
-        <w:pStyle w:val="Corpsdetexte"/>
-      </w:pPr>
-    </w:p>
-    <w:p>
-      <w:pPr>
-        <w:pStyle w:val="Corpsdetexte"/>
-      </w:pPr>
-    </w:p>
-    <w:p>
-      <w:pPr>
-        <w:pStyle w:val="Titre1"/>
-      </w:pPr>
-      <w:bookmarkStart w:id="54" w:name="_Toc28003605"/>
-      <w:r>
-        <w:t>Glossaire</w:t>
-      </w:r>
-      <w:bookmarkEnd w:id="54"/>
     </w:p>
     <w:tbl>
       <w:tblPr>
@@ -7017,8 +8111,8 @@
       </w:pPr>
     </w:p>
     <w:sectPr>
-      <w:headerReference w:type="default" r:id="rId11"/>
-      <w:footerReference w:type="default" r:id="rId12"/>
+      <w:headerReference w:type="default" r:id="rId14"/>
+      <w:footerReference w:type="default" r:id="rId15"/>
       <w:pgSz w:w="11906" w:h="16838"/>
       <w:pgMar w:top="2180" w:right="1134" w:bottom="1990" w:left="1134" w:header="1134" w:footer="1134" w:gutter="0"/>
       <w:cols w:space="720"/>
@@ -7186,7 +8280,6 @@
             </w:rPr>
             <w:t xml:space="preserve">+33 123 456 789&gt; – </w:t>
           </w:r>
-          <w:proofErr w:type="spellStart"/>
           <w:r>
             <w:rPr>
               <w:rFonts w:asciiTheme="majorHAnsi" w:hAnsiTheme="majorHAnsi"/>
@@ -7214,7 +8307,6 @@
             </w:rPr>
             <w:t>e.f</w:t>
           </w:r>
-          <w:proofErr w:type="spellEnd"/>
         </w:p>
       </w:tc>
     </w:tr>
@@ -8637,6 +9729,232 @@
     </w:lvl>
   </w:abstractNum>
   <w:abstractNum w:abstractNumId="8" w15:restartNumberingAfterBreak="0">
+    <w:nsid w:val="07452480"/>
+    <w:multiLevelType w:val="hybridMultilevel"/>
+    <w:tmpl w:val="6512C7D6"/>
+    <w:lvl w:ilvl="0" w:tplc="040C0001">
+      <w:start w:val="1"/>
+      <w:numFmt w:val="bullet"/>
+      <w:lvlText w:val=""/>
+      <w:lvlJc w:val="left"/>
+      <w:pPr>
+        <w:ind w:left="420" w:hanging="360"/>
+      </w:pPr>
+      <w:rPr>
+        <w:rFonts w:ascii="Symbol" w:hAnsi="Symbol" w:hint="default"/>
+      </w:rPr>
+    </w:lvl>
+    <w:lvl w:ilvl="1" w:tplc="040C0003">
+      <w:start w:val="1"/>
+      <w:numFmt w:val="bullet"/>
+      <w:lvlText w:val="o"/>
+      <w:lvlJc w:val="left"/>
+      <w:pPr>
+        <w:ind w:left="1440" w:hanging="360"/>
+      </w:pPr>
+      <w:rPr>
+        <w:rFonts w:ascii="Courier New" w:hAnsi="Courier New" w:cs="Courier New" w:hint="default"/>
+      </w:rPr>
+    </w:lvl>
+    <w:lvl w:ilvl="2" w:tplc="040C0005">
+      <w:start w:val="1"/>
+      <w:numFmt w:val="bullet"/>
+      <w:lvlText w:val=""/>
+      <w:lvlJc w:val="left"/>
+      <w:pPr>
+        <w:ind w:left="2160" w:hanging="360"/>
+      </w:pPr>
+      <w:rPr>
+        <w:rFonts w:ascii="Wingdings" w:hAnsi="Wingdings" w:hint="default"/>
+      </w:rPr>
+    </w:lvl>
+    <w:lvl w:ilvl="3" w:tplc="040C0001" w:tentative="1">
+      <w:start w:val="1"/>
+      <w:numFmt w:val="bullet"/>
+      <w:lvlText w:val=""/>
+      <w:lvlJc w:val="left"/>
+      <w:pPr>
+        <w:ind w:left="2880" w:hanging="360"/>
+      </w:pPr>
+      <w:rPr>
+        <w:rFonts w:ascii="Symbol" w:hAnsi="Symbol" w:hint="default"/>
+      </w:rPr>
+    </w:lvl>
+    <w:lvl w:ilvl="4" w:tplc="040C0003" w:tentative="1">
+      <w:start w:val="1"/>
+      <w:numFmt w:val="bullet"/>
+      <w:lvlText w:val="o"/>
+      <w:lvlJc w:val="left"/>
+      <w:pPr>
+        <w:ind w:left="3600" w:hanging="360"/>
+      </w:pPr>
+      <w:rPr>
+        <w:rFonts w:ascii="Courier New" w:hAnsi="Courier New" w:cs="Courier New" w:hint="default"/>
+      </w:rPr>
+    </w:lvl>
+    <w:lvl w:ilvl="5" w:tplc="040C0005" w:tentative="1">
+      <w:start w:val="1"/>
+      <w:numFmt w:val="bullet"/>
+      <w:lvlText w:val=""/>
+      <w:lvlJc w:val="left"/>
+      <w:pPr>
+        <w:ind w:left="4320" w:hanging="360"/>
+      </w:pPr>
+      <w:rPr>
+        <w:rFonts w:ascii="Wingdings" w:hAnsi="Wingdings" w:hint="default"/>
+      </w:rPr>
+    </w:lvl>
+    <w:lvl w:ilvl="6" w:tplc="040C0001" w:tentative="1">
+      <w:start w:val="1"/>
+      <w:numFmt w:val="bullet"/>
+      <w:lvlText w:val=""/>
+      <w:lvlJc w:val="left"/>
+      <w:pPr>
+        <w:ind w:left="5040" w:hanging="360"/>
+      </w:pPr>
+      <w:rPr>
+        <w:rFonts w:ascii="Symbol" w:hAnsi="Symbol" w:hint="default"/>
+      </w:rPr>
+    </w:lvl>
+    <w:lvl w:ilvl="7" w:tplc="040C0003" w:tentative="1">
+      <w:start w:val="1"/>
+      <w:numFmt w:val="bullet"/>
+      <w:lvlText w:val="o"/>
+      <w:lvlJc w:val="left"/>
+      <w:pPr>
+        <w:ind w:left="5760" w:hanging="360"/>
+      </w:pPr>
+      <w:rPr>
+        <w:rFonts w:ascii="Courier New" w:hAnsi="Courier New" w:cs="Courier New" w:hint="default"/>
+      </w:rPr>
+    </w:lvl>
+    <w:lvl w:ilvl="8" w:tplc="040C0005" w:tentative="1">
+      <w:start w:val="1"/>
+      <w:numFmt w:val="bullet"/>
+      <w:lvlText w:val=""/>
+      <w:lvlJc w:val="left"/>
+      <w:pPr>
+        <w:ind w:left="6480" w:hanging="360"/>
+      </w:pPr>
+      <w:rPr>
+        <w:rFonts w:ascii="Wingdings" w:hAnsi="Wingdings" w:hint="default"/>
+      </w:rPr>
+    </w:lvl>
+  </w:abstractNum>
+  <w:abstractNum w:abstractNumId="9" w15:restartNumberingAfterBreak="0">
+    <w:nsid w:val="1A07463A"/>
+    <w:multiLevelType w:val="multilevel"/>
+    <w:tmpl w:val="F8825D6C"/>
+    <w:lvl w:ilvl="0">
+      <w:start w:val="1"/>
+      <w:numFmt w:val="bullet"/>
+      <w:lvlText w:val="●"/>
+      <w:lvlJc w:val="left"/>
+      <w:pPr>
+        <w:ind w:left="720" w:hanging="360"/>
+      </w:pPr>
+      <w:rPr>
+        <w:u w:val="none"/>
+      </w:rPr>
+    </w:lvl>
+    <w:lvl w:ilvl="1">
+      <w:start w:val="1"/>
+      <w:numFmt w:val="bullet"/>
+      <w:lvlText w:val="○"/>
+      <w:lvlJc w:val="left"/>
+      <w:pPr>
+        <w:ind w:left="1440" w:hanging="360"/>
+      </w:pPr>
+      <w:rPr>
+        <w:u w:val="none"/>
+      </w:rPr>
+    </w:lvl>
+    <w:lvl w:ilvl="2">
+      <w:start w:val="1"/>
+      <w:numFmt w:val="bullet"/>
+      <w:lvlText w:val="■"/>
+      <w:lvlJc w:val="left"/>
+      <w:pPr>
+        <w:ind w:left="2160" w:hanging="360"/>
+      </w:pPr>
+      <w:rPr>
+        <w:u w:val="none"/>
+      </w:rPr>
+    </w:lvl>
+    <w:lvl w:ilvl="3">
+      <w:start w:val="1"/>
+      <w:numFmt w:val="bullet"/>
+      <w:lvlText w:val="●"/>
+      <w:lvlJc w:val="left"/>
+      <w:pPr>
+        <w:ind w:left="2880" w:hanging="360"/>
+      </w:pPr>
+      <w:rPr>
+        <w:u w:val="none"/>
+      </w:rPr>
+    </w:lvl>
+    <w:lvl w:ilvl="4">
+      <w:start w:val="1"/>
+      <w:numFmt w:val="bullet"/>
+      <w:lvlText w:val="○"/>
+      <w:lvlJc w:val="left"/>
+      <w:pPr>
+        <w:ind w:left="3600" w:hanging="360"/>
+      </w:pPr>
+      <w:rPr>
+        <w:u w:val="none"/>
+      </w:rPr>
+    </w:lvl>
+    <w:lvl w:ilvl="5">
+      <w:start w:val="1"/>
+      <w:numFmt w:val="bullet"/>
+      <w:lvlText w:val="■"/>
+      <w:lvlJc w:val="left"/>
+      <w:pPr>
+        <w:ind w:left="4320" w:hanging="360"/>
+      </w:pPr>
+      <w:rPr>
+        <w:u w:val="none"/>
+      </w:rPr>
+    </w:lvl>
+    <w:lvl w:ilvl="6">
+      <w:start w:val="1"/>
+      <w:numFmt w:val="bullet"/>
+      <w:lvlText w:val="●"/>
+      <w:lvlJc w:val="left"/>
+      <w:pPr>
+        <w:ind w:left="5040" w:hanging="360"/>
+      </w:pPr>
+      <w:rPr>
+        <w:u w:val="none"/>
+      </w:rPr>
+    </w:lvl>
+    <w:lvl w:ilvl="7">
+      <w:start w:val="1"/>
+      <w:numFmt w:val="bullet"/>
+      <w:lvlText w:val="○"/>
+      <w:lvlJc w:val="left"/>
+      <w:pPr>
+        <w:ind w:left="5760" w:hanging="360"/>
+      </w:pPr>
+      <w:rPr>
+        <w:u w:val="none"/>
+      </w:rPr>
+    </w:lvl>
+    <w:lvl w:ilvl="8">
+      <w:start w:val="1"/>
+      <w:numFmt w:val="bullet"/>
+      <w:lvlText w:val="■"/>
+      <w:lvlJc w:val="left"/>
+      <w:pPr>
+        <w:ind w:left="6480" w:hanging="360"/>
+      </w:pPr>
+      <w:rPr>
+        <w:u w:val="none"/>
+      </w:rPr>
+    </w:lvl>
+  </w:abstractNum>
+  <w:abstractNum w:abstractNumId="10" w15:restartNumberingAfterBreak="0">
     <w:nsid w:val="50935573"/>
     <w:multiLevelType w:val="multilevel"/>
     <w:tmpl w:val="C918497C"/>
@@ -8749,7 +10067,119 @@
       </w:rPr>
     </w:lvl>
   </w:abstractNum>
-  <w:abstractNum w:abstractNumId="9" w15:restartNumberingAfterBreak="0">
+  <w:abstractNum w:abstractNumId="11" w15:restartNumberingAfterBreak="0">
+    <w:nsid w:val="55FB552B"/>
+    <w:multiLevelType w:val="hybridMultilevel"/>
+    <w:tmpl w:val="3DFEC38A"/>
+    <w:lvl w:ilvl="0" w:tplc="7AEC386E">
+      <w:numFmt w:val="bullet"/>
+      <w:lvlText w:val="-"/>
+      <w:lvlJc w:val="left"/>
+      <w:pPr>
+        <w:ind w:left="420" w:hanging="360"/>
+      </w:pPr>
+      <w:rPr>
+        <w:rFonts w:ascii="Open Sans" w:eastAsia="Source Han Sans CN Regular" w:hAnsi="Open Sans" w:cs="Lohit Devanagari" w:hint="default"/>
+      </w:rPr>
+    </w:lvl>
+    <w:lvl w:ilvl="1" w:tplc="040C0003" w:tentative="1">
+      <w:start w:val="1"/>
+      <w:numFmt w:val="bullet"/>
+      <w:lvlText w:val="o"/>
+      <w:lvlJc w:val="left"/>
+      <w:pPr>
+        <w:ind w:left="1140" w:hanging="360"/>
+      </w:pPr>
+      <w:rPr>
+        <w:rFonts w:ascii="Courier New" w:hAnsi="Courier New" w:cs="Courier New" w:hint="default"/>
+      </w:rPr>
+    </w:lvl>
+    <w:lvl w:ilvl="2" w:tplc="040C0005" w:tentative="1">
+      <w:start w:val="1"/>
+      <w:numFmt w:val="bullet"/>
+      <w:lvlText w:val=""/>
+      <w:lvlJc w:val="left"/>
+      <w:pPr>
+        <w:ind w:left="1860" w:hanging="360"/>
+      </w:pPr>
+      <w:rPr>
+        <w:rFonts w:ascii="Wingdings" w:hAnsi="Wingdings" w:hint="default"/>
+      </w:rPr>
+    </w:lvl>
+    <w:lvl w:ilvl="3" w:tplc="040C0001" w:tentative="1">
+      <w:start w:val="1"/>
+      <w:numFmt w:val="bullet"/>
+      <w:lvlText w:val=""/>
+      <w:lvlJc w:val="left"/>
+      <w:pPr>
+        <w:ind w:left="2580" w:hanging="360"/>
+      </w:pPr>
+      <w:rPr>
+        <w:rFonts w:ascii="Symbol" w:hAnsi="Symbol" w:hint="default"/>
+      </w:rPr>
+    </w:lvl>
+    <w:lvl w:ilvl="4" w:tplc="040C0003" w:tentative="1">
+      <w:start w:val="1"/>
+      <w:numFmt w:val="bullet"/>
+      <w:lvlText w:val="o"/>
+      <w:lvlJc w:val="left"/>
+      <w:pPr>
+        <w:ind w:left="3300" w:hanging="360"/>
+      </w:pPr>
+      <w:rPr>
+        <w:rFonts w:ascii="Courier New" w:hAnsi="Courier New" w:cs="Courier New" w:hint="default"/>
+      </w:rPr>
+    </w:lvl>
+    <w:lvl w:ilvl="5" w:tplc="040C0005" w:tentative="1">
+      <w:start w:val="1"/>
+      <w:numFmt w:val="bullet"/>
+      <w:lvlText w:val=""/>
+      <w:lvlJc w:val="left"/>
+      <w:pPr>
+        <w:ind w:left="4020" w:hanging="360"/>
+      </w:pPr>
+      <w:rPr>
+        <w:rFonts w:ascii="Wingdings" w:hAnsi="Wingdings" w:hint="default"/>
+      </w:rPr>
+    </w:lvl>
+    <w:lvl w:ilvl="6" w:tplc="040C0001" w:tentative="1">
+      <w:start w:val="1"/>
+      <w:numFmt w:val="bullet"/>
+      <w:lvlText w:val=""/>
+      <w:lvlJc w:val="left"/>
+      <w:pPr>
+        <w:ind w:left="4740" w:hanging="360"/>
+      </w:pPr>
+      <w:rPr>
+        <w:rFonts w:ascii="Symbol" w:hAnsi="Symbol" w:hint="default"/>
+      </w:rPr>
+    </w:lvl>
+    <w:lvl w:ilvl="7" w:tplc="040C0003" w:tentative="1">
+      <w:start w:val="1"/>
+      <w:numFmt w:val="bullet"/>
+      <w:lvlText w:val="o"/>
+      <w:lvlJc w:val="left"/>
+      <w:pPr>
+        <w:ind w:left="5460" w:hanging="360"/>
+      </w:pPr>
+      <w:rPr>
+        <w:rFonts w:ascii="Courier New" w:hAnsi="Courier New" w:cs="Courier New" w:hint="default"/>
+      </w:rPr>
+    </w:lvl>
+    <w:lvl w:ilvl="8" w:tplc="040C0005" w:tentative="1">
+      <w:start w:val="1"/>
+      <w:numFmt w:val="bullet"/>
+      <w:lvlText w:val=""/>
+      <w:lvlJc w:val="left"/>
+      <w:pPr>
+        <w:ind w:left="6180" w:hanging="360"/>
+      </w:pPr>
+      <w:rPr>
+        <w:rFonts w:ascii="Wingdings" w:hAnsi="Wingdings" w:hint="default"/>
+      </w:rPr>
+    </w:lvl>
+  </w:abstractNum>
+  <w:abstractNum w:abstractNumId="12" w15:restartNumberingAfterBreak="0">
     <w:nsid w:val="5FD64F2A"/>
     <w:multiLevelType w:val="multilevel"/>
     <w:tmpl w:val="96248E98"/>
@@ -8862,7 +10292,7 @@
       </w:rPr>
     </w:lvl>
   </w:abstractNum>
-  <w:abstractNum w:abstractNumId="10" w15:restartNumberingAfterBreak="0">
+  <w:abstractNum w:abstractNumId="13" w15:restartNumberingAfterBreak="0">
     <w:nsid w:val="61303DE6"/>
     <w:multiLevelType w:val="multilevel"/>
     <w:tmpl w:val="CB3076AC"/>
@@ -8975,10 +10405,10 @@
       </w:rPr>
     </w:lvl>
   </w:abstractNum>
-  <w:abstractNum w:abstractNumId="11" w15:restartNumberingAfterBreak="0">
+  <w:abstractNum w:abstractNumId="14" w15:restartNumberingAfterBreak="0">
     <w:nsid w:val="69082880"/>
     <w:multiLevelType w:val="hybridMultilevel"/>
-    <w:tmpl w:val="E710E620"/>
+    <w:tmpl w:val="5E42A568"/>
     <w:lvl w:ilvl="0" w:tplc="040C0001">
       <w:start w:val="1"/>
       <w:numFmt w:val="bullet"/>
@@ -9110,19 +10540,28 @@
     <w:abstractNumId w:val="6"/>
   </w:num>
   <w:num w:numId="8">
-    <w:abstractNumId w:val="11"/>
+    <w:abstractNumId w:val="14"/>
   </w:num>
   <w:num w:numId="9">
     <w:abstractNumId w:val="7"/>
   </w:num>
   <w:num w:numId="10">
+    <w:abstractNumId w:val="12"/>
+  </w:num>
+  <w:num w:numId="11">
+    <w:abstractNumId w:val="10"/>
+  </w:num>
+  <w:num w:numId="12">
+    <w:abstractNumId w:val="13"/>
+  </w:num>
+  <w:num w:numId="13">
     <w:abstractNumId w:val="9"/>
   </w:num>
-  <w:num w:numId="11">
+  <w:num w:numId="14">
+    <w:abstractNumId w:val="11"/>
+  </w:num>
+  <w:num w:numId="15">
     <w:abstractNumId w:val="8"/>
-  </w:num>
-  <w:num w:numId="12">
-    <w:abstractNumId w:val="10"/>
   </w:num>
 </w:numbering>
 </file>
@@ -9205,7 +10644,7 @@
     <w:lsdException w:name="Closing" w:semiHidden="1" w:unhideWhenUsed="1"/>
     <w:lsdException w:name="Signature" w:semiHidden="1" w:unhideWhenUsed="1"/>
     <w:lsdException w:name="Default Paragraph Font" w:semiHidden="1" w:uiPriority="1" w:unhideWhenUsed="1"/>
-    <w:lsdException w:name="Body Text" w:semiHidden="1" w:unhideWhenUsed="1"/>
+    <w:lsdException w:name="Body Text" w:semiHidden="1" w:uiPriority="0" w:unhideWhenUsed="1"/>
     <w:lsdException w:name="Body Text Indent" w:semiHidden="1" w:unhideWhenUsed="1"/>
     <w:lsdException w:name="List Continue" w:semiHidden="1" w:unhideWhenUsed="1"/>
     <w:lsdException w:name="List Continue 2" w:semiHidden="1" w:unhideWhenUsed="1"/>
@@ -10240,6 +11679,20 @@
       <w:szCs w:val="32"/>
     </w:rPr>
   </w:style>
+  <w:style w:type="paragraph" w:styleId="Paragraphedeliste">
+    <w:name w:val="List Paragraph"/>
+    <w:basedOn w:val="Normal"/>
+    <w:uiPriority w:val="34"/>
+    <w:qFormat/>
+    <w:rsid w:val="00345849"/>
+    <w:pPr>
+      <w:ind w:left="720"/>
+      <w:contextualSpacing/>
+    </w:pPr>
+    <w:rPr>
+      <w:rFonts w:cs="Mangal"/>
+    </w:rPr>
+  </w:style>
 </w:styles>
 </file>
 
@@ -10543,7 +11996,7 @@
 </file>
 
 <file path=customXml/itemProps1.xml><?xml version="1.0" encoding="utf-8"?>
-<ds:datastoreItem xmlns:ds="http://schemas.openxmlformats.org/officeDocument/2006/customXml" ds:itemID="{2E26AAA9-0180-4C48-94ED-BFF49982C646}">
+<ds:datastoreItem xmlns:ds="http://schemas.openxmlformats.org/officeDocument/2006/customXml" ds:itemID="{55461458-1A70-4012-B7D2-26BB27E75A80}">
   <ds:schemaRefs>
     <ds:schemaRef ds:uri="http://schemas.openxmlformats.org/officeDocument/2006/bibliography"/>
   </ds:schemaRefs>

</xml_diff>

<commit_message>
ajout interfaces pour traitement cnx/profil ou compte client
</commit_message>
<xml_diff>
--- a/DCT - Projet08.docx
+++ b/DCT - Projet08.docx
@@ -4429,10 +4429,10 @@
           <w:noProof/>
         </w:rPr>
         <w:drawing>
-          <wp:inline distT="0" distB="0" distL="0" distR="0" wp14:anchorId="07B50111" wp14:editId="0EEB5375">
-            <wp:extent cx="2926915" cy="3869159"/>
-            <wp:effectExtent l="0" t="0" r="6985" b="0"/>
-            <wp:docPr id="14" name="Image 14" descr="Une image contenant texte&#10;&#10;Description générée automatiquement"/>
+          <wp:inline distT="0" distB="0" distL="0" distR="0" wp14:anchorId="76F112F2" wp14:editId="637A2416">
+            <wp:extent cx="2955865" cy="3745282"/>
+            <wp:effectExtent l="0" t="0" r="0" b="7620"/>
+            <wp:docPr id="16" name="Image 16" descr="Une image contenant capture d’écran&#10;&#10;Description générée automatiquement"/>
             <wp:cNvGraphicFramePr>
               <a:graphicFrameLocks xmlns:a="http://schemas.openxmlformats.org/drawingml/2006/main" noChangeAspect="1"/>
             </wp:cNvGraphicFramePr>
@@ -4440,7 +4440,7 @@
               <a:graphicData uri="http://schemas.openxmlformats.org/drawingml/2006/picture">
                 <pic:pic xmlns:pic="http://schemas.openxmlformats.org/drawingml/2006/picture">
                   <pic:nvPicPr>
-                    <pic:cNvPr id="14" name="Component e-Commerce.png"/>
+                    <pic:cNvPr id="16" name="Component e-Commerce.png"/>
                     <pic:cNvPicPr/>
                   </pic:nvPicPr>
                   <pic:blipFill>
@@ -4458,7 +4458,7 @@
                   <pic:spPr>
                     <a:xfrm>
                       <a:off x="0" y="0"/>
-                      <a:ext cx="2947342" cy="3896162"/>
+                      <a:ext cx="2991953" cy="3791008"/>
                     </a:xfrm>
                     <a:prstGeom prst="rect">
                       <a:avLst/>
@@ -4601,7 +4601,10 @@
         <w:t>l’interface api</w:t>
       </w:r>
       <w:r>
-        <w:t>-gestionSecu</w:t>
+        <w:t>-</w:t>
+      </w:r>
+      <w:r>
+        <w:t>connexion</w:t>
       </w:r>
       <w:r>
         <w:t xml:space="preserve"> </w:t>
@@ -4737,7 +4740,13 @@
         </w:numPr>
       </w:pPr>
       <w:r>
-        <w:t>api-Catalogue,</w:t>
+        <w:t>api-</w:t>
+      </w:r>
+      <w:r>
+        <w:t>c</w:t>
+      </w:r>
+      <w:r>
+        <w:t>atalogue,</w:t>
       </w:r>
     </w:p>
     <w:p>
@@ -4749,7 +4758,13 @@
         </w:numPr>
       </w:pPr>
       <w:r>
-        <w:t>api-Paiement,</w:t>
+        <w:t>api-</w:t>
+      </w:r>
+      <w:r>
+        <w:t>p</w:t>
+      </w:r>
+      <w:r>
+        <w:t>aiement,</w:t>
       </w:r>
     </w:p>
     <w:p>
@@ -5244,37 +5259,16 @@
         <w:t xml:space="preserve"> </w:t>
       </w:r>
       <w:r>
-        <w:t xml:space="preserve">Il utilise l’api api-gestionSecu </w:t>
-      </w:r>
-      <w:r>
-        <w:t>exposée</w:t>
-      </w:r>
-      <w:r>
-        <w:t xml:space="preserve"> par le service Frontal-Web</w:t>
-      </w:r>
-      <w:r>
-        <w:t xml:space="preserve"> </w:t>
-      </w:r>
-      <w:r>
-        <w:t>pour transmettre ou recevoir les données.</w:t>
-      </w:r>
-      <w:r>
-        <w:t xml:space="preserve"> </w:t>
-      </w:r>
-      <w:r>
-        <w:t xml:space="preserve">Il </w:t>
-      </w:r>
-      <w:r>
-        <w:t xml:space="preserve">produit </w:t>
-      </w:r>
-      <w:r>
-        <w:t xml:space="preserve">les </w:t>
-      </w:r>
-      <w:r>
-        <w:t>fonctions suivantes</w:t>
-      </w:r>
-      <w:r>
-        <w:t> :</w:t>
+        <w:t>Il utilise l</w:t>
+      </w:r>
+      <w:r>
+        <w:t xml:space="preserve">es </w:t>
+      </w:r>
+      <w:r>
+        <w:t>api</w:t>
+      </w:r>
+      <w:r>
+        <w:t>s :</w:t>
       </w:r>
     </w:p>
     <w:p>
@@ -5298,24 +5292,119 @@
           <w:sz w:val="20"/>
           <w:szCs w:val="20"/>
         </w:rPr>
-        <w:t>Créer un compte client</w:t>
-      </w:r>
-      <w:r>
-        <w:rPr>
-          <w:rFonts w:ascii="Montserrat" w:eastAsia="Montserrat" w:hAnsi="Montserrat" w:cs="Montserrat"/>
-          <w:sz w:val="20"/>
-          <w:szCs w:val="20"/>
-        </w:rPr>
-        <w:t xml:space="preserve"> en proposant un masque de saisie des informations requises pour la création d’un compte client</w:t>
-      </w:r>
-      <w:r>
-        <w:rPr>
-          <w:rFonts w:ascii="Montserrat" w:eastAsia="Montserrat" w:hAnsi="Montserrat" w:cs="Montserrat"/>
-          <w:color w:val="000000"/>
-          <w:sz w:val="20"/>
-          <w:szCs w:val="20"/>
-        </w:rPr>
-        <w:t>.</w:t>
+        <w:t>a</w:t>
+      </w:r>
+      <w:r>
+        <w:rPr>
+          <w:rFonts w:ascii="Montserrat" w:eastAsia="Montserrat" w:hAnsi="Montserrat" w:cs="Montserrat"/>
+          <w:sz w:val="20"/>
+          <w:szCs w:val="20"/>
+        </w:rPr>
+        <w:t>pi</w:t>
+      </w:r>
+      <w:r>
+        <w:rPr>
+          <w:rFonts w:ascii="Montserrat" w:eastAsia="Montserrat" w:hAnsi="Montserrat" w:cs="Montserrat"/>
+          <w:sz w:val="20"/>
+          <w:szCs w:val="20"/>
+        </w:rPr>
+        <w:t>-compte</w:t>
+      </w:r>
+      <w:r>
+        <w:rPr>
+          <w:rFonts w:ascii="Montserrat" w:eastAsia="Montserrat" w:hAnsi="Montserrat" w:cs="Montserrat"/>
+          <w:sz w:val="20"/>
+          <w:szCs w:val="20"/>
+        </w:rPr>
+        <w:t>Clt</w:t>
+      </w:r>
+      <w:r>
+        <w:rPr>
+          <w:rFonts w:ascii="Montserrat" w:eastAsia="Montserrat" w:hAnsi="Montserrat" w:cs="Montserrat"/>
+          <w:sz w:val="20"/>
+          <w:szCs w:val="20"/>
+        </w:rPr>
+        <w:t xml:space="preserve"> (nommage simplifié</w:t>
+      </w:r>
+      <w:r>
+        <w:rPr>
+          <w:rFonts w:ascii="Montserrat" w:eastAsia="Montserrat" w:hAnsi="Montserrat" w:cs="Montserrat"/>
+          <w:sz w:val="20"/>
+          <w:szCs w:val="20"/>
+        </w:rPr>
+        <w:t>)</w:t>
+      </w:r>
+      <w:r>
+        <w:rPr>
+          <w:rFonts w:ascii="Montserrat" w:eastAsia="Montserrat" w:hAnsi="Montserrat" w:cs="Montserrat"/>
+          <w:sz w:val="20"/>
+          <w:szCs w:val="20"/>
+        </w:rPr>
+        <w:t xml:space="preserve"> pour créer</w:t>
+      </w:r>
+      <w:r>
+        <w:rPr>
+          <w:rFonts w:ascii="Montserrat" w:eastAsia="Montserrat" w:hAnsi="Montserrat" w:cs="Montserrat"/>
+          <w:sz w:val="20"/>
+          <w:szCs w:val="20"/>
+        </w:rPr>
+        <w:t xml:space="preserve"> un compte (api_</w:t>
+      </w:r>
+      <w:r>
+        <w:rPr>
+          <w:rFonts w:ascii="Montserrat" w:eastAsia="Montserrat" w:hAnsi="Montserrat" w:cs="Montserrat"/>
+          <w:sz w:val="20"/>
+          <w:szCs w:val="20"/>
+        </w:rPr>
+        <w:t>c</w:t>
+      </w:r>
+      <w:r>
+        <w:rPr>
+          <w:rFonts w:ascii="Montserrat" w:eastAsia="Montserrat" w:hAnsi="Montserrat" w:cs="Montserrat"/>
+          <w:sz w:val="20"/>
+          <w:szCs w:val="20"/>
+        </w:rPr>
+        <w:t>ompteCltPost)</w:t>
+      </w:r>
+      <w:r>
+        <w:rPr>
+          <w:rFonts w:ascii="Montserrat" w:eastAsia="Montserrat" w:hAnsi="Montserrat" w:cs="Montserrat"/>
+          <w:sz w:val="20"/>
+          <w:szCs w:val="20"/>
+        </w:rPr>
+        <w:t xml:space="preserve"> ou</w:t>
+      </w:r>
+      <w:r>
+        <w:rPr>
+          <w:rFonts w:ascii="Montserrat" w:eastAsia="Montserrat" w:hAnsi="Montserrat" w:cs="Montserrat"/>
+          <w:sz w:val="20"/>
+          <w:szCs w:val="20"/>
+        </w:rPr>
+        <w:t xml:space="preserve"> retrouver un compte (api_</w:t>
+      </w:r>
+      <w:r>
+        <w:rPr>
+          <w:rFonts w:ascii="Montserrat" w:eastAsia="Montserrat" w:hAnsi="Montserrat" w:cs="Montserrat"/>
+          <w:sz w:val="20"/>
+          <w:szCs w:val="20"/>
+        </w:rPr>
+        <w:t>c</w:t>
+      </w:r>
+      <w:r>
+        <w:rPr>
+          <w:rFonts w:ascii="Montserrat" w:eastAsia="Montserrat" w:hAnsi="Montserrat" w:cs="Montserrat"/>
+          <w:sz w:val="20"/>
+          <w:szCs w:val="20"/>
+        </w:rPr>
+        <w:t>ompteCltGet)</w:t>
+      </w:r>
+      <w:r>
+        <w:rPr>
+          <w:rFonts w:ascii="Montserrat" w:eastAsia="Montserrat" w:hAnsi="Montserrat" w:cs="Montserrat"/>
+          <w:sz w:val="20"/>
+          <w:szCs w:val="20"/>
+        </w:rPr>
+        <w:t>,</w:t>
       </w:r>
     </w:p>
     <w:p>
@@ -5339,6 +5428,272 @@
           <w:sz w:val="20"/>
           <w:szCs w:val="20"/>
         </w:rPr>
+        <w:t>a</w:t>
+      </w:r>
+      <w:r>
+        <w:rPr>
+          <w:rFonts w:ascii="Montserrat" w:eastAsia="Montserrat" w:hAnsi="Montserrat" w:cs="Montserrat"/>
+          <w:sz w:val="20"/>
+          <w:szCs w:val="20"/>
+        </w:rPr>
+        <w:t>pi</w:t>
+      </w:r>
+      <w:r>
+        <w:rPr>
+          <w:rFonts w:ascii="Montserrat" w:eastAsia="Montserrat" w:hAnsi="Montserrat" w:cs="Montserrat"/>
+          <w:sz w:val="20"/>
+          <w:szCs w:val="20"/>
+        </w:rPr>
+        <w:t>-p</w:t>
+      </w:r>
+      <w:r>
+        <w:rPr>
+          <w:rFonts w:ascii="Montserrat" w:eastAsia="Montserrat" w:hAnsi="Montserrat" w:cs="Montserrat"/>
+          <w:sz w:val="20"/>
+          <w:szCs w:val="20"/>
+        </w:rPr>
+        <w:t>rofilClt</w:t>
+      </w:r>
+      <w:r>
+        <w:rPr>
+          <w:rFonts w:ascii="Montserrat" w:eastAsia="Montserrat" w:hAnsi="Montserrat" w:cs="Montserrat"/>
+          <w:sz w:val="20"/>
+          <w:szCs w:val="20"/>
+        </w:rPr>
+        <w:t xml:space="preserve"> </w:t>
+      </w:r>
+      <w:r>
+        <w:rPr>
+          <w:rFonts w:ascii="Montserrat" w:eastAsia="Montserrat" w:hAnsi="Montserrat" w:cs="Montserrat"/>
+          <w:sz w:val="20"/>
+          <w:szCs w:val="20"/>
+        </w:rPr>
+        <w:t>(nommage simplifié)</w:t>
+      </w:r>
+      <w:r>
+        <w:rPr>
+          <w:rFonts w:ascii="Montserrat" w:eastAsia="Montserrat" w:hAnsi="Montserrat" w:cs="Montserrat"/>
+          <w:sz w:val="20"/>
+          <w:szCs w:val="20"/>
+        </w:rPr>
+        <w:t xml:space="preserve"> pour retrouver un profil (</w:t>
+      </w:r>
+      <w:r>
+        <w:rPr>
+          <w:rFonts w:ascii="Montserrat" w:eastAsia="Montserrat" w:hAnsi="Montserrat" w:cs="Montserrat"/>
+          <w:sz w:val="20"/>
+          <w:szCs w:val="20"/>
+        </w:rPr>
+        <w:t>api_</w:t>
+      </w:r>
+      <w:r>
+        <w:rPr>
+          <w:rFonts w:ascii="Montserrat" w:eastAsia="Montserrat" w:hAnsi="Montserrat" w:cs="Montserrat"/>
+          <w:sz w:val="20"/>
+          <w:szCs w:val="20"/>
+        </w:rPr>
+        <w:t>p</w:t>
+      </w:r>
+      <w:r>
+        <w:rPr>
+          <w:rFonts w:ascii="Montserrat" w:eastAsia="Montserrat" w:hAnsi="Montserrat" w:cs="Montserrat"/>
+          <w:sz w:val="20"/>
+          <w:szCs w:val="20"/>
+        </w:rPr>
+        <w:t>rofilClt</w:t>
+      </w:r>
+      <w:r>
+        <w:rPr>
+          <w:rFonts w:ascii="Montserrat" w:eastAsia="Montserrat" w:hAnsi="Montserrat" w:cs="Montserrat"/>
+          <w:sz w:val="20"/>
+          <w:szCs w:val="20"/>
+        </w:rPr>
+        <w:t>Get), modifier un profil</w:t>
+      </w:r>
+      <w:r>
+        <w:rPr>
+          <w:rFonts w:ascii="Montserrat" w:eastAsia="Montserrat" w:hAnsi="Montserrat" w:cs="Montserrat"/>
+          <w:sz w:val="20"/>
+          <w:szCs w:val="20"/>
+        </w:rPr>
+        <w:t xml:space="preserve"> (</w:t>
+      </w:r>
+      <w:r>
+        <w:rPr>
+          <w:rFonts w:ascii="Montserrat" w:eastAsia="Montserrat" w:hAnsi="Montserrat" w:cs="Montserrat"/>
+          <w:sz w:val="20"/>
+          <w:szCs w:val="20"/>
+        </w:rPr>
+        <w:t>api_</w:t>
+      </w:r>
+      <w:r>
+        <w:rPr>
+          <w:rFonts w:ascii="Montserrat" w:eastAsia="Montserrat" w:hAnsi="Montserrat" w:cs="Montserrat"/>
+          <w:sz w:val="20"/>
+          <w:szCs w:val="20"/>
+        </w:rPr>
+        <w:t>p</w:t>
+      </w:r>
+      <w:r>
+        <w:rPr>
+          <w:rFonts w:ascii="Montserrat" w:eastAsia="Montserrat" w:hAnsi="Montserrat" w:cs="Montserrat"/>
+          <w:sz w:val="20"/>
+          <w:szCs w:val="20"/>
+        </w:rPr>
+        <w:t>rofilClt</w:t>
+      </w:r>
+      <w:r>
+        <w:rPr>
+          <w:rFonts w:ascii="Montserrat" w:eastAsia="Montserrat" w:hAnsi="Montserrat" w:cs="Montserrat"/>
+          <w:sz w:val="20"/>
+          <w:szCs w:val="20"/>
+        </w:rPr>
+        <w:t xml:space="preserve">Put), </w:t>
+      </w:r>
+      <w:r>
+        <w:rPr>
+          <w:rFonts w:ascii="Montserrat" w:eastAsia="Montserrat" w:hAnsi="Montserrat" w:cs="Montserrat"/>
+          <w:sz w:val="20"/>
+          <w:szCs w:val="20"/>
+        </w:rPr>
+        <w:t>créer un profil (</w:t>
+      </w:r>
+      <w:r>
+        <w:rPr>
+          <w:rFonts w:ascii="Montserrat" w:eastAsia="Montserrat" w:hAnsi="Montserrat" w:cs="Montserrat"/>
+          <w:sz w:val="20"/>
+          <w:szCs w:val="20"/>
+        </w:rPr>
+        <w:t>api_</w:t>
+      </w:r>
+      <w:r>
+        <w:rPr>
+          <w:rFonts w:ascii="Montserrat" w:eastAsia="Montserrat" w:hAnsi="Montserrat" w:cs="Montserrat"/>
+          <w:sz w:val="20"/>
+          <w:szCs w:val="20"/>
+        </w:rPr>
+        <w:t>p</w:t>
+      </w:r>
+      <w:r>
+        <w:rPr>
+          <w:rFonts w:ascii="Montserrat" w:eastAsia="Montserrat" w:hAnsi="Montserrat" w:cs="Montserrat"/>
+          <w:sz w:val="20"/>
+          <w:szCs w:val="20"/>
+        </w:rPr>
+        <w:t>rofilClt</w:t>
+      </w:r>
+      <w:r>
+        <w:rPr>
+          <w:rFonts w:ascii="Montserrat" w:eastAsia="Montserrat" w:hAnsi="Montserrat" w:cs="Montserrat"/>
+          <w:sz w:val="20"/>
+          <w:szCs w:val="20"/>
+        </w:rPr>
+        <w:t>Post),</w:t>
+      </w:r>
+    </w:p>
+    <w:p>
+      <w:pPr>
+        <w:pStyle w:val="Corpsdetexte"/>
+      </w:pPr>
+      <w:r>
+        <w:t xml:space="preserve"> </w:t>
+      </w:r>
+      <w:r>
+        <w:t>exposée</w:t>
+      </w:r>
+      <w:r>
+        <w:t>s</w:t>
+      </w:r>
+      <w:r>
+        <w:t xml:space="preserve"> par le service Frontal-Web</w:t>
+      </w:r>
+      <w:r>
+        <w:t xml:space="preserve"> </w:t>
+      </w:r>
+      <w:r>
+        <w:t>pour transmettre ou recevoir les données.</w:t>
+      </w:r>
+      <w:r>
+        <w:t xml:space="preserve"> </w:t>
+      </w:r>
+      <w:r>
+        <w:t xml:space="preserve">Il </w:t>
+      </w:r>
+      <w:r>
+        <w:t xml:space="preserve">produit </w:t>
+      </w:r>
+      <w:r>
+        <w:t xml:space="preserve">les </w:t>
+      </w:r>
+      <w:r>
+        <w:t>fonctions suivantes</w:t>
+      </w:r>
+      <w:r>
+        <w:t> :</w:t>
+      </w:r>
+    </w:p>
+    <w:p>
+      <w:pPr>
+        <w:widowControl/>
+        <w:numPr>
+          <w:ilvl w:val="0"/>
+          <w:numId w:val="9"/>
+        </w:numPr>
+        <w:suppressAutoHyphens w:val="0"/>
+        <w:spacing w:after="119"/>
+        <w:rPr>
+          <w:rFonts w:ascii="Montserrat" w:eastAsia="Montserrat" w:hAnsi="Montserrat" w:cs="Montserrat"/>
+          <w:sz w:val="20"/>
+          <w:szCs w:val="20"/>
+        </w:rPr>
+      </w:pPr>
+      <w:r>
+        <w:rPr>
+          <w:rFonts w:ascii="Montserrat" w:eastAsia="Montserrat" w:hAnsi="Montserrat" w:cs="Montserrat"/>
+          <w:sz w:val="20"/>
+          <w:szCs w:val="20"/>
+        </w:rPr>
+        <w:t>Créer un compte client</w:t>
+      </w:r>
+      <w:r>
+        <w:rPr>
+          <w:rFonts w:ascii="Montserrat" w:eastAsia="Montserrat" w:hAnsi="Montserrat" w:cs="Montserrat"/>
+          <w:sz w:val="20"/>
+          <w:szCs w:val="20"/>
+        </w:rPr>
+        <w:t xml:space="preserve"> en proposant un masque de saisie des informations requises pour la création d’un compte client</w:t>
+      </w:r>
+      <w:r>
+        <w:rPr>
+          <w:rFonts w:ascii="Montserrat" w:eastAsia="Montserrat" w:hAnsi="Montserrat" w:cs="Montserrat"/>
+          <w:color w:val="000000"/>
+          <w:sz w:val="20"/>
+          <w:szCs w:val="20"/>
+        </w:rPr>
+        <w:t>.</w:t>
+      </w:r>
+    </w:p>
+    <w:p>
+      <w:pPr>
+        <w:widowControl/>
+        <w:numPr>
+          <w:ilvl w:val="0"/>
+          <w:numId w:val="9"/>
+        </w:numPr>
+        <w:suppressAutoHyphens w:val="0"/>
+        <w:spacing w:after="119"/>
+        <w:rPr>
+          <w:rFonts w:ascii="Montserrat" w:eastAsia="Montserrat" w:hAnsi="Montserrat" w:cs="Montserrat"/>
+          <w:sz w:val="20"/>
+          <w:szCs w:val="20"/>
+        </w:rPr>
+      </w:pPr>
+      <w:r>
+        <w:rPr>
+          <w:rFonts w:ascii="Montserrat" w:eastAsia="Montserrat" w:hAnsi="Montserrat" w:cs="Montserrat"/>
+          <w:sz w:val="20"/>
+          <w:szCs w:val="20"/>
+        </w:rPr>
         <w:t>Gérer son compte client</w:t>
       </w:r>
       <w:r>
@@ -5445,10 +5800,10 @@
           <w:noProof/>
         </w:rPr>
         <w:drawing>
-          <wp:inline distT="0" distB="0" distL="0" distR="0" wp14:anchorId="4A9AC0E0" wp14:editId="540F45EB">
-            <wp:extent cx="3296135" cy="3661775"/>
-            <wp:effectExtent l="0" t="0" r="0" b="0"/>
-            <wp:docPr id="15" name="Image 15" descr="Une image contenant capture d’écran&#10;&#10;Description générée automatiquement"/>
+          <wp:inline distT="0" distB="0" distL="0" distR="0" wp14:anchorId="2116D4C9" wp14:editId="702E1D17">
+            <wp:extent cx="2997896" cy="3218741"/>
+            <wp:effectExtent l="0" t="0" r="0" b="1270"/>
+            <wp:docPr id="10" name="Image 10" descr="Une image contenant capture d’écran&#10;&#10;Description générée automatiquement"/>
             <wp:cNvGraphicFramePr>
               <a:graphicFrameLocks xmlns:a="http://schemas.openxmlformats.org/drawingml/2006/main" noChangeAspect="1"/>
             </wp:cNvGraphicFramePr>
@@ -5456,7 +5811,7 @@
               <a:graphicData uri="http://schemas.openxmlformats.org/drawingml/2006/picture">
                 <pic:pic xmlns:pic="http://schemas.openxmlformats.org/drawingml/2006/picture">
                   <pic:nvPicPr>
-                    <pic:cNvPr id="15" name="Component e-Management.png"/>
+                    <pic:cNvPr id="10" name="Component e-Management.png"/>
                     <pic:cNvPicPr/>
                   </pic:nvPicPr>
                   <pic:blipFill>
@@ -5474,7 +5829,7 @@
                   <pic:spPr>
                     <a:xfrm>
                       <a:off x="0" y="0"/>
-                      <a:ext cx="3302666" cy="3669030"/>
+                      <a:ext cx="3020688" cy="3243212"/>
                     </a:xfrm>
                     <a:prstGeom prst="rect">
                       <a:avLst/>
@@ -5545,7 +5900,10 @@
         <w:t>Il utilise l’api api-</w:t>
       </w:r>
       <w:r>
-        <w:t>Supervision</w:t>
+        <w:t>s</w:t>
+      </w:r>
+      <w:r>
+        <w:t>upervision</w:t>
       </w:r>
       <w:r>
         <w:t xml:space="preserve"> exposée par le service Frontal-Web.</w:t>
@@ -5768,7 +6126,16 @@
         <w:t xml:space="preserve"> </w:t>
       </w:r>
       <w:r>
-        <w:t>Il utilise l’api api-gestionSecu exposée par le service Frontal-Web</w:t>
+        <w:t>Il utilise l’api api-</w:t>
+      </w:r>
+      <w:r>
+        <w:t>g</w:t>
+      </w:r>
+      <w:r>
+        <w:t>estionCptInterne</w:t>
+      </w:r>
+      <w:r>
+        <w:t xml:space="preserve"> exposée par le service Frontal-Web</w:t>
       </w:r>
       <w:r>
         <w:t xml:space="preserve"> pour transmettre ou recevoir les données.</w:t>
@@ -5877,7 +6244,10 @@
         <w:t xml:space="preserve"> </w:t>
       </w:r>
       <w:r>
-        <w:t>api-gestionSecu</w:t>
+        <w:t>api-</w:t>
+      </w:r>
+      <w:r>
+        <w:t>connexion</w:t>
       </w:r>
       <w:r>
         <w:t xml:space="preserve"> </w:t>
@@ -6033,10 +6403,10 @@
           <w:noProof/>
         </w:rPr>
         <w:drawing>
-          <wp:inline distT="0" distB="0" distL="0" distR="0" wp14:anchorId="45DD2034" wp14:editId="5950CC9D">
-            <wp:extent cx="3260942" cy="4448856"/>
-            <wp:effectExtent l="0" t="0" r="0" b="8890"/>
-            <wp:docPr id="17" name="Image 17" descr="Une image contenant capture d’écran&#10;&#10;Description générée automatiquement"/>
+          <wp:inline distT="0" distB="0" distL="0" distR="0" wp14:anchorId="400E370B" wp14:editId="2AA0A8D4">
+            <wp:extent cx="2626290" cy="3583010"/>
+            <wp:effectExtent l="0" t="0" r="3175" b="0"/>
+            <wp:docPr id="11" name="Image 11" descr="Une image contenant capture d’écran&#10;&#10;Description générée automatiquement"/>
             <wp:cNvGraphicFramePr>
               <a:graphicFrameLocks xmlns:a="http://schemas.openxmlformats.org/drawingml/2006/main" noChangeAspect="1"/>
             </wp:cNvGraphicFramePr>
@@ -6044,7 +6414,7 @@
               <a:graphicData uri="http://schemas.openxmlformats.org/drawingml/2006/picture">
                 <pic:pic xmlns:pic="http://schemas.openxmlformats.org/drawingml/2006/picture">
                   <pic:nvPicPr>
-                    <pic:cNvPr id="17" name="Component e-Production.png"/>
+                    <pic:cNvPr id="11" name="Component e-Production.png"/>
                     <pic:cNvPicPr/>
                   </pic:nvPicPr>
                   <pic:blipFill>
@@ -6062,7 +6432,7 @@
                   <pic:spPr>
                     <a:xfrm>
                       <a:off x="0" y="0"/>
-                      <a:ext cx="3277173" cy="4471000"/>
+                      <a:ext cx="2645566" cy="3609308"/>
                     </a:xfrm>
                     <a:prstGeom prst="rect">
                       <a:avLst/>
@@ -6255,7 +6625,16 @@
         <w:t xml:space="preserve">CtrlAccès </w:t>
       </w:r>
       <w:r>
-        <w:t>représente un service et un composant, au sens Angular. Il utilise l’api api-gestionSecu exposées par le service Frontal-</w:t>
+        <w:t>représente un service et un composant, au sens Angular. Il utilise l’api api-</w:t>
+      </w:r>
+      <w:r>
+        <w:t>c</w:t>
+      </w:r>
+      <w:r>
+        <w:t>onnexion</w:t>
+      </w:r>
+      <w:r>
+        <w:t xml:space="preserve"> exposées par le service Frontal-</w:t>
       </w:r>
       <w:r>
         <w:t xml:space="preserve"> </w:t>
@@ -6340,7 +6719,7 @@
         <w:t>représente un service et un composant, au sens Angular. Il utilise l’api api-</w:t>
       </w:r>
       <w:r>
-        <w:t>G</w:t>
+        <w:t>g</w:t>
       </w:r>
       <w:r>
         <w:t>estionS</w:t>
@@ -6671,10 +7050,10 @@
           <w:noProof/>
         </w:rPr>
         <w:drawing>
-          <wp:inline distT="0" distB="0" distL="0" distR="0" wp14:anchorId="4884761C" wp14:editId="37C33C4C">
-            <wp:extent cx="4245412" cy="3269293"/>
-            <wp:effectExtent l="0" t="0" r="3175" b="7620"/>
-            <wp:docPr id="1" name="Image 1" descr="Une image contenant capture d’écran, carte&#10;&#10;Description générée automatiquement"/>
+          <wp:inline distT="0" distB="0" distL="0" distR="0" wp14:anchorId="2496CC8F" wp14:editId="3E73B4F5">
+            <wp:extent cx="3521171" cy="3010422"/>
+            <wp:effectExtent l="0" t="0" r="3175" b="0"/>
+            <wp:docPr id="13" name="Image 13" descr="Une image contenant carte, capture d’écran&#10;&#10;Description générée automatiquement"/>
             <wp:cNvGraphicFramePr>
               <a:graphicFrameLocks xmlns:a="http://schemas.openxmlformats.org/drawingml/2006/main" noChangeAspect="1"/>
             </wp:cNvGraphicFramePr>
@@ -6682,7 +7061,7 @@
               <a:graphicData uri="http://schemas.openxmlformats.org/drawingml/2006/picture">
                 <pic:pic xmlns:pic="http://schemas.openxmlformats.org/drawingml/2006/picture">
                   <pic:nvPicPr>
-                    <pic:cNvPr id="1" name="Component Server.png"/>
+                    <pic:cNvPr id="13" name="Component Server.png"/>
                     <pic:cNvPicPr/>
                   </pic:nvPicPr>
                   <pic:blipFill>
@@ -6700,7 +7079,7 @@
                   <pic:spPr>
                     <a:xfrm>
                       <a:off x="0" y="0"/>
-                      <a:ext cx="4259928" cy="3280472"/>
+                      <a:ext cx="3525649" cy="3014251"/>
                     </a:xfrm>
                     <a:prstGeom prst="rect">
                       <a:avLst/>
@@ -6770,16 +7149,609 @@
         <w:t xml:space="preserve">Il </w:t>
       </w:r>
       <w:r>
-        <w:t>consomme</w:t>
+        <w:t>réalise</w:t>
+      </w:r>
+      <w:r>
+        <w:t xml:space="preserve"> les </w:t>
+      </w:r>
+      <w:r>
+        <w:t>apis</w:t>
       </w:r>
       <w:r>
         <w:t xml:space="preserve"> </w:t>
       </w:r>
       <w:r>
-        <w:t>les apis</w:t>
-      </w:r>
-      <w:r>
-        <w:t> :</w:t>
+        <w:t>:</w:t>
+      </w:r>
+    </w:p>
+    <w:p>
+      <w:pPr>
+        <w:pStyle w:val="Corpsdetexte"/>
+        <w:numPr>
+          <w:ilvl w:val="0"/>
+          <w:numId w:val="16"/>
+        </w:numPr>
+      </w:pPr>
+      <w:r>
+        <w:t>a</w:t>
+      </w:r>
+      <w:r>
+        <w:t>pi</w:t>
+      </w:r>
+      <w:r>
+        <w:t>-</w:t>
+      </w:r>
+      <w:r>
+        <w:t>fluxProduction</w:t>
+      </w:r>
+      <w:r>
+        <w:t xml:space="preserve"> qui transmet</w:t>
+      </w:r>
+      <w:r>
+        <w:t>/reçoit</w:t>
+      </w:r>
+      <w:r>
+        <w:t xml:space="preserve"> </w:t>
+      </w:r>
+      <w:r>
+        <w:t xml:space="preserve">les données </w:t>
+      </w:r>
+      <w:r>
+        <w:t>du/au Composant Service</w:t>
+      </w:r>
+      <w:r>
+        <w:t>-</w:t>
+      </w:r>
+      <w:r>
+        <w:t>Crud</w:t>
+      </w:r>
+      <w:r>
+        <w:t>.</w:t>
+      </w:r>
+    </w:p>
+    <w:p>
+      <w:pPr>
+        <w:pStyle w:val="Corpsdetexte"/>
+        <w:numPr>
+          <w:ilvl w:val="0"/>
+          <w:numId w:val="16"/>
+        </w:numPr>
+      </w:pPr>
+      <w:r>
+        <w:t>a</w:t>
+      </w:r>
+      <w:r>
+        <w:t>pi</w:t>
+      </w:r>
+      <w:r>
+        <w:t>-</w:t>
+      </w:r>
+      <w:r>
+        <w:t>aideEnligne</w:t>
+      </w:r>
+      <w:r>
+        <w:t xml:space="preserve"> qui retrouve la recette dans l’attribut de la requête </w:t>
+      </w:r>
+      <w:r>
+        <w:t>et renvoie l</w:t>
+      </w:r>
+      <w:r>
+        <w:t>’aide en ligne reçu</w:t>
+      </w:r>
+      <w:r>
+        <w:t xml:space="preserve"> du composant S.I Existant.</w:t>
+      </w:r>
+    </w:p>
+    <w:p>
+      <w:pPr>
+        <w:pStyle w:val="Corpsdetexte"/>
+        <w:numPr>
+          <w:ilvl w:val="0"/>
+          <w:numId w:val="16"/>
+        </w:numPr>
+      </w:pPr>
+      <w:r>
+        <w:t>a</w:t>
+      </w:r>
+      <w:r>
+        <w:t>pi-</w:t>
+      </w:r>
+      <w:r>
+        <w:t xml:space="preserve">profilClt qui </w:t>
+      </w:r>
+      <w:r>
+        <w:t>consomme l’api api_profilClient du composant Service</w:t>
+      </w:r>
+      <w:r>
+        <w:t>-</w:t>
+      </w:r>
+      <w:r>
+        <w:t>Crud pour créer/modifier un profil client</w:t>
+      </w:r>
+    </w:p>
+    <w:p>
+      <w:pPr>
+        <w:pStyle w:val="Corpsdetexte"/>
+        <w:numPr>
+          <w:ilvl w:val="0"/>
+          <w:numId w:val="16"/>
+        </w:numPr>
+      </w:pPr>
+      <w:r>
+        <w:t>api-</w:t>
+      </w:r>
+      <w:r>
+        <w:t>compte</w:t>
+      </w:r>
+      <w:r>
+        <w:t xml:space="preserve">Clt qui consomme l’api </w:t>
+      </w:r>
+      <w:r>
+        <w:t>api_cpteClient</w:t>
+      </w:r>
+      <w:r>
+        <w:t xml:space="preserve"> du composant Service</w:t>
+      </w:r>
+      <w:r>
+        <w:t>-</w:t>
+      </w:r>
+      <w:r>
+        <w:t>Crud</w:t>
+      </w:r>
+      <w:r>
+        <w:t xml:space="preserve"> </w:t>
+      </w:r>
+      <w:r>
+        <w:t xml:space="preserve">pour </w:t>
+      </w:r>
+      <w:r>
+        <w:t>créer un</w:t>
+      </w:r>
+      <w:r>
+        <w:t xml:space="preserve"> compte client</w:t>
+      </w:r>
+      <w:r>
+        <w:t>.</w:t>
+      </w:r>
+    </w:p>
+    <w:p>
+      <w:pPr>
+        <w:pStyle w:val="Corpsdetexte"/>
+        <w:numPr>
+          <w:ilvl w:val="0"/>
+          <w:numId w:val="16"/>
+        </w:numPr>
+      </w:pPr>
+      <w:r>
+        <w:t>a</w:t>
+      </w:r>
+      <w:r>
+        <w:t>pi</w:t>
+      </w:r>
+      <w:r>
+        <w:t>-connexion</w:t>
+      </w:r>
+      <w:r>
+        <w:t xml:space="preserve"> qui </w:t>
+      </w:r>
+      <w:r>
+        <w:t xml:space="preserve">selon </w:t>
+      </w:r>
+      <w:r>
+        <w:t>l’a</w:t>
+      </w:r>
+      <w:r>
+        <w:t xml:space="preserve">ttribut de requête </w:t>
+      </w:r>
+    </w:p>
+    <w:p>
+      <w:pPr>
+        <w:pStyle w:val="Corpsdetexte"/>
+        <w:numPr>
+          <w:ilvl w:val="1"/>
+          <w:numId w:val="16"/>
+        </w:numPr>
+      </w:pPr>
+      <w:r>
+        <w:t xml:space="preserve">route les informations de connexions </w:t>
+      </w:r>
+      <w:r>
+        <w:t>vers le composant S.I Existant s’il s’agit d’un collaborateur</w:t>
+      </w:r>
+      <w:r>
+        <w:t>,</w:t>
+      </w:r>
+    </w:p>
+    <w:p>
+      <w:pPr>
+        <w:pStyle w:val="Corpsdetexte"/>
+        <w:numPr>
+          <w:ilvl w:val="1"/>
+          <w:numId w:val="16"/>
+        </w:numPr>
+      </w:pPr>
+      <w:r>
+        <w:t>utilise les méthodes du composant package security pour identifier/authentifier un compte client,</w:t>
+      </w:r>
+    </w:p>
+    <w:p>
+      <w:pPr>
+        <w:pStyle w:val="Corpsdetexte"/>
+        <w:numPr>
+          <w:ilvl w:val="0"/>
+          <w:numId w:val="16"/>
+        </w:numPr>
+      </w:pPr>
+      <w:r>
+        <w:t>a</w:t>
+      </w:r>
+      <w:r>
+        <w:t>pi</w:t>
+      </w:r>
+      <w:r>
+        <w:t>-</w:t>
+      </w:r>
+      <w:r>
+        <w:t>g</w:t>
+      </w:r>
+      <w:r>
+        <w:t>estionStock</w:t>
+      </w:r>
+      <w:r>
+        <w:t xml:space="preserve"> </w:t>
+      </w:r>
+      <w:r>
+        <w:t xml:space="preserve">qui transmet/reçoit les données du/au </w:t>
+      </w:r>
+      <w:r>
+        <w:t>c</w:t>
+      </w:r>
+      <w:r>
+        <w:t>omposant Service</w:t>
+      </w:r>
+      <w:r>
+        <w:t>-</w:t>
+      </w:r>
+      <w:r>
+        <w:t>Crud.</w:t>
+      </w:r>
+    </w:p>
+    <w:p>
+      <w:pPr>
+        <w:pStyle w:val="Corpsdetexte"/>
+        <w:numPr>
+          <w:ilvl w:val="0"/>
+          <w:numId w:val="16"/>
+        </w:numPr>
+      </w:pPr>
+      <w:r>
+        <w:t>a</w:t>
+      </w:r>
+      <w:r>
+        <w:t>pi</w:t>
+      </w:r>
+      <w:r>
+        <w:t>-</w:t>
+      </w:r>
+      <w:r>
+        <w:t>c</w:t>
+      </w:r>
+      <w:r>
+        <w:t>ommande</w:t>
+      </w:r>
+      <w:r>
+        <w:t xml:space="preserve"> qui transmet/reçoit les données du/au Composant Service-Crud.</w:t>
+      </w:r>
+    </w:p>
+    <w:p>
+      <w:pPr>
+        <w:pStyle w:val="Corpsdetexte"/>
+        <w:numPr>
+          <w:ilvl w:val="0"/>
+          <w:numId w:val="16"/>
+        </w:numPr>
+      </w:pPr>
+      <w:r>
+        <w:t>a</w:t>
+      </w:r>
+      <w:r>
+        <w:t>pi</w:t>
+      </w:r>
+      <w:r>
+        <w:t>-</w:t>
+      </w:r>
+      <w:r>
+        <w:t>p</w:t>
+      </w:r>
+      <w:r>
+        <w:t>aiement</w:t>
+      </w:r>
+      <w:r>
+        <w:t xml:space="preserve"> qui transmet/reçoit les données du/au Composant Service</w:t>
+      </w:r>
+      <w:r>
+        <w:t>-</w:t>
+      </w:r>
+      <w:bookmarkStart w:id="30" w:name="_GoBack"/>
+      <w:bookmarkEnd w:id="30"/>
+      <w:r>
+        <w:t>IntfPaiement</w:t>
+      </w:r>
+      <w:r>
+        <w:t>.</w:t>
+      </w:r>
+    </w:p>
+    <w:p>
+      <w:pPr>
+        <w:pStyle w:val="Corpsdetexte"/>
+        <w:numPr>
+          <w:ilvl w:val="0"/>
+          <w:numId w:val="16"/>
+        </w:numPr>
+      </w:pPr>
+      <w:r>
+        <w:t>api-listePizzerias qui consomme</w:t>
+      </w:r>
+      <w:r>
+        <w:t xml:space="preserve"> l’api api_</w:t>
+      </w:r>
+      <w:r>
+        <w:t>listePi</w:t>
+      </w:r>
+      <w:r>
+        <w:t xml:space="preserve">zzerias du composant </w:t>
+      </w:r>
+      <w:r>
+        <w:t>S.I existant</w:t>
+      </w:r>
+      <w:r>
+        <w:t>.</w:t>
+      </w:r>
+    </w:p>
+    <w:p>
+      <w:pPr>
+        <w:pStyle w:val="Corpsdetexte"/>
+        <w:numPr>
+          <w:ilvl w:val="0"/>
+          <w:numId w:val="16"/>
+        </w:numPr>
+      </w:pPr>
+      <w:r>
+        <w:t>a</w:t>
+      </w:r>
+      <w:r>
+        <w:t>pi</w:t>
+      </w:r>
+      <w:r>
+        <w:t>-c</w:t>
+      </w:r>
+      <w:r>
+        <w:t>atalogue</w:t>
+      </w:r>
+      <w:r>
+        <w:t xml:space="preserve"> qui </w:t>
+      </w:r>
+    </w:p>
+    <w:p>
+      <w:pPr>
+        <w:pStyle w:val="Corpsdetexte"/>
+        <w:numPr>
+          <w:ilvl w:val="1"/>
+          <w:numId w:val="16"/>
+        </w:numPr>
+      </w:pPr>
+      <w:r>
+        <w:t xml:space="preserve">reçoit le stock </w:t>
+      </w:r>
+      <w:r>
+        <w:t xml:space="preserve">de la pizzeria dont l’id est passé dans l’attribut de requête </w:t>
+      </w:r>
+      <w:r>
+        <w:t xml:space="preserve">en consommant l’api </w:t>
+      </w:r>
+      <w:r>
+        <w:t>api_</w:t>
+      </w:r>
+      <w:r>
+        <w:t>gestion</w:t>
+      </w:r>
+      <w:r>
+        <w:t>Stock du composant Service</w:t>
+      </w:r>
+      <w:r>
+        <w:t>-</w:t>
+      </w:r>
+      <w:r>
+        <w:t>Crud</w:t>
+      </w:r>
+    </w:p>
+    <w:p>
+      <w:pPr>
+        <w:pStyle w:val="Corpsdetexte"/>
+        <w:numPr>
+          <w:ilvl w:val="1"/>
+          <w:numId w:val="16"/>
+        </w:numPr>
+      </w:pPr>
+      <w:r>
+        <w:t>re</w:t>
+      </w:r>
+      <w:r>
+        <w:t>çoit la liste des recettes du groupe</w:t>
+      </w:r>
+      <w:r>
+        <w:t xml:space="preserve"> en consommant l’api api_</w:t>
+      </w:r>
+      <w:r>
+        <w:t>li</w:t>
+      </w:r>
+      <w:r>
+        <w:t>st</w:t>
+      </w:r>
+      <w:r>
+        <w:t>e</w:t>
+      </w:r>
+      <w:r>
+        <w:t>Recettes</w:t>
+      </w:r>
+      <w:r>
+        <w:t xml:space="preserve"> du composant S.I </w:t>
+      </w:r>
+      <w:r>
+        <w:t>existant</w:t>
+      </w:r>
+    </w:p>
+    <w:p>
+      <w:pPr>
+        <w:pStyle w:val="Corpsdetexte"/>
+        <w:numPr>
+          <w:ilvl w:val="1"/>
+          <w:numId w:val="16"/>
+        </w:numPr>
+      </w:pPr>
+      <w:r>
+        <w:t xml:space="preserve">renvoie le catalogue pizzeria </w:t>
+      </w:r>
+      <w:r>
+        <w:t xml:space="preserve">contenant les recettes </w:t>
+      </w:r>
+      <w:r>
+        <w:t>dont les ingrédients sont en</w:t>
+      </w:r>
+      <w:r>
+        <w:t xml:space="preserve"> stock</w:t>
+      </w:r>
+      <w:r>
+        <w:t xml:space="preserve"> dans cette pizzeria</w:t>
+      </w:r>
+    </w:p>
+    <w:p>
+      <w:pPr>
+        <w:pStyle w:val="Corpsdetexte"/>
+        <w:numPr>
+          <w:ilvl w:val="0"/>
+          <w:numId w:val="16"/>
+        </w:numPr>
+      </w:pPr>
+      <w:r>
+        <w:t>api</w:t>
+      </w:r>
+      <w:r>
+        <w:t>-s</w:t>
+      </w:r>
+      <w:r>
+        <w:t>upervision</w:t>
+      </w:r>
+      <w:r>
+        <w:t xml:space="preserve"> </w:t>
+      </w:r>
+      <w:r>
+        <w:t>qui</w:t>
+      </w:r>
+      <w:r>
+        <w:t xml:space="preserve"> </w:t>
+      </w:r>
+      <w:r>
+        <w:t>renvoi</w:t>
+      </w:r>
+      <w:r>
+        <w:t xml:space="preserve">e les données reçues du composant </w:t>
+      </w:r>
+      <w:r>
+        <w:t>Service-Crud</w:t>
+      </w:r>
+      <w:r>
+        <w:t xml:space="preserve"> </w:t>
+      </w:r>
+    </w:p>
+    <w:p>
+      <w:pPr>
+        <w:pStyle w:val="Corpsdetexte"/>
+        <w:numPr>
+          <w:ilvl w:val="1"/>
+          <w:numId w:val="16"/>
+        </w:numPr>
+      </w:pPr>
+      <w:r>
+        <w:t xml:space="preserve">pour </w:t>
+      </w:r>
+      <w:r>
+        <w:t>une pizzeria</w:t>
+      </w:r>
+      <w:r>
+        <w:t xml:space="preserve"> si l’attribut idPizz est valorisé,</w:t>
+      </w:r>
+    </w:p>
+    <w:p>
+      <w:pPr>
+        <w:pStyle w:val="Corpsdetexte"/>
+        <w:numPr>
+          <w:ilvl w:val="1"/>
+          <w:numId w:val="16"/>
+        </w:numPr>
+      </w:pPr>
+      <w:r>
+        <w:t>pour le groupe, en consolidant l’ensemble du journal.</w:t>
+      </w:r>
+    </w:p>
+    <w:p>
+      <w:pPr>
+        <w:pStyle w:val="Corpsdetexte"/>
+        <w:numPr>
+          <w:ilvl w:val="0"/>
+          <w:numId w:val="16"/>
+        </w:numPr>
+      </w:pPr>
+      <w:r>
+        <w:t>api-gestionCptInterne</w:t>
+      </w:r>
+      <w:r>
+        <w:t xml:space="preserve"> </w:t>
+      </w:r>
+      <w:r>
+        <w:t xml:space="preserve">qui consomme l’api </w:t>
+      </w:r>
+      <w:r>
+        <w:t>api_creerRenouvelerCptInterne</w:t>
+      </w:r>
+      <w:r>
+        <w:t xml:space="preserve"> du composant S.I Existant pour une demande d’ouverture ou de renouvellement de compte interne collaborateur.</w:t>
+      </w:r>
+    </w:p>
+    <w:p>
+      <w:pPr>
+        <w:pStyle w:val="Titre3"/>
+        <w:spacing w:before="120" w:after="0"/>
+      </w:pPr>
+      <w:bookmarkStart w:id="31" w:name="_Toc28015818"/>
+      <w:r>
+        <w:t xml:space="preserve">Composant </w:t>
+      </w:r>
+      <w:r>
+        <w:t>Service</w:t>
+      </w:r>
+      <w:r>
+        <w:t>-Crud</w:t>
+      </w:r>
+      <w:bookmarkEnd w:id="31"/>
+    </w:p>
+    <w:p>
+      <w:pPr>
+        <w:pStyle w:val="Corpsdetexte"/>
+      </w:pPr>
+      <w:r>
+        <w:t xml:space="preserve">Ce composant </w:t>
+      </w:r>
+      <w:r>
+        <w:t>effectue les requêtes CRUD sur le composant Database.</w:t>
+      </w:r>
+    </w:p>
+    <w:p>
+      <w:pPr>
+        <w:pStyle w:val="Corpsdetexte"/>
+      </w:pPr>
+      <w:r>
+        <w:t>Il réalise les apis :</w:t>
       </w:r>
     </w:p>
     <w:p>
@@ -6791,19 +7763,7 @@
         </w:numPr>
       </w:pPr>
       <w:r>
-        <w:t xml:space="preserve">En lien avec le S.I Existant que sont : </w:t>
-      </w:r>
-      <w:r>
-        <w:t>a</w:t>
-      </w:r>
-      <w:r>
-        <w:t xml:space="preserve">pi_LstPizzeria, </w:t>
-      </w:r>
-      <w:r>
-        <w:t xml:space="preserve">api_LstRecettes et api_CtrlAccessInterne pour </w:t>
-      </w:r>
-      <w:r>
-        <w:t>recevoir ou transmettre les informations relatives à :</w:t>
+        <w:t>api_CptClient (dénomination simplifiée) qui se décompose en</w:t>
       </w:r>
     </w:p>
     <w:p>
@@ -6815,7 +7775,7 @@
         </w:numPr>
       </w:pPr>
       <w:r>
-        <w:t>Liste des pizzerias,</w:t>
+        <w:t>api_CptClientGet pour obtenir les informations Client dont le courriel est passé en attribut de la requête.</w:t>
       </w:r>
     </w:p>
     <w:p>
@@ -6827,7 +7787,19 @@
         </w:numPr>
       </w:pPr>
       <w:r>
-        <w:t>Liste des recettes du groupe,</w:t>
+        <w:t>api_CptClientPost pour enregistrer un nouveau compte client ou modifier un existant.</w:t>
+      </w:r>
+    </w:p>
+    <w:p>
+      <w:pPr>
+        <w:pStyle w:val="Corpsdetexte"/>
+        <w:numPr>
+          <w:ilvl w:val="0"/>
+          <w:numId w:val="15"/>
+        </w:numPr>
+      </w:pPr>
+      <w:r>
+        <w:t xml:space="preserve">api_Stock (dénomination simplifiée) qui se décompose en </w:t>
       </w:r>
     </w:p>
     <w:p>
@@ -6839,7 +7811,19 @@
         </w:numPr>
       </w:pPr>
       <w:r>
-        <w:t>Ouverture/Fermeture session de travail des collaborateurs.</w:t>
+        <w:t>api_StockGet pour obtenir la liste des ingrédients par pizzeria avec leur quantité en stock</w:t>
+      </w:r>
+    </w:p>
+    <w:p>
+      <w:pPr>
+        <w:pStyle w:val="Corpsdetexte"/>
+        <w:numPr>
+          <w:ilvl w:val="1"/>
+          <w:numId w:val="15"/>
+        </w:numPr>
+      </w:pPr>
+      <w:r>
+        <w:t>api_StockPut pour mettre à jour le stock d’un ingrédient, par pizzeria.</w:t>
       </w:r>
     </w:p>
     <w:p>
@@ -6851,126 +7835,7 @@
         </w:numPr>
       </w:pPr>
       <w:r>
-        <w:t>api_GestSys</w:t>
-      </w:r>
-      <w:r>
-        <w:t xml:space="preserve">tPaiement pour transmettre les données nécessaires au paiement </w:t>
-      </w:r>
-      <w:r>
-        <w:t>d’une commande au service</w:t>
-      </w:r>
-      <w:r>
-        <w:t xml:space="preserve"> d’interface entre le système de paiement et l’application OCPizza.</w:t>
-      </w:r>
-    </w:p>
-    <w:p>
-      <w:pPr>
-        <w:pStyle w:val="Corpsdetexte"/>
-      </w:pPr>
-      <w:r>
-        <w:t xml:space="preserve">Il </w:t>
-      </w:r>
-      <w:r>
-        <w:t>réalise</w:t>
-      </w:r>
-      <w:r>
-        <w:t xml:space="preserve"> les </w:t>
-      </w:r>
-      <w:r>
-        <w:t>apis</w:t>
-      </w:r>
-      <w:r>
-        <w:t xml:space="preserve"> </w:t>
-      </w:r>
-      <w:r>
-        <w:t>:</w:t>
-      </w:r>
-    </w:p>
-    <w:p>
-      <w:pPr>
-        <w:pStyle w:val="Corpsdetexte"/>
-        <w:numPr>
-          <w:ilvl w:val="0"/>
-          <w:numId w:val="16"/>
-        </w:numPr>
-      </w:pPr>
-      <w:r>
-        <w:t>a</w:t>
-      </w:r>
-      <w:r>
-        <w:t>pi_fluxProduction</w:t>
-      </w:r>
-      <w:r>
-        <w:t xml:space="preserve"> qui transmet</w:t>
-      </w:r>
-      <w:r>
-        <w:t>/reçoit</w:t>
-      </w:r>
-      <w:r>
-        <w:t xml:space="preserve"> </w:t>
-      </w:r>
-      <w:r>
-        <w:t xml:space="preserve">les données </w:t>
-      </w:r>
-      <w:r>
-        <w:t>du/au Composant Service-Crud</w:t>
-      </w:r>
-      <w:r>
-        <w:t>.</w:t>
-      </w:r>
-    </w:p>
-    <w:p>
-      <w:pPr>
-        <w:pStyle w:val="Corpsdetexte"/>
-        <w:numPr>
-          <w:ilvl w:val="0"/>
-          <w:numId w:val="16"/>
-        </w:numPr>
-      </w:pPr>
-      <w:r>
-        <w:t>a</w:t>
-      </w:r>
-      <w:r>
-        <w:t>pi_aideEnligne</w:t>
-      </w:r>
-      <w:r>
-        <w:t xml:space="preserve"> qui retrouve la recette dans l’attribut de la requête </w:t>
-      </w:r>
-      <w:r>
-        <w:t>et renvoie l</w:t>
-      </w:r>
-      <w:r>
-        <w:t>’aide en ligne reçu</w:t>
-      </w:r>
-      <w:r>
-        <w:t xml:space="preserve"> du composant S.I Existant.</w:t>
-      </w:r>
-    </w:p>
-    <w:p>
-      <w:pPr>
-        <w:pStyle w:val="Corpsdetexte"/>
-        <w:numPr>
-          <w:ilvl w:val="0"/>
-          <w:numId w:val="16"/>
-        </w:numPr>
-      </w:pPr>
-      <w:r>
-        <w:t>a</w:t>
-      </w:r>
-      <w:r>
-        <w:t>pi_GestionSecu</w:t>
-      </w:r>
-      <w:r>
-        <w:t xml:space="preserve"> qui </w:t>
-      </w:r>
-      <w:r>
-        <w:t xml:space="preserve">selon </w:t>
-      </w:r>
-      <w:r>
-        <w:t>l’a</w:t>
-      </w:r>
-      <w:r>
-        <w:t xml:space="preserve">ttribut de requête </w:t>
+        <w:t xml:space="preserve">api_FluxProd (dénomination simplifiée) qui se décompose en </w:t>
       </w:r>
     </w:p>
     <w:p>
@@ -6978,17 +7843,11 @@
         <w:pStyle w:val="Corpsdetexte"/>
         <w:numPr>
           <w:ilvl w:val="1"/>
-          <w:numId w:val="16"/>
+          <w:numId w:val="15"/>
         </w:numPr>
       </w:pPr>
       <w:r>
-        <w:t xml:space="preserve">route les informations de connexions </w:t>
-      </w:r>
-      <w:r>
-        <w:t>vers le composant S.I Existant s’il s’agit d’un collaborateur</w:t>
-      </w:r>
-      <w:r>
-        <w:t>,</w:t>
+        <w:t>api_FluxProdGet pour obtenir la liste des commandes par pizzerias ainsi que leur état courant,</w:t>
       </w:r>
     </w:p>
     <w:p>
@@ -6996,320 +7855,11 @@
         <w:pStyle w:val="Corpsdetexte"/>
         <w:numPr>
           <w:ilvl w:val="1"/>
-          <w:numId w:val="16"/>
+          <w:numId w:val="15"/>
         </w:numPr>
       </w:pPr>
       <w:r>
-        <w:t xml:space="preserve">utilise </w:t>
-      </w:r>
-      <w:r>
-        <w:t xml:space="preserve">les méthodes du composant package security pour </w:t>
-      </w:r>
-      <w:r>
-        <w:t xml:space="preserve">créer/modifier/identifier/authentifier un compte </w:t>
-      </w:r>
-      <w:r>
-        <w:t>client,</w:t>
-      </w:r>
-    </w:p>
-    <w:p>
-      <w:pPr>
-        <w:pStyle w:val="Corpsdetexte"/>
-        <w:numPr>
-          <w:ilvl w:val="1"/>
-          <w:numId w:val="16"/>
-        </w:numPr>
-      </w:pPr>
-      <w:r>
-        <w:t>consomme l’api</w:t>
-      </w:r>
-      <w:r>
-        <w:t xml:space="preserve"> api_infosClient</w:t>
-      </w:r>
-      <w:r>
-        <w:t xml:space="preserve"> du composant Service_</w:t>
-      </w:r>
-      <w:r>
-        <w:t>Crud pour</w:t>
-      </w:r>
-      <w:r>
-        <w:t xml:space="preserve"> créer/modifier un profil client</w:t>
-      </w:r>
-      <w:r>
-        <w:t>.</w:t>
-      </w:r>
-    </w:p>
-    <w:p>
-      <w:pPr>
-        <w:pStyle w:val="Corpsdetexte"/>
-        <w:numPr>
-          <w:ilvl w:val="0"/>
-          <w:numId w:val="16"/>
-        </w:numPr>
-      </w:pPr>
-      <w:r>
-        <w:t>a</w:t>
-      </w:r>
-      <w:r>
-        <w:t>pi_GestionStock</w:t>
-      </w:r>
-      <w:r>
-        <w:t xml:space="preserve"> </w:t>
-      </w:r>
-      <w:r>
-        <w:t>qui transmet/reçoit les données du/au Composant Service-Crud.</w:t>
-      </w:r>
-    </w:p>
-    <w:p>
-      <w:pPr>
-        <w:pStyle w:val="Corpsdetexte"/>
-        <w:numPr>
-          <w:ilvl w:val="0"/>
-          <w:numId w:val="16"/>
-        </w:numPr>
-      </w:pPr>
-      <w:r>
-        <w:t>a</w:t>
-      </w:r>
-      <w:r>
-        <w:t>pi</w:t>
-      </w:r>
-      <w:r>
-        <w:t>_</w:t>
-      </w:r>
-      <w:r>
-        <w:t>Commande</w:t>
-      </w:r>
-      <w:r>
-        <w:t xml:space="preserve"> </w:t>
-      </w:r>
-      <w:r>
-        <w:t>qui transmet/reçoit les données du/au Composant Service-Crud.</w:t>
-      </w:r>
-    </w:p>
-    <w:p>
-      <w:pPr>
-        <w:pStyle w:val="Corpsdetexte"/>
-        <w:numPr>
-          <w:ilvl w:val="0"/>
-          <w:numId w:val="16"/>
-        </w:numPr>
-      </w:pPr>
-      <w:r>
-        <w:t>a</w:t>
-      </w:r>
-      <w:r>
-        <w:t>pi_Paiement</w:t>
-      </w:r>
-      <w:r>
-        <w:t xml:space="preserve"> </w:t>
-      </w:r>
-      <w:r>
-        <w:t>qui transmet/reçoit les données du/au Composant Service-</w:t>
-      </w:r>
-      <w:r>
-        <w:t>IntfPaiement</w:t>
-      </w:r>
-      <w:r>
-        <w:t>.</w:t>
-      </w:r>
-    </w:p>
-    <w:p>
-      <w:pPr>
-        <w:pStyle w:val="Corpsdetexte"/>
-        <w:numPr>
-          <w:ilvl w:val="0"/>
-          <w:numId w:val="16"/>
-        </w:numPr>
-      </w:pPr>
-      <w:r>
-        <w:t>a</w:t>
-      </w:r>
-      <w:r>
-        <w:t>pi_</w:t>
-      </w:r>
-      <w:r>
-        <w:t>C</w:t>
-      </w:r>
-      <w:r>
-        <w:t>atalogue</w:t>
-      </w:r>
-      <w:r>
-        <w:t xml:space="preserve"> qui </w:t>
-      </w:r>
-    </w:p>
-    <w:p>
-      <w:pPr>
-        <w:pStyle w:val="Corpsdetexte"/>
-        <w:numPr>
-          <w:ilvl w:val="1"/>
-          <w:numId w:val="16"/>
-        </w:numPr>
-      </w:pPr>
-      <w:r>
-        <w:t xml:space="preserve">reçoit le stock </w:t>
-      </w:r>
-      <w:r>
-        <w:t xml:space="preserve">de la pizzeria dont l’id est passé dans l’attribut de requête </w:t>
-      </w:r>
-      <w:r>
-        <w:t xml:space="preserve">en consommant l’api </w:t>
-      </w:r>
-      <w:r>
-        <w:t>api_Stock du composant Service_Crud</w:t>
-      </w:r>
-    </w:p>
-    <w:p>
-      <w:pPr>
-        <w:pStyle w:val="Corpsdetexte"/>
-        <w:numPr>
-          <w:ilvl w:val="1"/>
-          <w:numId w:val="16"/>
-        </w:numPr>
-      </w:pPr>
-      <w:r>
-        <w:t>re</w:t>
-      </w:r>
-      <w:r>
-        <w:t>çoit la liste des recettes du groupe</w:t>
-      </w:r>
-      <w:r>
-        <w:t xml:space="preserve"> en consommant l’api api_LstPizzeria</w:t>
-      </w:r>
-      <w:r>
-        <w:t xml:space="preserve"> du composant S.I </w:t>
-      </w:r>
-      <w:r>
-        <w:t>existant</w:t>
-      </w:r>
-    </w:p>
-    <w:p>
-      <w:pPr>
-        <w:pStyle w:val="Corpsdetexte"/>
-        <w:numPr>
-          <w:ilvl w:val="1"/>
-          <w:numId w:val="16"/>
-        </w:numPr>
-      </w:pPr>
-      <w:r>
-        <w:t xml:space="preserve">renvoie le catalogue pizzeria </w:t>
-      </w:r>
-      <w:r>
-        <w:t xml:space="preserve">contenant les recettes </w:t>
-      </w:r>
-      <w:r>
-        <w:t>dont les ingrédients sont en</w:t>
-      </w:r>
-      <w:r>
-        <w:t xml:space="preserve"> stock</w:t>
-      </w:r>
-      <w:r>
-        <w:t xml:space="preserve"> dans cette pizzeria</w:t>
-      </w:r>
-    </w:p>
-    <w:p>
-      <w:pPr>
-        <w:pStyle w:val="Corpsdetexte"/>
-        <w:numPr>
-          <w:ilvl w:val="0"/>
-          <w:numId w:val="16"/>
-        </w:numPr>
-      </w:pPr>
-      <w:r>
-        <w:t>api_</w:t>
-      </w:r>
-      <w:r>
-        <w:t>S</w:t>
-      </w:r>
-      <w:r>
-        <w:t>upervision</w:t>
-      </w:r>
-      <w:r>
-        <w:t xml:space="preserve"> </w:t>
-      </w:r>
-      <w:r>
-        <w:t>qui</w:t>
-      </w:r>
-      <w:r>
-        <w:t xml:space="preserve"> </w:t>
-      </w:r>
-      <w:r>
-        <w:t>renvoi</w:t>
-      </w:r>
-      <w:r>
-        <w:t xml:space="preserve">e les données reçues du composant </w:t>
-      </w:r>
-      <w:r>
-        <w:t>Service-Crud</w:t>
-      </w:r>
-      <w:r>
-        <w:t xml:space="preserve"> </w:t>
-      </w:r>
-    </w:p>
-    <w:p>
-      <w:pPr>
-        <w:pStyle w:val="Corpsdetexte"/>
-        <w:numPr>
-          <w:ilvl w:val="1"/>
-          <w:numId w:val="16"/>
-        </w:numPr>
-      </w:pPr>
-      <w:r>
-        <w:t xml:space="preserve">pour </w:t>
-      </w:r>
-      <w:r>
-        <w:t>une pizzeria</w:t>
-      </w:r>
-      <w:r>
-        <w:t xml:space="preserve"> si l’attribut idPizz est valorisé,</w:t>
-      </w:r>
-    </w:p>
-    <w:p>
-      <w:pPr>
-        <w:pStyle w:val="Corpsdetexte"/>
-        <w:numPr>
-          <w:ilvl w:val="1"/>
-          <w:numId w:val="16"/>
-        </w:numPr>
-      </w:pPr>
-      <w:r>
-        <w:t>pour le groupe, en consolidant l’ensemble du journal.</w:t>
-      </w:r>
-    </w:p>
-    <w:p>
-      <w:pPr>
-        <w:pStyle w:val="Titre3"/>
-        <w:spacing w:before="120" w:after="0"/>
-      </w:pPr>
-      <w:bookmarkStart w:id="30" w:name="_Toc28015818"/>
-      <w:r>
-        <w:t xml:space="preserve">Composant </w:t>
-      </w:r>
-      <w:r>
-        <w:t>Service</w:t>
-      </w:r>
-      <w:r>
-        <w:t>-Crud</w:t>
-      </w:r>
-      <w:bookmarkEnd w:id="30"/>
-    </w:p>
-    <w:p>
-      <w:pPr>
-        <w:pStyle w:val="Corpsdetexte"/>
-      </w:pPr>
-      <w:r>
-        <w:t xml:space="preserve">Ce composant </w:t>
-      </w:r>
-      <w:r>
-        <w:t>effectue les requêtes CRUD sur le composant Database.</w:t>
-      </w:r>
-    </w:p>
-    <w:p>
-      <w:pPr>
-        <w:pStyle w:val="Corpsdetexte"/>
-      </w:pPr>
-      <w:r>
-        <w:t>Il réalise les apis :</w:t>
+        <w:t>api_FluxProdPost pour mettre à jour la liste des commandes par pizzerias,</w:t>
       </w:r>
     </w:p>
     <w:p>
@@ -7321,7 +7871,43 @@
         </w:numPr>
       </w:pPr>
       <w:r>
-        <w:t>api_CptClient (dénomination simplifiée) qui se décompose en</w:t>
+        <w:t>api_Supervision pour obtenir le contenu du journal des commandes par pizzeria.</w:t>
+      </w:r>
+    </w:p>
+    <w:p>
+      <w:pPr>
+        <w:pStyle w:val="Corpsdetexte"/>
+        <w:numPr>
+          <w:ilvl w:val="0"/>
+          <w:numId w:val="15"/>
+        </w:numPr>
+      </w:pPr>
+      <w:r>
+        <w:t>api_</w:t>
+      </w:r>
+      <w:r>
+        <w:t xml:space="preserve">InfosClient pour </w:t>
+      </w:r>
+      <w:r>
+        <w:t>traiter</w:t>
+      </w:r>
+      <w:r>
+        <w:t xml:space="preserve"> les informations </w:t>
+      </w:r>
+      <w:r>
+        <w:t xml:space="preserve">Client  </w:t>
+      </w:r>
+    </w:p>
+    <w:p>
+      <w:pPr>
+        <w:pStyle w:val="Corpsdetexte"/>
+        <w:numPr>
+          <w:ilvl w:val="0"/>
+          <w:numId w:val="15"/>
+        </w:numPr>
+      </w:pPr>
+      <w:r>
+        <w:t xml:space="preserve"> en paramètre de la requête :</w:t>
       </w:r>
     </w:p>
     <w:p>
@@ -7333,12 +7919,10 @@
         </w:numPr>
       </w:pPr>
       <w:r>
-        <w:t xml:space="preserve">api_CptClientGet pour obtenir les informations Client dont le courriel </w:t>
-      </w:r>
-      <w:bookmarkStart w:id="31" w:name="_GoBack"/>
-      <w:bookmarkEnd w:id="31"/>
-      <w:r>
-        <w:t>est passé en attribut de la requête.</w:t>
+        <w:t>Profil : traite le profil client</w:t>
+      </w:r>
+      <w:r>
+        <w:t xml:space="preserve"> (création/modification/lecture)</w:t>
       </w:r>
     </w:p>
     <w:p>
@@ -7350,7 +7934,76 @@
         </w:numPr>
       </w:pPr>
       <w:r>
-        <w:t>api_CptClientPost pour enregistrer un nouveau compte client ou modifier un existant.</w:t>
+        <w:t>Compte : renvoie</w:t>
+      </w:r>
+    </w:p>
+    <w:p>
+      <w:pPr>
+        <w:pStyle w:val="Titre3"/>
+        <w:spacing w:before="120" w:after="0"/>
+      </w:pPr>
+      <w:bookmarkStart w:id="32" w:name="_Toc28015819"/>
+      <w:r>
+        <w:t xml:space="preserve">Composant </w:t>
+      </w:r>
+      <w:r>
+        <w:t>Package Security</w:t>
+      </w:r>
+      <w:bookmarkEnd w:id="32"/>
+    </w:p>
+    <w:p>
+      <w:pPr>
+        <w:pStyle w:val="Corpsdetexte"/>
+      </w:pPr>
+      <w:r>
+        <w:t>Ce composant gére le tocken Id pour la session Web d’un util</w:t>
+      </w:r>
+      <w:r>
+        <w:t>i</w:t>
+      </w:r>
+      <w:r>
+        <w:t>sateur</w:t>
+      </w:r>
+      <w:r>
+        <w:t xml:space="preserve"> en contrôlant  </w:t>
+      </w:r>
+    </w:p>
+    <w:p>
+      <w:pPr>
+        <w:pStyle w:val="Corpsdetexte"/>
+      </w:pPr>
+      <w:r>
+        <w:t xml:space="preserve">TODO </w:t>
+      </w:r>
+      <w:r>
+        <w:t>Description et rôle/objectif...</w:t>
+      </w:r>
+    </w:p>
+    <w:p>
+      <w:pPr>
+        <w:pStyle w:val="Corpsdetexte"/>
+      </w:pPr>
+    </w:p>
+    <w:p>
+      <w:pPr>
+        <w:pStyle w:val="Titre3"/>
+        <w:spacing w:before="120" w:after="0"/>
+      </w:pPr>
+      <w:bookmarkStart w:id="33" w:name="_Toc28015820"/>
+      <w:r>
+        <w:t>Composant S.I existant</w:t>
+      </w:r>
+      <w:bookmarkEnd w:id="33"/>
+    </w:p>
+    <w:p>
+      <w:pPr>
+        <w:pStyle w:val="Corpsdetexte"/>
+      </w:pPr>
+      <w:r>
+        <w:t xml:space="preserve">TODO </w:t>
+      </w:r>
+      <w:r>
+        <w:t>Description et rôle/objectif...</w:t>
       </w:r>
     </w:p>
     <w:p>
@@ -7362,7 +8015,7 @@
         </w:numPr>
       </w:pPr>
       <w:r>
-        <w:t xml:space="preserve">api_Stock (dénomination simplifiée) qui se décompose en </w:t>
+        <w:t>En lien avec le S.I Existant que sont : api_LstPizzeria, api_LstRecettes et api_CtrlAccessInterne pour recevoir ou transmettre les informations relatives à :</w:t>
       </w:r>
     </w:p>
     <w:p>
@@ -7374,7 +8027,7 @@
         </w:numPr>
       </w:pPr>
       <w:r>
-        <w:t>api_StockGet pour obtenir la liste des ingrédients par pizzeria avec leur quantité en stock</w:t>
+        <w:t>Liste des pizzerias,</w:t>
       </w:r>
     </w:p>
     <w:p>
@@ -7386,7 +8039,57 @@
         </w:numPr>
       </w:pPr>
       <w:r>
-        <w:t>api_StockPut pour mettre à jour le stock d’un ingrédient, par pizzeria.</w:t>
+        <w:t>Liste des recettes du groupe,</w:t>
+      </w:r>
+    </w:p>
+    <w:p>
+      <w:pPr>
+        <w:pStyle w:val="Corpsdetexte"/>
+        <w:numPr>
+          <w:ilvl w:val="1"/>
+          <w:numId w:val="15"/>
+        </w:numPr>
+      </w:pPr>
+      <w:r>
+        <w:t>Ouverture/Fermeture session de travail des collaborateurs.</w:t>
+      </w:r>
+    </w:p>
+    <w:p>
+      <w:pPr>
+        <w:pStyle w:val="Corpsdetexte"/>
+      </w:pPr>
+    </w:p>
+    <w:p>
+      <w:pPr>
+        <w:pStyle w:val="Corpsdetexte"/>
+      </w:pPr>
+    </w:p>
+    <w:p>
+      <w:pPr>
+        <w:pStyle w:val="Titre3"/>
+        <w:spacing w:before="120" w:after="0"/>
+      </w:pPr>
+      <w:bookmarkStart w:id="34" w:name="_Toc28015821"/>
+      <w:r>
+        <w:t xml:space="preserve">Composant </w:t>
+      </w:r>
+      <w:r>
+        <w:t>Service</w:t>
+      </w:r>
+      <w:r>
+        <w:t>-</w:t>
+      </w:r>
+      <w:r>
+        <w:t>IntfPaiement</w:t>
+      </w:r>
+      <w:bookmarkEnd w:id="34"/>
+    </w:p>
+    <w:p>
+      <w:pPr>
+        <w:pStyle w:val="Corpsdetexte"/>
+      </w:pPr>
+      <w:r>
+        <w:t>Description et rôle/objectif...</w:t>
       </w:r>
     </w:p>
     <w:p>
@@ -7398,106 +8101,182 @@
         </w:numPr>
       </w:pPr>
       <w:r>
-        <w:t xml:space="preserve">api_FluxProd (dénomination simplifiée) qui se décompose en </w:t>
-      </w:r>
-    </w:p>
-    <w:p>
-      <w:pPr>
-        <w:pStyle w:val="Corpsdetexte"/>
-        <w:numPr>
-          <w:ilvl w:val="1"/>
-          <w:numId w:val="15"/>
-        </w:numPr>
-      </w:pPr>
-      <w:r>
-        <w:t>api_FluxProdGet pour obtenir la liste des commandes par pizzerias ainsi que leur état courant,</w:t>
-      </w:r>
-    </w:p>
-    <w:p>
-      <w:pPr>
-        <w:pStyle w:val="Corpsdetexte"/>
-        <w:numPr>
-          <w:ilvl w:val="1"/>
-          <w:numId w:val="15"/>
-        </w:numPr>
-      </w:pPr>
-      <w:r>
-        <w:t>api_FluxProdPost pour mettre à jour la liste des commandes par pizzerias,</w:t>
-      </w:r>
-    </w:p>
-    <w:p>
-      <w:pPr>
-        <w:pStyle w:val="Corpsdetexte"/>
-        <w:numPr>
-          <w:ilvl w:val="0"/>
-          <w:numId w:val="15"/>
-        </w:numPr>
-      </w:pPr>
-      <w:r>
-        <w:t>api_Supervision pour obtenir le contenu du journal des commandes par pizzeria.</w:t>
-      </w:r>
-    </w:p>
-    <w:p>
-      <w:pPr>
-        <w:pStyle w:val="Corpsdetexte"/>
-        <w:numPr>
-          <w:ilvl w:val="0"/>
-          <w:numId w:val="15"/>
-        </w:numPr>
-      </w:pPr>
-      <w:r>
-        <w:t>api_</w:t>
-      </w:r>
-      <w:r>
-        <w:t xml:space="preserve">InfosClient pour </w:t>
-      </w:r>
-      <w:r>
-        <w:t>traiter</w:t>
-      </w:r>
-      <w:r>
-        <w:t xml:space="preserve"> les informations </w:t>
-      </w:r>
-      <w:r>
-        <w:t xml:space="preserve">Client  </w:t>
-      </w:r>
-    </w:p>
-    <w:p>
-      <w:pPr>
-        <w:pStyle w:val="Corpsdetexte"/>
-        <w:numPr>
-          <w:ilvl w:val="0"/>
-          <w:numId w:val="15"/>
-        </w:numPr>
-      </w:pPr>
-      <w:r>
-        <w:t xml:space="preserve"> en paramètre de la requête :</w:t>
-      </w:r>
-    </w:p>
-    <w:p>
-      <w:pPr>
-        <w:pStyle w:val="Corpsdetexte"/>
-        <w:numPr>
-          <w:ilvl w:val="1"/>
-          <w:numId w:val="15"/>
-        </w:numPr>
-      </w:pPr>
-      <w:r>
-        <w:t>Profil : traite le profil client</w:t>
-      </w:r>
-      <w:r>
-        <w:t xml:space="preserve"> (création/modification/lecture)</w:t>
-      </w:r>
-    </w:p>
-    <w:p>
-      <w:pPr>
-        <w:pStyle w:val="Corpsdetexte"/>
-        <w:numPr>
-          <w:ilvl w:val="1"/>
-          <w:numId w:val="15"/>
-        </w:numPr>
-      </w:pPr>
-      <w:r>
-        <w:t>Compte : renvoie</w:t>
+        <w:t>api_GestSystPaiement pour transmettre les données nécessaires au paiement d’une commande au service d’interface entre le système de paiement et l’application OCPizza.</w:t>
+      </w:r>
+    </w:p>
+    <w:p>
+      <w:pPr>
+        <w:pStyle w:val="Corpsdetexte"/>
+      </w:pPr>
+    </w:p>
+    <w:p>
+      <w:pPr>
+        <w:pStyle w:val="Corpsdetexte"/>
+      </w:pPr>
+      <w:r>
+        <w:t>TODO</w:t>
+      </w:r>
+    </w:p>
+    <w:p>
+      <w:pPr>
+        <w:pStyle w:val="Corpsdetexte"/>
+      </w:pPr>
+    </w:p>
+    <w:p>
+      <w:pPr>
+        <w:pStyle w:val="Corpsdetexte"/>
+      </w:pPr>
+    </w:p>
+    <w:p>
+      <w:pPr>
+        <w:pStyle w:val="Corpsdetexte"/>
+      </w:pPr>
+    </w:p>
+    <w:p>
+      <w:pPr>
+        <w:pStyle w:val="Corpsdetexte"/>
+      </w:pPr>
+    </w:p>
+    <w:p>
+      <w:pPr>
+        <w:pStyle w:val="Corpsdetexte"/>
+      </w:pPr>
+    </w:p>
+    <w:p>
+      <w:pPr>
+        <w:pStyle w:val="Titre1"/>
+      </w:pPr>
+      <w:bookmarkStart w:id="35" w:name="_Toc28015822"/>
+      <w:r>
+        <w:t>Architecture de Déploiement</w:t>
+      </w:r>
+      <w:bookmarkEnd w:id="35"/>
+    </w:p>
+    <w:p>
+      <w:pPr>
+        <w:pStyle w:val="Corpsdetexte"/>
+        <w:jc w:val="center"/>
+      </w:pPr>
+      <w:r>
+        <w:t>Diagramme UML de déploiement</w:t>
+      </w:r>
+    </w:p>
+    <w:p>
+      <w:pPr>
+        <w:pStyle w:val="Corpsdetexte"/>
+      </w:pPr>
+      <w:r>
+        <w:t>Explication / commentaires si nécessaires...</w:t>
+      </w:r>
+    </w:p>
+    <w:p>
+      <w:pPr>
+        <w:pStyle w:val="Titre2"/>
+      </w:pPr>
+      <w:bookmarkStart w:id="36" w:name="_Toc28015823"/>
+      <w:r>
+        <w:t>Serveur de Base de données</w:t>
+      </w:r>
+      <w:bookmarkEnd w:id="36"/>
+    </w:p>
+    <w:p>
+      <w:pPr>
+        <w:pStyle w:val="Corpsdetexte"/>
+      </w:pPr>
+      <w:r>
+        <w:t>Description</w:t>
+      </w:r>
+    </w:p>
+    <w:p>
+      <w:pPr>
+        <w:pStyle w:val="Corpsdetexte"/>
+      </w:pPr>
+      <w:r>
+        <w:t>Caractéristiques techniques (ex: Serveur Linux Debian Jessie + PostgreSQL 9.6…)</w:t>
+      </w:r>
+    </w:p>
+    <w:p>
+      <w:pPr>
+        <w:pStyle w:val="Corpsdetexte"/>
+      </w:pPr>
+      <w:r>
+        <w:t>Informations importantes / points particuliers</w:t>
+      </w:r>
+    </w:p>
+    <w:p>
+      <w:pPr>
+        <w:pStyle w:val="Titre2"/>
+      </w:pPr>
+      <w:bookmarkStart w:id="37" w:name="_Toc28015824"/>
+      <w:r>
+        <w:t>Serveur XXX</w:t>
+      </w:r>
+      <w:bookmarkEnd w:id="37"/>
+    </w:p>
+    <w:p>
+      <w:pPr>
+        <w:pStyle w:val="Corpsdetexte"/>
+      </w:pPr>
+      <w:r>
+        <w:t>...</w:t>
+      </w:r>
+    </w:p>
+    <w:p>
+      <w:pPr>
+        <w:pStyle w:val="Titre1"/>
+      </w:pPr>
+      <w:bookmarkStart w:id="38" w:name="_Toc28015825"/>
+      <w:r>
+        <w:t>Architecture logicielle</w:t>
+      </w:r>
+      <w:bookmarkEnd w:id="38"/>
+    </w:p>
+    <w:p>
+      <w:pPr>
+        <w:pStyle w:val="Titre2"/>
+      </w:pPr>
+      <w:bookmarkStart w:id="39" w:name="_Toc28015826"/>
+      <w:r>
+        <w:t>Principes généraux</w:t>
+      </w:r>
+      <w:bookmarkEnd w:id="39"/>
+    </w:p>
+    <w:p>
+      <w:pPr>
+        <w:pStyle w:val="Corpsdetexte"/>
+      </w:pPr>
+      <w:r>
+        <w:t xml:space="preserve">Les sources et versions du projet sont gérées par </w:t>
+      </w:r>
+      <w:r>
+        <w:rPr>
+          <w:b/>
+          <w:bCs/>
+        </w:rPr>
+        <w:t>Git</w:t>
+      </w:r>
+      <w:r>
+        <w:t xml:space="preserve">, les dépendances et le packaging par </w:t>
+      </w:r>
+      <w:r>
+        <w:rPr>
+          <w:b/>
+          <w:bCs/>
+        </w:rPr>
+        <w:t xml:space="preserve">Apache Maven </w:t>
+      </w:r>
+      <w:r>
+        <w:t>pour les sources Java et par</w:t>
+      </w:r>
+      <w:r>
+        <w:rPr>
+          <w:b/>
+          <w:bCs/>
+        </w:rPr>
+        <w:t xml:space="preserve"> npm </w:t>
+      </w:r>
+      <w:r>
+        <w:t>pour les sources TypeScript.</w:t>
       </w:r>
     </w:p>
     <w:p>
@@ -7505,245 +8284,16 @@
         <w:pStyle w:val="Titre3"/>
         <w:spacing w:before="120" w:after="0"/>
       </w:pPr>
-      <w:bookmarkStart w:id="32" w:name="_Toc28015819"/>
-      <w:r>
-        <w:t xml:space="preserve">Composant </w:t>
-      </w:r>
-      <w:r>
-        <w:t>Package Security</w:t>
-      </w:r>
-      <w:bookmarkEnd w:id="32"/>
-    </w:p>
-    <w:p>
-      <w:pPr>
-        <w:pStyle w:val="Corpsdetexte"/>
-      </w:pPr>
-      <w:r>
-        <w:t>Ce composant gére le tocken Id pour la session Web d’un util</w:t>
-      </w:r>
-      <w:r>
-        <w:t>i</w:t>
-      </w:r>
-      <w:r>
-        <w:t>sateur</w:t>
-      </w:r>
-      <w:r>
-        <w:t xml:space="preserve"> en contrôlant  </w:t>
-      </w:r>
-    </w:p>
-    <w:p>
-      <w:pPr>
-        <w:pStyle w:val="Titre3"/>
-        <w:spacing w:before="120" w:after="0"/>
-      </w:pPr>
-      <w:bookmarkStart w:id="33" w:name="_Toc28015820"/>
-      <w:r>
-        <w:t>Composant S.I existant</w:t>
-      </w:r>
-      <w:bookmarkEnd w:id="33"/>
-    </w:p>
-    <w:p>
-      <w:pPr>
-        <w:pStyle w:val="Corpsdetexte"/>
-      </w:pPr>
-    </w:p>
-    <w:p>
-      <w:pPr>
-        <w:pStyle w:val="Titre3"/>
-        <w:spacing w:before="120" w:after="0"/>
-      </w:pPr>
-      <w:bookmarkStart w:id="34" w:name="_Toc28015821"/>
-      <w:r>
-        <w:t xml:space="preserve">Composant </w:t>
-      </w:r>
-      <w:r>
-        <w:t>Service</w:t>
-      </w:r>
-      <w:r>
-        <w:t>-</w:t>
-      </w:r>
-      <w:r>
-        <w:t>IntfPaiement</w:t>
-      </w:r>
-      <w:bookmarkEnd w:id="34"/>
-    </w:p>
-    <w:p>
-      <w:pPr>
-        <w:pStyle w:val="Corpsdetexte"/>
-      </w:pPr>
-      <w:r>
-        <w:t>Description et rôle/objectif...</w:t>
-      </w:r>
-    </w:p>
-    <w:p>
-      <w:pPr>
-        <w:pStyle w:val="Corpsdetexte"/>
-      </w:pPr>
-    </w:p>
-    <w:p>
-      <w:pPr>
-        <w:pStyle w:val="Corpsdetexte"/>
-      </w:pPr>
-    </w:p>
-    <w:p>
-      <w:pPr>
-        <w:pStyle w:val="Corpsdetexte"/>
-      </w:pPr>
-    </w:p>
-    <w:p>
-      <w:pPr>
-        <w:pStyle w:val="Corpsdetexte"/>
-      </w:pPr>
-    </w:p>
-    <w:p>
-      <w:pPr>
-        <w:pStyle w:val="Corpsdetexte"/>
-      </w:pPr>
-    </w:p>
-    <w:p>
-      <w:pPr>
-        <w:pStyle w:val="Titre1"/>
-      </w:pPr>
-      <w:bookmarkStart w:id="35" w:name="_Toc28015822"/>
-      <w:r>
-        <w:t>Architecture de Déploiement</w:t>
-      </w:r>
-      <w:bookmarkEnd w:id="35"/>
-    </w:p>
-    <w:p>
-      <w:pPr>
-        <w:pStyle w:val="Corpsdetexte"/>
-        <w:jc w:val="center"/>
-      </w:pPr>
-      <w:r>
-        <w:t>Diagramme UML de déploiement</w:t>
-      </w:r>
-    </w:p>
-    <w:p>
-      <w:pPr>
-        <w:pStyle w:val="Corpsdetexte"/>
-      </w:pPr>
-      <w:r>
-        <w:t>Explication / commentaires si nécessaires...</w:t>
-      </w:r>
-    </w:p>
-    <w:p>
-      <w:pPr>
-        <w:pStyle w:val="Titre2"/>
-      </w:pPr>
-      <w:bookmarkStart w:id="36" w:name="_Toc28015823"/>
-      <w:r>
-        <w:t>Serveur de Base de données</w:t>
-      </w:r>
-      <w:bookmarkEnd w:id="36"/>
-    </w:p>
-    <w:p>
-      <w:pPr>
-        <w:pStyle w:val="Corpsdetexte"/>
-      </w:pPr>
-      <w:r>
-        <w:t>Description</w:t>
-      </w:r>
-    </w:p>
-    <w:p>
-      <w:pPr>
-        <w:pStyle w:val="Corpsdetexte"/>
-      </w:pPr>
-      <w:r>
-        <w:t>Caractéristiques techniques (ex: Serveur Linux Debian Jessie + PostgreSQL 9.6…)</w:t>
-      </w:r>
-    </w:p>
-    <w:p>
-      <w:pPr>
-        <w:pStyle w:val="Corpsdetexte"/>
-      </w:pPr>
-      <w:r>
-        <w:t>Informations importantes / points particuliers</w:t>
-      </w:r>
-    </w:p>
-    <w:p>
-      <w:pPr>
-        <w:pStyle w:val="Titre2"/>
-      </w:pPr>
-      <w:bookmarkStart w:id="37" w:name="_Toc28015824"/>
-      <w:r>
-        <w:t>Serveur XXX</w:t>
-      </w:r>
-      <w:bookmarkEnd w:id="37"/>
-    </w:p>
-    <w:p>
-      <w:pPr>
-        <w:pStyle w:val="Corpsdetexte"/>
-      </w:pPr>
-      <w:r>
-        <w:t>...</w:t>
-      </w:r>
-    </w:p>
-    <w:p>
-      <w:pPr>
-        <w:pStyle w:val="Titre1"/>
-      </w:pPr>
-      <w:bookmarkStart w:id="38" w:name="_Toc28015825"/>
-      <w:r>
-        <w:t>Architecture logicielle</w:t>
-      </w:r>
-      <w:bookmarkEnd w:id="38"/>
-    </w:p>
-    <w:p>
-      <w:pPr>
-        <w:pStyle w:val="Titre2"/>
-      </w:pPr>
-      <w:bookmarkStart w:id="39" w:name="_Toc28015826"/>
-      <w:r>
-        <w:t>Principes généraux</w:t>
-      </w:r>
-      <w:bookmarkEnd w:id="39"/>
-    </w:p>
-    <w:p>
-      <w:pPr>
-        <w:pStyle w:val="Corpsdetexte"/>
-      </w:pPr>
-      <w:r>
-        <w:t xml:space="preserve">Les sources et versions du projet sont gérées par </w:t>
-      </w:r>
-      <w:r>
-        <w:rPr>
-          <w:b/>
-          <w:bCs/>
-        </w:rPr>
-        <w:t>Git</w:t>
-      </w:r>
-      <w:r>
-        <w:t xml:space="preserve">, les dépendances et le packaging par </w:t>
-      </w:r>
-      <w:r>
-        <w:rPr>
-          <w:b/>
-          <w:bCs/>
-        </w:rPr>
-        <w:t>Apache Maven / Grunt / ...</w:t>
-      </w:r>
-      <w:r>
-        <w:t>.</w:t>
-      </w:r>
-    </w:p>
-    <w:p>
-      <w:pPr>
-        <w:pStyle w:val="Corpsdetexte"/>
-      </w:pPr>
-      <w:r>
-        <w:t>...</w:t>
-      </w:r>
-    </w:p>
-    <w:p>
-      <w:pPr>
-        <w:pStyle w:val="Titre3"/>
-      </w:pPr>
       <w:bookmarkStart w:id="40" w:name="_Toc28015827"/>
       <w:r>
-        <w:t>Les couches</w:t>
-      </w:r>
-      <w:bookmarkEnd w:id="40"/>
+        <w:t xml:space="preserve">Les couches des applications </w:t>
+      </w:r>
+      <w:r>
+        <w:t>Angular</w:t>
+      </w:r>
+      <w:r>
+        <w:t xml:space="preserve"> TODO</w:t>
+      </w:r>
     </w:p>
     <w:p>
       <w:pPr>
@@ -7822,6 +8372,44 @@
     <w:p>
       <w:pPr>
         <w:pStyle w:val="Corpsdetexte"/>
+      </w:pPr>
+    </w:p>
+    <w:p>
+      <w:pPr>
+        <w:pStyle w:val="Titre3"/>
+        <w:spacing w:before="120" w:after="0"/>
+      </w:pPr>
+      <w:r>
+        <w:t>Les couches</w:t>
+      </w:r>
+      <w:bookmarkEnd w:id="40"/>
+      <w:r>
+        <w:t xml:space="preserve"> </w:t>
+      </w:r>
+      <w:r>
+        <w:t>de</w:t>
+      </w:r>
+      <w:r>
+        <w:t xml:space="preserve">s applications </w:t>
+      </w:r>
+      <w:r>
+        <w:t>Serveur</w:t>
+      </w:r>
+      <w:r>
+        <w:t xml:space="preserve"> TODO</w:t>
+      </w:r>
+    </w:p>
+    <w:p>
+      <w:pPr>
+        <w:pStyle w:val="Corpsdetexte"/>
+      </w:pPr>
+      <w:r>
+        <w:t>L'architecture applicative est la suivante :</w:t>
+      </w:r>
+    </w:p>
+    <w:p>
+      <w:pPr>
+        <w:pStyle w:val="Corpsdetexte"/>
         <w:numPr>
           <w:ilvl w:val="0"/>
           <w:numId w:val="6"/>
@@ -7829,6 +8417,72 @@
         <w:spacing w:after="0"/>
       </w:pPr>
       <w:r>
+        <w:t>une</w:t>
+      </w:r>
+      <w:r>
+        <w:rPr>
+          <w:i/>
+          <w:iCs/>
+        </w:rPr>
+        <w:t xml:space="preserve"> </w:t>
+      </w:r>
+      <w:r>
+        <w:t>couche</w:t>
+      </w:r>
+      <w:r>
+        <w:rPr>
+          <w:b/>
+          <w:bCs/>
+        </w:rPr>
+        <w:t xml:space="preserve"> business</w:t>
+      </w:r>
+      <w:r>
+        <w:t> : responsable de la logique métier du composant</w:t>
+      </w:r>
+    </w:p>
+    <w:p>
+      <w:pPr>
+        <w:pStyle w:val="Corpsdetexte"/>
+        <w:numPr>
+          <w:ilvl w:val="0"/>
+          <w:numId w:val="6"/>
+        </w:numPr>
+        <w:spacing w:after="0"/>
+      </w:pPr>
+      <w:r>
+        <w:t>une</w:t>
+      </w:r>
+      <w:r>
+        <w:rPr>
+          <w:i/>
+          <w:iCs/>
+        </w:rPr>
+        <w:t xml:space="preserve"> </w:t>
+      </w:r>
+      <w:r>
+        <w:t>couche</w:t>
+      </w:r>
+      <w:r>
+        <w:rPr>
+          <w:b/>
+          <w:bCs/>
+        </w:rPr>
+        <w:t xml:space="preserve"> model</w:t>
+      </w:r>
+      <w:r>
+        <w:t> : implémentation du modèle des objets métiers</w:t>
+      </w:r>
+    </w:p>
+    <w:p>
+      <w:pPr>
+        <w:pStyle w:val="Corpsdetexte"/>
+        <w:numPr>
+          <w:ilvl w:val="0"/>
+          <w:numId w:val="6"/>
+        </w:numPr>
+        <w:spacing w:after="0"/>
+      </w:pPr>
+      <w:r>
         <w:t>…</w:t>
       </w:r>
     </w:p>
@@ -7864,9 +8518,37 @@
       </w:pPr>
       <w:bookmarkStart w:id="41" w:name="_Toc28015828"/>
       <w:r>
+        <w:t xml:space="preserve">Les modules des applications </w:t>
+      </w:r>
+      <w:r>
+        <w:t>Angular TODO</w:t>
+      </w:r>
+    </w:p>
+    <w:p>
+      <w:pPr>
+        <w:pStyle w:val="Corpsdetexte"/>
+      </w:pPr>
+      <w:r>
+        <w:t>Ex: modules Maven dans le cas d’application multi-module...</w:t>
+      </w:r>
+    </w:p>
+    <w:p>
+      <w:pPr>
+        <w:pStyle w:val="Titre3"/>
+      </w:pPr>
+      <w:r>
         <w:t>Les modules</w:t>
       </w:r>
       <w:bookmarkEnd w:id="41"/>
+      <w:r>
+        <w:t xml:space="preserve"> </w:t>
+      </w:r>
+      <w:r>
+        <w:t>des applications Serveur</w:t>
+      </w:r>
+      <w:r>
+        <w:t xml:space="preserve"> TODO</w:t>
+      </w:r>
     </w:p>
     <w:p>
       <w:pPr>
@@ -7897,9 +8579,25 @@
       </w:pPr>
       <w:bookmarkStart w:id="42" w:name="_Toc28015829"/>
       <w:r>
+        <w:t>Structure des sources des applications Angular</w:t>
+      </w:r>
+    </w:p>
+    <w:p>
+      <w:pPr>
+        <w:pStyle w:val="Corpsdetexte"/>
+      </w:pPr>
+    </w:p>
+    <w:p>
+      <w:pPr>
+        <w:pStyle w:val="Titre3"/>
+      </w:pPr>
+      <w:r>
         <w:t>Structure des sources</w:t>
       </w:r>
       <w:bookmarkEnd w:id="42"/>
+      <w:r>
+        <w:t xml:space="preserve"> des applications Serveur</w:t>
+      </w:r>
     </w:p>
     <w:p>
       <w:pPr>
@@ -10282,6 +10980,119 @@
     </w:lvl>
   </w:abstractNum>
   <w:abstractNum w:abstractNumId="10" w15:restartNumberingAfterBreak="0">
+    <w:nsid w:val="14CF7FEB"/>
+    <w:multiLevelType w:val="hybridMultilevel"/>
+    <w:tmpl w:val="DBEEEBA6"/>
+    <w:lvl w:ilvl="0" w:tplc="040C0001">
+      <w:start w:val="1"/>
+      <w:numFmt w:val="bullet"/>
+      <w:lvlText w:val=""/>
+      <w:lvlJc w:val="left"/>
+      <w:pPr>
+        <w:ind w:left="720" w:hanging="360"/>
+      </w:pPr>
+      <w:rPr>
+        <w:rFonts w:ascii="Symbol" w:hAnsi="Symbol" w:hint="default"/>
+      </w:rPr>
+    </w:lvl>
+    <w:lvl w:ilvl="1" w:tplc="040C0003" w:tentative="1">
+      <w:start w:val="1"/>
+      <w:numFmt w:val="bullet"/>
+      <w:lvlText w:val="o"/>
+      <w:lvlJc w:val="left"/>
+      <w:pPr>
+        <w:ind w:left="1440" w:hanging="360"/>
+      </w:pPr>
+      <w:rPr>
+        <w:rFonts w:ascii="Courier New" w:hAnsi="Courier New" w:cs="Courier New" w:hint="default"/>
+      </w:rPr>
+    </w:lvl>
+    <w:lvl w:ilvl="2" w:tplc="040C0005" w:tentative="1">
+      <w:start w:val="1"/>
+      <w:numFmt w:val="bullet"/>
+      <w:lvlText w:val=""/>
+      <w:lvlJc w:val="left"/>
+      <w:pPr>
+        <w:ind w:left="2160" w:hanging="360"/>
+      </w:pPr>
+      <w:rPr>
+        <w:rFonts w:ascii="Wingdings" w:hAnsi="Wingdings" w:hint="default"/>
+      </w:rPr>
+    </w:lvl>
+    <w:lvl w:ilvl="3" w:tplc="040C0001" w:tentative="1">
+      <w:start w:val="1"/>
+      <w:numFmt w:val="bullet"/>
+      <w:lvlText w:val=""/>
+      <w:lvlJc w:val="left"/>
+      <w:pPr>
+        <w:ind w:left="2880" w:hanging="360"/>
+      </w:pPr>
+      <w:rPr>
+        <w:rFonts w:ascii="Symbol" w:hAnsi="Symbol" w:hint="default"/>
+      </w:rPr>
+    </w:lvl>
+    <w:lvl w:ilvl="4" w:tplc="040C0003" w:tentative="1">
+      <w:start w:val="1"/>
+      <w:numFmt w:val="bullet"/>
+      <w:lvlText w:val="o"/>
+      <w:lvlJc w:val="left"/>
+      <w:pPr>
+        <w:ind w:left="3600" w:hanging="360"/>
+      </w:pPr>
+      <w:rPr>
+        <w:rFonts w:ascii="Courier New" w:hAnsi="Courier New" w:cs="Courier New" w:hint="default"/>
+      </w:rPr>
+    </w:lvl>
+    <w:lvl w:ilvl="5" w:tplc="040C0005" w:tentative="1">
+      <w:start w:val="1"/>
+      <w:numFmt w:val="bullet"/>
+      <w:lvlText w:val=""/>
+      <w:lvlJc w:val="left"/>
+      <w:pPr>
+        <w:ind w:left="4320" w:hanging="360"/>
+      </w:pPr>
+      <w:rPr>
+        <w:rFonts w:ascii="Wingdings" w:hAnsi="Wingdings" w:hint="default"/>
+      </w:rPr>
+    </w:lvl>
+    <w:lvl w:ilvl="6" w:tplc="040C0001" w:tentative="1">
+      <w:start w:val="1"/>
+      <w:numFmt w:val="bullet"/>
+      <w:lvlText w:val=""/>
+      <w:lvlJc w:val="left"/>
+      <w:pPr>
+        <w:ind w:left="5040" w:hanging="360"/>
+      </w:pPr>
+      <w:rPr>
+        <w:rFonts w:ascii="Symbol" w:hAnsi="Symbol" w:hint="default"/>
+      </w:rPr>
+    </w:lvl>
+    <w:lvl w:ilvl="7" w:tplc="040C0003" w:tentative="1">
+      <w:start w:val="1"/>
+      <w:numFmt w:val="bullet"/>
+      <w:lvlText w:val="o"/>
+      <w:lvlJc w:val="left"/>
+      <w:pPr>
+        <w:ind w:left="5760" w:hanging="360"/>
+      </w:pPr>
+      <w:rPr>
+        <w:rFonts w:ascii="Courier New" w:hAnsi="Courier New" w:cs="Courier New" w:hint="default"/>
+      </w:rPr>
+    </w:lvl>
+    <w:lvl w:ilvl="8" w:tplc="040C0005" w:tentative="1">
+      <w:start w:val="1"/>
+      <w:numFmt w:val="bullet"/>
+      <w:lvlText w:val=""/>
+      <w:lvlJc w:val="left"/>
+      <w:pPr>
+        <w:ind w:left="6480" w:hanging="360"/>
+      </w:pPr>
+      <w:rPr>
+        <w:rFonts w:ascii="Wingdings" w:hAnsi="Wingdings" w:hint="default"/>
+      </w:rPr>
+    </w:lvl>
+  </w:abstractNum>
+  <w:abstractNum w:abstractNumId="11" w15:restartNumberingAfterBreak="0">
     <w:nsid w:val="1A07463A"/>
     <w:multiLevelType w:val="multilevel"/>
     <w:tmpl w:val="F8825D6C"/>
@@ -10394,7 +11205,7 @@
       </w:rPr>
     </w:lvl>
   </w:abstractNum>
-  <w:abstractNum w:abstractNumId="11" w15:restartNumberingAfterBreak="0">
+  <w:abstractNum w:abstractNumId="12" w15:restartNumberingAfterBreak="0">
     <w:nsid w:val="50935573"/>
     <w:multiLevelType w:val="multilevel"/>
     <w:tmpl w:val="C918497C"/>
@@ -10507,7 +11318,7 @@
       </w:rPr>
     </w:lvl>
   </w:abstractNum>
-  <w:abstractNum w:abstractNumId="12" w15:restartNumberingAfterBreak="0">
+  <w:abstractNum w:abstractNumId="13" w15:restartNumberingAfterBreak="0">
     <w:nsid w:val="55FB552B"/>
     <w:multiLevelType w:val="hybridMultilevel"/>
     <w:tmpl w:val="3DFEC38A"/>
@@ -10619,7 +11430,7 @@
       </w:rPr>
     </w:lvl>
   </w:abstractNum>
-  <w:abstractNum w:abstractNumId="13" w15:restartNumberingAfterBreak="0">
+  <w:abstractNum w:abstractNumId="14" w15:restartNumberingAfterBreak="0">
     <w:nsid w:val="5FD64F2A"/>
     <w:multiLevelType w:val="multilevel"/>
     <w:tmpl w:val="96248E98"/>
@@ -10732,7 +11543,7 @@
       </w:rPr>
     </w:lvl>
   </w:abstractNum>
-  <w:abstractNum w:abstractNumId="14" w15:restartNumberingAfterBreak="0">
+  <w:abstractNum w:abstractNumId="15" w15:restartNumberingAfterBreak="0">
     <w:nsid w:val="61303DE6"/>
     <w:multiLevelType w:val="multilevel"/>
     <w:tmpl w:val="CB3076AC"/>
@@ -10845,7 +11656,7 @@
       </w:rPr>
     </w:lvl>
   </w:abstractNum>
-  <w:abstractNum w:abstractNumId="15" w15:restartNumberingAfterBreak="0">
+  <w:abstractNum w:abstractNumId="16" w15:restartNumberingAfterBreak="0">
     <w:nsid w:val="69082880"/>
     <w:multiLevelType w:val="hybridMultilevel"/>
     <w:tmpl w:val="5E42A568"/>
@@ -10980,31 +11791,34 @@
     <w:abstractNumId w:val="6"/>
   </w:num>
   <w:num w:numId="8">
-    <w:abstractNumId w:val="15"/>
+    <w:abstractNumId w:val="16"/>
   </w:num>
   <w:num w:numId="9">
     <w:abstractNumId w:val="7"/>
   </w:num>
   <w:num w:numId="10">
-    <w:abstractNumId w:val="13"/>
+    <w:abstractNumId w:val="14"/>
   </w:num>
   <w:num w:numId="11">
+    <w:abstractNumId w:val="12"/>
+  </w:num>
+  <w:num w:numId="12">
+    <w:abstractNumId w:val="15"/>
+  </w:num>
+  <w:num w:numId="13">
     <w:abstractNumId w:val="11"/>
   </w:num>
-  <w:num w:numId="12">
-    <w:abstractNumId w:val="14"/>
-  </w:num>
-  <w:num w:numId="13">
-    <w:abstractNumId w:val="10"/>
-  </w:num>
   <w:num w:numId="14">
-    <w:abstractNumId w:val="12"/>
+    <w:abstractNumId w:val="13"/>
   </w:num>
   <w:num w:numId="15">
     <w:abstractNumId w:val="8"/>
   </w:num>
   <w:num w:numId="16">
     <w:abstractNumId w:val="9"/>
+  </w:num>
+  <w:num w:numId="17">
+    <w:abstractNumId w:val="10"/>
   </w:num>
 </w:numbering>
 </file>
@@ -12439,7 +13253,7 @@
 </file>
 
 <file path=customXml/itemProps1.xml><?xml version="1.0" encoding="utf-8"?>
-<ds:datastoreItem xmlns:ds="http://schemas.openxmlformats.org/officeDocument/2006/customXml" ds:itemID="{FA1914B1-3A49-47F2-B337-AB8486E3398D}">
+<ds:datastoreItem xmlns:ds="http://schemas.openxmlformats.org/officeDocument/2006/customXml" ds:itemID="{D99A24BD-2A63-4578-8C60-D8A48E1B1B9B}">
   <ds:schemaRefs>
     <ds:schemaRef ds:uri="http://schemas.openxmlformats.org/officeDocument/2006/bibliography"/>
   </ds:schemaRefs>

</xml_diff>

<commit_message>
maj dcf et dct pour ajout stockpizzeria et api qui s'uy rapporte
</commit_message>
<xml_diff>
--- a/DCT - Projet08.docx
+++ b/DCT - Projet08.docx
@@ -4429,10 +4429,10 @@
           <w:noProof/>
         </w:rPr>
         <w:drawing>
-          <wp:inline distT="0" distB="0" distL="0" distR="0" wp14:anchorId="76F112F2" wp14:editId="637A2416">
-            <wp:extent cx="2955865" cy="3745282"/>
+          <wp:inline distT="0" distB="0" distL="0" distR="0" wp14:anchorId="7BB5D613" wp14:editId="7C182932">
+            <wp:extent cx="3419605" cy="4012483"/>
             <wp:effectExtent l="0" t="0" r="0" b="7620"/>
-            <wp:docPr id="16" name="Image 16" descr="Une image contenant capture d’écran&#10;&#10;Description générée automatiquement"/>
+            <wp:docPr id="18" name="Image 18" descr="Une image contenant capture d’écran&#10;&#10;Description générée automatiquement"/>
             <wp:cNvGraphicFramePr>
               <a:graphicFrameLocks xmlns:a="http://schemas.openxmlformats.org/drawingml/2006/main" noChangeAspect="1"/>
             </wp:cNvGraphicFramePr>
@@ -4440,7 +4440,7 @@
               <a:graphicData uri="http://schemas.openxmlformats.org/drawingml/2006/picture">
                 <pic:pic xmlns:pic="http://schemas.openxmlformats.org/drawingml/2006/picture">
                   <pic:nvPicPr>
-                    <pic:cNvPr id="16" name="Component e-Commerce.png"/>
+                    <pic:cNvPr id="18" name="Component e-Commerce.png"/>
                     <pic:cNvPicPr/>
                   </pic:nvPicPr>
                   <pic:blipFill>
@@ -4458,7 +4458,7 @@
                   <pic:spPr>
                     <a:xfrm>
                       <a:off x="0" y="0"/>
-                      <a:ext cx="2991953" cy="3791008"/>
+                      <a:ext cx="3431792" cy="4026783"/>
                     </a:xfrm>
                     <a:prstGeom prst="rect">
                       <a:avLst/>
@@ -4746,7 +4746,19 @@
         <w:t>c</w:t>
       </w:r>
       <w:r>
-        <w:t>atalogue,</w:t>
+        <w:t>atalogue</w:t>
+      </w:r>
+      <w:r>
+        <w:t xml:space="preserve"> pour obtenir le catalogue des recettes disponibles </w:t>
+      </w:r>
+      <w:r>
+        <w:t>de cette</w:t>
+      </w:r>
+      <w:r>
+        <w:t xml:space="preserve"> pizzeria</w:t>
+      </w:r>
+      <w:r>
+        <w:t>,</w:t>
       </w:r>
     </w:p>
     <w:p>
@@ -4764,7 +4776,25 @@
         <w:t>p</w:t>
       </w:r>
       <w:r>
-        <w:t>aiement,</w:t>
+        <w:t>aiement</w:t>
+      </w:r>
+      <w:r>
+        <w:t xml:space="preserve"> pour </w:t>
+      </w:r>
+      <w:r>
+        <w:t xml:space="preserve">transmettre </w:t>
+      </w:r>
+      <w:r>
+        <w:t>l</w:t>
+      </w:r>
+      <w:r>
+        <w:t>e</w:t>
+      </w:r>
+      <w:r>
+        <w:t xml:space="preserve"> montant et les informations sur le moyen de </w:t>
+      </w:r>
+      <w:r>
+        <w:t>paiement,</w:t>
       </w:r>
     </w:p>
     <w:p>
@@ -4776,7 +4806,40 @@
         </w:numPr>
       </w:pPr>
       <w:r>
-        <w:t>api-gestionStock,</w:t>
+        <w:t>api-gestionStock</w:t>
+      </w:r>
+      <w:r>
+        <w:t xml:space="preserve"> pour </w:t>
+      </w:r>
+      <w:r>
+        <w:t>diminuer</w:t>
+      </w:r>
+      <w:r>
+        <w:t xml:space="preserve"> le </w:t>
+      </w:r>
+      <w:r>
+        <w:t xml:space="preserve"> stock </w:t>
+      </w:r>
+      <w:r>
+        <w:t>des</w:t>
+      </w:r>
+      <w:r>
+        <w:t xml:space="preserve"> ingrédient</w:t>
+      </w:r>
+      <w:r>
+        <w:t>s</w:t>
+      </w:r>
+      <w:r>
+        <w:t xml:space="preserve"> de cette</w:t>
+      </w:r>
+      <w:r>
+        <w:t xml:space="preserve"> recette de cette commande</w:t>
+      </w:r>
+      <w:r>
+        <w:t>,</w:t>
+      </w:r>
+      <w:r>
+        <w:t xml:space="preserve"> pour cette pizzeria</w:t>
       </w:r>
     </w:p>
     <w:p>
@@ -4788,7 +4851,82 @@
         </w:numPr>
       </w:pPr>
       <w:r>
-        <w:t>api-commande,</w:t>
+        <w:t>api-commande</w:t>
+      </w:r>
+      <w:r>
+        <w:t xml:space="preserve"> </w:t>
+      </w:r>
+      <w:r>
+        <w:t xml:space="preserve">pour </w:t>
+      </w:r>
+      <w:r>
+        <w:t>enregistrer l</w:t>
+      </w:r>
+      <w:r>
+        <w:t xml:space="preserve">a commande </w:t>
+      </w:r>
+      <w:r>
+        <w:t>à produire</w:t>
+      </w:r>
+      <w:r>
+        <w:t xml:space="preserve"> par cette pizzeria</w:t>
+      </w:r>
+      <w:r>
+        <w:t>,</w:t>
+      </w:r>
+    </w:p>
+    <w:p>
+      <w:pPr>
+        <w:pStyle w:val="Corpsdetexte"/>
+        <w:numPr>
+          <w:ilvl w:val="0"/>
+          <w:numId w:val="8"/>
+        </w:numPr>
+      </w:pPr>
+      <w:r>
+        <w:t>api-listePizzerias</w:t>
+      </w:r>
+      <w:r>
+        <w:t xml:space="preserve"> pour obtenir la liste des pizzerias du groupe </w:t>
+      </w:r>
+      <w:r>
+        <w:t>OC Pizza</w:t>
+      </w:r>
+      <w:r>
+        <w:t>,</w:t>
+      </w:r>
+    </w:p>
+    <w:p>
+      <w:pPr>
+        <w:pStyle w:val="Corpsdetexte"/>
+        <w:numPr>
+          <w:ilvl w:val="0"/>
+          <w:numId w:val="8"/>
+        </w:numPr>
+      </w:pPr>
+      <w:r>
+        <w:t>api-</w:t>
+      </w:r>
+      <w:r>
+        <w:t>fluxProduction</w:t>
+      </w:r>
+      <w:r>
+        <w:t xml:space="preserve"> pour enregistrer </w:t>
+      </w:r>
+      <w:r>
+        <w:t>la commande</w:t>
+      </w:r>
+      <w:r>
+        <w:t xml:space="preserve"> dans le flux de production </w:t>
+      </w:r>
+      <w:r>
+        <w:t>de cette</w:t>
+      </w:r>
+      <w:r>
+        <w:t xml:space="preserve"> pizzeria</w:t>
+      </w:r>
+      <w:r>
+        <w:t>,</w:t>
       </w:r>
     </w:p>
     <w:p>
@@ -5694,23 +5832,95 @@
           <w:sz w:val="20"/>
           <w:szCs w:val="20"/>
         </w:rPr>
-        <w:t>Gérer son compte client</w:t>
-      </w:r>
-      <w:r>
-        <w:rPr>
-          <w:rFonts w:ascii="Montserrat" w:eastAsia="Montserrat" w:hAnsi="Montserrat" w:cs="Montserrat"/>
-          <w:sz w:val="20"/>
-          <w:szCs w:val="20"/>
-        </w:rPr>
-        <w:t xml:space="preserve"> en affichant les informations modifiables du compte client </w:t>
-      </w:r>
-      <w:r>
-        <w:rPr>
-          <w:rFonts w:ascii="Montserrat" w:eastAsia="Montserrat" w:hAnsi="Montserrat" w:cs="Montserrat"/>
-          <w:sz w:val="20"/>
-          <w:szCs w:val="20"/>
-        </w:rPr>
-        <w:t>en mode « modification autorisée » ainsi q</w:t>
+        <w:t xml:space="preserve">Gérer </w:t>
+      </w:r>
+      <w:r>
+        <w:rPr>
+          <w:rFonts w:ascii="Montserrat" w:eastAsia="Montserrat" w:hAnsi="Montserrat" w:cs="Montserrat"/>
+          <w:sz w:val="20"/>
+          <w:szCs w:val="20"/>
+        </w:rPr>
+        <w:t xml:space="preserve">ou </w:t>
+      </w:r>
+      <w:r>
+        <w:rPr>
+          <w:rFonts w:ascii="Montserrat" w:eastAsia="Montserrat" w:hAnsi="Montserrat" w:cs="Montserrat"/>
+          <w:sz w:val="20"/>
+          <w:szCs w:val="20"/>
+        </w:rPr>
+        <w:t>c</w:t>
+      </w:r>
+      <w:r>
+        <w:rPr>
+          <w:rFonts w:ascii="Montserrat" w:eastAsia="Montserrat" w:hAnsi="Montserrat" w:cs="Montserrat"/>
+          <w:sz w:val="20"/>
+          <w:szCs w:val="20"/>
+        </w:rPr>
+        <w:t xml:space="preserve">réer </w:t>
+      </w:r>
+      <w:r>
+        <w:rPr>
+          <w:rFonts w:ascii="Montserrat" w:eastAsia="Montserrat" w:hAnsi="Montserrat" w:cs="Montserrat"/>
+          <w:sz w:val="20"/>
+          <w:szCs w:val="20"/>
+        </w:rPr>
+        <w:t>ou retrouver le</w:t>
+      </w:r>
+      <w:r>
+        <w:rPr>
+          <w:rFonts w:ascii="Montserrat" w:eastAsia="Montserrat" w:hAnsi="Montserrat" w:cs="Montserrat"/>
+          <w:sz w:val="20"/>
+          <w:szCs w:val="20"/>
+        </w:rPr>
+        <w:t xml:space="preserve"> </w:t>
+      </w:r>
+      <w:r>
+        <w:rPr>
+          <w:rFonts w:ascii="Montserrat" w:eastAsia="Montserrat" w:hAnsi="Montserrat" w:cs="Montserrat"/>
+          <w:sz w:val="20"/>
+          <w:szCs w:val="20"/>
+        </w:rPr>
+        <w:t>profil</w:t>
+      </w:r>
+      <w:r>
+        <w:rPr>
+          <w:rFonts w:ascii="Montserrat" w:eastAsia="Montserrat" w:hAnsi="Montserrat" w:cs="Montserrat"/>
+          <w:sz w:val="20"/>
+          <w:szCs w:val="20"/>
+        </w:rPr>
+        <w:t xml:space="preserve"> client</w:t>
+      </w:r>
+      <w:r>
+        <w:rPr>
+          <w:rFonts w:ascii="Montserrat" w:eastAsia="Montserrat" w:hAnsi="Montserrat" w:cs="Montserrat"/>
+          <w:sz w:val="20"/>
+          <w:szCs w:val="20"/>
+        </w:rPr>
+        <w:t xml:space="preserve"> en affichant les informations modifiables du </w:t>
+      </w:r>
+      <w:r>
+        <w:rPr>
+          <w:rFonts w:ascii="Montserrat" w:eastAsia="Montserrat" w:hAnsi="Montserrat" w:cs="Montserrat"/>
+          <w:sz w:val="20"/>
+          <w:szCs w:val="20"/>
+        </w:rPr>
+        <w:t>profil</w:t>
+      </w:r>
+      <w:r>
+        <w:rPr>
+          <w:rFonts w:ascii="Montserrat" w:eastAsia="Montserrat" w:hAnsi="Montserrat" w:cs="Montserrat"/>
+          <w:sz w:val="20"/>
+          <w:szCs w:val="20"/>
+        </w:rPr>
+        <w:t xml:space="preserve"> client </w:t>
+      </w:r>
+      <w:r>
+        <w:rPr>
+          <w:rFonts w:ascii="Montserrat" w:eastAsia="Montserrat" w:hAnsi="Montserrat" w:cs="Montserrat"/>
+          <w:sz w:val="20"/>
+          <w:szCs w:val="20"/>
+        </w:rPr>
+        <w:t>ainsi q</w:t>
       </w:r>
       <w:r>
         <w:rPr>
@@ -6515,7 +6725,16 @@
         <w:t>api-</w:t>
       </w:r>
       <w:r>
-        <w:t xml:space="preserve">aideEnLigne, </w:t>
+        <w:t>aideEnLigne</w:t>
+      </w:r>
+      <w:r>
+        <w:t xml:space="preserve"> pour r</w:t>
+      </w:r>
+      <w:r>
+        <w:t>ecevoir la liste des ingrédients d’une recette</w:t>
+      </w:r>
+      <w:r>
+        <w:t xml:space="preserve">, </w:t>
       </w:r>
     </w:p>
     <w:p>
@@ -6527,7 +6746,19 @@
         </w:numPr>
       </w:pPr>
       <w:r>
-        <w:t>api-fluxProduction,</w:t>
+        <w:t>api-fluxProduction</w:t>
+      </w:r>
+      <w:r>
+        <w:t xml:space="preserve"> pour </w:t>
+      </w:r>
+      <w:r>
+        <w:t>changer</w:t>
+      </w:r>
+      <w:r>
+        <w:t xml:space="preserve"> l’état de la commande selon l’étape de son </w:t>
+      </w:r>
+      <w:r>
+        <w:t>traitement,</w:t>
       </w:r>
       <w:r>
         <w:t xml:space="preserve"> </w:t>
@@ -6716,7 +6947,19 @@
         <w:t xml:space="preserve">GestionStock </w:t>
       </w:r>
       <w:r>
-        <w:t>représente un service et un composant, au sens Angular. Il utilise l’api api-</w:t>
+        <w:t>représente un service et un composant, au sens Angular. Il utilise l’api</w:t>
+      </w:r>
+    </w:p>
+    <w:p>
+      <w:pPr>
+        <w:pStyle w:val="Corpsdetexte"/>
+        <w:numPr>
+          <w:ilvl w:val="0"/>
+          <w:numId w:val="18"/>
+        </w:numPr>
+      </w:pPr>
+      <w:r>
+        <w:t>api-</w:t>
       </w:r>
       <w:r>
         <w:t>g</w:t>
@@ -6728,7 +6971,27 @@
         <w:t>tock</w:t>
       </w:r>
       <w:r>
-        <w:t xml:space="preserve"> exposées par le service Frontal-</w:t>
+        <w:t xml:space="preserve"> </w:t>
+      </w:r>
+      <w:r>
+        <w:t xml:space="preserve">pour créer ou augmenter le stock d’un </w:t>
+      </w:r>
+      <w:r>
+        <w:t>ingrédient,</w:t>
+      </w:r>
+      <w:r>
+        <w:t xml:space="preserve"> pour cette pizzeria</w:t>
+      </w:r>
+      <w:r>
+        <w:t>,</w:t>
+      </w:r>
+    </w:p>
+    <w:p>
+      <w:pPr>
+        <w:pStyle w:val="Corpsdetexte"/>
+      </w:pPr>
+      <w:r>
+        <w:t>exposée par le service Frontal-</w:t>
       </w:r>
       <w:r>
         <w:t xml:space="preserve"> </w:t>
@@ -6862,7 +7125,15 @@
           <w:sz w:val="20"/>
           <w:szCs w:val="20"/>
         </w:rPr>
-        <w:t>l’envoi des bons de commandes</w:t>
+        <w:t>l’impression</w:t>
+      </w:r>
+      <w:r>
+        <w:rPr>
+          <w:rFonts w:ascii="Montserrat" w:eastAsia="Montserrat" w:hAnsi="Montserrat" w:cs="Montserrat"/>
+          <w:sz w:val="20"/>
+          <w:szCs w:val="20"/>
+        </w:rPr>
+        <w:t xml:space="preserve"> des bons de commandes</w:t>
       </w:r>
       <w:r>
         <w:rPr>
@@ -7050,10 +7321,10 @@
           <w:noProof/>
         </w:rPr>
         <w:drawing>
-          <wp:inline distT="0" distB="0" distL="0" distR="0" wp14:anchorId="2496CC8F" wp14:editId="3E73B4F5">
-            <wp:extent cx="3521171" cy="3010422"/>
-            <wp:effectExtent l="0" t="0" r="3175" b="0"/>
-            <wp:docPr id="13" name="Image 13" descr="Une image contenant carte, capture d’écran&#10;&#10;Description générée automatiquement"/>
+          <wp:inline distT="0" distB="0" distL="0" distR="0" wp14:anchorId="15C84D06" wp14:editId="16509015">
+            <wp:extent cx="4156056" cy="3553217"/>
+            <wp:effectExtent l="0" t="0" r="0" b="0"/>
+            <wp:docPr id="19" name="Image 19" descr="Une image contenant carte, texte&#10;&#10;Description générée automatiquement"/>
             <wp:cNvGraphicFramePr>
               <a:graphicFrameLocks xmlns:a="http://schemas.openxmlformats.org/drawingml/2006/main" noChangeAspect="1"/>
             </wp:cNvGraphicFramePr>
@@ -7061,7 +7332,7 @@
               <a:graphicData uri="http://schemas.openxmlformats.org/drawingml/2006/picture">
                 <pic:pic xmlns:pic="http://schemas.openxmlformats.org/drawingml/2006/picture">
                   <pic:nvPicPr>
-                    <pic:cNvPr id="13" name="Component Server.png"/>
+                    <pic:cNvPr id="19" name="Component Server.png"/>
                     <pic:cNvPicPr/>
                   </pic:nvPicPr>
                   <pic:blipFill>
@@ -7079,7 +7350,7 @@
                   <pic:spPr>
                     <a:xfrm>
                       <a:off x="0" y="0"/>
-                      <a:ext cx="3525649" cy="3014251"/>
+                      <a:ext cx="4161373" cy="3557763"/>
                     </a:xfrm>
                     <a:prstGeom prst="rect">
                       <a:avLst/>
@@ -7206,7 +7477,25 @@
         <w:t>Crud</w:t>
       </w:r>
       <w:r>
+        <w:t xml:space="preserve"> pour la pizzeria dont l</w:t>
+      </w:r>
+      <w:r>
+        <w:t>’</w:t>
+      </w:r>
+      <w:r>
+        <w:t xml:space="preserve">idPizzeria </w:t>
+      </w:r>
+      <w:r>
+        <w:t xml:space="preserve">est passé en paramètre </w:t>
+      </w:r>
+      <w:r>
+        <w:t>de la requête</w:t>
+      </w:r>
+      <w:r>
         <w:t>.</w:t>
+      </w:r>
+      <w:r>
+        <w:t xml:space="preserve"> </w:t>
       </w:r>
     </w:p>
     <w:p>
@@ -7230,7 +7519,13 @@
         <w:t>aideEnligne</w:t>
       </w:r>
       <w:r>
-        <w:t xml:space="preserve"> qui retrouve la recette dans l’attribut de la requête </w:t>
+        <w:t xml:space="preserve"> qui retrouve la recette dans </w:t>
+      </w:r>
+      <w:r>
+        <w:t>le paramètre</w:t>
+      </w:r>
+      <w:r>
+        <w:t xml:space="preserve"> de la requête </w:t>
       </w:r>
       <w:r>
         <w:t>et renvoie l</w:t>
@@ -7266,7 +7561,16 @@
         <w:t>-</w:t>
       </w:r>
       <w:r>
-        <w:t>Crud pour créer/modifier un profil client</w:t>
+        <w:t>Crud</w:t>
+      </w:r>
+      <w:r>
+        <w:t>- voir le composant Service-Crud pour le détail de cette api</w:t>
+      </w:r>
+      <w:r>
+        <w:t xml:space="preserve"> (GET/POST/PUT)</w:t>
+      </w:r>
+      <w:r>
+        <w:t>.</w:t>
       </w:r>
     </w:p>
     <w:p>
@@ -7305,13 +7609,19 @@
         <w:t xml:space="preserve">pour </w:t>
       </w:r>
       <w:r>
+        <w:t xml:space="preserve">retrouver ou </w:t>
+      </w:r>
+      <w:r>
         <w:t>créer un</w:t>
       </w:r>
       <w:r>
         <w:t xml:space="preserve"> compte client</w:t>
       </w:r>
       <w:r>
-        <w:t>.</w:t>
+        <w:t xml:space="preserve"> </w:t>
+      </w:r>
+      <w:r>
+        <w:t>- voir le composant Service-Crud pour le détail de cette api (GET/POST).</w:t>
       </w:r>
     </w:p>
     <w:p>
@@ -7413,7 +7723,13 @@
         <w:t>-</w:t>
       </w:r>
       <w:r>
-        <w:t>Crud.</w:t>
+        <w:t>Crud</w:t>
+      </w:r>
+      <w:r>
+        <w:t xml:space="preserve"> -</w:t>
+      </w:r>
+      <w:r>
+        <w:t xml:space="preserve"> voir le composant Service-Crud pour le détail de cette api (GET/POST/PUT).</w:t>
       </w:r>
     </w:p>
     <w:p>
@@ -7472,8 +7788,6 @@
       <w:r>
         <w:t>-</w:t>
       </w:r>
-      <w:bookmarkStart w:id="30" w:name="_GoBack"/>
-      <w:bookmarkEnd w:id="30"/>
       <w:r>
         <w:t>IntfPaiement</w:t>
       </w:r>
@@ -7723,7 +8037,7 @@
         <w:pStyle w:val="Titre3"/>
         <w:spacing w:before="120" w:after="0"/>
       </w:pPr>
-      <w:bookmarkStart w:id="31" w:name="_Toc28015818"/>
+      <w:bookmarkStart w:id="30" w:name="_Toc28015818"/>
       <w:r>
         <w:t xml:space="preserve">Composant </w:t>
       </w:r>
@@ -7733,7 +8047,7 @@
       <w:r>
         <w:t>-Crud</w:t>
       </w:r>
-      <w:bookmarkEnd w:id="31"/>
+      <w:bookmarkEnd w:id="30"/>
     </w:p>
     <w:p>
       <w:pPr>
@@ -7763,7 +8077,25 @@
         </w:numPr>
       </w:pPr>
       <w:r>
-        <w:t>api_CptClient (dénomination simplifiée) qui se décompose en</w:t>
+        <w:t>a</w:t>
+      </w:r>
+      <w:r>
+        <w:t>pi</w:t>
+      </w:r>
+      <w:r>
+        <w:t>_profilClient</w:t>
+      </w:r>
+      <w:r>
+        <w:t xml:space="preserve">, table </w:t>
+      </w:r>
+      <w:r>
+        <w:t>ProfilClient,</w:t>
+      </w:r>
+      <w:r>
+        <w:t xml:space="preserve"> </w:t>
+      </w:r>
+      <w:r>
+        <w:t>(dénomination simplifiée) qui se décompose en</w:t>
       </w:r>
     </w:p>
     <w:p>
@@ -7775,7 +8107,28 @@
         </w:numPr>
       </w:pPr>
       <w:r>
-        <w:t>api_CptClientGet pour obtenir les informations Client dont le courriel est passé en attribut de la requête.</w:t>
+        <w:t>api_profilClient</w:t>
+      </w:r>
+      <w:r>
+        <w:t xml:space="preserve">Get </w:t>
+      </w:r>
+      <w:r>
+        <w:t xml:space="preserve">pour obtenir </w:t>
+      </w:r>
+      <w:r>
+        <w:t>le profil</w:t>
+      </w:r>
+      <w:r>
+        <w:t xml:space="preserve"> Client dont le </w:t>
+      </w:r>
+      <w:r>
+        <w:t>nom</w:t>
+      </w:r>
+      <w:r>
+        <w:t xml:space="preserve"> est passé en attribut de la requête</w:t>
+      </w:r>
+      <w:r>
+        <w:t>.</w:t>
       </w:r>
     </w:p>
     <w:p>
@@ -7787,7 +8140,61 @@
         </w:numPr>
       </w:pPr>
       <w:r>
-        <w:t>api_CptClientPost pour enregistrer un nouveau compte client ou modifier un existant.</w:t>
+        <w:t>api_profilClient</w:t>
+      </w:r>
+      <w:r>
+        <w:t>Put</w:t>
+      </w:r>
+      <w:r>
+        <w:t xml:space="preserve"> pour </w:t>
+      </w:r>
+      <w:r>
+        <w:t>modifier</w:t>
+      </w:r>
+      <w:r>
+        <w:t xml:space="preserve"> le </w:t>
+      </w:r>
+      <w:r>
+        <w:t>profil</w:t>
+      </w:r>
+      <w:r>
+        <w:t xml:space="preserve"> Client dont le nom est passé en attribut de la requête.</w:t>
+      </w:r>
+    </w:p>
+    <w:p>
+      <w:pPr>
+        <w:pStyle w:val="Corpsdetexte"/>
+        <w:numPr>
+          <w:ilvl w:val="1"/>
+          <w:numId w:val="15"/>
+        </w:numPr>
+      </w:pPr>
+      <w:r>
+        <w:t>api_profilClient</w:t>
+      </w:r>
+      <w:r>
+        <w:t>Post</w:t>
+      </w:r>
+      <w:r>
+        <w:t xml:space="preserve"> pour </w:t>
+      </w:r>
+      <w:r>
+        <w:t>enregistrer un nouveau</w:t>
+      </w:r>
+      <w:r>
+        <w:t xml:space="preserve"> </w:t>
+      </w:r>
+      <w:r>
+        <w:t>profil</w:t>
+      </w:r>
+      <w:r>
+        <w:t xml:space="preserve"> </w:t>
+      </w:r>
+      <w:r>
+        <w:t>c</w:t>
+      </w:r>
+      <w:r>
+        <w:t>lient.</w:t>
       </w:r>
     </w:p>
     <w:p>
@@ -7799,7 +8206,19 @@
         </w:numPr>
       </w:pPr>
       <w:r>
-        <w:t xml:space="preserve">api_Stock (dénomination simplifiée) qui se décompose en </w:t>
+        <w:t>api_</w:t>
+      </w:r>
+      <w:r>
+        <w:t>c</w:t>
+      </w:r>
+      <w:r>
+        <w:t>ptClient</w:t>
+      </w:r>
+      <w:r>
+        <w:t>, table CompteAcheteur,</w:t>
+      </w:r>
+      <w:r>
+        <w:t xml:space="preserve"> (dénomination simplifiée) qui se décompose en</w:t>
       </w:r>
     </w:p>
     <w:p>
@@ -7811,7 +8230,19 @@
         </w:numPr>
       </w:pPr>
       <w:r>
-        <w:t>api_StockGet pour obtenir la liste des ingrédients par pizzeria avec leur quantité en stock</w:t>
+        <w:t>api_</w:t>
+      </w:r>
+      <w:r>
+        <w:t>c</w:t>
+      </w:r>
+      <w:r>
+        <w:t xml:space="preserve">ptClientGet pour obtenir les informations </w:t>
+      </w:r>
+      <w:r>
+        <w:t>du compte c</w:t>
+      </w:r>
+      <w:r>
+        <w:t>lient dont le courriel est passé en attribut de la requête.</w:t>
       </w:r>
     </w:p>
     <w:p>
@@ -7823,7 +8254,19 @@
         </w:numPr>
       </w:pPr>
       <w:r>
-        <w:t>api_StockPut pour mettre à jour le stock d’un ingrédient, par pizzeria.</w:t>
+        <w:t>a</w:t>
+      </w:r>
+      <w:r>
+        <w:t>pi</w:t>
+      </w:r>
+      <w:r>
+        <w:t>_c</w:t>
+      </w:r>
+      <w:r>
+        <w:t xml:space="preserve">ptClientPost pour enregistrer un nouveau compte </w:t>
+      </w:r>
+      <w:r>
+        <w:t>client.</w:t>
       </w:r>
     </w:p>
     <w:p>
@@ -7835,7 +8278,28 @@
         </w:numPr>
       </w:pPr>
       <w:r>
-        <w:t xml:space="preserve">api_FluxProd (dénomination simplifiée) qui se décompose en </w:t>
+        <w:t>api_</w:t>
+      </w:r>
+      <w:r>
+        <w:t>gestionStock,</w:t>
+      </w:r>
+      <w:r>
+        <w:t xml:space="preserve"> </w:t>
+      </w:r>
+      <w:r>
+        <w:t xml:space="preserve">table </w:t>
+      </w:r>
+      <w:r>
+        <w:t xml:space="preserve">Stock </w:t>
+      </w:r>
+      <w:r>
+        <w:t>Ingrédient,</w:t>
+      </w:r>
+      <w:r>
+        <w:t xml:space="preserve"> </w:t>
+      </w:r>
+      <w:r>
+        <w:t xml:space="preserve">(dénomination simplifiée) qui se décompose en </w:t>
       </w:r>
     </w:p>
     <w:p>
@@ -7847,7 +8311,22 @@
         </w:numPr>
       </w:pPr>
       <w:r>
-        <w:t>api_FluxProdGet pour obtenir la liste des commandes par pizzerias ainsi que leur état courant,</w:t>
+        <w:t>api_</w:t>
+      </w:r>
+      <w:r>
+        <w:t>gestion</w:t>
+      </w:r>
+      <w:r>
+        <w:t xml:space="preserve">StockGet pour obtenir la liste des </w:t>
+      </w:r>
+      <w:r>
+        <w:t>ingrédients</w:t>
+      </w:r>
+      <w:r>
+        <w:t xml:space="preserve"> avec leur quantité en stock</w:t>
+      </w:r>
+      <w:r>
+        <w:t xml:space="preserve"> d’une pizzeria dont l’id est passé en paramètre de la requête.</w:t>
       </w:r>
     </w:p>
     <w:p>
@@ -7859,7 +8338,154 @@
         </w:numPr>
       </w:pPr>
       <w:r>
-        <w:t>api_FluxProdPost pour mettre à jour la liste des commandes par pizzerias,</w:t>
+        <w:t>api_</w:t>
+      </w:r>
+      <w:r>
+        <w:t>gestion</w:t>
+      </w:r>
+      <w:r>
+        <w:t>StockPut pour mettre à jour le stock d’un ingrédient</w:t>
+      </w:r>
+      <w:r>
+        <w:t> ; le corps de la requête contenant :</w:t>
+      </w:r>
+    </w:p>
+    <w:p>
+      <w:pPr>
+        <w:pStyle w:val="Corpsdetexte"/>
+        <w:numPr>
+          <w:ilvl w:val="2"/>
+          <w:numId w:val="15"/>
+        </w:numPr>
+      </w:pPr>
+      <w:r>
+        <w:t>l’id</w:t>
+      </w:r>
+      <w:r>
+        <w:t>Ingredient</w:t>
+      </w:r>
+      <w:r>
+        <w:t xml:space="preserve"> </w:t>
+      </w:r>
+      <w:r>
+        <w:t>de l’ingrédient à mettre à jour</w:t>
+      </w:r>
+      <w:r>
+        <w:t>,</w:t>
+      </w:r>
+    </w:p>
+    <w:p>
+      <w:pPr>
+        <w:pStyle w:val="Corpsdetexte"/>
+        <w:numPr>
+          <w:ilvl w:val="2"/>
+          <w:numId w:val="15"/>
+        </w:numPr>
+      </w:pPr>
+      <w:r>
+        <w:t>l’idPizzeria de</w:t>
+      </w:r>
+      <w:r>
+        <w:t xml:space="preserve"> </w:t>
+      </w:r>
+      <w:r>
+        <w:t>la</w:t>
+      </w:r>
+      <w:r>
+        <w:t xml:space="preserve"> pizzeria</w:t>
+      </w:r>
+      <w:r>
+        <w:t xml:space="preserve"> concernée</w:t>
+      </w:r>
+      <w:r>
+        <w:t>,</w:t>
+      </w:r>
+    </w:p>
+    <w:p>
+      <w:pPr>
+        <w:pStyle w:val="Corpsdetexte"/>
+        <w:numPr>
+          <w:ilvl w:val="2"/>
+          <w:numId w:val="15"/>
+        </w:numPr>
+      </w:pPr>
+      <w:r>
+        <w:t>la quantité</w:t>
+      </w:r>
+      <w:r>
+        <w:t>.</w:t>
+      </w:r>
+    </w:p>
+    <w:p>
+      <w:pPr>
+        <w:pStyle w:val="Corpsdetexte"/>
+        <w:numPr>
+          <w:ilvl w:val="1"/>
+          <w:numId w:val="15"/>
+        </w:numPr>
+      </w:pPr>
+      <w:r>
+        <w:t>api_gestionStockP</w:t>
+      </w:r>
+      <w:r>
+        <w:t>ost</w:t>
+      </w:r>
+      <w:r>
+        <w:t xml:space="preserve"> pour </w:t>
+      </w:r>
+      <w:r>
+        <w:t>créer</w:t>
+      </w:r>
+      <w:r>
+        <w:t xml:space="preserve"> le stock d’un ingrédient</w:t>
+      </w:r>
+      <w:r>
+        <w:t xml:space="preserve"> </w:t>
+      </w:r>
+      <w:r>
+        <w:t>le corps de la requête contenant :</w:t>
+      </w:r>
+    </w:p>
+    <w:p>
+      <w:pPr>
+        <w:pStyle w:val="Corpsdetexte"/>
+        <w:numPr>
+          <w:ilvl w:val="2"/>
+          <w:numId w:val="15"/>
+        </w:numPr>
+      </w:pPr>
+      <w:r>
+        <w:t>l’idIngredient de l’ingrédient</w:t>
+      </w:r>
+      <w:r>
+        <w:t>,</w:t>
+      </w:r>
+    </w:p>
+    <w:p>
+      <w:pPr>
+        <w:pStyle w:val="Corpsdetexte"/>
+        <w:numPr>
+          <w:ilvl w:val="2"/>
+          <w:numId w:val="15"/>
+        </w:numPr>
+      </w:pPr>
+      <w:r>
+        <w:t>l’idPizzeria de la pizzeria concernée,</w:t>
+      </w:r>
+    </w:p>
+    <w:p>
+      <w:pPr>
+        <w:pStyle w:val="Corpsdetexte"/>
+        <w:numPr>
+          <w:ilvl w:val="2"/>
+          <w:numId w:val="15"/>
+        </w:numPr>
+      </w:pPr>
+      <w:r>
+        <w:t>la quantité</w:t>
+      </w:r>
+      <w:r>
+        <w:t>.</w:t>
       </w:r>
     </w:p>
     <w:p>
@@ -7871,7 +8497,88 @@
         </w:numPr>
       </w:pPr>
       <w:r>
-        <w:t>api_Supervision pour obtenir le contenu du journal des commandes par pizzeria.</w:t>
+        <w:t>api-</w:t>
+      </w:r>
+      <w:r>
+        <w:t>commande,</w:t>
+      </w:r>
+      <w:r>
+        <w:t xml:space="preserve"> tables </w:t>
+      </w:r>
+      <w:r>
+        <w:t>Command</w:t>
+      </w:r>
+      <w:r>
+        <w:t xml:space="preserve">e, </w:t>
+      </w:r>
+      <w:r>
+        <w:t xml:space="preserve">PanierAchat, </w:t>
+      </w:r>
+      <w:r>
+        <w:t>LignePanier</w:t>
+      </w:r>
+      <w:r>
+        <w:t>, journal,</w:t>
+      </w:r>
+    </w:p>
+    <w:p>
+      <w:pPr>
+        <w:pStyle w:val="Corpsdetexte"/>
+        <w:numPr>
+          <w:ilvl w:val="1"/>
+          <w:numId w:val="15"/>
+        </w:numPr>
+      </w:pPr>
+      <w:r>
+        <w:t xml:space="preserve">ajoute un </w:t>
+      </w:r>
+      <w:r>
+        <w:t>enregistrement</w:t>
+      </w:r>
+      <w:r>
+        <w:t xml:space="preserve"> dans</w:t>
+      </w:r>
+      <w:r>
+        <w:t xml:space="preserve"> les tables commande et</w:t>
+      </w:r>
+      <w:r>
+        <w:t xml:space="preserve"> PanierAchat</w:t>
+      </w:r>
+      <w:r>
+        <w:t>,</w:t>
+      </w:r>
+    </w:p>
+    <w:p>
+      <w:pPr>
+        <w:pStyle w:val="Corpsdetexte"/>
+        <w:numPr>
+          <w:ilvl w:val="1"/>
+          <w:numId w:val="15"/>
+        </w:numPr>
+      </w:pPr>
+      <w:r>
+        <w:t>ajoute autant d’enregistrement dans la table LignePanier qu’il y a de lignes dans le panier d’achat</w:t>
+      </w:r>
+      <w:r>
+        <w:t>,</w:t>
+      </w:r>
+    </w:p>
+    <w:p>
+      <w:pPr>
+        <w:pStyle w:val="Corpsdetexte"/>
+        <w:numPr>
+          <w:ilvl w:val="1"/>
+          <w:numId w:val="15"/>
+        </w:numPr>
+      </w:pPr>
+      <w:r>
+        <w:t>a</w:t>
+      </w:r>
+      <w:r>
+        <w:t>joute un enregistrement dans la table journal</w:t>
+      </w:r>
+      <w:r>
+        <w:t>.</w:t>
       </w:r>
     </w:p>
     <w:p>
@@ -7886,16 +8593,70 @@
         <w:t>api_</w:t>
       </w:r>
       <w:r>
-        <w:t xml:space="preserve">InfosClient pour </w:t>
-      </w:r>
-      <w:r>
-        <w:t>traiter</w:t>
-      </w:r>
-      <w:r>
-        <w:t xml:space="preserve"> les informations </w:t>
-      </w:r>
-      <w:r>
-        <w:t xml:space="preserve">Client  </w:t>
+        <w:t>fluxProd,</w:t>
+      </w:r>
+      <w:r>
+        <w:t xml:space="preserve"> table </w:t>
+      </w:r>
+      <w:r>
+        <w:t>FluxProduction</w:t>
+      </w:r>
+      <w:r>
+        <w:t xml:space="preserve">, </w:t>
+      </w:r>
+      <w:r>
+        <w:t xml:space="preserve">(dénomination simplifiée) qui se décompose en </w:t>
+      </w:r>
+    </w:p>
+    <w:p>
+      <w:pPr>
+        <w:pStyle w:val="Corpsdetexte"/>
+        <w:numPr>
+          <w:ilvl w:val="1"/>
+          <w:numId w:val="15"/>
+        </w:numPr>
+      </w:pPr>
+      <w:r>
+        <w:t>api_</w:t>
+      </w:r>
+      <w:r>
+        <w:t>f</w:t>
+      </w:r>
+      <w:r>
+        <w:t>luxProdGet pour obtenir la liste des commandes ainsi que leur état courant,</w:t>
+      </w:r>
+      <w:r>
+        <w:t xml:space="preserve"> pour la pizzeria dont l’idPizzeria est passé en paramètre de la requête.</w:t>
+      </w:r>
+    </w:p>
+    <w:p>
+      <w:pPr>
+        <w:pStyle w:val="Corpsdetexte"/>
+        <w:numPr>
+          <w:ilvl w:val="1"/>
+          <w:numId w:val="15"/>
+        </w:numPr>
+      </w:pPr>
+      <w:r>
+        <w:t>api_</w:t>
+      </w:r>
+      <w:r>
+        <w:t>f</w:t>
+      </w:r>
+      <w:r>
+        <w:t>luxProdPost pour mettre à jour</w:t>
+      </w:r>
+      <w:r>
+        <w:t xml:space="preserve"> l’état</w:t>
+      </w:r>
+      <w:r>
+        <w:t xml:space="preserve"> </w:t>
+      </w:r>
+      <w:r>
+        <w:t>d’une commande</w:t>
+      </w:r>
+      <w:r>
+        <w:t>.</w:t>
       </w:r>
     </w:p>
     <w:p>
@@ -7907,7 +8668,316 @@
         </w:numPr>
       </w:pPr>
       <w:r>
-        <w:t xml:space="preserve"> en paramètre de la requête :</w:t>
+        <w:t>api_</w:t>
+      </w:r>
+      <w:r>
+        <w:t>s</w:t>
+      </w:r>
+      <w:r>
+        <w:t>upervision pour obtenir le contenu du journal des commandes par pizzeria.</w:t>
+      </w:r>
+    </w:p>
+    <w:p>
+      <w:pPr>
+        <w:pStyle w:val="Corpsdetexte"/>
+        <w:numPr>
+          <w:ilvl w:val="0"/>
+          <w:numId w:val="15"/>
+        </w:numPr>
+      </w:pPr>
+      <w:r>
+        <w:t>api_</w:t>
+      </w:r>
+      <w:r>
+        <w:t xml:space="preserve">InfosClient pour </w:t>
+      </w:r>
+      <w:r>
+        <w:t>traiter</w:t>
+      </w:r>
+      <w:r>
+        <w:t xml:space="preserve"> les informations </w:t>
+      </w:r>
+      <w:r>
+        <w:t xml:space="preserve">Client  </w:t>
+      </w:r>
+    </w:p>
+    <w:p>
+      <w:pPr>
+        <w:pStyle w:val="Titre3"/>
+        <w:spacing w:before="120" w:after="0"/>
+      </w:pPr>
+      <w:bookmarkStart w:id="31" w:name="_Toc28015819"/>
+      <w:r>
+        <w:t xml:space="preserve">Composant </w:t>
+      </w:r>
+      <w:r>
+        <w:t>Package Security</w:t>
+      </w:r>
+      <w:bookmarkEnd w:id="31"/>
+    </w:p>
+    <w:p>
+      <w:pPr>
+        <w:pStyle w:val="Corpsdetexte"/>
+      </w:pPr>
+      <w:r>
+        <w:t xml:space="preserve">Ce composant </w:t>
+      </w:r>
+      <w:r>
+        <w:t xml:space="preserve">gère </w:t>
+      </w:r>
+      <w:r>
+        <w:t>le tockenId pour la session Web d’un util</w:t>
+      </w:r>
+      <w:r>
+        <w:t>i</w:t>
+      </w:r>
+      <w:r>
+        <w:t>sateur</w:t>
+      </w:r>
+      <w:r>
+        <w:t xml:space="preserve"> en </w:t>
+      </w:r>
+      <w:r>
+        <w:t>contrôlant que</w:t>
+      </w:r>
+      <w:r>
+        <w:t xml:space="preserve"> le mot de passe fourni est celui mémorisé. Ces </w:t>
+      </w:r>
+      <w:r>
+        <w:t>données</w:t>
+      </w:r>
+      <w:r>
+        <w:t xml:space="preserve"> sont </w:t>
+      </w:r>
+      <w:proofErr w:type="spellStart"/>
+      <w:r>
+        <w:t>hashées</w:t>
+      </w:r>
+      <w:proofErr w:type="spellEnd"/>
+      <w:r>
+        <w:t>.</w:t>
+      </w:r>
+    </w:p>
+    <w:p>
+      <w:pPr>
+        <w:pStyle w:val="Corpsdetexte"/>
+      </w:pPr>
+      <w:r>
+        <w:t xml:space="preserve">Au sein d’une session, </w:t>
+      </w:r>
+      <w:r>
+        <w:t xml:space="preserve">il </w:t>
+      </w:r>
+      <w:r>
+        <w:t>permet au composant Frontal-Web</w:t>
+      </w:r>
+      <w:r>
+        <w:t xml:space="preserve"> de </w:t>
+      </w:r>
+      <w:r>
+        <w:t>connaître</w:t>
+      </w:r>
+      <w:r>
+        <w:t xml:space="preserve"> l’utilisateur connecté</w:t>
+      </w:r>
+      <w:r>
+        <w:t xml:space="preserve"> donc son compte et son profil</w:t>
+      </w:r>
+      <w:r>
+        <w:t>.</w:t>
+      </w:r>
+    </w:p>
+    <w:p>
+      <w:pPr>
+        <w:pStyle w:val="Corpsdetexte"/>
+      </w:pPr>
+      <w:r>
+        <w:t>Etant réalisé avec</w:t>
+      </w:r>
+      <w:r>
+        <w:t xml:space="preserve"> le </w:t>
+      </w:r>
+      <w:proofErr w:type="spellStart"/>
+      <w:r>
+        <w:t>framework</w:t>
+      </w:r>
+      <w:proofErr w:type="spellEnd"/>
+      <w:r>
+        <w:t xml:space="preserve"> </w:t>
+      </w:r>
+      <w:proofErr w:type="spellStart"/>
+      <w:r>
+        <w:t>SpringSecurity</w:t>
+      </w:r>
+      <w:proofErr w:type="spellEnd"/>
+      <w:r>
+        <w:t>, sa</w:t>
+      </w:r>
+      <w:r>
+        <w:t xml:space="preserve"> réalisation </w:t>
+      </w:r>
+      <w:r>
+        <w:t>repose sur </w:t>
+      </w:r>
+      <w:r>
+        <w:t>l</w:t>
+      </w:r>
+      <w:r>
+        <w:t xml:space="preserve">’implémentation </w:t>
+      </w:r>
+      <w:r>
+        <w:t xml:space="preserve">des </w:t>
+      </w:r>
+      <w:r>
+        <w:t>inter</w:t>
+      </w:r>
+      <w:r>
+        <w:t>faces</w:t>
+      </w:r>
+      <w:r>
+        <w:t xml:space="preserve"> </w:t>
+      </w:r>
+      <w:r>
+        <w:t>« </w:t>
+      </w:r>
+      <w:proofErr w:type="spellStart"/>
+      <w:r>
+        <w:t>UserDetail</w:t>
+      </w:r>
+      <w:proofErr w:type="spellEnd"/>
+      <w:r>
+        <w:t xml:space="preserve"> », </w:t>
+      </w:r>
+      <w:r>
+        <w:t>« </w:t>
+      </w:r>
+      <w:proofErr w:type="spellStart"/>
+      <w:r>
+        <w:t>UserDetailService</w:t>
+      </w:r>
+      <w:proofErr w:type="spellEnd"/>
+      <w:r>
+        <w:t xml:space="preserve"> », </w:t>
+      </w:r>
+      <w:r>
+        <w:t xml:space="preserve">«  </w:t>
+      </w:r>
+      <w:proofErr w:type="spellStart"/>
+      <w:r>
+        <w:t>Authentication</w:t>
+      </w:r>
+      <w:r>
+        <w:t>Provider</w:t>
+      </w:r>
+      <w:proofErr w:type="spellEnd"/>
+      <w:r>
+        <w:t> »</w:t>
+      </w:r>
+      <w:r>
+        <w:t xml:space="preserve"> et de la dérivation de de la classe </w:t>
+      </w:r>
+      <w:r>
+        <w:t>« </w:t>
+      </w:r>
+      <w:proofErr w:type="spellStart"/>
+      <w:r>
+        <w:t>WebSecurity</w:t>
+      </w:r>
+      <w:r>
+        <w:t>ConfigurerAdapter</w:t>
+      </w:r>
+      <w:proofErr w:type="spellEnd"/>
+      <w:r>
+        <w:t> »</w:t>
+      </w:r>
+      <w:r>
+        <w:t>.</w:t>
+      </w:r>
+    </w:p>
+    <w:p>
+      <w:pPr>
+        <w:pStyle w:val="Corpsdetexte"/>
+      </w:pPr>
+    </w:p>
+    <w:p>
+      <w:pPr>
+        <w:pStyle w:val="Corpsdetexte"/>
+      </w:pPr>
+    </w:p>
+    <w:p>
+      <w:pPr>
+        <w:pStyle w:val="Titre3"/>
+        <w:spacing w:before="120" w:after="0"/>
+      </w:pPr>
+      <w:bookmarkStart w:id="32" w:name="_Toc28015820"/>
+      <w:r>
+        <w:t>Composant S.I existant</w:t>
+      </w:r>
+      <w:bookmarkEnd w:id="32"/>
+    </w:p>
+    <w:p>
+      <w:pPr>
+        <w:pStyle w:val="Corpsdetexte"/>
+      </w:pPr>
+      <w:r>
+        <w:t xml:space="preserve">Ce composant est hors périmètre – Il est présent ici pour la cohérence d’ensemble </w:t>
+      </w:r>
+      <w:r>
+        <w:t>des documents.</w:t>
+      </w:r>
+    </w:p>
+    <w:p>
+      <w:pPr>
+        <w:pStyle w:val="Corpsdetexte"/>
+      </w:pPr>
+      <w:r>
+        <w:t>Pour mémoire, ce composante expose au travers d’API, les fonctions suivantes :</w:t>
+      </w:r>
+      <w:bookmarkStart w:id="33" w:name="_GoBack"/>
+      <w:bookmarkEnd w:id="33"/>
+    </w:p>
+    <w:p>
+      <w:pPr>
+        <w:pStyle w:val="Corpsdetexte"/>
+        <w:numPr>
+          <w:ilvl w:val="0"/>
+          <w:numId w:val="15"/>
+        </w:numPr>
+      </w:pPr>
+      <w:r>
+        <w:t xml:space="preserve">En lien avec le S.I Existant que sont : </w:t>
+      </w:r>
+      <w:proofErr w:type="spellStart"/>
+      <w:r>
+        <w:t>api_LstPizzeria</w:t>
+      </w:r>
+      <w:proofErr w:type="spellEnd"/>
+      <w:r>
+        <w:t xml:space="preserve">, </w:t>
+      </w:r>
+      <w:proofErr w:type="spellStart"/>
+      <w:r>
+        <w:t>api_LstRecettes</w:t>
+      </w:r>
+      <w:proofErr w:type="spellEnd"/>
+      <w:r>
+        <w:t xml:space="preserve"> et </w:t>
+      </w:r>
+      <w:proofErr w:type="spellStart"/>
+      <w:r>
+        <w:t>api_CtrlAccessInterne</w:t>
+      </w:r>
+      <w:proofErr w:type="spellEnd"/>
+      <w:r>
+        <w:t xml:space="preserve"> pour recevoir ou transmettre les informations relatives </w:t>
+      </w:r>
+      <w:proofErr w:type="spellStart"/>
+      <w:r>
+        <w:t>à</w:t>
+      </w:r>
+      <w:proofErr w:type="spellEnd"/>
+      <w:r>
+        <w:t> :</w:t>
       </w:r>
     </w:p>
     <w:p>
@@ -7919,10 +8989,7 @@
         </w:numPr>
       </w:pPr>
       <w:r>
-        <w:t>Profil : traite le profil client</w:t>
-      </w:r>
-      <w:r>
-        <w:t xml:space="preserve"> (création/modification/lecture)</w:t>
+        <w:t>Liste des pizzerias,</w:t>
       </w:r>
     </w:p>
     <w:p>
@@ -7934,74 +9001,55 @@
         </w:numPr>
       </w:pPr>
       <w:r>
-        <w:t>Compte : renvoie</w:t>
-      </w:r>
+        <w:t>Liste des recettes du groupe,</w:t>
+      </w:r>
+    </w:p>
+    <w:p>
+      <w:pPr>
+        <w:pStyle w:val="Corpsdetexte"/>
+        <w:numPr>
+          <w:ilvl w:val="1"/>
+          <w:numId w:val="15"/>
+        </w:numPr>
+      </w:pPr>
+      <w:r>
+        <w:t>Ouverture/Fermeture session de travail des collaborateurs.</w:t>
+      </w:r>
+    </w:p>
+    <w:p>
+      <w:pPr>
+        <w:pStyle w:val="Corpsdetexte"/>
+      </w:pPr>
+    </w:p>
+    <w:p>
+      <w:pPr>
+        <w:pStyle w:val="Corpsdetexte"/>
+      </w:pPr>
     </w:p>
     <w:p>
       <w:pPr>
         <w:pStyle w:val="Titre3"/>
         <w:spacing w:before="120" w:after="0"/>
       </w:pPr>
-      <w:bookmarkStart w:id="32" w:name="_Toc28015819"/>
+      <w:bookmarkStart w:id="34" w:name="_Toc28015821"/>
       <w:r>
         <w:t xml:space="preserve">Composant </w:t>
       </w:r>
       <w:r>
-        <w:t>Package Security</w:t>
-      </w:r>
-      <w:bookmarkEnd w:id="32"/>
-    </w:p>
-    <w:p>
-      <w:pPr>
-        <w:pStyle w:val="Corpsdetexte"/>
-      </w:pPr>
-      <w:r>
-        <w:t>Ce composant gére le tocken Id pour la session Web d’un util</w:t>
-      </w:r>
-      <w:r>
-        <w:t>i</w:t>
-      </w:r>
-      <w:r>
-        <w:t>sateur</w:t>
-      </w:r>
-      <w:r>
-        <w:t xml:space="preserve"> en contrôlant  </w:t>
-      </w:r>
-    </w:p>
-    <w:p>
-      <w:pPr>
-        <w:pStyle w:val="Corpsdetexte"/>
-      </w:pPr>
-      <w:r>
-        <w:t xml:space="preserve">TODO </w:t>
-      </w:r>
-      <w:r>
-        <w:t>Description et rôle/objectif...</w:t>
-      </w:r>
-    </w:p>
-    <w:p>
-      <w:pPr>
-        <w:pStyle w:val="Corpsdetexte"/>
-      </w:pPr>
-    </w:p>
-    <w:p>
-      <w:pPr>
-        <w:pStyle w:val="Titre3"/>
-        <w:spacing w:before="120" w:after="0"/>
-      </w:pPr>
-      <w:bookmarkStart w:id="33" w:name="_Toc28015820"/>
-      <w:r>
-        <w:t>Composant S.I existant</w:t>
-      </w:r>
-      <w:bookmarkEnd w:id="33"/>
-    </w:p>
-    <w:p>
-      <w:pPr>
-        <w:pStyle w:val="Corpsdetexte"/>
-      </w:pPr>
-      <w:r>
-        <w:t xml:space="preserve">TODO </w:t>
-      </w:r>
+        <w:t>Service</w:t>
+      </w:r>
+      <w:r>
+        <w:t>-</w:t>
+      </w:r>
+      <w:r>
+        <w:t>IntfPaiement</w:t>
+      </w:r>
+      <w:bookmarkEnd w:id="34"/>
+    </w:p>
+    <w:p>
+      <w:pPr>
+        <w:pStyle w:val="Corpsdetexte"/>
+      </w:pPr>
       <w:r>
         <w:t>Description et rôle/objectif...</w:t>
       </w:r>
@@ -8014,94 +9062,21 @@
           <w:numId w:val="15"/>
         </w:numPr>
       </w:pPr>
-      <w:r>
-        <w:t>En lien avec le S.I Existant que sont : api_LstPizzeria, api_LstRecettes et api_CtrlAccessInterne pour recevoir ou transmettre les informations relatives à :</w:t>
-      </w:r>
-    </w:p>
-    <w:p>
-      <w:pPr>
-        <w:pStyle w:val="Corpsdetexte"/>
-        <w:numPr>
-          <w:ilvl w:val="1"/>
-          <w:numId w:val="15"/>
-        </w:numPr>
-      </w:pPr>
-      <w:r>
-        <w:t>Liste des pizzerias,</w:t>
-      </w:r>
-    </w:p>
-    <w:p>
-      <w:pPr>
-        <w:pStyle w:val="Corpsdetexte"/>
-        <w:numPr>
-          <w:ilvl w:val="1"/>
-          <w:numId w:val="15"/>
-        </w:numPr>
-      </w:pPr>
-      <w:r>
-        <w:t>Liste des recettes du groupe,</w:t>
-      </w:r>
-    </w:p>
-    <w:p>
-      <w:pPr>
-        <w:pStyle w:val="Corpsdetexte"/>
-        <w:numPr>
-          <w:ilvl w:val="1"/>
-          <w:numId w:val="15"/>
-        </w:numPr>
-      </w:pPr>
-      <w:r>
-        <w:t>Ouverture/Fermeture session de travail des collaborateurs.</w:t>
-      </w:r>
-    </w:p>
-    <w:p>
-      <w:pPr>
-        <w:pStyle w:val="Corpsdetexte"/>
-      </w:pPr>
-    </w:p>
-    <w:p>
-      <w:pPr>
-        <w:pStyle w:val="Corpsdetexte"/>
-      </w:pPr>
-    </w:p>
-    <w:p>
-      <w:pPr>
-        <w:pStyle w:val="Titre3"/>
-        <w:spacing w:before="120" w:after="0"/>
-      </w:pPr>
-      <w:bookmarkStart w:id="34" w:name="_Toc28015821"/>
-      <w:r>
-        <w:t xml:space="preserve">Composant </w:t>
-      </w:r>
-      <w:r>
-        <w:t>Service</w:t>
-      </w:r>
-      <w:r>
-        <w:t>-</w:t>
-      </w:r>
-      <w:r>
-        <w:t>IntfPaiement</w:t>
-      </w:r>
-      <w:bookmarkEnd w:id="34"/>
-    </w:p>
-    <w:p>
-      <w:pPr>
-        <w:pStyle w:val="Corpsdetexte"/>
-      </w:pPr>
-      <w:r>
-        <w:t>Description et rôle/objectif...</w:t>
-      </w:r>
-    </w:p>
-    <w:p>
-      <w:pPr>
-        <w:pStyle w:val="Corpsdetexte"/>
-        <w:numPr>
-          <w:ilvl w:val="0"/>
-          <w:numId w:val="15"/>
-        </w:numPr>
-      </w:pPr>
-      <w:r>
-        <w:t>api_GestSystPaiement pour transmettre les données nécessaires au paiement d’une commande au service d’interface entre le système de paiement et l’application OCPizza.</w:t>
+      <w:proofErr w:type="spellStart"/>
+      <w:r>
+        <w:t>api_GestSystPaiement</w:t>
+      </w:r>
+      <w:proofErr w:type="spellEnd"/>
+      <w:r>
+        <w:t xml:space="preserve"> pour transmettre les données nécessaires au paiement d’une commande au service d’interface entre le système de paiement et l’application </w:t>
+      </w:r>
+      <w:proofErr w:type="spellStart"/>
+      <w:r>
+        <w:t>OCPizza</w:t>
+      </w:r>
+      <w:proofErr w:type="spellEnd"/>
+      <w:r>
+        <w:t>.</w:t>
       </w:r>
     </w:p>
     <w:p>
@@ -8248,6 +9223,7 @@
       <w:r>
         <w:t xml:space="preserve">Les sources et versions du projet sont gérées par </w:t>
       </w:r>
+      <w:proofErr w:type="spellStart"/>
       <w:r>
         <w:rPr>
           <w:b/>
@@ -8255,6 +9231,7 @@
         </w:rPr>
         <w:t>Git</w:t>
       </w:r>
+      <w:proofErr w:type="spellEnd"/>
       <w:r>
         <w:t xml:space="preserve">, les dépendances et le packaging par </w:t>
       </w:r>
@@ -8273,10 +9250,34 @@
           <w:b/>
           <w:bCs/>
         </w:rPr>
-        <w:t xml:space="preserve"> npm </w:t>
-      </w:r>
-      <w:r>
-        <w:t>pour les sources TypeScript.</w:t>
+        <w:t xml:space="preserve"> </w:t>
+      </w:r>
+      <w:proofErr w:type="spellStart"/>
+      <w:r>
+        <w:rPr>
+          <w:b/>
+          <w:bCs/>
+        </w:rPr>
+        <w:t>npm</w:t>
+      </w:r>
+      <w:proofErr w:type="spellEnd"/>
+      <w:r>
+        <w:rPr>
+          <w:b/>
+          <w:bCs/>
+        </w:rPr>
+        <w:t xml:space="preserve"> </w:t>
+      </w:r>
+      <w:r>
+        <w:t xml:space="preserve">pour les sources </w:t>
+      </w:r>
+      <w:proofErr w:type="spellStart"/>
+      <w:r>
+        <w:t>TypeScript</w:t>
+      </w:r>
+      <w:proofErr w:type="spellEnd"/>
+      <w:r>
+        <w:t>.</w:t>
       </w:r>
     </w:p>
     <w:p>
@@ -8646,7 +9647,15 @@
       </w:r>
       <w:r>
         <w:br/>
-        <w:t xml:space="preserve"> ├─ &lt;moduleX&gt;</w:t>
+        <w:t xml:space="preserve"> ├─ &lt;</w:t>
+      </w:r>
+      <w:proofErr w:type="spellStart"/>
+      <w:r>
+        <w:t>moduleX</w:t>
+      </w:r>
+      <w:proofErr w:type="spellEnd"/>
+      <w:r>
+        <w:t>&gt;</w:t>
       </w:r>
       <w:r>
         <w:br/>
@@ -8673,8 +9682,13 @@
       </w:r>
       <w:r>
         <w:br/>
-        <w:t xml:space="preserve"> │       │   └─ resources</w:t>
-      </w:r>
+        <w:t xml:space="preserve"> │       │   └─ </w:t>
+      </w:r>
+      <w:proofErr w:type="spellStart"/>
+      <w:r>
+        <w:t>resources</w:t>
+      </w:r>
+      <w:proofErr w:type="spellEnd"/>
       <w:r>
         <w:br/>
         <w:t xml:space="preserve"> │       └─ test</w:t>
@@ -8685,11 +9699,24 @@
       </w:r>
       <w:r>
         <w:br/>
-        <w:t xml:space="preserve"> │           └─ resources</w:t>
-      </w:r>
+        <w:t xml:space="preserve"> │           └─ </w:t>
+      </w:r>
+      <w:proofErr w:type="spellStart"/>
+      <w:r>
+        <w:t>resources</w:t>
+      </w:r>
+      <w:proofErr w:type="spellEnd"/>
       <w:r>
         <w:br/>
-        <w:t xml:space="preserve"> ├─ &lt;moduleY&gt;</w:t>
+        <w:t xml:space="preserve"> ├─ &lt;</w:t>
+      </w:r>
+      <w:proofErr w:type="spellStart"/>
+      <w:r>
+        <w:t>moduleY</w:t>
+      </w:r>
+      <w:proofErr w:type="spellEnd"/>
+      <w:r>
+        <w:t>&gt;</w:t>
       </w:r>
       <w:r>
         <w:br/>
@@ -8721,8 +9748,13 @@
       </w:pPr>
       <w:r>
         <w:br/>
-        <w:t xml:space="preserve"> │       │   └─ resources</w:t>
-      </w:r>
+        <w:t xml:space="preserve"> │       │   └─ </w:t>
+      </w:r>
+      <w:proofErr w:type="spellStart"/>
+      <w:r>
+        <w:t>resources</w:t>
+      </w:r>
+      <w:proofErr w:type="spellEnd"/>
       <w:r>
         <w:br/>
         <w:t xml:space="preserve"> │       └─ test</w:t>
@@ -8819,8 +9851,13 @@
         <w:jc w:val="center"/>
       </w:pPr>
       <w:r>
-        <w:t>Si besoin, diagramme UML de composants pour monter les différents modules et leur inter-dépendances</w:t>
-      </w:r>
+        <w:t xml:space="preserve">Si besoin, diagramme UML de composants pour monter les différents modules et leur </w:t>
+      </w:r>
+      <w:proofErr w:type="spellStart"/>
+      <w:r>
+        <w:t>inter-dépendances</w:t>
+      </w:r>
+      <w:proofErr w:type="spellEnd"/>
     </w:p>
     <w:p>
       <w:pPr>
@@ -8900,10 +9937,12 @@
         <w:pStyle w:val="Titre4"/>
       </w:pPr>
       <w:bookmarkStart w:id="50" w:name="_Toc28015836"/>
+      <w:proofErr w:type="spellStart"/>
       <w:r>
         <w:t>Datasources</w:t>
       </w:r>
       <w:bookmarkEnd w:id="50"/>
+      <w:proofErr w:type="spellEnd"/>
     </w:p>
     <w:p>
       <w:pPr>
@@ -8919,9 +9958,14 @@
       </w:pPr>
       <w:bookmarkStart w:id="51" w:name="_Toc28015837"/>
       <w:r>
-        <w:t>Fichier xxx.yyy</w:t>
+        <w:t xml:space="preserve">Fichier </w:t>
+      </w:r>
+      <w:proofErr w:type="spellStart"/>
+      <w:r>
+        <w:t>xxx.yyy</w:t>
       </w:r>
       <w:bookmarkEnd w:id="51"/>
+      <w:proofErr w:type="spellEnd"/>
     </w:p>
     <w:p>
       <w:r>
@@ -11206,6 +12250,119 @@
     </w:lvl>
   </w:abstractNum>
   <w:abstractNum w:abstractNumId="12" w15:restartNumberingAfterBreak="0">
+    <w:nsid w:val="1C116D82"/>
+    <w:multiLevelType w:val="hybridMultilevel"/>
+    <w:tmpl w:val="DA84B2AE"/>
+    <w:lvl w:ilvl="0" w:tplc="040C0001">
+      <w:start w:val="1"/>
+      <w:numFmt w:val="bullet"/>
+      <w:lvlText w:val=""/>
+      <w:lvlJc w:val="left"/>
+      <w:pPr>
+        <w:ind w:left="720" w:hanging="360"/>
+      </w:pPr>
+      <w:rPr>
+        <w:rFonts w:ascii="Symbol" w:hAnsi="Symbol" w:hint="default"/>
+      </w:rPr>
+    </w:lvl>
+    <w:lvl w:ilvl="1" w:tplc="040C0003" w:tentative="1">
+      <w:start w:val="1"/>
+      <w:numFmt w:val="bullet"/>
+      <w:lvlText w:val="o"/>
+      <w:lvlJc w:val="left"/>
+      <w:pPr>
+        <w:ind w:left="1440" w:hanging="360"/>
+      </w:pPr>
+      <w:rPr>
+        <w:rFonts w:ascii="Courier New" w:hAnsi="Courier New" w:cs="Courier New" w:hint="default"/>
+      </w:rPr>
+    </w:lvl>
+    <w:lvl w:ilvl="2" w:tplc="040C0005" w:tentative="1">
+      <w:start w:val="1"/>
+      <w:numFmt w:val="bullet"/>
+      <w:lvlText w:val=""/>
+      <w:lvlJc w:val="left"/>
+      <w:pPr>
+        <w:ind w:left="2160" w:hanging="360"/>
+      </w:pPr>
+      <w:rPr>
+        <w:rFonts w:ascii="Wingdings" w:hAnsi="Wingdings" w:hint="default"/>
+      </w:rPr>
+    </w:lvl>
+    <w:lvl w:ilvl="3" w:tplc="040C0001" w:tentative="1">
+      <w:start w:val="1"/>
+      <w:numFmt w:val="bullet"/>
+      <w:lvlText w:val=""/>
+      <w:lvlJc w:val="left"/>
+      <w:pPr>
+        <w:ind w:left="2880" w:hanging="360"/>
+      </w:pPr>
+      <w:rPr>
+        <w:rFonts w:ascii="Symbol" w:hAnsi="Symbol" w:hint="default"/>
+      </w:rPr>
+    </w:lvl>
+    <w:lvl w:ilvl="4" w:tplc="040C0003" w:tentative="1">
+      <w:start w:val="1"/>
+      <w:numFmt w:val="bullet"/>
+      <w:lvlText w:val="o"/>
+      <w:lvlJc w:val="left"/>
+      <w:pPr>
+        <w:ind w:left="3600" w:hanging="360"/>
+      </w:pPr>
+      <w:rPr>
+        <w:rFonts w:ascii="Courier New" w:hAnsi="Courier New" w:cs="Courier New" w:hint="default"/>
+      </w:rPr>
+    </w:lvl>
+    <w:lvl w:ilvl="5" w:tplc="040C0005" w:tentative="1">
+      <w:start w:val="1"/>
+      <w:numFmt w:val="bullet"/>
+      <w:lvlText w:val=""/>
+      <w:lvlJc w:val="left"/>
+      <w:pPr>
+        <w:ind w:left="4320" w:hanging="360"/>
+      </w:pPr>
+      <w:rPr>
+        <w:rFonts w:ascii="Wingdings" w:hAnsi="Wingdings" w:hint="default"/>
+      </w:rPr>
+    </w:lvl>
+    <w:lvl w:ilvl="6" w:tplc="040C0001" w:tentative="1">
+      <w:start w:val="1"/>
+      <w:numFmt w:val="bullet"/>
+      <w:lvlText w:val=""/>
+      <w:lvlJc w:val="left"/>
+      <w:pPr>
+        <w:ind w:left="5040" w:hanging="360"/>
+      </w:pPr>
+      <w:rPr>
+        <w:rFonts w:ascii="Symbol" w:hAnsi="Symbol" w:hint="default"/>
+      </w:rPr>
+    </w:lvl>
+    <w:lvl w:ilvl="7" w:tplc="040C0003" w:tentative="1">
+      <w:start w:val="1"/>
+      <w:numFmt w:val="bullet"/>
+      <w:lvlText w:val="o"/>
+      <w:lvlJc w:val="left"/>
+      <w:pPr>
+        <w:ind w:left="5760" w:hanging="360"/>
+      </w:pPr>
+      <w:rPr>
+        <w:rFonts w:ascii="Courier New" w:hAnsi="Courier New" w:cs="Courier New" w:hint="default"/>
+      </w:rPr>
+    </w:lvl>
+    <w:lvl w:ilvl="8" w:tplc="040C0005" w:tentative="1">
+      <w:start w:val="1"/>
+      <w:numFmt w:val="bullet"/>
+      <w:lvlText w:val=""/>
+      <w:lvlJc w:val="left"/>
+      <w:pPr>
+        <w:ind w:left="6480" w:hanging="360"/>
+      </w:pPr>
+      <w:rPr>
+        <w:rFonts w:ascii="Wingdings" w:hAnsi="Wingdings" w:hint="default"/>
+      </w:rPr>
+    </w:lvl>
+  </w:abstractNum>
+  <w:abstractNum w:abstractNumId="13" w15:restartNumberingAfterBreak="0">
     <w:nsid w:val="50935573"/>
     <w:multiLevelType w:val="multilevel"/>
     <w:tmpl w:val="C918497C"/>
@@ -11318,7 +12475,7 @@
       </w:rPr>
     </w:lvl>
   </w:abstractNum>
-  <w:abstractNum w:abstractNumId="13" w15:restartNumberingAfterBreak="0">
+  <w:abstractNum w:abstractNumId="14" w15:restartNumberingAfterBreak="0">
     <w:nsid w:val="55FB552B"/>
     <w:multiLevelType w:val="hybridMultilevel"/>
     <w:tmpl w:val="3DFEC38A"/>
@@ -11430,7 +12587,7 @@
       </w:rPr>
     </w:lvl>
   </w:abstractNum>
-  <w:abstractNum w:abstractNumId="14" w15:restartNumberingAfterBreak="0">
+  <w:abstractNum w:abstractNumId="15" w15:restartNumberingAfterBreak="0">
     <w:nsid w:val="5FD64F2A"/>
     <w:multiLevelType w:val="multilevel"/>
     <w:tmpl w:val="96248E98"/>
@@ -11543,7 +12700,7 @@
       </w:rPr>
     </w:lvl>
   </w:abstractNum>
-  <w:abstractNum w:abstractNumId="15" w15:restartNumberingAfterBreak="0">
+  <w:abstractNum w:abstractNumId="16" w15:restartNumberingAfterBreak="0">
     <w:nsid w:val="61303DE6"/>
     <w:multiLevelType w:val="multilevel"/>
     <w:tmpl w:val="CB3076AC"/>
@@ -11656,7 +12813,7 @@
       </w:rPr>
     </w:lvl>
   </w:abstractNum>
-  <w:abstractNum w:abstractNumId="16" w15:restartNumberingAfterBreak="0">
+  <w:abstractNum w:abstractNumId="17" w15:restartNumberingAfterBreak="0">
     <w:nsid w:val="69082880"/>
     <w:multiLevelType w:val="hybridMultilevel"/>
     <w:tmpl w:val="5E42A568"/>
@@ -11791,25 +12948,25 @@
     <w:abstractNumId w:val="6"/>
   </w:num>
   <w:num w:numId="8">
-    <w:abstractNumId w:val="16"/>
+    <w:abstractNumId w:val="17"/>
   </w:num>
   <w:num w:numId="9">
     <w:abstractNumId w:val="7"/>
   </w:num>
   <w:num w:numId="10">
-    <w:abstractNumId w:val="14"/>
+    <w:abstractNumId w:val="15"/>
   </w:num>
   <w:num w:numId="11">
-    <w:abstractNumId w:val="12"/>
+    <w:abstractNumId w:val="13"/>
   </w:num>
   <w:num w:numId="12">
-    <w:abstractNumId w:val="15"/>
+    <w:abstractNumId w:val="16"/>
   </w:num>
   <w:num w:numId="13">
     <w:abstractNumId w:val="11"/>
   </w:num>
   <w:num w:numId="14">
-    <w:abstractNumId w:val="13"/>
+    <w:abstractNumId w:val="14"/>
   </w:num>
   <w:num w:numId="15">
     <w:abstractNumId w:val="8"/>
@@ -11819,6 +12976,9 @@
   </w:num>
   <w:num w:numId="17">
     <w:abstractNumId w:val="10"/>
+  </w:num>
+  <w:num w:numId="18">
+    <w:abstractNumId w:val="12"/>
   </w:num>
 </w:numbering>
 </file>
@@ -13253,7 +14413,7 @@
 </file>
 
 <file path=customXml/itemProps1.xml><?xml version="1.0" encoding="utf-8"?>
-<ds:datastoreItem xmlns:ds="http://schemas.openxmlformats.org/officeDocument/2006/customXml" ds:itemID="{D99A24BD-2A63-4578-8C60-D8A48E1B1B9B}">
+<ds:datastoreItem xmlns:ds="http://schemas.openxmlformats.org/officeDocument/2006/customXml" ds:itemID="{1AF99E82-2F96-4DA8-BEB0-2DC292CDEC37}">
   <ds:schemaRefs>
     <ds:schemaRef ds:uri="http://schemas.openxmlformats.org/officeDocument/2006/bibliography"/>
   </ds:schemaRefs>

</xml_diff>

<commit_message>
ajout chapitres sur la configuration
</commit_message>
<xml_diff>
--- a/DCT - Projet08.docx
+++ b/DCT - Projet08.docx
@@ -9363,49 +9363,47 @@
       <w:r>
         <w:t>.</w:t>
       </w:r>
-      <w:bookmarkStart w:id="36" w:name="_GoBack"/>
+    </w:p>
+    <w:p>
+      <w:pPr>
+        <w:pStyle w:val="Titre2"/>
+      </w:pPr>
+      <w:bookmarkStart w:id="36" w:name="_Toc28093090"/>
+      <w:r>
+        <w:t xml:space="preserve">Serveur </w:t>
+      </w:r>
+      <w:r>
+        <w:t>d’application</w:t>
+      </w:r>
       <w:bookmarkEnd w:id="36"/>
     </w:p>
     <w:p>
       <w:pPr>
+        <w:pStyle w:val="Corpsdetexte"/>
+      </w:pPr>
+      <w:r>
+        <w:t>Le serveur utilisé est celui de l’existant OC Pizza sous Windows server 2019</w:t>
+      </w:r>
+    </w:p>
+    <w:p>
+      <w:pPr>
+        <w:pStyle w:val="Titre1"/>
+      </w:pPr>
+      <w:bookmarkStart w:id="37" w:name="_Toc28093091"/>
+      <w:r>
+        <w:t>Architecture logicielle</w:t>
+      </w:r>
+      <w:bookmarkEnd w:id="37"/>
+    </w:p>
+    <w:p>
+      <w:pPr>
         <w:pStyle w:val="Titre2"/>
       </w:pPr>
-      <w:bookmarkStart w:id="37" w:name="_Toc28093090"/>
-      <w:r>
-        <w:t xml:space="preserve">Serveur </w:t>
-      </w:r>
-      <w:r>
-        <w:t>d’application</w:t>
-      </w:r>
-      <w:bookmarkEnd w:id="37"/>
-    </w:p>
-    <w:p>
-      <w:pPr>
-        <w:pStyle w:val="Corpsdetexte"/>
-      </w:pPr>
-      <w:r>
-        <w:t>Le serveur utilisé est celui de l’existant OC Pizza sous Windows server 2019</w:t>
-      </w:r>
-    </w:p>
-    <w:p>
-      <w:pPr>
-        <w:pStyle w:val="Titre1"/>
-      </w:pPr>
-      <w:bookmarkStart w:id="38" w:name="_Toc28093091"/>
-      <w:r>
-        <w:t>Architecture logicielle</w:t>
+      <w:bookmarkStart w:id="38" w:name="_Toc28093092"/>
+      <w:r>
+        <w:t>Principes généraux</w:t>
       </w:r>
       <w:bookmarkEnd w:id="38"/>
-    </w:p>
-    <w:p>
-      <w:pPr>
-        <w:pStyle w:val="Titre2"/>
-      </w:pPr>
-      <w:bookmarkStart w:id="39" w:name="_Toc28093092"/>
-      <w:r>
-        <w:t>Principes généraux</w:t>
-      </w:r>
-      <w:bookmarkEnd w:id="39"/>
     </w:p>
     <w:p>
       <w:pPr>
@@ -9460,15 +9458,7 @@
         <w:t xml:space="preserve"> </w:t>
       </w:r>
       <w:r>
-        <w:t xml:space="preserve">pour les sources </w:t>
-      </w:r>
-      <w:proofErr w:type="spellStart"/>
-      <w:r>
-        <w:t>TypeScript</w:t>
-      </w:r>
-      <w:proofErr w:type="spellEnd"/>
-      <w:r>
-        <w:t>.</w:t>
+        <w:t>pour les sources TypeScript.</w:t>
       </w:r>
     </w:p>
     <w:p>
@@ -9476,7 +9466,7 @@
         <w:pStyle w:val="Titre3"/>
         <w:spacing w:before="120" w:after="0"/>
       </w:pPr>
-      <w:bookmarkStart w:id="40" w:name="_Toc28093093"/>
+      <w:bookmarkStart w:id="39" w:name="_Toc28093093"/>
       <w:r>
         <w:t xml:space="preserve">Les couches des applications </w:t>
       </w:r>
@@ -9484,9 +9474,9 @@
         <w:t>Angular</w:t>
       </w:r>
       <w:r>
-        <w:t xml:space="preserve"> TODO</w:t>
-      </w:r>
-      <w:bookmarkEnd w:id="40"/>
+        <w:t xml:space="preserve"> </w:t>
+      </w:r>
+      <w:bookmarkEnd w:id="39"/>
     </w:p>
     <w:p>
       <w:pPr>
@@ -9564,15 +9554,10 @@
     </w:p>
     <w:p>
       <w:pPr>
-        <w:pStyle w:val="Corpsdetexte"/>
-      </w:pPr>
-    </w:p>
-    <w:p>
-      <w:pPr>
         <w:pStyle w:val="Titre3"/>
         <w:spacing w:before="120" w:after="0"/>
       </w:pPr>
-      <w:bookmarkStart w:id="41" w:name="_Toc28093094"/>
+      <w:bookmarkStart w:id="40" w:name="_Toc28093094"/>
       <w:r>
         <w:t>Les couches</w:t>
       </w:r>
@@ -9589,9 +9574,9 @@
         <w:t>Serveur</w:t>
       </w:r>
       <w:r>
-        <w:t xml:space="preserve"> TODO</w:t>
-      </w:r>
-      <w:bookmarkEnd w:id="41"/>
+        <w:t xml:space="preserve"> </w:t>
+      </w:r>
+      <w:bookmarkEnd w:id="40"/>
     </w:p>
     <w:p>
       <w:pPr>
@@ -9633,6 +9618,9 @@
       <w:r>
         <w:t> : responsable de la logique métier du composant</w:t>
       </w:r>
+      <w:r>
+        <w:t>.</w:t>
+      </w:r>
     </w:p>
     <w:p>
       <w:pPr>
@@ -9666,6 +9654,9 @@
       <w:r>
         <w:t> : implémentation du modèle des objets métiers</w:t>
       </w:r>
+      <w:r>
+        <w:t>.</w:t>
+      </w:r>
     </w:p>
     <w:p>
       <w:pPr>
@@ -9677,135 +9668,174 @@
         <w:spacing w:after="0"/>
       </w:pPr>
       <w:r>
-        <w:t>…</w:t>
-      </w:r>
+        <w:t xml:space="preserve">une couche </w:t>
+      </w:r>
+      <w:r>
+        <w:rPr>
+          <w:b/>
+          <w:bCs/>
+        </w:rPr>
+        <w:t>view</w:t>
+      </w:r>
+      <w:r>
+        <w:t xml:space="preserve"> : implémentation des </w:t>
+      </w:r>
+      <w:r>
+        <w:t xml:space="preserve">entry point </w:t>
+      </w:r>
+      <w:r>
+        <w:t xml:space="preserve">représentés par un </w:t>
+      </w:r>
+      <w:r>
+        <w:t>contrôleur</w:t>
+      </w:r>
+      <w:r>
+        <w:t xml:space="preserve"> </w:t>
+      </w:r>
+      <w:r>
+        <w:t>pour chaque API exposée.</w:t>
+      </w:r>
+    </w:p>
+    <w:p>
+      <w:pPr>
+        <w:pStyle w:val="Titre3"/>
+        <w:spacing w:before="120" w:after="0"/>
+      </w:pPr>
+      <w:bookmarkStart w:id="41" w:name="_Toc28093095"/>
+      <w:r>
+        <w:t xml:space="preserve">Les modules des applications </w:t>
+      </w:r>
+      <w:r>
+        <w:t xml:space="preserve">Angular </w:t>
+      </w:r>
+      <w:bookmarkEnd w:id="41"/>
     </w:p>
     <w:p>
       <w:pPr>
         <w:pStyle w:val="Corpsdetexte"/>
-        <w:numPr>
-          <w:ilvl w:val="1"/>
-          <w:numId w:val="6"/>
-        </w:numPr>
-        <w:spacing w:after="0"/>
-      </w:pPr>
-      <w:r>
-        <w:t>…</w:t>
-      </w:r>
+      </w:pPr>
+      <w:r>
+        <w:t>Sans objet.</w:t>
+      </w:r>
+    </w:p>
+    <w:p>
+      <w:pPr>
+        <w:pStyle w:val="Titre3"/>
+        <w:spacing w:before="120" w:after="0"/>
+      </w:pPr>
+      <w:bookmarkStart w:id="42" w:name="_Toc28093096"/>
+      <w:r>
+        <w:t>Les modules</w:t>
+      </w:r>
+      <w:r>
+        <w:t xml:space="preserve"> </w:t>
+      </w:r>
+      <w:r>
+        <w:t>des applications Serveur</w:t>
+      </w:r>
+      <w:bookmarkEnd w:id="42"/>
     </w:p>
     <w:p>
       <w:pPr>
         <w:pStyle w:val="Corpsdetexte"/>
-        <w:numPr>
-          <w:ilvl w:val="0"/>
-          <w:numId w:val="6"/>
-        </w:numPr>
-        <w:spacing w:after="0"/>
-      </w:pPr>
-      <w:r>
-        <w:t>...</w:t>
+      </w:pPr>
+      <w:r>
+        <w:t xml:space="preserve">Chaque </w:t>
+      </w:r>
+      <w:r>
+        <w:t>application est</w:t>
+      </w:r>
+      <w:r>
+        <w:t xml:space="preserve"> un module </w:t>
+      </w:r>
+      <w:r>
+        <w:t xml:space="preserve">Maven. </w:t>
+      </w:r>
+      <w:r>
+        <w:t>En revanche</w:t>
+      </w:r>
+      <w:r>
+        <w:t>, une application est mono-module au sens Java (version &gt; V9)</w:t>
+      </w:r>
+      <w:r>
+        <w:t>.</w:t>
       </w:r>
     </w:p>
     <w:p>
       <w:pPr>
         <w:pStyle w:val="Titre3"/>
-      </w:pPr>
-      <w:bookmarkStart w:id="42" w:name="_Toc28093095"/>
-      <w:r>
-        <w:t xml:space="preserve">Les modules des applications </w:t>
-      </w:r>
-      <w:r>
-        <w:t>Angular TODO</w:t>
-      </w:r>
-      <w:bookmarkEnd w:id="42"/>
+        <w:spacing w:before="120" w:after="0"/>
+      </w:pPr>
+      <w:bookmarkStart w:id="43" w:name="_Toc28093097"/>
+      <w:r>
+        <w:t>Structure des sources des applications Angular</w:t>
+      </w:r>
+      <w:bookmarkEnd w:id="43"/>
     </w:p>
     <w:p>
       <w:pPr>
         <w:pStyle w:val="Corpsdetexte"/>
       </w:pPr>
-      <w:proofErr w:type="gramStart"/>
-      <w:r>
-        <w:t>Ex:</w:t>
-      </w:r>
-      <w:proofErr w:type="gramEnd"/>
-      <w:r>
-        <w:t xml:space="preserve"> modules Maven dans le cas d’application multi-module...</w:t>
+      <w:r>
+        <w:t xml:space="preserve">La structure d’une application Angular respecte les règles </w:t>
+      </w:r>
+      <w:r>
+        <w:t xml:space="preserve">d’architecture </w:t>
+      </w:r>
+      <w:r>
+        <w:t xml:space="preserve">mises en </w:t>
+      </w:r>
+      <w:r>
+        <w:t>œuvre</w:t>
+      </w:r>
+      <w:r>
+        <w:t xml:space="preserve"> par le générateur d’application Angular/</w:t>
+      </w:r>
+      <w:proofErr w:type="spellStart"/>
+      <w:r>
+        <w:t>Cli</w:t>
+      </w:r>
+      <w:proofErr w:type="spellEnd"/>
+      <w:r>
+        <w:t xml:space="preserve">. </w:t>
+      </w:r>
+      <w:r>
+        <w:t xml:space="preserve">Se reporter à la documentation officielle </w:t>
+      </w:r>
+      <w:r>
+        <w:t>Angular/</w:t>
+      </w:r>
+      <w:proofErr w:type="spellStart"/>
+      <w:r>
+        <w:t>Cli</w:t>
+      </w:r>
+      <w:proofErr w:type="spellEnd"/>
+      <w:r>
+        <w:t xml:space="preserve"> pour</w:t>
+      </w:r>
+      <w:r>
+        <w:t xml:space="preserve"> </w:t>
+      </w:r>
+      <w:r>
+        <w:t>plus de précisions</w:t>
+      </w:r>
+      <w:r>
+        <w:t>.</w:t>
       </w:r>
     </w:p>
     <w:p>
       <w:pPr>
         <w:pStyle w:val="Titre3"/>
-      </w:pPr>
-      <w:bookmarkStart w:id="43" w:name="_Toc28093096"/>
-      <w:r>
-        <w:t>Les modules</w:t>
-      </w:r>
-      <w:r>
-        <w:t xml:space="preserve"> </w:t>
-      </w:r>
-      <w:r>
-        <w:t>des applications Serveur</w:t>
-      </w:r>
-      <w:r>
-        <w:t xml:space="preserve"> TODO</w:t>
-      </w:r>
-      <w:bookmarkEnd w:id="43"/>
-    </w:p>
-    <w:p>
-      <w:pPr>
-        <w:pStyle w:val="Corpsdetexte"/>
-      </w:pPr>
-      <w:proofErr w:type="gramStart"/>
-      <w:r>
-        <w:t>Ex:</w:t>
-      </w:r>
-      <w:proofErr w:type="gramEnd"/>
-      <w:r>
-        <w:t xml:space="preserve"> modules Maven dans le cas d’application multi-module...</w:t>
-      </w:r>
-    </w:p>
-    <w:p>
-      <w:pPr>
-        <w:widowControl/>
-        <w:suppressAutoHyphens w:val="0"/>
-        <w:rPr>
-          <w:b/>
-          <w:i/>
-          <w:color w:val="4C4C4C"/>
-          <w:sz w:val="28"/>
-        </w:rPr>
-      </w:pPr>
-      <w:r>
-        <w:br w:type="page"/>
-      </w:r>
-    </w:p>
-    <w:p>
-      <w:pPr>
-        <w:pStyle w:val="Titre3"/>
-      </w:pPr>
-      <w:bookmarkStart w:id="44" w:name="_Toc28093097"/>
-      <w:r>
-        <w:t>Structure des sources des applications Angular</w:t>
+        <w:spacing w:before="120" w:after="0"/>
+      </w:pPr>
+      <w:bookmarkStart w:id="44" w:name="_Toc28093098"/>
+      <w:r>
+        <w:t>Structure des sources</w:t>
+      </w:r>
+      <w:r>
+        <w:t xml:space="preserve"> des applications Serveur</w:t>
       </w:r>
       <w:bookmarkEnd w:id="44"/>
-    </w:p>
-    <w:p>
-      <w:pPr>
-        <w:pStyle w:val="Corpsdetexte"/>
-      </w:pPr>
-    </w:p>
-    <w:p>
-      <w:pPr>
-        <w:pStyle w:val="Titre3"/>
-      </w:pPr>
-      <w:bookmarkStart w:id="45" w:name="_Toc28093098"/>
-      <w:r>
-        <w:t>Structure des sources</w:t>
-      </w:r>
-      <w:r>
-        <w:t xml:space="preserve"> des applications Serveur</w:t>
-      </w:r>
-      <w:bookmarkEnd w:id="45"/>
     </w:p>
     <w:p>
       <w:pPr>
@@ -9854,13 +9884,11 @@
       </w:r>
       <w:r>
         <w:br/>
-        <w:t xml:space="preserve"> ├─ &lt;</w:t>
-      </w:r>
-      <w:proofErr w:type="spellStart"/>
-      <w:r>
-        <w:t>moduleX</w:t>
-      </w:r>
-      <w:proofErr w:type="spellEnd"/>
+        <w:t xml:space="preserve"> ├─ &lt;module</w:t>
+      </w:r>
+      <w:r>
+        <w:t xml:space="preserve"> 11</w:t>
+      </w:r>
       <w:r>
         <w:t>&gt;</w:t>
       </w:r>
@@ -9887,15 +9915,168 @@
         <w:br/>
         <w:t xml:space="preserve"> │       │   ├─ java</w:t>
       </w:r>
+    </w:p>
+    <w:p>
+      <w:pPr>
+        <w:pStyle w:val="Texteprformat"/>
+        <w:ind w:left="720"/>
+      </w:pPr>
+      <w:r>
+        <w:t xml:space="preserve"> </w:t>
+      </w:r>
+      <w:r>
+        <w:t>│</w:t>
+      </w:r>
+      <w:r>
+        <w:t xml:space="preserve">       </w:t>
+      </w:r>
+      <w:r>
+        <w:t>│</w:t>
+      </w:r>
+      <w:r>
+        <w:t xml:space="preserve">   </w:t>
+      </w:r>
+      <w:r>
+        <w:t>│</w:t>
+      </w:r>
+      <w:r>
+        <w:t xml:space="preserve">    </w:t>
+      </w:r>
+      <w:r>
+        <w:t>├─</w:t>
+      </w:r>
+      <w:r>
+        <w:t xml:space="preserve"> </w:t>
+      </w:r>
+      <w:r>
+        <w:t>ocpizza</w:t>
+      </w:r>
+    </w:p>
+    <w:p>
+      <w:pPr>
+        <w:pStyle w:val="Texteprformat"/>
+        <w:ind w:left="720"/>
+      </w:pPr>
+      <w:r>
+        <w:t xml:space="preserve"> </w:t>
+      </w:r>
+      <w:r>
+        <w:t xml:space="preserve">│       │   │          </w:t>
+      </w:r>
+      <w:r>
+        <w:t>├─</w:t>
+      </w:r>
+      <w:r>
+        <w:t xml:space="preserve"> </w:t>
+      </w:r>
+      <w:r>
+        <w:t>controller</w:t>
+      </w:r>
       <w:r>
         <w:br/>
-        <w:t xml:space="preserve"> │       │   └─ </w:t>
-      </w:r>
-      <w:proofErr w:type="spellStart"/>
-      <w:r>
-        <w:t>resources</w:t>
-      </w:r>
-      <w:proofErr w:type="spellEnd"/>
+      </w:r>
+      <w:r>
+        <w:t xml:space="preserve"> </w:t>
+      </w:r>
+      <w:r>
+        <w:t xml:space="preserve">│       │   │          </w:t>
+      </w:r>
+      <w:r>
+        <w:t>├─</w:t>
+      </w:r>
+      <w:r>
+        <w:t xml:space="preserve"> model</w:t>
+      </w:r>
+      <w:r>
+        <w:br/>
+      </w:r>
+      <w:r>
+        <w:t xml:space="preserve"> </w:t>
+      </w:r>
+      <w:r>
+        <w:t>│</w:t>
+      </w:r>
+      <w:r>
+        <w:t xml:space="preserve">       </w:t>
+      </w:r>
+      <w:r>
+        <w:t>│</w:t>
+      </w:r>
+      <w:r>
+        <w:t xml:space="preserve">   </w:t>
+      </w:r>
+      <w:r>
+        <w:t>│</w:t>
+      </w:r>
+      <w:r>
+        <w:t xml:space="preserve">    </w:t>
+      </w:r>
+      <w:r>
+        <w:t xml:space="preserve">      </w:t>
+      </w:r>
+      <w:r>
+        <w:t>├─</w:t>
+      </w:r>
+      <w:r>
+        <w:t xml:space="preserve"> service</w:t>
+      </w:r>
+    </w:p>
+    <w:p>
+      <w:pPr>
+        <w:pStyle w:val="Texteprformat"/>
+        <w:ind w:left="720"/>
+      </w:pPr>
+      <w:r>
+        <w:t xml:space="preserve"> </w:t>
+      </w:r>
+      <w:r>
+        <w:t xml:space="preserve">│       │   │          ├─ </w:t>
+      </w:r>
+      <w:r>
+        <w:t>authication</w:t>
+      </w:r>
+    </w:p>
+    <w:p>
+      <w:pPr>
+        <w:pStyle w:val="Texteprformat"/>
+        <w:ind w:left="720"/>
+      </w:pPr>
+      <w:r>
+        <w:t xml:space="preserve"> </w:t>
+      </w:r>
+      <w:r>
+        <w:t xml:space="preserve">│       │   │          ├─ </w:t>
+      </w:r>
+      <w:r>
+        <w:t>configuration</w:t>
+      </w:r>
+    </w:p>
+    <w:p>
+      <w:pPr>
+        <w:pStyle w:val="Texteprformat"/>
+        <w:ind w:left="720"/>
+      </w:pPr>
+      <w:r>
+        <w:t xml:space="preserve"> </w:t>
+      </w:r>
+      <w:r>
+        <w:t xml:space="preserve">│       │   │          </w:t>
+      </w:r>
+      <w:r>
+        <w:t xml:space="preserve">└─ </w:t>
+      </w:r>
+      <w:r>
+        <w:t>utility</w:t>
+      </w:r>
+    </w:p>
+    <w:p>
+      <w:pPr>
+        <w:pStyle w:val="Texteprformat"/>
+        <w:ind w:left="720"/>
+      </w:pPr>
+      <w:r>
+        <w:t xml:space="preserve"> │       │   └─ resources</w:t>
+      </w:r>
       <w:r>
         <w:br/>
         <w:t xml:space="preserve"> │       └─ test</w:t>
@@ -9906,84 +10087,27 @@
       </w:r>
       <w:r>
         <w:br/>
-        <w:t xml:space="preserve"> │           └─ </w:t>
-      </w:r>
-      <w:proofErr w:type="spellStart"/>
-      <w:r>
-        <w:t>resources</w:t>
-      </w:r>
-      <w:proofErr w:type="spellEnd"/>
+        <w:t xml:space="preserve"> │           └─ resources</w:t>
+      </w:r>
       <w:r>
         <w:br/>
-        <w:t xml:space="preserve"> ├─ &lt;</w:t>
-      </w:r>
-      <w:proofErr w:type="spellStart"/>
-      <w:r>
-        <w:t>moduleY</w:t>
-      </w:r>
-      <w:proofErr w:type="spellEnd"/>
-      <w:r>
-        <w:t>&gt;</w:t>
-      </w:r>
-      <w:r>
-        <w:br/>
-        <w:t xml:space="preserve"> │   ├─ </w:t>
-      </w:r>
-      <w:r>
-        <w:rPr>
-          <w:i/>
-          <w:iCs/>
-        </w:rPr>
-        <w:t>pom.xml</w:t>
-      </w:r>
-      <w:r>
-        <w:br/>
-        <w:t xml:space="preserve"> │   └─ src</w:t>
-      </w:r>
-      <w:r>
-        <w:br/>
-        <w:t xml:space="preserve"> │       ├─ main</w:t>
-      </w:r>
-      <w:r>
-        <w:br/>
-        <w:t xml:space="preserve"> │       │   ├─ java</w:t>
-      </w:r>
-    </w:p>
-    <w:p>
-      <w:pPr>
-        <w:pStyle w:val="Texteprformat"/>
-      </w:pPr>
-      <w:r>
-        <w:br/>
-        <w:t xml:space="preserve"> │       │   └─ </w:t>
-      </w:r>
-      <w:proofErr w:type="spellStart"/>
-      <w:r>
-        <w:t>resources</w:t>
-      </w:r>
-      <w:proofErr w:type="spellEnd"/>
-      <w:r>
-        <w:br/>
-        <w:t xml:space="preserve"> │       └─ test</w:t>
-      </w:r>
-      <w:r>
-        <w:br/>
-        <w:t xml:space="preserve"> │           ├─ java</w:t>
-      </w:r>
-      <w:r>
-        <w:br/>
-        <w:t xml:space="preserve"> │           └─ ressources</w:t>
-      </w:r>
-      <w:r>
-        <w:br/>
-        <w:t xml:space="preserve"> └─ src</w:t>
-      </w:r>
-      <w:r>
-        <w:br/>
-        <w:t xml:space="preserve">     └─ lib</w:t>
-      </w:r>
-      <w:r>
-        <w:br/>
+      </w:r>
+    </w:p>
+    <w:p>
+      <w:pPr>
+        <w:pStyle w:val="Corpsdetexte"/>
+      </w:pPr>
+      <w:r>
+        <w:t xml:space="preserve">Les fichiers </w:t>
+      </w:r>
+      <w:r>
+        <w:t xml:space="preserve">source </w:t>
+      </w:r>
+      <w:r>
+        <w:t>qui constituent la couche</w:t>
+      </w:r>
+      <w:r>
+        <w:t xml:space="preserve"> : </w:t>
       </w:r>
     </w:p>
     <w:p>
@@ -9991,39 +10115,290 @@
         <w:pStyle w:val="Corpsdetexte"/>
         <w:numPr>
           <w:ilvl w:val="0"/>
-          <w:numId w:val="7"/>
+          <w:numId w:val="21"/>
         </w:numPr>
       </w:pPr>
       <w:r>
-        <w:rPr>
-          <w:rFonts w:ascii="Courier New" w:hAnsi="Courier New"/>
-        </w:rPr>
-        <w:t>...</w:t>
+        <w:t xml:space="preserve">business sont placés dans le répertoire/package </w:t>
+      </w:r>
+      <w:r>
+        <w:rPr>
+          <w:rFonts w:ascii="Courier New" w:eastAsia="Courier New" w:hAnsi="Courier New" w:cs="Courier New"/>
+          <w:sz w:val="20"/>
+          <w:szCs w:val="20"/>
+        </w:rPr>
+        <w:t>service</w:t>
+      </w:r>
+      <w:r>
+        <w:t>.</w:t>
       </w:r>
     </w:p>
     <w:p>
       <w:pPr>
         <w:pStyle w:val="Corpsdetexte"/>
-      </w:pPr>
+        <w:numPr>
+          <w:ilvl w:val="0"/>
+          <w:numId w:val="21"/>
+        </w:numPr>
+      </w:pPr>
+      <w:r>
+        <w:t>model</w:t>
+      </w:r>
+      <w:r>
+        <w:t xml:space="preserve"> sont placés dans le répertoire/package </w:t>
+      </w:r>
+      <w:r>
+        <w:rPr>
+          <w:rFonts w:ascii="Courier New" w:eastAsia="Courier New" w:hAnsi="Courier New" w:cs="Courier New"/>
+          <w:sz w:val="20"/>
+          <w:szCs w:val="20"/>
+        </w:rPr>
+        <w:t>model</w:t>
+      </w:r>
+      <w:r>
+        <w:t>.</w:t>
+      </w:r>
     </w:p>
     <w:p>
       <w:pPr>
         <w:pStyle w:val="Corpsdetexte"/>
-      </w:pPr>
-    </w:p>
-    <w:p>
-      <w:pPr>
-        <w:widowControl/>
-        <w:suppressAutoHyphens w:val="0"/>
-        <w:rPr>
-          <w:b/>
-          <w:color w:val="4C4C4C"/>
-          <w:sz w:val="28"/>
-        </w:rPr>
-      </w:pPr>
-      <w:r>
-        <w:br w:type="page"/>
-      </w:r>
+        <w:numPr>
+          <w:ilvl w:val="0"/>
+          <w:numId w:val="21"/>
+        </w:numPr>
+      </w:pPr>
+      <w:r>
+        <w:t>view</w:t>
+      </w:r>
+      <w:r>
+        <w:t xml:space="preserve"> sont placés dans le répertoire/package </w:t>
+      </w:r>
+      <w:r>
+        <w:rPr>
+          <w:rFonts w:ascii="Courier New" w:eastAsia="Courier New" w:hAnsi="Courier New" w:cs="Courier New"/>
+          <w:sz w:val="20"/>
+          <w:szCs w:val="20"/>
+        </w:rPr>
+        <w:t>controller</w:t>
+      </w:r>
+      <w:r>
+        <w:t>.</w:t>
+      </w:r>
+    </w:p>
+    <w:p>
+      <w:pPr>
+        <w:pStyle w:val="Corpsdetexte"/>
+      </w:pPr>
+      <w:r>
+        <w:t>Les fichiers source qui con</w:t>
+      </w:r>
+      <w:r>
+        <w:t xml:space="preserve">tiennent </w:t>
+      </w:r>
+    </w:p>
+    <w:p>
+      <w:pPr>
+        <w:pStyle w:val="Corpsdetexte"/>
+        <w:numPr>
+          <w:ilvl w:val="0"/>
+          <w:numId w:val="21"/>
+        </w:numPr>
+      </w:pPr>
+      <w:r>
+        <w:t xml:space="preserve">la configuration </w:t>
+      </w:r>
+      <w:r>
+        <w:t xml:space="preserve">spring et spring security sont placés dans le répertoire </w:t>
+      </w:r>
+      <w:r>
+        <w:rPr>
+          <w:rFonts w:ascii="Courier New" w:eastAsia="Courier New" w:hAnsi="Courier New" w:cs="Courier New"/>
+          <w:sz w:val="20"/>
+          <w:szCs w:val="20"/>
+        </w:rPr>
+        <w:t>configuration</w:t>
+      </w:r>
+      <w:r>
+        <w:t>.</w:t>
+      </w:r>
+    </w:p>
+    <w:p>
+      <w:pPr>
+        <w:pStyle w:val="Corpsdetexte"/>
+        <w:numPr>
+          <w:ilvl w:val="0"/>
+          <w:numId w:val="21"/>
+        </w:numPr>
+      </w:pPr>
+      <w:r>
+        <w:t>l</w:t>
+      </w:r>
+      <w:r>
+        <w:t xml:space="preserve">es règles </w:t>
+      </w:r>
+      <w:r>
+        <w:t xml:space="preserve">spring </w:t>
+      </w:r>
+      <w:r>
+        <w:t>security applicables</w:t>
+      </w:r>
+      <w:r>
+        <w:t xml:space="preserve"> </w:t>
+      </w:r>
+      <w:r>
+        <w:t xml:space="preserve">à l’identification et </w:t>
+      </w:r>
+      <w:r>
+        <w:t>authentification de</w:t>
+      </w:r>
+      <w:r>
+        <w:t xml:space="preserve"> l’utilisateur sont placés dans le répertoire </w:t>
+      </w:r>
+      <w:r>
+        <w:rPr>
+          <w:rFonts w:ascii="Courier New" w:eastAsia="Courier New" w:hAnsi="Courier New" w:cs="Courier New"/>
+          <w:sz w:val="20"/>
+          <w:szCs w:val="20"/>
+        </w:rPr>
+        <w:t>authication</w:t>
+      </w:r>
+      <w:r>
+        <w:rPr>
+          <w:rFonts w:ascii="Courier New" w:eastAsia="Courier New" w:hAnsi="Courier New" w:cs="Courier New"/>
+          <w:sz w:val="20"/>
+          <w:szCs w:val="20"/>
+        </w:rPr>
+        <w:t>.</w:t>
+      </w:r>
+    </w:p>
+    <w:p>
+      <w:pPr>
+        <w:pStyle w:val="Corpsdetexte"/>
+        <w:numPr>
+          <w:ilvl w:val="0"/>
+          <w:numId w:val="21"/>
+        </w:numPr>
+      </w:pPr>
+      <w:r>
+        <w:t>l</w:t>
+      </w:r>
+      <w:r>
+        <w:t xml:space="preserve">es outils communs à tous les sources de ce module </w:t>
+      </w:r>
+      <w:proofErr w:type="spellStart"/>
+      <w:r>
+        <w:t>maven</w:t>
+      </w:r>
+      <w:proofErr w:type="spellEnd"/>
+      <w:r>
+        <w:t xml:space="preserve"> sont </w:t>
+      </w:r>
+      <w:r>
+        <w:t>placés</w:t>
+      </w:r>
+      <w:r>
+        <w:t xml:space="preserve"> dans le répertoire</w:t>
+      </w:r>
+      <w:r>
+        <w:rPr>
+          <w:rFonts w:ascii="Courier New" w:eastAsia="Courier New" w:hAnsi="Courier New" w:cs="Courier New"/>
+          <w:sz w:val="20"/>
+          <w:szCs w:val="20"/>
+        </w:rPr>
+        <w:t xml:space="preserve"> utility.</w:t>
+      </w:r>
+    </w:p>
+    <w:p>
+      <w:pPr>
+        <w:pStyle w:val="Corpsdetexte"/>
+      </w:pPr>
+      <w:r>
+        <w:t xml:space="preserve">Les fichiers de configuration </w:t>
+      </w:r>
+    </w:p>
+    <w:p>
+      <w:pPr>
+        <w:pStyle w:val="Corpsdetexte"/>
+        <w:numPr>
+          <w:ilvl w:val="0"/>
+          <w:numId w:val="22"/>
+        </w:numPr>
+      </w:pPr>
+      <w:r>
+        <w:t xml:space="preserve">applications.yml, </w:t>
+      </w:r>
+      <w:proofErr w:type="gramStart"/>
+      <w:r>
+        <w:t>application.properties</w:t>
+      </w:r>
+      <w:proofErr w:type="gramEnd"/>
+      <w:r>
+        <w:t xml:space="preserve"> et logback-spring.xml sont placés dans le répertoire </w:t>
+      </w:r>
+      <w:r>
+        <w:rPr>
+          <w:rFonts w:ascii="Courier New" w:eastAsia="Courier New" w:hAnsi="Courier New" w:cs="Courier New"/>
+          <w:sz w:val="20"/>
+          <w:szCs w:val="20"/>
+        </w:rPr>
+        <w:t>resources</w:t>
+      </w:r>
+      <w:r>
+        <w:rPr>
+          <w:rFonts w:ascii="Courier New" w:eastAsia="Courier New" w:hAnsi="Courier New" w:cs="Courier New"/>
+          <w:sz w:val="20"/>
+          <w:szCs w:val="20"/>
+        </w:rPr>
+        <w:t>.</w:t>
+      </w:r>
+    </w:p>
+    <w:p>
+      <w:pPr>
+        <w:pStyle w:val="Corpsdetexte"/>
+      </w:pPr>
+      <w:r>
+        <w:rPr>
+          <w:i/>
+          <w:iCs/>
+          <w:u w:val="single"/>
+        </w:rPr>
+        <w:t>Note</w:t>
+      </w:r>
+      <w:r>
+        <w:t xml:space="preserve"> : </w:t>
+      </w:r>
+      <w:r>
+        <w:t xml:space="preserve"> </w:t>
+      </w:r>
+      <w:r>
+        <w:t>Toutes les applications</w:t>
+      </w:r>
+      <w:r>
+        <w:t xml:space="preserve"> n’ont pas nécessairement besoin de l’ensemble de ces répertoires (ex : Service-FrontalWeb </w:t>
+      </w:r>
+      <w:r>
+        <w:t xml:space="preserve">n’a pas de fichiers </w:t>
+      </w:r>
+      <w:r>
+        <w:t>en lien avec spring</w:t>
+      </w:r>
+      <w:r>
+        <w:t xml:space="preserve"> security – il n’a donc pas le</w:t>
+      </w:r>
+      <w:r>
+        <w:t>s</w:t>
+      </w:r>
+      <w:r>
+        <w:t xml:space="preserve"> répertoire</w:t>
+      </w:r>
+      <w:r>
+        <w:t>s</w:t>
+      </w:r>
+      <w:r>
+        <w:t xml:space="preserve"> qui s’y rapportent). </w:t>
+      </w:r>
+      <w:bookmarkStart w:id="45" w:name="_GoBack"/>
+      <w:bookmarkEnd w:id="45"/>
     </w:p>
     <w:p>
       <w:pPr>
@@ -10106,7 +10481,25 @@
         <w:pStyle w:val="Corpsdetexte"/>
       </w:pPr>
       <w:r>
-        <w:t>…</w:t>
+        <w:t xml:space="preserve">Chaque application Java </w:t>
+      </w:r>
+      <w:r>
+        <w:t>embarque la librairie Slf</w:t>
+      </w:r>
+      <w:r>
+        <w:t>4j /</w:t>
+      </w:r>
+      <w:r>
+        <w:t>Logback.</w:t>
+      </w:r>
+      <w:r>
+        <w:t xml:space="preserve"> </w:t>
+      </w:r>
+      <w:r>
+        <w:t xml:space="preserve">A la racine </w:t>
+      </w:r>
+      <w:r>
+        <w:t>de chaque application se trouve le répertoire logs qui contient un fichier du nom de l’application suffixé par .log.</w:t>
       </w:r>
     </w:p>
     <w:p>
@@ -10136,7 +10529,29 @@
         <w:pStyle w:val="Corpsdetexte"/>
       </w:pPr>
       <w:r>
-        <w:t>...</w:t>
+        <w:t xml:space="preserve">Aucun – il s’agit d’une application </w:t>
+      </w:r>
+      <w:proofErr w:type="spellStart"/>
+      <w:r>
+        <w:t>angular</w:t>
+      </w:r>
+      <w:proofErr w:type="spellEnd"/>
+      <w:r>
+        <w:t>/</w:t>
+      </w:r>
+      <w:proofErr w:type="spellStart"/>
+      <w:r>
+        <w:t>node</w:t>
+      </w:r>
+      <w:proofErr w:type="spellEnd"/>
+      <w:r>
+        <w:t xml:space="preserve"> packagée non modifiable.</w:t>
+      </w:r>
+      <w:r>
+        <w:t xml:space="preserve"> Le choix du port d’écoute </w:t>
+      </w:r>
+      <w:r>
+        <w:t>est effectué en ligne de commande lors du lancement de l’application.</w:t>
       </w:r>
     </w:p>
     <w:p>
@@ -10144,144 +10559,546 @@
         <w:pStyle w:val="Titre4"/>
       </w:pPr>
       <w:bookmarkStart w:id="53" w:name="_Toc28093105"/>
+      <w:r>
+        <w:t>Datasource</w:t>
+      </w:r>
+      <w:bookmarkEnd w:id="53"/>
+    </w:p>
+    <w:p>
+      <w:pPr>
+        <w:pStyle w:val="Corpsdetexte"/>
+      </w:pPr>
+      <w:r>
+        <w:t>L</w:t>
+      </w:r>
+      <w:r>
+        <w:t>e</w:t>
+      </w:r>
+      <w:r>
+        <w:t xml:space="preserve"> </w:t>
+      </w:r>
+      <w:r>
+        <w:t>datasource</w:t>
+      </w:r>
+      <w:r>
+        <w:t xml:space="preserve"> (</w:t>
+      </w:r>
+      <w:r>
+        <w:t>paramètres JDBC et paramètres JPA/Hibernate</w:t>
+      </w:r>
+      <w:r>
+        <w:t>)</w:t>
+      </w:r>
+      <w:r>
+        <w:t xml:space="preserve"> est défini dans le fichier de configuration du service-</w:t>
+      </w:r>
       <w:proofErr w:type="spellStart"/>
       <w:r>
-        <w:t>Datasources</w:t>
-      </w:r>
-      <w:bookmarkEnd w:id="53"/>
+        <w:t>crud</w:t>
+      </w:r>
       <w:proofErr w:type="spellEnd"/>
+      <w:r>
+        <w:t xml:space="preserve">, </w:t>
+      </w:r>
+      <w:r>
+        <w:t>main/resources</w:t>
+      </w:r>
+      <w:r>
+        <w:t>/application.yml.</w:t>
+      </w:r>
+    </w:p>
+    <w:p>
+      <w:r>
+        <w:t>Ce fichier n’est pas modifiable par l’utilisateur.</w:t>
+      </w:r>
+    </w:p>
+    <w:p>
+      <w:pPr>
+        <w:pStyle w:val="Titre4"/>
+      </w:pPr>
+      <w:bookmarkStart w:id="54" w:name="_Toc28093106"/>
+      <w:r>
+        <w:t xml:space="preserve">Fichier </w:t>
+      </w:r>
+      <w:bookmarkEnd w:id="54"/>
+      <w:r>
+        <w:t>de configuration des Logs</w:t>
+      </w:r>
+    </w:p>
+    <w:p>
+      <w:r>
+        <w:t xml:space="preserve">Il s’agit du fichier </w:t>
+      </w:r>
+      <w:r>
+        <w:t>logback-spring</w:t>
+      </w:r>
+      <w:r>
+        <w:t>.xml,</w:t>
+      </w:r>
+      <w:r>
+        <w:t xml:space="preserve"> présent dans le répertoire main/resources de chaque application java</w:t>
+      </w:r>
+      <w:r>
+        <w:t>.  Ce fichier n’est pas modifiable par l’utilisateur.</w:t>
+      </w:r>
+    </w:p>
+    <w:p>
+      <w:pPr>
+        <w:pStyle w:val="Titre3"/>
+      </w:pPr>
+      <w:bookmarkStart w:id="55" w:name="_Toc28093107"/>
+      <w:r>
+        <w:t>Application</w:t>
+      </w:r>
+      <w:r>
+        <w:t>s</w:t>
+      </w:r>
+      <w:r>
+        <w:t xml:space="preserve"> </w:t>
+      </w:r>
+      <w:bookmarkEnd w:id="55"/>
+      <w:r>
+        <w:t xml:space="preserve">serveur </w:t>
+      </w:r>
     </w:p>
     <w:p>
       <w:pPr>
         <w:pStyle w:val="Corpsdetexte"/>
       </w:pPr>
       <w:r>
-        <w:t>...</w:t>
-      </w:r>
-    </w:p>
-    <w:p>
-      <w:pPr>
-        <w:pStyle w:val="Titre4"/>
-      </w:pPr>
-      <w:bookmarkStart w:id="54" w:name="_Toc28093106"/>
-      <w:r>
-        <w:t xml:space="preserve">Fichier </w:t>
+        <w:t xml:space="preserve">Les fichiers </w:t>
+      </w:r>
+      <w:r>
+        <w:t xml:space="preserve">de configuration </w:t>
+      </w:r>
+      <w:r>
+        <w:t xml:space="preserve">sont </w:t>
+      </w:r>
+      <w:proofErr w:type="gramStart"/>
+      <w:r>
+        <w:t>application.properties</w:t>
+      </w:r>
+      <w:proofErr w:type="gramEnd"/>
+      <w:r>
+        <w:t>, application.yml</w:t>
+      </w:r>
+      <w:r>
+        <w:t xml:space="preserve">, dans </w:t>
+      </w:r>
+      <w:r>
+        <w:t>main/resources de chaque application java</w:t>
+      </w:r>
+      <w:r>
+        <w:t>.</w:t>
+      </w:r>
+      <w:r>
+        <w:t xml:space="preserve"> </w:t>
+      </w:r>
+    </w:p>
+    <w:p>
+      <w:pPr>
+        <w:pStyle w:val="Corpsdetexte"/>
+      </w:pPr>
+      <w:r>
+        <w:t xml:space="preserve">Application.properties contient le </w:t>
+      </w:r>
+      <w:r>
+        <w:t>paramétrage</w:t>
+      </w:r>
+      <w:r>
+        <w:t xml:space="preserve"> springtools</w:t>
+      </w:r>
+      <w:r>
+        <w:t xml:space="preserve"> ainsi que les éléments de configuration applicatif de chaque application java.</w:t>
+      </w:r>
+    </w:p>
+    <w:p>
+      <w:pPr>
+        <w:pStyle w:val="Corpsdetexte"/>
+      </w:pPr>
+      <w:r>
+        <w:t>Application.yml contient le n° de port sur lequel Tomcat Embedded écoute.</w:t>
+      </w:r>
+      <w:r>
+        <w:t xml:space="preserve"> Pour l’application Service-Crud y sont défini</w:t>
+      </w:r>
+      <w:r>
+        <w:t>s</w:t>
+      </w:r>
+      <w:r>
+        <w:t xml:space="preserve"> le </w:t>
+      </w:r>
+      <w:r>
+        <w:t>d</w:t>
+      </w:r>
+      <w:r>
+        <w:t>atasource et le comportement JPA/Hibernate.</w:t>
+      </w:r>
+    </w:p>
+    <w:p>
+      <w:pPr>
+        <w:pStyle w:val="Corpsdetexte"/>
+      </w:pPr>
+      <w:r>
+        <w:t>Ce</w:t>
+      </w:r>
+      <w:r>
+        <w:t>s</w:t>
+      </w:r>
+      <w:r>
+        <w:t xml:space="preserve"> fichier</w:t>
+      </w:r>
+      <w:r>
+        <w:t>s</w:t>
+      </w:r>
+      <w:r>
+        <w:t xml:space="preserve"> </w:t>
+      </w:r>
+      <w:r>
+        <w:t>ne sont</w:t>
+      </w:r>
+      <w:r>
+        <w:t xml:space="preserve"> pas modifiable</w:t>
+      </w:r>
+      <w:r>
+        <w:t>s</w:t>
+      </w:r>
+      <w:r>
+        <w:t xml:space="preserve"> par l’utilisateur.</w:t>
+      </w:r>
+    </w:p>
+    <w:p>
+      <w:pPr>
+        <w:pStyle w:val="Titre2"/>
+      </w:pPr>
+      <w:bookmarkStart w:id="56" w:name="_Toc28093108"/>
+      <w:r>
+        <w:t>Ressources</w:t>
+      </w:r>
+      <w:bookmarkEnd w:id="56"/>
+    </w:p>
+    <w:p>
+      <w:pPr>
+        <w:pStyle w:val="Corpsdetexte"/>
+      </w:pPr>
+      <w:r>
+        <w:t>Sans-objet</w:t>
+      </w:r>
+    </w:p>
+    <w:p>
+      <w:pPr>
+        <w:pStyle w:val="Titre2"/>
+      </w:pPr>
+      <w:bookmarkStart w:id="57" w:name="_Toc28093109"/>
+      <w:r>
+        <w:t>Environnement de développement</w:t>
+      </w:r>
+      <w:bookmarkEnd w:id="57"/>
+    </w:p>
+    <w:p>
+      <w:pPr>
+        <w:pStyle w:val="Corpsdetexte"/>
+      </w:pPr>
+      <w:r>
+        <w:t>Pour ce qui concerne l</w:t>
+      </w:r>
+      <w:r>
+        <w:t>e</w:t>
+      </w:r>
+      <w:r>
+        <w:t>s développement</w:t>
+      </w:r>
+      <w:r>
+        <w:t>s</w:t>
+      </w:r>
+      <w:r>
+        <w:t xml:space="preserve"> </w:t>
+      </w:r>
+      <w:r>
+        <w:t>java :</w:t>
+      </w:r>
+      <w:r>
+        <w:t xml:space="preserve"> </w:t>
+      </w:r>
+      <w:r>
+        <w:rPr>
+          <w:rFonts w:ascii="Arial" w:hAnsi="Arial" w:cs="Arial"/>
+          <w:b/>
+          <w:bCs/>
+          <w:color w:val="2B2B2B"/>
+          <w:sz w:val="21"/>
+          <w:szCs w:val="21"/>
+          <w:shd w:val="clear" w:color="auto" w:fill="FFFFFF"/>
+        </w:rPr>
+        <w:t>JetBrains</w:t>
+      </w:r>
+      <w:r>
+        <w:t xml:space="preserve"> </w:t>
+      </w:r>
+      <w:r>
+        <w:rPr>
+          <w:rFonts w:ascii="Arial" w:hAnsi="Arial" w:cs="Arial"/>
+          <w:b/>
+          <w:bCs/>
+          <w:color w:val="2B2B2B"/>
+          <w:sz w:val="21"/>
+          <w:szCs w:val="21"/>
+          <w:shd w:val="clear" w:color="auto" w:fill="FFFFFF"/>
+        </w:rPr>
+        <w:t xml:space="preserve">IntelliJ </w:t>
+      </w:r>
+      <w:r>
+        <w:rPr>
+          <w:rFonts w:ascii="Arial" w:hAnsi="Arial" w:cs="Arial"/>
+          <w:b/>
+          <w:bCs/>
+          <w:color w:val="2B2B2B"/>
+          <w:sz w:val="21"/>
+          <w:szCs w:val="21"/>
+          <w:shd w:val="clear" w:color="auto" w:fill="FFFFFF"/>
+        </w:rPr>
+        <w:t>2019.3.1 ultimate</w:t>
+      </w:r>
+    </w:p>
+    <w:p>
+      <w:pPr>
+        <w:pStyle w:val="Corpsdetexte"/>
+      </w:pPr>
+      <w:r>
+        <w:t xml:space="preserve">Pour ce qui concerne </w:t>
+      </w:r>
+      <w:r>
+        <w:t xml:space="preserve">le </w:t>
+      </w:r>
+      <w:r>
+        <w:t>SGBD</w:t>
+      </w:r>
+      <w:r>
+        <w:t xml:space="preserve"> : </w:t>
+      </w:r>
+      <w:r>
+        <w:t xml:space="preserve"> </w:t>
+      </w:r>
+      <w:r>
+        <w:rPr>
+          <w:rFonts w:ascii="Arial" w:hAnsi="Arial" w:cs="Arial"/>
+          <w:b/>
+          <w:bCs/>
+          <w:color w:val="2B2B2B"/>
+          <w:sz w:val="21"/>
+          <w:szCs w:val="21"/>
+          <w:shd w:val="clear" w:color="auto" w:fill="FFFFFF"/>
+        </w:rPr>
+        <w:t>PgAdmin4</w:t>
+      </w:r>
+      <w:r>
+        <w:t xml:space="preserve">, psql et </w:t>
+      </w:r>
+      <w:r>
+        <w:rPr>
+          <w:rFonts w:ascii="Arial" w:hAnsi="Arial" w:cs="Arial"/>
+          <w:b/>
+          <w:bCs/>
+          <w:color w:val="2B2B2B"/>
+          <w:sz w:val="21"/>
+          <w:szCs w:val="21"/>
+          <w:shd w:val="clear" w:color="auto" w:fill="FFFFFF"/>
+        </w:rPr>
+        <w:t>JetBrains DataGrip</w:t>
+      </w:r>
+      <w:r>
+        <w:t xml:space="preserve"> 2019.3.1</w:t>
+      </w:r>
+    </w:p>
+    <w:p>
+      <w:pPr>
+        <w:pStyle w:val="Corpsdetexte"/>
+      </w:pPr>
+      <w:r>
+        <w:t xml:space="preserve">Pour ce qui concerne les développements </w:t>
+      </w:r>
+      <w:r>
+        <w:t>Angular/</w:t>
+      </w:r>
+      <w:r>
+        <w:t>TypeScript :</w:t>
+      </w:r>
+      <w:r>
+        <w:t xml:space="preserve"> </w:t>
+      </w:r>
+      <w:r>
+        <w:rPr>
+          <w:rFonts w:ascii="Arial" w:hAnsi="Arial" w:cs="Arial"/>
+          <w:b/>
+          <w:bCs/>
+          <w:color w:val="2B2B2B"/>
+          <w:sz w:val="21"/>
+          <w:szCs w:val="21"/>
+          <w:shd w:val="clear" w:color="auto" w:fill="FFFFFF"/>
+        </w:rPr>
+        <w:t>JetBrains WebStorm</w:t>
+      </w:r>
+      <w:r>
+        <w:t xml:space="preserve"> </w:t>
+      </w:r>
+      <w:r>
+        <w:t>2019.3.1</w:t>
+      </w:r>
+    </w:p>
+    <w:p>
+      <w:pPr>
+        <w:pStyle w:val="Corpsdetexte"/>
+      </w:pPr>
+      <w:r>
+        <w:t>Pour ce qui concerne</w:t>
+      </w:r>
+      <w:r>
+        <w:t xml:space="preserve"> les tests des développements </w:t>
+      </w:r>
+      <w:r>
+        <w:t>Angular/</w:t>
+      </w:r>
+      <w:r>
+        <w:t>TypeScript :</w:t>
+      </w:r>
+      <w:r>
+        <w:t xml:space="preserve"> </w:t>
+      </w:r>
+      <w:r>
+        <w:t>navigateur avec moteur chromium (</w:t>
+      </w:r>
+      <w:r>
+        <w:t>Edge</w:t>
+      </w:r>
+      <w:r>
+        <w:t xml:space="preserve"> ou chrome) avec l’extension </w:t>
+      </w:r>
+      <w:r>
+        <w:rPr>
+          <w:rFonts w:ascii="Arial" w:hAnsi="Arial" w:cs="Arial"/>
+          <w:b/>
+          <w:bCs/>
+          <w:color w:val="2B2B2B"/>
+          <w:sz w:val="21"/>
+          <w:szCs w:val="21"/>
+          <w:shd w:val="clear" w:color="auto" w:fill="FFFFFF"/>
+        </w:rPr>
+        <w:t>JetBrains IDE Support</w:t>
+      </w:r>
+      <w:r>
+        <w:rPr>
+          <w:rFonts w:ascii="Arial" w:hAnsi="Arial" w:cs="Arial"/>
+          <w:b/>
+          <w:bCs/>
+          <w:color w:val="2B2B2B"/>
+          <w:sz w:val="21"/>
+          <w:szCs w:val="21"/>
+          <w:shd w:val="clear" w:color="auto" w:fill="FFFFFF"/>
+        </w:rPr>
+        <w:t xml:space="preserve"> </w:t>
+      </w:r>
+      <w:r>
+        <w:t>installée</w:t>
+      </w:r>
+      <w:r>
+        <w:rPr>
+          <w:rFonts w:ascii="Arial" w:hAnsi="Arial" w:cs="Arial"/>
+          <w:b/>
+          <w:bCs/>
+          <w:color w:val="2B2B2B"/>
+          <w:sz w:val="21"/>
+          <w:szCs w:val="21"/>
+          <w:shd w:val="clear" w:color="auto" w:fill="FFFFFF"/>
+        </w:rPr>
+        <w:t>.</w:t>
+      </w:r>
+    </w:p>
+    <w:p>
+      <w:pPr>
+        <w:pStyle w:val="Titre2"/>
+      </w:pPr>
+      <w:bookmarkStart w:id="58" w:name="_Toc28093110"/>
+      <w:r>
+        <w:t>Procédure de packaging / livraison</w:t>
+      </w:r>
+      <w:bookmarkEnd w:id="58"/>
+    </w:p>
+    <w:p>
+      <w:pPr>
+        <w:pStyle w:val="Corpsdetexte"/>
+      </w:pPr>
+      <w:r>
+        <w:t xml:space="preserve">Pour ce qui concerne les développements java : fichier JAR </w:t>
+      </w:r>
+      <w:r>
+        <w:t>complet</w:t>
+      </w:r>
+      <w:r>
+        <w:t>.</w:t>
+      </w:r>
+    </w:p>
+    <w:p>
+      <w:pPr>
+        <w:pStyle w:val="Corpsdetexte"/>
+      </w:pPr>
+      <w:r>
+        <w:t>Pour ce qui concerne les développements Angular/</w:t>
+      </w:r>
+      <w:r>
+        <w:t>TypeScript,</w:t>
+      </w:r>
+      <w:r>
+        <w:t xml:space="preserve"> il s’agit d’un fichier zip contenant le répertoire /</w:t>
+      </w:r>
+      <w:r>
+        <w:t>webapp</w:t>
+      </w:r>
+      <w:r>
+        <w:t>_xxx</w:t>
+      </w:r>
+      <w:r>
+        <w:t xml:space="preserve"> </w:t>
+      </w:r>
+      <w:r>
+        <w:t>contenant les sources complets</w:t>
+      </w:r>
+      <w:r>
+        <w:t xml:space="preserve">. Ici, xxx est valorisé par le nom de la </w:t>
       </w:r>
       <w:proofErr w:type="spellStart"/>
       <w:r>
-        <w:t>xxx.yyy</w:t>
-      </w:r>
-      <w:bookmarkEnd w:id="54"/>
+        <w:t>webapp</w:t>
+      </w:r>
       <w:proofErr w:type="spellEnd"/>
-    </w:p>
-    <w:p>
-      <w:r>
-        <w:t>...</w:t>
-      </w:r>
-    </w:p>
-    <w:p>
-      <w:pPr>
-        <w:pStyle w:val="Titre3"/>
-      </w:pPr>
-      <w:bookmarkStart w:id="55" w:name="_Toc28093107"/>
-      <w:r>
-        <w:t>Application Xxx</w:t>
-      </w:r>
-      <w:bookmarkEnd w:id="55"/>
+      <w:r>
+        <w:t xml:space="preserve"> (e-</w:t>
+      </w:r>
+      <w:r>
+        <w:t>Commerce, …</w:t>
+      </w:r>
+      <w:r>
+        <w:t>).</w:t>
+      </w:r>
     </w:p>
     <w:p>
       <w:pPr>
         <w:pStyle w:val="Corpsdetexte"/>
       </w:pPr>
-      <w:r>
-        <w:t>...</w:t>
-      </w:r>
-    </w:p>
-    <w:p>
-      <w:pPr>
-        <w:pStyle w:val="Titre2"/>
-      </w:pPr>
-      <w:bookmarkStart w:id="56" w:name="_Toc28093108"/>
-      <w:r>
-        <w:t>Ressources</w:t>
-      </w:r>
-      <w:bookmarkEnd w:id="56"/>
     </w:p>
     <w:p>
       <w:pPr>
         <w:pStyle w:val="Corpsdetexte"/>
       </w:pPr>
-      <w:r>
-        <w:t>...</w:t>
-      </w:r>
-    </w:p>
-    <w:p>
-      <w:pPr>
-        <w:pStyle w:val="Titre2"/>
-      </w:pPr>
-      <w:bookmarkStart w:id="57" w:name="_Toc28093109"/>
-      <w:r>
-        <w:t>Environnement de développement</w:t>
-      </w:r>
-      <w:bookmarkEnd w:id="57"/>
-    </w:p>
-    <w:p>
-      <w:pPr>
-        <w:pStyle w:val="Corpsdetexte"/>
-      </w:pPr>
-    </w:p>
-    <w:p>
-      <w:pPr>
-        <w:pStyle w:val="Titre2"/>
-      </w:pPr>
-      <w:bookmarkStart w:id="58" w:name="_Toc28093110"/>
-      <w:r>
-        <w:t>Procédure de packaging / livraison</w:t>
-      </w:r>
-      <w:bookmarkEnd w:id="58"/>
-    </w:p>
-    <w:p>
-      <w:pPr>
-        <w:pStyle w:val="Corpsdetexte"/>
-      </w:pPr>
-    </w:p>
-    <w:p>
-      <w:pPr>
-        <w:pStyle w:val="Titre2"/>
-      </w:pPr>
-      <w:bookmarkStart w:id="59" w:name="_Toc28093111"/>
-      <w:r>
-        <w:t>XXX</w:t>
+    </w:p>
+    <w:p>
+      <w:pPr>
+        <w:pStyle w:val="Titre1"/>
+      </w:pPr>
+      <w:bookmarkStart w:id="59" w:name="_Toc28093112"/>
+      <w:r>
+        <w:t>Glossaire</w:t>
       </w:r>
       <w:bookmarkEnd w:id="59"/>
-    </w:p>
-    <w:p>
-      <w:pPr>
-        <w:pStyle w:val="Corpsdetexte"/>
-      </w:pPr>
-      <w:r>
-        <w:t>…</w:t>
-      </w:r>
-    </w:p>
-    <w:p>
-      <w:pPr>
-        <w:pStyle w:val="Corpsdetexte"/>
-      </w:pPr>
-    </w:p>
-    <w:p>
-      <w:pPr>
-        <w:pStyle w:val="Corpsdetexte"/>
-      </w:pPr>
-    </w:p>
-    <w:p>
-      <w:pPr>
-        <w:pStyle w:val="Titre1"/>
-      </w:pPr>
-      <w:bookmarkStart w:id="60" w:name="_Toc28093112"/>
-      <w:r>
-        <w:t>Glossaire</w:t>
-      </w:r>
-      <w:bookmarkEnd w:id="60"/>
     </w:p>
     <w:tbl>
       <w:tblPr>
@@ -12005,6 +12822,118 @@
     </w:lvl>
   </w:abstractNum>
   <w:abstractNum w:abstractNumId="8" w15:restartNumberingAfterBreak="0">
+    <w:nsid w:val="01A2581E"/>
+    <w:multiLevelType w:val="hybridMultilevel"/>
+    <w:tmpl w:val="816A2270"/>
+    <w:lvl w:ilvl="0" w:tplc="42F8AE96">
+      <w:numFmt w:val="bullet"/>
+      <w:lvlText w:val="-"/>
+      <w:lvlJc w:val="left"/>
+      <w:pPr>
+        <w:ind w:left="720" w:hanging="360"/>
+      </w:pPr>
+      <w:rPr>
+        <w:rFonts w:ascii="Open Sans" w:eastAsia="Source Han Sans CN Regular" w:hAnsi="Open Sans" w:cs="Lohit Devanagari" w:hint="default"/>
+      </w:rPr>
+    </w:lvl>
+    <w:lvl w:ilvl="1" w:tplc="040C0003" w:tentative="1">
+      <w:start w:val="1"/>
+      <w:numFmt w:val="bullet"/>
+      <w:lvlText w:val="o"/>
+      <w:lvlJc w:val="left"/>
+      <w:pPr>
+        <w:ind w:left="1440" w:hanging="360"/>
+      </w:pPr>
+      <w:rPr>
+        <w:rFonts w:ascii="Courier New" w:hAnsi="Courier New" w:cs="Courier New" w:hint="default"/>
+      </w:rPr>
+    </w:lvl>
+    <w:lvl w:ilvl="2" w:tplc="040C0005" w:tentative="1">
+      <w:start w:val="1"/>
+      <w:numFmt w:val="bullet"/>
+      <w:lvlText w:val=""/>
+      <w:lvlJc w:val="left"/>
+      <w:pPr>
+        <w:ind w:left="2160" w:hanging="360"/>
+      </w:pPr>
+      <w:rPr>
+        <w:rFonts w:ascii="Wingdings" w:hAnsi="Wingdings" w:hint="default"/>
+      </w:rPr>
+    </w:lvl>
+    <w:lvl w:ilvl="3" w:tplc="040C0001" w:tentative="1">
+      <w:start w:val="1"/>
+      <w:numFmt w:val="bullet"/>
+      <w:lvlText w:val=""/>
+      <w:lvlJc w:val="left"/>
+      <w:pPr>
+        <w:ind w:left="2880" w:hanging="360"/>
+      </w:pPr>
+      <w:rPr>
+        <w:rFonts w:ascii="Symbol" w:hAnsi="Symbol" w:hint="default"/>
+      </w:rPr>
+    </w:lvl>
+    <w:lvl w:ilvl="4" w:tplc="040C0003" w:tentative="1">
+      <w:start w:val="1"/>
+      <w:numFmt w:val="bullet"/>
+      <w:lvlText w:val="o"/>
+      <w:lvlJc w:val="left"/>
+      <w:pPr>
+        <w:ind w:left="3600" w:hanging="360"/>
+      </w:pPr>
+      <w:rPr>
+        <w:rFonts w:ascii="Courier New" w:hAnsi="Courier New" w:cs="Courier New" w:hint="default"/>
+      </w:rPr>
+    </w:lvl>
+    <w:lvl w:ilvl="5" w:tplc="040C0005" w:tentative="1">
+      <w:start w:val="1"/>
+      <w:numFmt w:val="bullet"/>
+      <w:lvlText w:val=""/>
+      <w:lvlJc w:val="left"/>
+      <w:pPr>
+        <w:ind w:left="4320" w:hanging="360"/>
+      </w:pPr>
+      <w:rPr>
+        <w:rFonts w:ascii="Wingdings" w:hAnsi="Wingdings" w:hint="default"/>
+      </w:rPr>
+    </w:lvl>
+    <w:lvl w:ilvl="6" w:tplc="040C0001" w:tentative="1">
+      <w:start w:val="1"/>
+      <w:numFmt w:val="bullet"/>
+      <w:lvlText w:val=""/>
+      <w:lvlJc w:val="left"/>
+      <w:pPr>
+        <w:ind w:left="5040" w:hanging="360"/>
+      </w:pPr>
+      <w:rPr>
+        <w:rFonts w:ascii="Symbol" w:hAnsi="Symbol" w:hint="default"/>
+      </w:rPr>
+    </w:lvl>
+    <w:lvl w:ilvl="7" w:tplc="040C0003" w:tentative="1">
+      <w:start w:val="1"/>
+      <w:numFmt w:val="bullet"/>
+      <w:lvlText w:val="o"/>
+      <w:lvlJc w:val="left"/>
+      <w:pPr>
+        <w:ind w:left="5760" w:hanging="360"/>
+      </w:pPr>
+      <w:rPr>
+        <w:rFonts w:ascii="Courier New" w:hAnsi="Courier New" w:cs="Courier New" w:hint="default"/>
+      </w:rPr>
+    </w:lvl>
+    <w:lvl w:ilvl="8" w:tplc="040C0005" w:tentative="1">
+      <w:start w:val="1"/>
+      <w:numFmt w:val="bullet"/>
+      <w:lvlText w:val=""/>
+      <w:lvlJc w:val="left"/>
+      <w:pPr>
+        <w:ind w:left="6480" w:hanging="360"/>
+      </w:pPr>
+      <w:rPr>
+        <w:rFonts w:ascii="Wingdings" w:hAnsi="Wingdings" w:hint="default"/>
+      </w:rPr>
+    </w:lvl>
+  </w:abstractNum>
+  <w:abstractNum w:abstractNumId="9" w15:restartNumberingAfterBreak="0">
     <w:nsid w:val="07452480"/>
     <w:multiLevelType w:val="hybridMultilevel"/>
     <w:tmpl w:val="6512C7D6"/>
@@ -12117,7 +13046,7 @@
       </w:rPr>
     </w:lvl>
   </w:abstractNum>
-  <w:abstractNum w:abstractNumId="9" w15:restartNumberingAfterBreak="0">
+  <w:abstractNum w:abstractNumId="10" w15:restartNumberingAfterBreak="0">
     <w:nsid w:val="125E4608"/>
     <w:multiLevelType w:val="hybridMultilevel"/>
     <w:tmpl w:val="73948DF2"/>
@@ -12230,7 +13159,7 @@
       </w:rPr>
     </w:lvl>
   </w:abstractNum>
-  <w:abstractNum w:abstractNumId="10" w15:restartNumberingAfterBreak="0">
+  <w:abstractNum w:abstractNumId="11" w15:restartNumberingAfterBreak="0">
     <w:nsid w:val="14CF7FEB"/>
     <w:multiLevelType w:val="hybridMultilevel"/>
     <w:tmpl w:val="DBEEEBA6"/>
@@ -12343,7 +13272,7 @@
       </w:rPr>
     </w:lvl>
   </w:abstractNum>
-  <w:abstractNum w:abstractNumId="11" w15:restartNumberingAfterBreak="0">
+  <w:abstractNum w:abstractNumId="12" w15:restartNumberingAfterBreak="0">
     <w:nsid w:val="1A07463A"/>
     <w:multiLevelType w:val="multilevel"/>
     <w:tmpl w:val="F8825D6C"/>
@@ -12456,7 +13385,7 @@
       </w:rPr>
     </w:lvl>
   </w:abstractNum>
-  <w:abstractNum w:abstractNumId="12" w15:restartNumberingAfterBreak="0">
+  <w:abstractNum w:abstractNumId="13" w15:restartNumberingAfterBreak="0">
     <w:nsid w:val="1C116D82"/>
     <w:multiLevelType w:val="hybridMultilevel"/>
     <w:tmpl w:val="DA84B2AE"/>
@@ -12569,7 +13498,119 @@
       </w:rPr>
     </w:lvl>
   </w:abstractNum>
-  <w:abstractNum w:abstractNumId="13" w15:restartNumberingAfterBreak="0">
+  <w:abstractNum w:abstractNumId="14" w15:restartNumberingAfterBreak="0">
+    <w:nsid w:val="251F4CD7"/>
+    <w:multiLevelType w:val="hybridMultilevel"/>
+    <w:tmpl w:val="1DF6CF8C"/>
+    <w:lvl w:ilvl="0" w:tplc="42F8AE96">
+      <w:numFmt w:val="bullet"/>
+      <w:lvlText w:val="-"/>
+      <w:lvlJc w:val="left"/>
+      <w:pPr>
+        <w:ind w:left="720" w:hanging="360"/>
+      </w:pPr>
+      <w:rPr>
+        <w:rFonts w:ascii="Open Sans" w:eastAsia="Source Han Sans CN Regular" w:hAnsi="Open Sans" w:cs="Lohit Devanagari" w:hint="default"/>
+      </w:rPr>
+    </w:lvl>
+    <w:lvl w:ilvl="1" w:tplc="040C0003" w:tentative="1">
+      <w:start w:val="1"/>
+      <w:numFmt w:val="bullet"/>
+      <w:lvlText w:val="o"/>
+      <w:lvlJc w:val="left"/>
+      <w:pPr>
+        <w:ind w:left="1440" w:hanging="360"/>
+      </w:pPr>
+      <w:rPr>
+        <w:rFonts w:ascii="Courier New" w:hAnsi="Courier New" w:cs="Courier New" w:hint="default"/>
+      </w:rPr>
+    </w:lvl>
+    <w:lvl w:ilvl="2" w:tplc="040C0005" w:tentative="1">
+      <w:start w:val="1"/>
+      <w:numFmt w:val="bullet"/>
+      <w:lvlText w:val=""/>
+      <w:lvlJc w:val="left"/>
+      <w:pPr>
+        <w:ind w:left="2160" w:hanging="360"/>
+      </w:pPr>
+      <w:rPr>
+        <w:rFonts w:ascii="Wingdings" w:hAnsi="Wingdings" w:hint="default"/>
+      </w:rPr>
+    </w:lvl>
+    <w:lvl w:ilvl="3" w:tplc="040C0001" w:tentative="1">
+      <w:start w:val="1"/>
+      <w:numFmt w:val="bullet"/>
+      <w:lvlText w:val=""/>
+      <w:lvlJc w:val="left"/>
+      <w:pPr>
+        <w:ind w:left="2880" w:hanging="360"/>
+      </w:pPr>
+      <w:rPr>
+        <w:rFonts w:ascii="Symbol" w:hAnsi="Symbol" w:hint="default"/>
+      </w:rPr>
+    </w:lvl>
+    <w:lvl w:ilvl="4" w:tplc="040C0003" w:tentative="1">
+      <w:start w:val="1"/>
+      <w:numFmt w:val="bullet"/>
+      <w:lvlText w:val="o"/>
+      <w:lvlJc w:val="left"/>
+      <w:pPr>
+        <w:ind w:left="3600" w:hanging="360"/>
+      </w:pPr>
+      <w:rPr>
+        <w:rFonts w:ascii="Courier New" w:hAnsi="Courier New" w:cs="Courier New" w:hint="default"/>
+      </w:rPr>
+    </w:lvl>
+    <w:lvl w:ilvl="5" w:tplc="040C0005" w:tentative="1">
+      <w:start w:val="1"/>
+      <w:numFmt w:val="bullet"/>
+      <w:lvlText w:val=""/>
+      <w:lvlJc w:val="left"/>
+      <w:pPr>
+        <w:ind w:left="4320" w:hanging="360"/>
+      </w:pPr>
+      <w:rPr>
+        <w:rFonts w:ascii="Wingdings" w:hAnsi="Wingdings" w:hint="default"/>
+      </w:rPr>
+    </w:lvl>
+    <w:lvl w:ilvl="6" w:tplc="040C0001" w:tentative="1">
+      <w:start w:val="1"/>
+      <w:numFmt w:val="bullet"/>
+      <w:lvlText w:val=""/>
+      <w:lvlJc w:val="left"/>
+      <w:pPr>
+        <w:ind w:left="5040" w:hanging="360"/>
+      </w:pPr>
+      <w:rPr>
+        <w:rFonts w:ascii="Symbol" w:hAnsi="Symbol" w:hint="default"/>
+      </w:rPr>
+    </w:lvl>
+    <w:lvl w:ilvl="7" w:tplc="040C0003" w:tentative="1">
+      <w:start w:val="1"/>
+      <w:numFmt w:val="bullet"/>
+      <w:lvlText w:val="o"/>
+      <w:lvlJc w:val="left"/>
+      <w:pPr>
+        <w:ind w:left="5760" w:hanging="360"/>
+      </w:pPr>
+      <w:rPr>
+        <w:rFonts w:ascii="Courier New" w:hAnsi="Courier New" w:cs="Courier New" w:hint="default"/>
+      </w:rPr>
+    </w:lvl>
+    <w:lvl w:ilvl="8" w:tplc="040C0005" w:tentative="1">
+      <w:start w:val="1"/>
+      <w:numFmt w:val="bullet"/>
+      <w:lvlText w:val=""/>
+      <w:lvlJc w:val="left"/>
+      <w:pPr>
+        <w:ind w:left="6480" w:hanging="360"/>
+      </w:pPr>
+      <w:rPr>
+        <w:rFonts w:ascii="Wingdings" w:hAnsi="Wingdings" w:hint="default"/>
+      </w:rPr>
+    </w:lvl>
+  </w:abstractNum>
+  <w:abstractNum w:abstractNumId="15" w15:restartNumberingAfterBreak="0">
     <w:nsid w:val="50935573"/>
     <w:multiLevelType w:val="multilevel"/>
     <w:tmpl w:val="C918497C"/>
@@ -12682,7 +13723,7 @@
       </w:rPr>
     </w:lvl>
   </w:abstractNum>
-  <w:abstractNum w:abstractNumId="14" w15:restartNumberingAfterBreak="0">
+  <w:abstractNum w:abstractNumId="16" w15:restartNumberingAfterBreak="0">
     <w:nsid w:val="55FB552B"/>
     <w:multiLevelType w:val="hybridMultilevel"/>
     <w:tmpl w:val="3DFEC38A"/>
@@ -12794,7 +13835,7 @@
       </w:rPr>
     </w:lvl>
   </w:abstractNum>
-  <w:abstractNum w:abstractNumId="15" w15:restartNumberingAfterBreak="0">
+  <w:abstractNum w:abstractNumId="17" w15:restartNumberingAfterBreak="0">
     <w:nsid w:val="5FD64F2A"/>
     <w:multiLevelType w:val="multilevel"/>
     <w:tmpl w:val="96248E98"/>
@@ -12907,7 +13948,7 @@
       </w:rPr>
     </w:lvl>
   </w:abstractNum>
-  <w:abstractNum w:abstractNumId="16" w15:restartNumberingAfterBreak="0">
+  <w:abstractNum w:abstractNumId="18" w15:restartNumberingAfterBreak="0">
     <w:nsid w:val="61303DE6"/>
     <w:multiLevelType w:val="multilevel"/>
     <w:tmpl w:val="CB3076AC"/>
@@ -13020,7 +14061,7 @@
       </w:rPr>
     </w:lvl>
   </w:abstractNum>
-  <w:abstractNum w:abstractNumId="17" w15:restartNumberingAfterBreak="0">
+  <w:abstractNum w:abstractNumId="19" w15:restartNumberingAfterBreak="0">
     <w:nsid w:val="69082880"/>
     <w:multiLevelType w:val="hybridMultilevel"/>
     <w:tmpl w:val="5E42A568"/>
@@ -13127,6 +14168,232 @@
       <w:lvlJc w:val="left"/>
       <w:pPr>
         <w:ind w:left="6723" w:hanging="360"/>
+      </w:pPr>
+      <w:rPr>
+        <w:rFonts w:ascii="Wingdings" w:hAnsi="Wingdings" w:hint="default"/>
+      </w:rPr>
+    </w:lvl>
+  </w:abstractNum>
+  <w:abstractNum w:abstractNumId="20" w15:restartNumberingAfterBreak="0">
+    <w:nsid w:val="6B7C359E"/>
+    <w:multiLevelType w:val="hybridMultilevel"/>
+    <w:tmpl w:val="62000D00"/>
+    <w:lvl w:ilvl="0" w:tplc="040C0001">
+      <w:start w:val="1"/>
+      <w:numFmt w:val="bullet"/>
+      <w:lvlText w:val=""/>
+      <w:lvlJc w:val="left"/>
+      <w:pPr>
+        <w:ind w:left="720" w:hanging="360"/>
+      </w:pPr>
+      <w:rPr>
+        <w:rFonts w:ascii="Symbol" w:hAnsi="Symbol" w:hint="default"/>
+      </w:rPr>
+    </w:lvl>
+    <w:lvl w:ilvl="1" w:tplc="040C0003" w:tentative="1">
+      <w:start w:val="1"/>
+      <w:numFmt w:val="bullet"/>
+      <w:lvlText w:val="o"/>
+      <w:lvlJc w:val="left"/>
+      <w:pPr>
+        <w:ind w:left="1440" w:hanging="360"/>
+      </w:pPr>
+      <w:rPr>
+        <w:rFonts w:ascii="Courier New" w:hAnsi="Courier New" w:cs="Courier New" w:hint="default"/>
+      </w:rPr>
+    </w:lvl>
+    <w:lvl w:ilvl="2" w:tplc="040C0005" w:tentative="1">
+      <w:start w:val="1"/>
+      <w:numFmt w:val="bullet"/>
+      <w:lvlText w:val=""/>
+      <w:lvlJc w:val="left"/>
+      <w:pPr>
+        <w:ind w:left="2160" w:hanging="360"/>
+      </w:pPr>
+      <w:rPr>
+        <w:rFonts w:ascii="Wingdings" w:hAnsi="Wingdings" w:hint="default"/>
+      </w:rPr>
+    </w:lvl>
+    <w:lvl w:ilvl="3" w:tplc="040C0001" w:tentative="1">
+      <w:start w:val="1"/>
+      <w:numFmt w:val="bullet"/>
+      <w:lvlText w:val=""/>
+      <w:lvlJc w:val="left"/>
+      <w:pPr>
+        <w:ind w:left="2880" w:hanging="360"/>
+      </w:pPr>
+      <w:rPr>
+        <w:rFonts w:ascii="Symbol" w:hAnsi="Symbol" w:hint="default"/>
+      </w:rPr>
+    </w:lvl>
+    <w:lvl w:ilvl="4" w:tplc="040C0003" w:tentative="1">
+      <w:start w:val="1"/>
+      <w:numFmt w:val="bullet"/>
+      <w:lvlText w:val="o"/>
+      <w:lvlJc w:val="left"/>
+      <w:pPr>
+        <w:ind w:left="3600" w:hanging="360"/>
+      </w:pPr>
+      <w:rPr>
+        <w:rFonts w:ascii="Courier New" w:hAnsi="Courier New" w:cs="Courier New" w:hint="default"/>
+      </w:rPr>
+    </w:lvl>
+    <w:lvl w:ilvl="5" w:tplc="040C0005" w:tentative="1">
+      <w:start w:val="1"/>
+      <w:numFmt w:val="bullet"/>
+      <w:lvlText w:val=""/>
+      <w:lvlJc w:val="left"/>
+      <w:pPr>
+        <w:ind w:left="4320" w:hanging="360"/>
+      </w:pPr>
+      <w:rPr>
+        <w:rFonts w:ascii="Wingdings" w:hAnsi="Wingdings" w:hint="default"/>
+      </w:rPr>
+    </w:lvl>
+    <w:lvl w:ilvl="6" w:tplc="040C0001" w:tentative="1">
+      <w:start w:val="1"/>
+      <w:numFmt w:val="bullet"/>
+      <w:lvlText w:val=""/>
+      <w:lvlJc w:val="left"/>
+      <w:pPr>
+        <w:ind w:left="5040" w:hanging="360"/>
+      </w:pPr>
+      <w:rPr>
+        <w:rFonts w:ascii="Symbol" w:hAnsi="Symbol" w:hint="default"/>
+      </w:rPr>
+    </w:lvl>
+    <w:lvl w:ilvl="7" w:tplc="040C0003" w:tentative="1">
+      <w:start w:val="1"/>
+      <w:numFmt w:val="bullet"/>
+      <w:lvlText w:val="o"/>
+      <w:lvlJc w:val="left"/>
+      <w:pPr>
+        <w:ind w:left="5760" w:hanging="360"/>
+      </w:pPr>
+      <w:rPr>
+        <w:rFonts w:ascii="Courier New" w:hAnsi="Courier New" w:cs="Courier New" w:hint="default"/>
+      </w:rPr>
+    </w:lvl>
+    <w:lvl w:ilvl="8" w:tplc="040C0005" w:tentative="1">
+      <w:start w:val="1"/>
+      <w:numFmt w:val="bullet"/>
+      <w:lvlText w:val=""/>
+      <w:lvlJc w:val="left"/>
+      <w:pPr>
+        <w:ind w:left="6480" w:hanging="360"/>
+      </w:pPr>
+      <w:rPr>
+        <w:rFonts w:ascii="Wingdings" w:hAnsi="Wingdings" w:hint="default"/>
+      </w:rPr>
+    </w:lvl>
+  </w:abstractNum>
+  <w:abstractNum w:abstractNumId="21" w15:restartNumberingAfterBreak="0">
+    <w:nsid w:val="6DCF5B95"/>
+    <w:multiLevelType w:val="hybridMultilevel"/>
+    <w:tmpl w:val="56A8E8CE"/>
+    <w:lvl w:ilvl="0" w:tplc="040C0001">
+      <w:start w:val="1"/>
+      <w:numFmt w:val="bullet"/>
+      <w:lvlText w:val=""/>
+      <w:lvlJc w:val="left"/>
+      <w:pPr>
+        <w:ind w:left="720" w:hanging="360"/>
+      </w:pPr>
+      <w:rPr>
+        <w:rFonts w:ascii="Symbol" w:hAnsi="Symbol" w:hint="default"/>
+      </w:rPr>
+    </w:lvl>
+    <w:lvl w:ilvl="1" w:tplc="040C0003" w:tentative="1">
+      <w:start w:val="1"/>
+      <w:numFmt w:val="bullet"/>
+      <w:lvlText w:val="o"/>
+      <w:lvlJc w:val="left"/>
+      <w:pPr>
+        <w:ind w:left="1440" w:hanging="360"/>
+      </w:pPr>
+      <w:rPr>
+        <w:rFonts w:ascii="Courier New" w:hAnsi="Courier New" w:cs="Courier New" w:hint="default"/>
+      </w:rPr>
+    </w:lvl>
+    <w:lvl w:ilvl="2" w:tplc="040C0005" w:tentative="1">
+      <w:start w:val="1"/>
+      <w:numFmt w:val="bullet"/>
+      <w:lvlText w:val=""/>
+      <w:lvlJc w:val="left"/>
+      <w:pPr>
+        <w:ind w:left="2160" w:hanging="360"/>
+      </w:pPr>
+      <w:rPr>
+        <w:rFonts w:ascii="Wingdings" w:hAnsi="Wingdings" w:hint="default"/>
+      </w:rPr>
+    </w:lvl>
+    <w:lvl w:ilvl="3" w:tplc="040C0001" w:tentative="1">
+      <w:start w:val="1"/>
+      <w:numFmt w:val="bullet"/>
+      <w:lvlText w:val=""/>
+      <w:lvlJc w:val="left"/>
+      <w:pPr>
+        <w:ind w:left="2880" w:hanging="360"/>
+      </w:pPr>
+      <w:rPr>
+        <w:rFonts w:ascii="Symbol" w:hAnsi="Symbol" w:hint="default"/>
+      </w:rPr>
+    </w:lvl>
+    <w:lvl w:ilvl="4" w:tplc="040C0003" w:tentative="1">
+      <w:start w:val="1"/>
+      <w:numFmt w:val="bullet"/>
+      <w:lvlText w:val="o"/>
+      <w:lvlJc w:val="left"/>
+      <w:pPr>
+        <w:ind w:left="3600" w:hanging="360"/>
+      </w:pPr>
+      <w:rPr>
+        <w:rFonts w:ascii="Courier New" w:hAnsi="Courier New" w:cs="Courier New" w:hint="default"/>
+      </w:rPr>
+    </w:lvl>
+    <w:lvl w:ilvl="5" w:tplc="040C0005" w:tentative="1">
+      <w:start w:val="1"/>
+      <w:numFmt w:val="bullet"/>
+      <w:lvlText w:val=""/>
+      <w:lvlJc w:val="left"/>
+      <w:pPr>
+        <w:ind w:left="4320" w:hanging="360"/>
+      </w:pPr>
+      <w:rPr>
+        <w:rFonts w:ascii="Wingdings" w:hAnsi="Wingdings" w:hint="default"/>
+      </w:rPr>
+    </w:lvl>
+    <w:lvl w:ilvl="6" w:tplc="040C0001" w:tentative="1">
+      <w:start w:val="1"/>
+      <w:numFmt w:val="bullet"/>
+      <w:lvlText w:val=""/>
+      <w:lvlJc w:val="left"/>
+      <w:pPr>
+        <w:ind w:left="5040" w:hanging="360"/>
+      </w:pPr>
+      <w:rPr>
+        <w:rFonts w:ascii="Symbol" w:hAnsi="Symbol" w:hint="default"/>
+      </w:rPr>
+    </w:lvl>
+    <w:lvl w:ilvl="7" w:tplc="040C0003" w:tentative="1">
+      <w:start w:val="1"/>
+      <w:numFmt w:val="bullet"/>
+      <w:lvlText w:val="o"/>
+      <w:lvlJc w:val="left"/>
+      <w:pPr>
+        <w:ind w:left="5760" w:hanging="360"/>
+      </w:pPr>
+      <w:rPr>
+        <w:rFonts w:ascii="Courier New" w:hAnsi="Courier New" w:cs="Courier New" w:hint="default"/>
+      </w:rPr>
+    </w:lvl>
+    <w:lvl w:ilvl="8" w:tplc="040C0005" w:tentative="1">
+      <w:start w:val="1"/>
+      <w:numFmt w:val="bullet"/>
+      <w:lvlText w:val=""/>
+      <w:lvlJc w:val="left"/>
+      <w:pPr>
+        <w:ind w:left="6480" w:hanging="360"/>
       </w:pPr>
       <w:rPr>
         <w:rFonts w:ascii="Wingdings" w:hAnsi="Wingdings" w:hint="default"/>
@@ -13155,37 +14422,49 @@
     <w:abstractNumId w:val="6"/>
   </w:num>
   <w:num w:numId="8">
-    <w:abstractNumId w:val="17"/>
+    <w:abstractNumId w:val="19"/>
   </w:num>
   <w:num w:numId="9">
     <w:abstractNumId w:val="7"/>
   </w:num>
   <w:num w:numId="10">
+    <w:abstractNumId w:val="17"/>
+  </w:num>
+  <w:num w:numId="11">
     <w:abstractNumId w:val="15"/>
   </w:num>
-  <w:num w:numId="11">
+  <w:num w:numId="12">
+    <w:abstractNumId w:val="18"/>
+  </w:num>
+  <w:num w:numId="13">
+    <w:abstractNumId w:val="12"/>
+  </w:num>
+  <w:num w:numId="14">
+    <w:abstractNumId w:val="16"/>
+  </w:num>
+  <w:num w:numId="15">
+    <w:abstractNumId w:val="9"/>
+  </w:num>
+  <w:num w:numId="16">
+    <w:abstractNumId w:val="10"/>
+  </w:num>
+  <w:num w:numId="17">
+    <w:abstractNumId w:val="11"/>
+  </w:num>
+  <w:num w:numId="18">
     <w:abstractNumId w:val="13"/>
   </w:num>
-  <w:num w:numId="12">
-    <w:abstractNumId w:val="16"/>
-  </w:num>
-  <w:num w:numId="13">
-    <w:abstractNumId w:val="11"/>
-  </w:num>
-  <w:num w:numId="14">
+  <w:num w:numId="19">
     <w:abstractNumId w:val="14"/>
   </w:num>
-  <w:num w:numId="15">
+  <w:num w:numId="20">
     <w:abstractNumId w:val="8"/>
   </w:num>
-  <w:num w:numId="16">
-    <w:abstractNumId w:val="9"/>
+  <w:num w:numId="21">
+    <w:abstractNumId w:val="20"/>
   </w:num>
-  <w:num w:numId="17">
-    <w:abstractNumId w:val="10"/>
-  </w:num>
-  <w:num w:numId="18">
-    <w:abstractNumId w:val="12"/>
+  <w:num w:numId="22">
+    <w:abstractNumId w:val="21"/>
   </w:num>
 </w:numbering>
 </file>
@@ -14619,7 +15898,7 @@
 </file>
 
 <file path=customXml/itemProps1.xml><?xml version="1.0" encoding="utf-8"?>
-<ds:datastoreItem xmlns:ds="http://schemas.openxmlformats.org/officeDocument/2006/customXml" ds:itemID="{B71EBBD7-285E-4E83-B5A7-D9D559F83F73}">
+<ds:datastoreItem xmlns:ds="http://schemas.openxmlformats.org/officeDocument/2006/customXml" ds:itemID="{F380C2A8-87F6-47EC-A925-7D875F866C20}">
   <ds:schemaRefs>
     <ds:schemaRef ds:uri="http://schemas.openxmlformats.org/officeDocument/2006/bibliography"/>
   </ds:schemaRefs>

</xml_diff>